<commit_message>
finished issue for - abstract and resumo
</commit_message>
<xml_diff>
--- a/Monografia-SI 2019  - GraphQL.docx
+++ b/Monografia-SI 2019  - GraphQL.docx
@@ -136,7 +136,7 @@
             <w:calcOnExit/>
             <w:textInput>
               <w:default w:val="LEONARDO RIBEIRO"/>
-              <w:format w:val="UPPERCASE"/>
+              <w:format w:val="Maiúsculas"/>
             </w:textInput>
           </w:ffData>
         </w:fldChar>
@@ -512,7 +512,7 @@
             <w:calcOnExit/>
             <w:textInput>
               <w:default w:val="Anápolis"/>
-              <w:format w:val="TITLE CASE"/>
+              <w:format w:val="1ª letra de cada pal. em maiúsc."/>
             </w:textInput>
           </w:ffData>
         </w:fldChar>
@@ -1510,21 +1510,7 @@
         <w:rPr>
           <w:color w:val="FF0000"/>
         </w:rPr>
-        <w:t xml:space="preserve"> de Defesa </w:t>
-      </w:r>
-      <w:proofErr w:type="spellStart"/>
-      <w:r>
-        <w:rPr>
-          <w:color w:val="FF0000"/>
-        </w:rPr>
-        <w:t>Escaneada</w:t>
-      </w:r>
-      <w:proofErr w:type="spellEnd"/>
-      <w:r>
-        <w:rPr>
-          <w:color w:val="FF0000"/>
-        </w:rPr>
-        <w:t xml:space="preserve">, </w:t>
+        <w:t xml:space="preserve"> de Defesa Escaneada, </w:t>
       </w:r>
       <w:r>
         <w:rPr>
@@ -2237,6 +2223,9 @@
           <w:top w:val="none" w:sz="0" w:space="0" w:color="auto"/>
         </w:pBdr>
         <w:jc w:val="center"/>
+        <w:rPr>
+          <w:lang w:val="pt-BR"/>
+        </w:rPr>
       </w:pPr>
       <w:bookmarkStart w:id="10" w:name="_Toc118519896"/>
       <w:bookmarkStart w:id="11" w:name="_Toc118520006"/>
@@ -2244,6 +2233,7 @@
         <w:rPr>
           <w:sz w:val="28"/>
           <w:szCs w:val="28"/>
+          <w:lang w:val="pt-BR"/>
         </w:rPr>
         <w:t>CESSÃO DE DIREITOS</w:t>
       </w:r>
@@ -2253,6 +2243,7 @@
         <w:rPr>
           <w:sz w:val="28"/>
           <w:szCs w:val="28"/>
+          <w:lang w:val="pt-BR"/>
         </w:rPr>
         <w:br/>
       </w:r>
@@ -2415,48 +2406,43 @@
           <w:color w:val="000000" w:themeColor="text1"/>
         </w:rPr>
       </w:pPr>
-    </w:p>
-    <w:p>
-      <w:pPr>
+      <w:r>
         <w:rPr>
           <w:color w:val="000000" w:themeColor="text1"/>
         </w:rPr>
-      </w:pPr>
-    </w:p>
-    <w:p>
-      <w:pPr>
+        <w:lastRenderedPageBreak/>
+        <w:t xml:space="preserve">Dedico </w:t>
+      </w:r>
+      <w:r>
         <w:rPr>
           <w:color w:val="000000" w:themeColor="text1"/>
         </w:rPr>
-      </w:pPr>
-    </w:p>
-    <w:p>
-      <w:pPr>
+        <w:t xml:space="preserve">este trabalho </w:t>
+      </w:r>
+      <w:r>
         <w:rPr>
           <w:color w:val="000000" w:themeColor="text1"/>
         </w:rPr>
-      </w:pPr>
-    </w:p>
-    <w:p>
-      <w:pPr>
+        <w:t xml:space="preserve">a Deus, por sempre estar do meu lado me ajudando a enfrentar os momentos difíceis que passei em minha vida, </w:t>
+      </w:r>
+      <w:r>
         <w:rPr>
           <w:color w:val="000000" w:themeColor="text1"/>
         </w:rPr>
-      </w:pPr>
-    </w:p>
-    <w:p>
-      <w:pPr>
+        <w:t>aos meus pais por sempre estarem me incentivando, aos meus professores, por s</w:t>
+      </w:r>
+      <w:r>
         <w:rPr>
           <w:color w:val="000000" w:themeColor="text1"/>
         </w:rPr>
-      </w:pPr>
-    </w:p>
-    <w:p>
-      <w:pPr>
+        <w:t>empre serem compreensivos em momentos que tive dificuldade</w:t>
+      </w:r>
+      <w:r>
         <w:rPr>
           <w:color w:val="000000" w:themeColor="text1"/>
         </w:rPr>
-      </w:pPr>
+        <w:t>, a minha namorada que sempre me motivou a dar o melhor de mim.</w:t>
+      </w:r>
     </w:p>
     <w:p>
       <w:pPr>
@@ -2565,17 +2551,10 @@
     </w:p>
     <w:p>
       <w:pPr>
-        <w:ind w:left="2977" w:firstLine="0"/>
-        <w:rPr>
-          <w:color w:val="FF0000"/>
-        </w:rPr>
-      </w:pPr>
-      <w:r>
-        <w:rPr>
-          <w:color w:val="FF0000"/>
-        </w:rPr>
-        <w:t>Dedicatória (Exemplo Dedico este trabalho os meus pais etc...).</w:t>
-      </w:r>
+        <w:rPr>
+          <w:color w:val="000000" w:themeColor="text1"/>
+        </w:rPr>
+      </w:pPr>
     </w:p>
     <w:p>
       <w:pPr>
@@ -2691,7 +2670,7 @@
         <w:ind w:firstLine="0"/>
         <w:jc w:val="left"/>
         <w:rPr>
-          <w:rStyle w:val="BookTitle"/>
+          <w:rStyle w:val="TtulodoLivro"/>
           <w:b w:val="0"/>
           <w:bCs w:val="0"/>
           <w:smallCaps w:val="0"/>
@@ -2714,7 +2693,7 @@
     </w:p>
     <w:p>
       <w:pPr>
-        <w:pStyle w:val="Heading1"/>
+        <w:pStyle w:val="Ttulo1"/>
         <w:ind w:firstLine="0"/>
         <w:rPr>
           <w:lang w:eastAsia="pt-BR"/>
@@ -2737,72 +2716,16 @@
         <w:pStyle w:val="Abstract"/>
         <w:rPr>
           <w:color w:val="auto"/>
-        </w:rPr>
-      </w:pPr>
-      <w:r>
-        <w:rPr>
-          <w:color w:val="auto"/>
-        </w:rPr>
-        <w:t>(</w:t>
-      </w:r>
-      <w:proofErr w:type="spellStart"/>
-      <w:r>
-        <w:rPr>
-          <w:color w:val="auto"/>
-        </w:rPr>
-        <w:t>Não</w:t>
-      </w:r>
-      <w:proofErr w:type="spellEnd"/>
-      <w:r>
-        <w:rPr>
-          <w:color w:val="auto"/>
-        </w:rPr>
-        <w:t xml:space="preserve"> </w:t>
-      </w:r>
-      <w:proofErr w:type="spellStart"/>
-      <w:r>
-        <w:rPr>
-          <w:color w:val="auto"/>
-        </w:rPr>
-        <w:t>pode</w:t>
-      </w:r>
-      <w:proofErr w:type="spellEnd"/>
-      <w:r>
-        <w:rPr>
-          <w:color w:val="auto"/>
-        </w:rPr>
-        <w:t xml:space="preserve"> </w:t>
-      </w:r>
-      <w:proofErr w:type="spellStart"/>
-      <w:r>
-        <w:rPr>
-          <w:color w:val="auto"/>
-        </w:rPr>
-        <w:t>ultrapassar</w:t>
-      </w:r>
-      <w:proofErr w:type="spellEnd"/>
-      <w:r>
-        <w:rPr>
-          <w:color w:val="auto"/>
-        </w:rPr>
-        <w:t xml:space="preserve"> 500 </w:t>
-      </w:r>
-      <w:proofErr w:type="spellStart"/>
-      <w:r>
-        <w:rPr>
-          <w:color w:val="auto"/>
-        </w:rPr>
-        <w:t>palavras</w:t>
-      </w:r>
-      <w:proofErr w:type="spellEnd"/>
-      <w:r>
-        <w:rPr>
-          <w:color w:val="auto"/>
-        </w:rPr>
-        <w:t>)</w:t>
-      </w:r>
-      <w:bookmarkStart w:id="16" w:name="_GoBack"/>
-      <w:bookmarkEnd w:id="16"/>
+          <w:lang w:val="pt-BR"/>
+        </w:rPr>
+      </w:pPr>
+      <w:r>
+        <w:rPr>
+          <w:color w:val="auto"/>
+          <w:lang w:val="pt-BR"/>
+        </w:rPr>
+        <w:t>(Não pode ultrapassar 500 palavras)</w:t>
+      </w:r>
     </w:p>
     <w:p>
       <w:pPr>
@@ -2854,25 +2777,57 @@
           <w:color w:val="FF0000"/>
           <w:lang w:eastAsia="en-US"/>
         </w:rPr>
-        <w:t xml:space="preserve"> Palavra chave 1, ....</w:t>
-      </w:r>
-      <w:proofErr w:type="gramStart"/>
-      <w:r>
-        <w:rPr>
-          <w:rFonts w:eastAsia="Calibri" w:cs="Times New Roman"/>
-          <w:color w:val="FF0000"/>
-          <w:lang w:eastAsia="en-US"/>
-        </w:rPr>
-        <w:t>, ,</w:t>
-      </w:r>
-      <w:proofErr w:type="gramEnd"/>
-      <w:r>
-        <w:rPr>
-          <w:rFonts w:eastAsia="Calibri" w:cs="Times New Roman"/>
-          <w:color w:val="FF0000"/>
-          <w:lang w:eastAsia="en-US"/>
-        </w:rPr>
-        <w:t xml:space="preserve"> palavra chave N.</w:t>
+        <w:t xml:space="preserve"> </w:t>
+      </w:r>
+      <w:proofErr w:type="spellStart"/>
+      <w:r>
+        <w:rPr>
+          <w:rFonts w:eastAsia="Calibri" w:cs="Times New Roman"/>
+          <w:color w:val="auto"/>
+          <w:lang w:eastAsia="en-US"/>
+        </w:rPr>
+        <w:t>GraphqQL</w:t>
+      </w:r>
+      <w:proofErr w:type="spellEnd"/>
+      <w:r>
+        <w:rPr>
+          <w:rFonts w:eastAsia="Calibri" w:cs="Times New Roman"/>
+          <w:color w:val="auto"/>
+          <w:lang w:eastAsia="en-US"/>
+        </w:rPr>
+        <w:t xml:space="preserve">, </w:t>
+      </w:r>
+      <w:r>
+        <w:rPr>
+          <w:rFonts w:eastAsia="Calibri" w:cs="Times New Roman"/>
+          <w:color w:val="auto"/>
+          <w:lang w:eastAsia="en-US"/>
+        </w:rPr>
+        <w:t>APIs</w:t>
+      </w:r>
+      <w:r>
+        <w:rPr>
+          <w:rFonts w:eastAsia="Calibri" w:cs="Times New Roman"/>
+          <w:color w:val="auto"/>
+          <w:lang w:eastAsia="en-US"/>
+        </w:rPr>
+        <w:t xml:space="preserve">, </w:t>
+      </w:r>
+      <w:r>
+        <w:rPr>
+          <w:rFonts w:eastAsia="Calibri" w:cs="Times New Roman"/>
+          <w:color w:val="auto"/>
+          <w:lang w:eastAsia="en-US"/>
+        </w:rPr>
+        <w:t>REST, SOAP</w:t>
+      </w:r>
+      <w:r>
+        <w:rPr>
+          <w:rFonts w:eastAsia="Calibri" w:cs="Times New Roman"/>
+          <w:color w:val="auto"/>
+          <w:lang w:eastAsia="en-US"/>
+        </w:rPr>
+        <w:t>.</w:t>
       </w:r>
     </w:p>
     <w:p>
@@ -2888,31 +2843,257 @@
     </w:p>
     <w:p>
       <w:pPr>
-        <w:ind w:firstLine="0"/>
-        <w:rPr>
-          <w:color w:val="FF0000"/>
-        </w:rPr>
-      </w:pPr>
-      <w:r>
-        <w:rPr>
-          <w:color w:val="FF0000"/>
-        </w:rPr>
-        <w:t xml:space="preserve">[OBSERVAÇÃO: A numeração de página começa a ser exibida partir do resumo, no canto superior direito, como neste </w:t>
+        <w:suppressAutoHyphens w:val="0"/>
+        <w:ind w:firstLine="1134"/>
+        <w:rPr>
+          <w:color w:val="auto"/>
+        </w:rPr>
+      </w:pPr>
+      <w:r>
+        <w:rPr>
+          <w:color w:val="auto"/>
+        </w:rPr>
+        <w:t xml:space="preserve">Durante muito tempo desenvolvedores de software têm utilizado </w:t>
+      </w:r>
+      <w:r>
+        <w:rPr>
+          <w:color w:val="auto"/>
+        </w:rPr>
+        <w:t xml:space="preserve">tecnologias como REST e SOAP no desenvolvimento de suas APIs. </w:t>
+      </w:r>
+      <w:r>
+        <w:rPr>
+          <w:color w:val="auto"/>
+        </w:rPr>
+        <w:t xml:space="preserve">No presente trabalho, será apresentada uma nova tecnologia apresentada e utilizada pela empresa Facebook para </w:t>
+      </w:r>
+      <w:r>
+        <w:rPr>
+          <w:color w:val="auto"/>
+        </w:rPr>
+        <w:t xml:space="preserve">facilitar a construção de APIs, essa tecnologia é chamada de </w:t>
       </w:r>
       <w:proofErr w:type="spellStart"/>
       <w:r>
         <w:rPr>
-          <w:color w:val="FF0000"/>
-        </w:rPr>
-        <w:t>Template</w:t>
+          <w:color w:val="auto"/>
+        </w:rPr>
+        <w:t>GraphQL</w:t>
       </w:r>
       <w:proofErr w:type="spellEnd"/>
       <w:r>
         <w:rPr>
-          <w:color w:val="FF0000"/>
-        </w:rPr>
-        <w:t>. A numeração começa a contar a partir da capa.]</w:t>
-      </w:r>
+          <w:color w:val="auto"/>
+        </w:rPr>
+        <w:t>.</w:t>
+      </w:r>
+    </w:p>
+    <w:p>
+      <w:pPr>
+        <w:suppressAutoHyphens w:val="0"/>
+        <w:ind w:firstLine="1134"/>
+        <w:rPr>
+          <w:color w:val="auto"/>
+        </w:rPr>
+      </w:pPr>
+      <w:r>
+        <w:rPr>
+          <w:color w:val="auto"/>
+        </w:rPr>
+        <w:t xml:space="preserve">O principal objetivo do trabalho é apresentar de maneira sucinta como funciona essa tecnologia e quais suas vantagens comparadas com </w:t>
+      </w:r>
+      <w:r>
+        <w:rPr>
+          <w:color w:val="auto"/>
+        </w:rPr>
+        <w:t xml:space="preserve">os já existentes formatos de </w:t>
+      </w:r>
+      <w:proofErr w:type="spellStart"/>
+      <w:r>
+        <w:rPr>
+          <w:color w:val="auto"/>
+        </w:rPr>
+        <w:t>construição</w:t>
+      </w:r>
+      <w:proofErr w:type="spellEnd"/>
+      <w:r>
+        <w:rPr>
+          <w:color w:val="auto"/>
+        </w:rPr>
+        <w:t xml:space="preserve"> de APIs, como REST e SOAP.</w:t>
+      </w:r>
+    </w:p>
+    <w:p>
+      <w:pPr>
+        <w:suppressAutoHyphens w:val="0"/>
+        <w:ind w:firstLine="1134"/>
+        <w:rPr>
+          <w:color w:val="auto"/>
+        </w:rPr>
+      </w:pPr>
+      <w:r>
+        <w:rPr>
+          <w:color w:val="auto"/>
+        </w:rPr>
+        <w:t xml:space="preserve">A metodologia utilizada para detalhar o funcionamento dessa nova tecnologia será através de um estudo de caso, onde será construído </w:t>
+      </w:r>
+      <w:r>
+        <w:rPr>
+          <w:color w:val="auto"/>
+        </w:rPr>
+        <w:t>um pequeno sistema utilizando</w:t>
+      </w:r>
+      <w:r>
+        <w:rPr>
+          <w:color w:val="auto"/>
+        </w:rPr>
+        <w:t xml:space="preserve"> APIs</w:t>
+      </w:r>
+      <w:r>
+        <w:rPr>
+          <w:color w:val="auto"/>
+        </w:rPr>
+        <w:t xml:space="preserve"> REST, em seguida a mesma aplicação seria </w:t>
+      </w:r>
+      <w:r>
+        <w:rPr>
+          <w:color w:val="auto"/>
+        </w:rPr>
+        <w:t>construída</w:t>
+      </w:r>
+      <w:r>
+        <w:rPr>
+          <w:color w:val="auto"/>
+        </w:rPr>
+        <w:t xml:space="preserve"> utilizando </w:t>
+      </w:r>
+      <w:proofErr w:type="spellStart"/>
+      <w:r>
+        <w:rPr>
+          <w:color w:val="auto"/>
+        </w:rPr>
+        <w:t>GraphQL</w:t>
+      </w:r>
+      <w:proofErr w:type="spellEnd"/>
+      <w:r>
+        <w:rPr>
+          <w:color w:val="auto"/>
+        </w:rPr>
+        <w:t>, apontando os diferentes pontos entre ambas</w:t>
+      </w:r>
+      <w:r>
+        <w:rPr>
+          <w:color w:val="auto"/>
+        </w:rPr>
+        <w:t>.</w:t>
+      </w:r>
+    </w:p>
+    <w:p>
+      <w:pPr>
+        <w:suppressAutoHyphens w:val="0"/>
+        <w:ind w:firstLine="1134"/>
+        <w:rPr>
+          <w:color w:val="auto"/>
+        </w:rPr>
+      </w:pPr>
+      <w:r>
+        <w:rPr>
+          <w:color w:val="auto"/>
+        </w:rPr>
+        <w:t>No final d</w:t>
+      </w:r>
+      <w:r>
+        <w:rPr>
+          <w:color w:val="auto"/>
+        </w:rPr>
+        <w:t xml:space="preserve">esse trabalho será apresentado </w:t>
+      </w:r>
+      <w:r>
+        <w:rPr>
+          <w:color w:val="auto"/>
+        </w:rPr>
+        <w:t xml:space="preserve">o </w:t>
+      </w:r>
+      <w:r>
+        <w:rPr>
+          <w:color w:val="auto"/>
+        </w:rPr>
+        <w:t xml:space="preserve">resultado </w:t>
+      </w:r>
+      <w:r>
+        <w:rPr>
+          <w:color w:val="auto"/>
+        </w:rPr>
+        <w:t>comparativo dentre as tecnologias estudadas referente a</w:t>
+      </w:r>
+      <w:r>
+        <w:rPr>
+          <w:color w:val="auto"/>
+        </w:rPr>
+        <w:t xml:space="preserve"> performance de desenvolvimento</w:t>
+      </w:r>
+      <w:r>
+        <w:rPr>
+          <w:color w:val="auto"/>
+        </w:rPr>
+        <w:t xml:space="preserve">, pontos positivos e pontos negativos do ponto de vista do leitor, quantidade de linhas escritas de código para cada </w:t>
+      </w:r>
+      <w:r>
+        <w:rPr>
+          <w:color w:val="auto"/>
+        </w:rPr>
+        <w:t>metodologia, dificuldade de aprendizado</w:t>
+      </w:r>
+      <w:r>
+        <w:rPr>
+          <w:color w:val="auto"/>
+        </w:rPr>
+        <w:t xml:space="preserve"> e o que se pode esperar no futuro dessas tecnologias, também no ponto de vista do autor.</w:t>
+      </w:r>
+    </w:p>
+    <w:p>
+      <w:pPr>
+        <w:suppressAutoHyphens w:val="0"/>
+        <w:ind w:firstLine="1134"/>
+        <w:rPr>
+          <w:color w:val="auto"/>
+        </w:rPr>
+      </w:pPr>
+      <w:r>
+        <w:rPr>
+          <w:color w:val="auto"/>
+        </w:rPr>
+        <w:t xml:space="preserve">A partir dos resultados citados, espera-se que </w:t>
+      </w:r>
+      <w:r>
+        <w:rPr>
+          <w:color w:val="auto"/>
+        </w:rPr>
+        <w:t xml:space="preserve">seja o suficiente para ajudar </w:t>
+      </w:r>
+      <w:r>
+        <w:rPr>
+          <w:color w:val="auto"/>
+        </w:rPr>
+        <w:t>profissionais que trabalham no ramo de desenvolvimento de software a tomarem melhores decisões quanto a definição e construção de APIs</w:t>
+      </w:r>
+      <w:r>
+        <w:rPr>
+          <w:color w:val="auto"/>
+        </w:rPr>
+        <w:t>, levando uma maior produtividade aos desenvolvedores.</w:t>
+      </w:r>
+    </w:p>
+    <w:p>
+      <w:pPr>
+        <w:suppressAutoHyphens w:val="0"/>
+        <w:ind w:firstLine="1134"/>
+        <w:rPr>
+          <w:rFonts w:eastAsia="Calibri" w:cs="Times New Roman"/>
+          <w:color w:val="000000" w:themeColor="text1"/>
+          <w:lang w:eastAsia="en-US"/>
+        </w:rPr>
+      </w:pPr>
     </w:p>
     <w:p>
       <w:pPr>
@@ -2928,486 +3109,468 @@
     <w:p>
       <w:pPr>
         <w:suppressAutoHyphens w:val="0"/>
+        <w:jc w:val="left"/>
+        <w:rPr>
+          <w:rFonts w:eastAsia="Calibri" w:cs="Times New Roman"/>
+          <w:color w:val="FF0000"/>
+          <w:lang w:eastAsia="en-US"/>
+        </w:rPr>
+      </w:pPr>
+      <w:r>
+        <w:rPr>
+          <w:rFonts w:eastAsia="Calibri" w:cs="Times New Roman"/>
+          <w:color w:val="FF0000"/>
+          <w:lang w:eastAsia="en-US"/>
+        </w:rPr>
+        <w:br w:type="page"/>
+      </w:r>
+    </w:p>
+    <w:p>
+      <w:pPr>
+        <w:pStyle w:val="Ttulo1"/>
         <w:ind w:firstLine="0"/>
         <w:rPr>
-          <w:rFonts w:eastAsia="Calibri" w:cs="Times New Roman"/>
-          <w:color w:val="000000" w:themeColor="text1"/>
-          <w:lang w:eastAsia="en-US"/>
-        </w:rPr>
-      </w:pPr>
-    </w:p>
-    <w:p>
-      <w:pPr>
-        <w:suppressAutoHyphens w:val="0"/>
-        <w:jc w:val="left"/>
-        <w:rPr>
-          <w:rFonts w:eastAsia="Calibri" w:cs="Times New Roman"/>
-          <w:color w:val="FF0000"/>
-          <w:lang w:eastAsia="en-US"/>
-        </w:rPr>
-      </w:pPr>
-      <w:r>
-        <w:rPr>
-          <w:rFonts w:eastAsia="Calibri" w:cs="Times New Roman"/>
-          <w:color w:val="FF0000"/>
-          <w:lang w:eastAsia="en-US"/>
-        </w:rPr>
-        <w:br w:type="page"/>
-      </w:r>
-    </w:p>
-    <w:p>
-      <w:pPr>
-        <w:pStyle w:val="Heading1"/>
-        <w:ind w:firstLine="0"/>
-        <w:rPr>
-          <w:lang w:val="en-US" w:eastAsia="pt-BR"/>
-        </w:rPr>
-      </w:pPr>
-      <w:bookmarkStart w:id="17" w:name="_Toc444850037"/>
-      <w:bookmarkStart w:id="18" w:name="_Toc444865703"/>
-      <w:r>
-        <w:rPr>
-          <w:lang w:val="en-US" w:eastAsia="pt-BR"/>
+          <w:lang w:eastAsia="pt-BR"/>
+        </w:rPr>
+      </w:pPr>
+      <w:bookmarkStart w:id="16" w:name="_Toc444850037"/>
+      <w:bookmarkStart w:id="17" w:name="_Toc444865703"/>
+      <w:r>
+        <w:rPr>
+          <w:lang w:eastAsia="pt-BR"/>
         </w:rPr>
         <w:lastRenderedPageBreak/>
         <w:t>ABSTRACT</w:t>
       </w:r>
+      <w:bookmarkEnd w:id="16"/>
       <w:bookmarkEnd w:id="17"/>
-      <w:bookmarkEnd w:id="18"/>
     </w:p>
     <w:p>
       <w:pPr>
         <w:widowControl w:val="0"/>
         <w:suppressAutoHyphens w:val="0"/>
-        <w:spacing w:line="240" w:lineRule="auto"/>
         <w:ind w:firstLine="0"/>
         <w:rPr>
           <w:rFonts w:cs="Times New Roman"/>
-          <w:color w:val="FF0000"/>
+          <w:color w:val="auto"/>
           <w:lang w:val="en-US" w:eastAsia="en-US"/>
         </w:rPr>
       </w:pPr>
-    </w:p>
-    <w:p>
-      <w:pPr>
-        <w:ind w:firstLine="0"/>
-        <w:rPr>
-          <w:color w:val="FF0000"/>
-          <w:lang w:val="en-US"/>
-        </w:rPr>
-      </w:pPr>
-      <w:r>
-        <w:rPr>
-          <w:color w:val="FF0000"/>
-          <w:lang w:val="en-US"/>
-        </w:rPr>
-        <w:t xml:space="preserve">[O abstract </w:t>
+      <w:r>
+        <w:rPr>
+          <w:rFonts w:cs="Times New Roman"/>
+          <w:color w:val="FF0000"/>
+          <w:lang w:eastAsia="en-US"/>
+        </w:rPr>
+        <w:tab/>
+      </w:r>
+      <w:r>
+        <w:rPr>
+          <w:rFonts w:cs="Times New Roman"/>
+          <w:color w:val="auto"/>
+          <w:lang w:val="en-US" w:eastAsia="en-US"/>
+        </w:rPr>
+        <w:t xml:space="preserve">For a long </w:t>
+      </w:r>
+      <w:proofErr w:type="gramStart"/>
+      <w:r>
+        <w:rPr>
+          <w:rFonts w:cs="Times New Roman"/>
+          <w:color w:val="auto"/>
+          <w:lang w:val="en-US" w:eastAsia="en-US"/>
+        </w:rPr>
+        <w:t>time</w:t>
+      </w:r>
+      <w:proofErr w:type="gramEnd"/>
+      <w:r>
+        <w:rPr>
+          <w:rFonts w:cs="Times New Roman"/>
+          <w:color w:val="auto"/>
+          <w:lang w:val="en-US" w:eastAsia="en-US"/>
+        </w:rPr>
+        <w:t xml:space="preserve"> software developers have been using technologies like REST and SOAP</w:t>
+      </w:r>
+      <w:r>
+        <w:rPr>
+          <w:rFonts w:cs="Times New Roman"/>
+          <w:color w:val="auto"/>
+          <w:lang w:val="en-US" w:eastAsia="en-US"/>
+        </w:rPr>
+        <w:t xml:space="preserve"> to develop their APIs. In the current work, </w:t>
+      </w:r>
+      <w:r>
+        <w:rPr>
+          <w:rFonts w:cs="Times New Roman"/>
+          <w:color w:val="auto"/>
+          <w:lang w:val="en-US" w:eastAsia="en-US"/>
+        </w:rPr>
+        <w:t xml:space="preserve">it’ll be presented a new technology presented and used by </w:t>
+      </w:r>
+      <w:r>
+        <w:rPr>
+          <w:rFonts w:cs="Times New Roman"/>
+          <w:color w:val="auto"/>
+          <w:lang w:val="en-US" w:eastAsia="en-US"/>
+        </w:rPr>
+        <w:t>Facebook to make it easier to build APIs</w:t>
+      </w:r>
+      <w:r>
+        <w:rPr>
+          <w:rFonts w:cs="Times New Roman"/>
+          <w:color w:val="auto"/>
+          <w:lang w:val="en-US" w:eastAsia="en-US"/>
+        </w:rPr>
+        <w:t xml:space="preserve">, this technology is called </w:t>
       </w:r>
       <w:proofErr w:type="spellStart"/>
       <w:r>
         <w:rPr>
-          <w:color w:val="FF0000"/>
-          <w:lang w:val="en-US"/>
-        </w:rPr>
-        <w:t>deve</w:t>
+          <w:rFonts w:cs="Times New Roman"/>
+          <w:color w:val="auto"/>
+          <w:lang w:val="en-US" w:eastAsia="en-US"/>
+        </w:rPr>
+        <w:t>GraphQL</w:t>
       </w:r>
       <w:proofErr w:type="spellEnd"/>
       <w:r>
         <w:rPr>
-          <w:color w:val="FF0000"/>
-          <w:lang w:val="en-US"/>
-        </w:rPr>
-        <w:t xml:space="preserve"> </w:t>
-      </w:r>
-      <w:proofErr w:type="spellStart"/>
-      <w:r>
-        <w:rPr>
-          <w:color w:val="FF0000"/>
-          <w:lang w:val="en-US"/>
-        </w:rPr>
-        <w:t>ser</w:t>
-      </w:r>
-      <w:proofErr w:type="spellEnd"/>
-      <w:r>
-        <w:rPr>
-          <w:color w:val="FF0000"/>
-          <w:lang w:val="en-US"/>
-        </w:rPr>
-        <w:t xml:space="preserve"> </w:t>
-      </w:r>
-      <w:proofErr w:type="spellStart"/>
-      <w:r>
-        <w:rPr>
-          <w:color w:val="FF0000"/>
-          <w:lang w:val="en-US"/>
-        </w:rPr>
-        <w:t>feito</w:t>
-      </w:r>
-      <w:proofErr w:type="spellEnd"/>
-      <w:r>
-        <w:rPr>
-          <w:color w:val="FF0000"/>
-          <w:lang w:val="en-US"/>
-        </w:rPr>
-        <w:t xml:space="preserve"> e </w:t>
-      </w:r>
-      <w:proofErr w:type="spellStart"/>
-      <w:r>
-        <w:rPr>
-          <w:color w:val="FF0000"/>
-          <w:lang w:val="en-US"/>
-        </w:rPr>
-        <w:t>revisto</w:t>
-      </w:r>
-      <w:proofErr w:type="spellEnd"/>
-      <w:r>
-        <w:rPr>
-          <w:color w:val="FF0000"/>
-          <w:lang w:val="en-US"/>
-        </w:rPr>
-        <w:t xml:space="preserve"> </w:t>
-      </w:r>
-      <w:proofErr w:type="spellStart"/>
-      <w:r>
-        <w:rPr>
-          <w:color w:val="FF0000"/>
-          <w:lang w:val="en-US"/>
-        </w:rPr>
-        <w:t>por</w:t>
-      </w:r>
-      <w:proofErr w:type="spellEnd"/>
-      <w:r>
-        <w:rPr>
-          <w:color w:val="FF0000"/>
-          <w:lang w:val="en-US"/>
-        </w:rPr>
-        <w:t xml:space="preserve"> </w:t>
-      </w:r>
-      <w:proofErr w:type="spellStart"/>
-      <w:r>
-        <w:rPr>
-          <w:color w:val="FF0000"/>
-          <w:lang w:val="en-US"/>
-        </w:rPr>
-        <w:t>uma</w:t>
-      </w:r>
-      <w:proofErr w:type="spellEnd"/>
-      <w:r>
-        <w:rPr>
-          <w:color w:val="FF0000"/>
-          <w:lang w:val="en-US"/>
-        </w:rPr>
-        <w:t xml:space="preserve"> </w:t>
-      </w:r>
-      <w:proofErr w:type="spellStart"/>
-      <w:r>
-        <w:rPr>
-          <w:color w:val="FF0000"/>
-          <w:lang w:val="en-US"/>
-        </w:rPr>
-        <w:t>pessoa</w:t>
-      </w:r>
-      <w:proofErr w:type="spellEnd"/>
-      <w:r>
-        <w:rPr>
-          <w:color w:val="FF0000"/>
-          <w:lang w:val="en-US"/>
-        </w:rPr>
-        <w:t xml:space="preserve"> com </w:t>
-      </w:r>
-      <w:proofErr w:type="spellStart"/>
-      <w:r>
-        <w:rPr>
-          <w:color w:val="FF0000"/>
-          <w:lang w:val="en-US"/>
-        </w:rPr>
-        <w:t>domínio</w:t>
-      </w:r>
-      <w:proofErr w:type="spellEnd"/>
-      <w:r>
-        <w:rPr>
-          <w:color w:val="FF0000"/>
-          <w:lang w:val="en-US"/>
-        </w:rPr>
-        <w:t xml:space="preserve"> do </w:t>
-      </w:r>
-      <w:proofErr w:type="spellStart"/>
-      <w:r>
-        <w:rPr>
-          <w:color w:val="FF0000"/>
-          <w:lang w:val="en-US"/>
-        </w:rPr>
-        <w:t>Inglês</w:t>
-      </w:r>
-      <w:proofErr w:type="spellEnd"/>
-      <w:r>
-        <w:rPr>
-          <w:color w:val="FF0000"/>
-          <w:lang w:val="en-US"/>
-        </w:rPr>
-        <w:t xml:space="preserve"> </w:t>
-      </w:r>
-      <w:proofErr w:type="spellStart"/>
-      <w:r>
-        <w:rPr>
-          <w:color w:val="FF0000"/>
-          <w:lang w:val="en-US"/>
-        </w:rPr>
-        <w:t>e não p</w:t>
-      </w:r>
-      <w:proofErr w:type="spellEnd"/>
-      <w:r>
-        <w:rPr>
-          <w:color w:val="FF0000"/>
-          <w:lang w:val="en-US"/>
-        </w:rPr>
-        <w:t xml:space="preserve">or </w:t>
-      </w:r>
-      <w:proofErr w:type="spellStart"/>
-      <w:r>
-        <w:rPr>
-          <w:color w:val="FF0000"/>
-          <w:lang w:val="en-US"/>
-        </w:rPr>
-        <w:t>tradutores</w:t>
-      </w:r>
-      <w:proofErr w:type="spellEnd"/>
-      <w:r>
-        <w:rPr>
-          <w:color w:val="FF0000"/>
-          <w:lang w:val="en-US"/>
-        </w:rPr>
-        <w:t xml:space="preserve"> </w:t>
-      </w:r>
-      <w:proofErr w:type="spellStart"/>
-      <w:r>
-        <w:rPr>
-          <w:color w:val="FF0000"/>
-          <w:lang w:val="en-US"/>
-        </w:rPr>
-        <w:t>automáticos</w:t>
-      </w:r>
-      <w:proofErr w:type="spellEnd"/>
-      <w:r>
-        <w:rPr>
-          <w:color w:val="FF0000"/>
-          <w:lang w:val="en-US"/>
-        </w:rPr>
-        <w:t xml:space="preserve"> e </w:t>
-      </w:r>
-      <w:proofErr w:type="spellStart"/>
-      <w:r>
-        <w:rPr>
-          <w:color w:val="FF0000"/>
-          <w:lang w:val="en-US"/>
-        </w:rPr>
-        <w:t>deve</w:t>
-      </w:r>
-      <w:proofErr w:type="spellEnd"/>
-      <w:r>
-        <w:rPr>
-          <w:color w:val="FF0000"/>
-          <w:lang w:val="en-US"/>
-        </w:rPr>
-        <w:t xml:space="preserve"> </w:t>
-      </w:r>
-      <w:proofErr w:type="spellStart"/>
-      <w:r>
-        <w:rPr>
-          <w:color w:val="FF0000"/>
-          <w:lang w:val="en-US"/>
-        </w:rPr>
-        <w:t>ser</w:t>
-      </w:r>
-      <w:proofErr w:type="spellEnd"/>
-      <w:r>
-        <w:rPr>
-          <w:color w:val="FF0000"/>
-          <w:lang w:val="en-US"/>
-        </w:rPr>
-        <w:t xml:space="preserve"> </w:t>
-      </w:r>
-      <w:proofErr w:type="spellStart"/>
-      <w:r>
-        <w:rPr>
-          <w:color w:val="FF0000"/>
-          <w:lang w:val="en-US"/>
-        </w:rPr>
-        <w:t>uma</w:t>
-      </w:r>
-      <w:proofErr w:type="spellEnd"/>
-      <w:r>
-        <w:rPr>
-          <w:color w:val="FF0000"/>
-          <w:lang w:val="en-US"/>
-        </w:rPr>
-        <w:t xml:space="preserve"> </w:t>
-      </w:r>
-      <w:proofErr w:type="spellStart"/>
-      <w:r>
-        <w:rPr>
-          <w:color w:val="FF0000"/>
-          <w:lang w:val="en-US"/>
-        </w:rPr>
-        <w:t>versão</w:t>
-      </w:r>
-      <w:proofErr w:type="spellEnd"/>
-      <w:r>
-        <w:rPr>
-          <w:color w:val="FF0000"/>
-          <w:lang w:val="en-US"/>
-        </w:rPr>
-        <w:t xml:space="preserve"> </w:t>
-      </w:r>
-      <w:proofErr w:type="spellStart"/>
-      <w:r>
-        <w:rPr>
-          <w:color w:val="FF0000"/>
-          <w:lang w:val="en-US"/>
-        </w:rPr>
-        <w:t>fiel</w:t>
-      </w:r>
-      <w:proofErr w:type="spellEnd"/>
-      <w:r>
-        <w:rPr>
-          <w:color w:val="FF0000"/>
-          <w:lang w:val="en-US"/>
-        </w:rPr>
-        <w:t xml:space="preserve"> </w:t>
-      </w:r>
-      <w:r>
-        <w:rPr>
-          <w:color w:val="FF0000"/>
-          <w:lang w:val="en-US"/>
-        </w:rPr>
-        <w:t>do</w:t>
-      </w:r>
-      <w:r>
-        <w:rPr>
-          <w:color w:val="FF0000"/>
-          <w:lang w:val="en-US"/>
-        </w:rPr>
-        <w:t xml:space="preserve"> </w:t>
-      </w:r>
-      <w:proofErr w:type="spellStart"/>
-      <w:r>
-        <w:rPr>
-          <w:color w:val="FF0000"/>
-          <w:lang w:val="en-US"/>
-        </w:rPr>
-        <w:t>Resumo</w:t>
-      </w:r>
-      <w:proofErr w:type="spellEnd"/>
-      <w:r>
-        <w:rPr>
-          <w:color w:val="FF0000"/>
-          <w:lang w:val="en-US"/>
-        </w:rPr>
-        <w:t>]</w:t>
-      </w:r>
-    </w:p>
-    <w:p>
-      <w:pPr>
+          <w:rFonts w:cs="Times New Roman"/>
+          <w:color w:val="auto"/>
+          <w:lang w:val="en-US" w:eastAsia="en-US"/>
+        </w:rPr>
+        <w:t>.</w:t>
+      </w:r>
+    </w:p>
+    <w:p>
+      <w:pPr>
+        <w:widowControl w:val="0"/>
         <w:suppressAutoHyphens w:val="0"/>
         <w:ind w:firstLine="0"/>
         <w:rPr>
-          <w:rFonts w:eastAsia="Calibri" w:cs="Times New Roman"/>
-          <w:b/>
-          <w:color w:val="auto"/>
-          <w:szCs w:val="22"/>
+          <w:color w:val="auto"/>
+          <w:lang w:val="en-US"/>
+        </w:rPr>
+      </w:pPr>
+      <w:r>
+        <w:rPr>
+          <w:rFonts w:cs="Times New Roman"/>
+          <w:color w:val="auto"/>
           <w:lang w:val="en-US" w:eastAsia="en-US"/>
         </w:rPr>
-      </w:pPr>
-    </w:p>
-    <w:p>
-      <w:pPr>
+        <w:tab/>
+      </w:r>
+      <w:r>
+        <w:rPr>
+          <w:color w:val="auto"/>
+          <w:lang w:val="en-US"/>
+        </w:rPr>
+        <w:t>The main goal of this document</w:t>
+      </w:r>
+      <w:r>
+        <w:rPr>
+          <w:color w:val="auto"/>
+          <w:lang w:val="en-US"/>
+        </w:rPr>
+        <w:t xml:space="preserve"> is to present in a succinct way how this technology works and what’s </w:t>
+      </w:r>
+      <w:r>
+        <w:rPr>
+          <w:color w:val="auto"/>
+          <w:lang w:val="en-US"/>
+        </w:rPr>
+        <w:t>its advantages compared with the exi</w:t>
+      </w:r>
+      <w:r>
+        <w:rPr>
+          <w:color w:val="auto"/>
+          <w:lang w:val="en-US"/>
+        </w:rPr>
+        <w:t xml:space="preserve">sting ways to build APIs, like REST </w:t>
+      </w:r>
+      <w:proofErr w:type="gramStart"/>
+      <w:r>
+        <w:rPr>
+          <w:color w:val="auto"/>
+          <w:lang w:val="en-US"/>
+        </w:rPr>
+        <w:t>and  SOAP</w:t>
+      </w:r>
+      <w:proofErr w:type="gramEnd"/>
+      <w:r>
+        <w:rPr>
+          <w:color w:val="auto"/>
+          <w:lang w:val="en-US"/>
+        </w:rPr>
+        <w:t>.</w:t>
+      </w:r>
+    </w:p>
+    <w:p>
+      <w:pPr>
+        <w:widowControl w:val="0"/>
         <w:suppressAutoHyphens w:val="0"/>
         <w:ind w:firstLine="0"/>
         <w:rPr>
-          <w:rFonts w:eastAsia="Calibri" w:cs="Times New Roman"/>
-          <w:color w:val="FF0000"/>
-          <w:lang w:eastAsia="en-US"/>
-        </w:rPr>
-      </w:pPr>
+          <w:color w:val="auto"/>
+          <w:lang w:val="en-US"/>
+        </w:rPr>
+      </w:pPr>
+      <w:r>
+        <w:rPr>
+          <w:color w:val="auto"/>
+          <w:lang w:val="en-US"/>
+        </w:rPr>
+        <w:tab/>
+      </w:r>
+    </w:p>
+    <w:p>
+      <w:pPr>
+        <w:widowControl w:val="0"/>
+        <w:suppressAutoHyphens w:val="0"/>
+        <w:ind w:firstLine="0"/>
+        <w:rPr>
+          <w:color w:val="auto"/>
+          <w:lang w:val="en-US"/>
+        </w:rPr>
+      </w:pPr>
+      <w:r>
+        <w:rPr>
+          <w:color w:val="auto"/>
+          <w:lang w:val="en-US"/>
+        </w:rPr>
+        <w:tab/>
+        <w:t xml:space="preserve">The methodology used </w:t>
+      </w:r>
+      <w:r>
+        <w:rPr>
+          <w:color w:val="auto"/>
+          <w:lang w:val="en-US"/>
+        </w:rPr>
+        <w:t xml:space="preserve">to detail the operation of this new technology will be through </w:t>
+      </w:r>
+      <w:r>
+        <w:rPr>
+          <w:color w:val="auto"/>
+          <w:lang w:val="en-US"/>
+        </w:rPr>
+        <w:t xml:space="preserve">a case study, where will be built a small </w:t>
+      </w:r>
+      <w:r>
+        <w:rPr>
+          <w:color w:val="auto"/>
+          <w:lang w:val="en-US"/>
+        </w:rPr>
+        <w:t xml:space="preserve">system using REST APIs following by the </w:t>
+      </w:r>
+      <w:r>
+        <w:rPr>
+          <w:color w:val="auto"/>
+          <w:lang w:val="en-US"/>
+        </w:rPr>
+        <w:t xml:space="preserve">construction of the same application built using </w:t>
+      </w:r>
       <w:proofErr w:type="spellStart"/>
       <w:r>
         <w:rPr>
-          <w:rFonts w:eastAsia="Calibri" w:cs="Times New Roman"/>
-          <w:color w:val="auto"/>
-          <w:lang w:eastAsia="en-US"/>
-        </w:rPr>
-        <w:t>Keywords</w:t>
+          <w:color w:val="auto"/>
+          <w:lang w:val="en-US"/>
+        </w:rPr>
+        <w:t>GraphQL</w:t>
       </w:r>
       <w:proofErr w:type="spellEnd"/>
       <w:r>
         <w:rPr>
-          <w:rFonts w:eastAsia="Calibri" w:cs="Times New Roman"/>
-          <w:color w:val="auto"/>
-          <w:lang w:eastAsia="en-US"/>
-        </w:rPr>
-        <w:t>:</w:t>
-      </w:r>
-      <w:r>
-        <w:rPr>
-          <w:rFonts w:eastAsia="Calibri" w:cs="Times New Roman"/>
-          <w:color w:val="FF0000"/>
-          <w:lang w:eastAsia="en-US"/>
+          <w:color w:val="auto"/>
+          <w:lang w:val="en-US"/>
+        </w:rPr>
+        <w:t xml:space="preserve"> pointing the different</w:t>
+      </w:r>
+      <w:r>
+        <w:rPr>
+          <w:color w:val="auto"/>
+          <w:lang w:val="en-US"/>
+        </w:rPr>
+        <w:t xml:space="preserve"> points on both applications.</w:t>
+      </w:r>
+      <w:r>
+        <w:rPr>
+          <w:color w:val="auto"/>
+          <w:lang w:val="en-US"/>
+        </w:rPr>
+        <w:tab/>
+      </w:r>
+    </w:p>
+    <w:p>
+      <w:pPr>
+        <w:widowControl w:val="0"/>
+        <w:suppressAutoHyphens w:val="0"/>
+        <w:ind w:firstLine="0"/>
+        <w:rPr>
+          <w:color w:val="auto"/>
+          <w:lang w:val="en-US"/>
+        </w:rPr>
+      </w:pPr>
+    </w:p>
+    <w:p>
+      <w:pPr>
+        <w:suppressAutoHyphens w:val="0"/>
+        <w:ind w:firstLine="1134"/>
+        <w:rPr>
+          <w:color w:val="auto"/>
+          <w:lang w:val="en-US"/>
+        </w:rPr>
+      </w:pPr>
+      <w:r>
+        <w:rPr>
+          <w:color w:val="auto"/>
+          <w:lang w:val="en-US"/>
+        </w:rPr>
+        <w:t>At the end of this work</w:t>
+      </w:r>
+      <w:r>
+        <w:rPr>
+          <w:color w:val="auto"/>
+          <w:lang w:val="en-US"/>
+        </w:rPr>
+        <w:t xml:space="preserve"> will be presented the comparative results between the studied </w:t>
+      </w:r>
+      <w:r>
+        <w:rPr>
+          <w:color w:val="auto"/>
+          <w:lang w:val="en-US"/>
+        </w:rPr>
+        <w:t xml:space="preserve">technologies about development performance, positive and </w:t>
+      </w:r>
+      <w:r>
+        <w:rPr>
+          <w:color w:val="auto"/>
+          <w:lang w:val="en-US"/>
+        </w:rPr>
+        <w:t xml:space="preserve">negative details in the author’s point of view, </w:t>
+      </w:r>
+      <w:proofErr w:type="gramStart"/>
+      <w:r>
+        <w:rPr>
+          <w:color w:val="auto"/>
+          <w:lang w:val="en-US"/>
+        </w:rPr>
+        <w:t>how  many</w:t>
+      </w:r>
+      <w:proofErr w:type="gramEnd"/>
+      <w:r>
+        <w:rPr>
+          <w:color w:val="auto"/>
+          <w:lang w:val="en-US"/>
         </w:rPr>
         <w:t xml:space="preserve"> </w:t>
       </w:r>
+      <w:r>
+        <w:rPr>
+          <w:color w:val="auto"/>
+          <w:lang w:val="en-US"/>
+        </w:rPr>
+        <w:t>code lines written for each methodology, learning difficulty and what can be</w:t>
+      </w:r>
+      <w:r>
+        <w:rPr>
+          <w:color w:val="auto"/>
+          <w:lang w:val="en-US"/>
+        </w:rPr>
+        <w:t xml:space="preserve"> waited for the future of these technologies.</w:t>
+      </w:r>
+    </w:p>
+    <w:p>
+      <w:pPr>
+        <w:suppressAutoHyphens w:val="0"/>
+        <w:ind w:firstLine="1134"/>
+        <w:rPr>
+          <w:color w:val="auto"/>
+        </w:rPr>
+      </w:pPr>
+      <w:r>
+        <w:rPr>
+          <w:color w:val="auto"/>
+          <w:lang w:val="en-US"/>
+        </w:rPr>
+        <w:t xml:space="preserve">From the results quoted, </w:t>
+      </w:r>
+      <w:r>
+        <w:rPr>
+          <w:color w:val="auto"/>
+          <w:lang w:val="en-US"/>
+        </w:rPr>
+        <w:t xml:space="preserve">it’s expected that it could be enough to help professionals who works </w:t>
+      </w:r>
+      <w:r>
+        <w:rPr>
+          <w:color w:val="auto"/>
+          <w:lang w:val="en-US"/>
+        </w:rPr>
+        <w:t>in software development area to take better decisions regarding the construction and definition</w:t>
+      </w:r>
+      <w:r>
+        <w:rPr>
+          <w:color w:val="auto"/>
+          <w:lang w:val="en-US"/>
+        </w:rPr>
+        <w:t xml:space="preserve"> of their APIs, taking more productivity to them.</w:t>
+      </w:r>
+    </w:p>
+    <w:p>
+      <w:pPr>
+        <w:suppressAutoHyphens w:val="0"/>
+        <w:ind w:firstLine="0"/>
+        <w:rPr>
+          <w:rFonts w:eastAsia="Calibri" w:cs="Times New Roman"/>
+          <w:b/>
+          <w:color w:val="auto"/>
+          <w:szCs w:val="22"/>
+          <w:lang w:eastAsia="en-US"/>
+        </w:rPr>
+      </w:pPr>
+    </w:p>
+    <w:p>
+      <w:pPr>
+        <w:suppressAutoHyphens w:val="0"/>
+        <w:ind w:firstLine="0"/>
+        <w:rPr>
+          <w:rFonts w:eastAsia="Calibri" w:cs="Times New Roman"/>
+          <w:color w:val="FF0000"/>
+          <w:lang w:val="en-US" w:eastAsia="en-US"/>
+        </w:rPr>
+      </w:pPr>
+      <w:r>
+        <w:rPr>
+          <w:rFonts w:eastAsia="Calibri" w:cs="Times New Roman"/>
+          <w:color w:val="auto"/>
+          <w:lang w:val="en-US" w:eastAsia="en-US"/>
+        </w:rPr>
+        <w:t>Keywords:</w:t>
+      </w:r>
+      <w:r>
+        <w:rPr>
+          <w:rFonts w:eastAsia="Calibri" w:cs="Times New Roman"/>
+          <w:color w:val="FF0000"/>
+          <w:lang w:val="en-US" w:eastAsia="en-US"/>
+        </w:rPr>
+        <w:t xml:space="preserve"> </w:t>
+      </w:r>
       <w:proofErr w:type="spellStart"/>
       <w:r>
         <w:rPr>
           <w:rFonts w:eastAsia="Calibri" w:cs="Times New Roman"/>
-          <w:color w:val="FF0000"/>
-          <w:lang w:eastAsia="en-US"/>
-        </w:rPr>
-        <w:t>Keyword</w:t>
+          <w:color w:val="auto"/>
+          <w:lang w:val="en-US" w:eastAsia="en-US"/>
+        </w:rPr>
+        <w:t>GraphqQL</w:t>
       </w:r>
       <w:proofErr w:type="spellEnd"/>
       <w:r>
         <w:rPr>
           <w:rFonts w:eastAsia="Calibri" w:cs="Times New Roman"/>
-          <w:color w:val="FF0000"/>
-          <w:lang w:eastAsia="en-US"/>
-        </w:rPr>
-        <w:t xml:space="preserve"> 1, </w:t>
-      </w:r>
-      <w:proofErr w:type="gramStart"/>
-      <w:r>
-        <w:rPr>
-          <w:rFonts w:eastAsia="Calibri" w:cs="Times New Roman"/>
-          <w:color w:val="FF0000"/>
-          <w:lang w:eastAsia="en-US"/>
-        </w:rPr>
-        <w:t>… ,</w:t>
-      </w:r>
-      <w:proofErr w:type="gramEnd"/>
-      <w:r>
-        <w:rPr>
-          <w:rFonts w:eastAsia="Calibri" w:cs="Times New Roman"/>
-          <w:color w:val="FF0000"/>
-          <w:lang w:eastAsia="en-US"/>
-        </w:rPr>
-        <w:t xml:space="preserve"> </w:t>
-      </w:r>
-      <w:proofErr w:type="spellStart"/>
-      <w:r>
-        <w:rPr>
-          <w:rFonts w:eastAsia="Calibri" w:cs="Times New Roman"/>
-          <w:color w:val="FF0000"/>
-          <w:lang w:eastAsia="en-US"/>
-        </w:rPr>
-        <w:t>keyword</w:t>
-      </w:r>
-      <w:proofErr w:type="spellEnd"/>
-      <w:r>
-        <w:rPr>
-          <w:rFonts w:eastAsia="Calibri" w:cs="Times New Roman"/>
-          <w:color w:val="FF0000"/>
-          <w:lang w:eastAsia="en-US"/>
-        </w:rPr>
-        <w:t xml:space="preserve"> n</w:t>
+          <w:color w:val="auto"/>
+          <w:lang w:val="en-US" w:eastAsia="en-US"/>
+        </w:rPr>
+        <w:t>, APIs, REST, SOAP.</w:t>
       </w:r>
     </w:p>
     <w:p>
@@ -3418,7 +3581,7 @@
         <w:rPr>
           <w:rFonts w:eastAsia="Calibri" w:cs="Times New Roman"/>
           <w:color w:val="000000" w:themeColor="text1"/>
-          <w:lang w:eastAsia="en-US"/>
+          <w:lang w:val="en-US" w:eastAsia="en-US"/>
         </w:rPr>
       </w:pPr>
     </w:p>
@@ -3430,7 +3593,7 @@
         <w:rPr>
           <w:rFonts w:eastAsia="Calibri" w:cs="Times New Roman"/>
           <w:color w:val="000000" w:themeColor="text1"/>
-          <w:lang w:eastAsia="en-US"/>
+          <w:lang w:val="en-US" w:eastAsia="en-US"/>
         </w:rPr>
       </w:pPr>
     </w:p>
@@ -3442,7 +3605,7 @@
         <w:rPr>
           <w:rFonts w:eastAsia="Calibri" w:cs="Times New Roman"/>
           <w:color w:val="000000" w:themeColor="text1"/>
-          <w:lang w:eastAsia="en-US"/>
+          <w:lang w:val="en-US" w:eastAsia="en-US"/>
         </w:rPr>
       </w:pPr>
     </w:p>
@@ -3454,7 +3617,7 @@
         <w:rPr>
           <w:rFonts w:eastAsia="Calibri" w:cs="Times New Roman"/>
           <w:color w:val="000000" w:themeColor="text1"/>
-          <w:lang w:eastAsia="en-US"/>
+          <w:lang w:val="en-US" w:eastAsia="en-US"/>
         </w:rPr>
       </w:pPr>
     </w:p>
@@ -3465,28 +3628,28 @@
         <w:rPr>
           <w:rFonts w:eastAsia="Calibri" w:cs="Times New Roman"/>
           <w:color w:val="FF0000"/>
-          <w:lang w:eastAsia="en-US"/>
-        </w:rPr>
-      </w:pPr>
-      <w:r>
-        <w:rPr>
-          <w:rFonts w:eastAsia="Calibri" w:cs="Times New Roman"/>
-          <w:color w:val="FF0000"/>
-          <w:lang w:eastAsia="en-US"/>
+          <w:lang w:val="en-US" w:eastAsia="en-US"/>
+        </w:rPr>
+      </w:pPr>
+      <w:r>
+        <w:rPr>
+          <w:rFonts w:eastAsia="Calibri" w:cs="Times New Roman"/>
+          <w:color w:val="FF0000"/>
+          <w:lang w:val="en-US" w:eastAsia="en-US"/>
         </w:rPr>
         <w:br w:type="page"/>
       </w:r>
     </w:p>
     <w:p>
       <w:pPr>
-        <w:pStyle w:val="Heading1"/>
+        <w:pStyle w:val="Ttulo1"/>
         <w:ind w:firstLine="0"/>
         <w:rPr>
           <w:lang w:eastAsia="pt-BR"/>
         </w:rPr>
       </w:pPr>
-      <w:bookmarkStart w:id="19" w:name="_Toc444850038"/>
-      <w:bookmarkStart w:id="20" w:name="_Toc444865704"/>
+      <w:bookmarkStart w:id="18" w:name="_Toc444850038"/>
+      <w:bookmarkStart w:id="19" w:name="_Toc444865704"/>
       <w:r>
         <w:rPr>
           <w:lang w:eastAsia="pt-BR"/>
@@ -3506,8 +3669,8 @@
         </w:rPr>
         <w:t>TRAÇÕES</w:t>
       </w:r>
+      <w:bookmarkEnd w:id="18"/>
       <w:bookmarkEnd w:id="19"/>
-      <w:bookmarkEnd w:id="20"/>
     </w:p>
     <w:p>
       <w:pPr>
@@ -3797,14 +3960,14 @@
     </w:p>
     <w:p>
       <w:pPr>
-        <w:pStyle w:val="Heading1"/>
+        <w:pStyle w:val="Ttulo1"/>
         <w:ind w:firstLine="0"/>
         <w:rPr>
           <w:lang w:eastAsia="pt-BR"/>
         </w:rPr>
       </w:pPr>
-      <w:bookmarkStart w:id="21" w:name="_Toc444850039"/>
-      <w:bookmarkStart w:id="22" w:name="_Toc444865705"/>
+      <w:bookmarkStart w:id="20" w:name="_Toc444850039"/>
+      <w:bookmarkStart w:id="21" w:name="_Toc444865705"/>
       <w:r>
         <w:rPr>
           <w:lang w:eastAsia="pt-BR"/>
@@ -3812,8 +3975,8 @@
         <w:lastRenderedPageBreak/>
         <w:t>LISTA DE GRÁFICOS</w:t>
       </w:r>
+      <w:bookmarkEnd w:id="20"/>
       <w:bookmarkEnd w:id="21"/>
-      <w:bookmarkEnd w:id="22"/>
     </w:p>
     <w:p>
       <w:pPr>
@@ -4047,14 +4210,14 @@
     </w:p>
     <w:p>
       <w:pPr>
-        <w:pStyle w:val="Heading1"/>
+        <w:pStyle w:val="Ttulo1"/>
         <w:ind w:firstLine="0"/>
         <w:rPr>
           <w:lang w:eastAsia="pt-BR"/>
         </w:rPr>
       </w:pPr>
-      <w:bookmarkStart w:id="23" w:name="_Toc444850040"/>
-      <w:bookmarkStart w:id="24" w:name="_Toc444865706"/>
+      <w:bookmarkStart w:id="22" w:name="_Toc444850040"/>
+      <w:bookmarkStart w:id="23" w:name="_Toc444865706"/>
       <w:r>
         <w:rPr>
           <w:lang w:eastAsia="pt-BR"/>
@@ -4062,8 +4225,8 @@
         <w:lastRenderedPageBreak/>
         <w:t>LISTA DE QUADROS</w:t>
       </w:r>
+      <w:bookmarkEnd w:id="22"/>
       <w:bookmarkEnd w:id="23"/>
-      <w:bookmarkEnd w:id="24"/>
     </w:p>
     <w:p>
       <w:pPr>
@@ -4322,14 +4485,14 @@
     </w:p>
     <w:p>
       <w:pPr>
-        <w:pStyle w:val="Heading1"/>
+        <w:pStyle w:val="Ttulo1"/>
         <w:ind w:firstLine="0"/>
         <w:rPr>
           <w:lang w:eastAsia="pt-BR"/>
         </w:rPr>
       </w:pPr>
-      <w:bookmarkStart w:id="25" w:name="_Toc444850041"/>
-      <w:bookmarkStart w:id="26" w:name="_Toc444865707"/>
+      <w:bookmarkStart w:id="24" w:name="_Toc444850041"/>
+      <w:bookmarkStart w:id="25" w:name="_Toc444865707"/>
       <w:r>
         <w:rPr>
           <w:lang w:eastAsia="pt-BR"/>
@@ -4337,8 +4500,8 @@
         <w:lastRenderedPageBreak/>
         <w:t>LISTA DE TABELAS</w:t>
       </w:r>
+      <w:bookmarkEnd w:id="24"/>
       <w:bookmarkEnd w:id="25"/>
-      <w:bookmarkEnd w:id="26"/>
     </w:p>
     <w:p>
       <w:pPr>
@@ -4574,14 +4737,14 @@
     </w:p>
     <w:p>
       <w:pPr>
-        <w:pStyle w:val="Heading1"/>
+        <w:pStyle w:val="Ttulo1"/>
         <w:ind w:firstLine="0"/>
         <w:rPr>
           <w:lang w:eastAsia="pt-BR"/>
         </w:rPr>
       </w:pPr>
-      <w:bookmarkStart w:id="27" w:name="_Toc444850042"/>
-      <w:bookmarkStart w:id="28" w:name="_Toc444865708"/>
+      <w:bookmarkStart w:id="26" w:name="_Toc444850042"/>
+      <w:bookmarkStart w:id="27" w:name="_Toc444865708"/>
       <w:r>
         <w:rPr>
           <w:lang w:eastAsia="pt-BR"/>
@@ -4589,8 +4752,8 @@
         <w:lastRenderedPageBreak/>
         <w:t>LISTA DE ABREVIATURAS E SIGLAS</w:t>
       </w:r>
+      <w:bookmarkEnd w:id="26"/>
       <w:bookmarkEnd w:id="27"/>
-      <w:bookmarkEnd w:id="28"/>
     </w:p>
     <w:p>
       <w:pPr>
@@ -4631,15 +4794,6 @@
           <w:lang w:eastAsia="en-US"/>
         </w:rPr>
         <w:tab/>
-      </w:r>
-      <w:r>
-        <w:rPr>
-          <w:rFonts w:eastAsia="Calibri" w:cs="Times New Roman"/>
-          <w:b/>
-          <w:color w:val="auto"/>
-          <w:lang w:eastAsia="en-US"/>
-        </w:rPr>
-        <w:tab/>
         <w:t>Descrição</w:t>
       </w:r>
     </w:p>
@@ -4649,34 +4803,89 @@
         <w:ind w:firstLine="0"/>
         <w:rPr>
           <w:rFonts w:eastAsia="Calibri" w:cs="Times New Roman"/>
-          <w:color w:val="FF0000"/>
-          <w:lang w:eastAsia="en-US"/>
-        </w:rPr>
-      </w:pPr>
-      <w:r>
-        <w:rPr>
-          <w:rFonts w:eastAsia="Calibri" w:cs="Times New Roman"/>
-          <w:color w:val="FF0000"/>
-          <w:lang w:eastAsia="en-US"/>
-        </w:rPr>
-        <w:t>SIGLA</w:t>
-      </w:r>
-      <w:r>
-        <w:rPr>
-          <w:rFonts w:eastAsia="Calibri" w:cs="Times New Roman"/>
-          <w:color w:val="FF0000"/>
+          <w:color w:val="auto"/>
+          <w:lang w:eastAsia="en-US"/>
+        </w:rPr>
+      </w:pPr>
+      <w:r>
+        <w:rPr>
+          <w:rFonts w:eastAsia="Calibri" w:cs="Times New Roman"/>
+          <w:color w:val="auto"/>
+          <w:lang w:eastAsia="en-US"/>
+        </w:rPr>
+        <w:t>API</w:t>
+      </w:r>
+      <w:r>
+        <w:rPr>
+          <w:rFonts w:eastAsia="Calibri" w:cs="Times New Roman"/>
+          <w:color w:val="auto"/>
           <w:lang w:eastAsia="en-US"/>
         </w:rPr>
         <w:tab/>
       </w:r>
-      <w:r>
-        <w:rPr>
-          <w:rFonts w:eastAsia="Calibri" w:cs="Times New Roman"/>
-          <w:color w:val="FF0000"/>
-          <w:lang w:eastAsia="en-US"/>
-        </w:rPr>
-        <w:tab/>
-        <w:t>Descrição da sigla (deve ser ordenado alfabeticamente pela sigla)</w:t>
+      <w:proofErr w:type="spellStart"/>
+      <w:r>
+        <w:rPr>
+          <w:rFonts w:eastAsia="Calibri" w:cs="Times New Roman"/>
+          <w:i/>
+          <w:color w:val="auto"/>
+          <w:lang w:eastAsia="en-US"/>
+        </w:rPr>
+        <w:t>Application</w:t>
+      </w:r>
+      <w:proofErr w:type="spellEnd"/>
+      <w:r>
+        <w:rPr>
+          <w:rFonts w:eastAsia="Calibri" w:cs="Times New Roman"/>
+          <w:i/>
+          <w:color w:val="auto"/>
+          <w:lang w:eastAsia="en-US"/>
+        </w:rPr>
+        <w:t xml:space="preserve"> </w:t>
+      </w:r>
+      <w:proofErr w:type="spellStart"/>
+      <w:r>
+        <w:rPr>
+          <w:rFonts w:eastAsia="Calibri" w:cs="Times New Roman"/>
+          <w:i/>
+          <w:color w:val="auto"/>
+          <w:lang w:eastAsia="en-US"/>
+        </w:rPr>
+        <w:t>Programming</w:t>
+      </w:r>
+      <w:proofErr w:type="spellEnd"/>
+      <w:r>
+        <w:rPr>
+          <w:rFonts w:eastAsia="Calibri" w:cs="Times New Roman"/>
+          <w:i/>
+          <w:color w:val="auto"/>
+          <w:lang w:eastAsia="en-US"/>
+        </w:rPr>
+        <w:t xml:space="preserve"> Interface</w:t>
+      </w:r>
+      <w:r>
+        <w:rPr>
+          <w:rFonts w:eastAsia="Calibri" w:cs="Times New Roman"/>
+          <w:color w:val="auto"/>
+          <w:lang w:eastAsia="en-US"/>
+        </w:rPr>
+        <w:t xml:space="preserve"> </w:t>
+      </w:r>
+      <w:r>
+        <w:rPr>
+          <w:rFonts w:eastAsia="Calibri" w:cs="Times New Roman"/>
+          <w:color w:val="auto"/>
+          <w:lang w:eastAsia="en-US"/>
+        </w:rPr>
+        <w:t xml:space="preserve">- </w:t>
+      </w:r>
+      <w:r>
+        <w:rPr>
+          <w:rFonts w:eastAsia="Calibri" w:cs="Times New Roman"/>
+          <w:color w:val="auto"/>
+          <w:lang w:eastAsia="en-US"/>
+        </w:rPr>
+        <w:t>Interface de programação da aplicação</w:t>
       </w:r>
     </w:p>
     <w:p>
@@ -4685,158 +4894,111 @@
         <w:ind w:firstLine="0"/>
         <w:rPr>
           <w:rFonts w:eastAsia="Calibri" w:cs="Times New Roman"/>
-          <w:color w:val="FF0000"/>
-          <w:lang w:eastAsia="en-US"/>
-        </w:rPr>
-      </w:pPr>
-    </w:p>
-    <w:p>
-      <w:pPr>
-        <w:ind w:firstLine="0"/>
-        <w:rPr>
-          <w:color w:val="FF0000"/>
-        </w:rPr>
-      </w:pPr>
-      <w:r>
-        <w:rPr>
-          <w:color w:val="FF0000"/>
-        </w:rPr>
-        <w:t>[OBSERVAÇÃO:</w:t>
-      </w:r>
-    </w:p>
-    <w:p>
-      <w:pPr>
-        <w:ind w:firstLine="0"/>
-        <w:rPr>
-          <w:color w:val="FF0000"/>
-        </w:rPr>
-      </w:pPr>
-      <w:r>
-        <w:rPr>
-          <w:color w:val="FF0000"/>
-        </w:rPr>
-        <w:t>D</w:t>
-      </w:r>
-      <w:r>
-        <w:rPr>
-          <w:color w:val="FF0000"/>
-        </w:rPr>
-        <w:t>eve ser ordenado alfabeticamente</w:t>
-      </w:r>
-      <w:r>
-        <w:rPr>
-          <w:color w:val="FF0000"/>
-        </w:rPr>
-        <w:t>,</w:t>
-      </w:r>
-      <w:r>
-        <w:rPr>
-          <w:color w:val="FF0000"/>
-        </w:rPr>
-        <w:t xml:space="preserve"> pela sigla</w:t>
-      </w:r>
-      <w:r>
-        <w:rPr>
-          <w:color w:val="FF0000"/>
-        </w:rPr>
-        <w:t xml:space="preserve">. Se o termo for em outro idioma, colocar em itálico a descrição da sigla e, na sequência, a tradução para português. </w:t>
+          <w:color w:val="auto"/>
+          <w:lang w:eastAsia="en-US"/>
+        </w:rPr>
+      </w:pPr>
+      <w:r>
+        <w:rPr>
+          <w:rFonts w:eastAsia="Calibri" w:cs="Times New Roman"/>
+          <w:color w:val="auto"/>
+          <w:lang w:eastAsia="en-US"/>
+        </w:rPr>
+        <w:t>REST</w:t>
+      </w:r>
+      <w:r>
+        <w:rPr>
+          <w:rFonts w:eastAsia="Calibri" w:cs="Times New Roman"/>
+          <w:color w:val="auto"/>
+          <w:lang w:eastAsia="en-US"/>
+        </w:rPr>
+        <w:tab/>
       </w:r>
       <w:proofErr w:type="spellStart"/>
       <w:r>
         <w:rPr>
-          <w:color w:val="FF0000"/>
-        </w:rPr>
-        <w:t>Ex</w:t>
+          <w:rFonts w:eastAsia="Calibri" w:cs="Times New Roman"/>
+          <w:i/>
+          <w:color w:val="auto"/>
+          <w:lang w:eastAsia="en-US"/>
+        </w:rPr>
+        <w:t>Representational</w:t>
       </w:r>
       <w:proofErr w:type="spellEnd"/>
       <w:r>
         <w:rPr>
-          <w:color w:val="FF0000"/>
-        </w:rPr>
-        <w:t>:</w:t>
-      </w:r>
-    </w:p>
-    <w:p>
-      <w:pPr>
-        <w:ind w:left="1418" w:hanging="1418"/>
-        <w:rPr>
-          <w:color w:val="000000" w:themeColor="text1"/>
-        </w:rPr>
-      </w:pPr>
-      <w:r>
-        <w:rPr>
-          <w:color w:val="FF0000"/>
-        </w:rPr>
-        <w:t xml:space="preserve">USA      </w:t>
-      </w:r>
-      <w:r>
-        <w:rPr>
-          <w:color w:val="FF0000"/>
-        </w:rPr>
-        <w:tab/>
-      </w:r>
-      <w:r>
-        <w:rPr>
+          <w:rFonts w:eastAsia="Calibri" w:cs="Times New Roman"/>
           <w:i/>
-          <w:color w:val="FF0000"/>
-        </w:rPr>
-        <w:t xml:space="preserve">United </w:t>
+          <w:color w:val="auto"/>
+          <w:lang w:eastAsia="en-US"/>
+        </w:rPr>
+        <w:t xml:space="preserve"> </w:t>
       </w:r>
       <w:proofErr w:type="spellStart"/>
       <w:r>
         <w:rPr>
+          <w:rFonts w:eastAsia="Calibri" w:cs="Times New Roman"/>
           <w:i/>
-          <w:color w:val="FF0000"/>
-        </w:rPr>
-        <w:t>States</w:t>
+          <w:color w:val="auto"/>
+          <w:lang w:eastAsia="en-US"/>
+        </w:rPr>
+        <w:t>State</w:t>
       </w:r>
       <w:proofErr w:type="spellEnd"/>
       <w:r>
         <w:rPr>
+          <w:rFonts w:eastAsia="Calibri" w:cs="Times New Roman"/>
           <w:i/>
-          <w:color w:val="FF0000"/>
+          <w:color w:val="auto"/>
+          <w:lang w:eastAsia="en-US"/>
         </w:rPr>
         <w:t xml:space="preserve"> </w:t>
       </w:r>
       <w:proofErr w:type="spellStart"/>
-      <w:r>
-        <w:rPr>
+      <w:proofErr w:type="gramStart"/>
+      <w:r>
+        <w:rPr>
+          <w:rFonts w:eastAsia="Calibri" w:cs="Times New Roman"/>
           <w:i/>
-          <w:color w:val="FF0000"/>
-        </w:rPr>
-        <w:t>of</w:t>
+          <w:color w:val="auto"/>
+          <w:lang w:eastAsia="en-US"/>
+        </w:rPr>
+        <w:t>Transfer</w:t>
       </w:r>
       <w:proofErr w:type="spellEnd"/>
       <w:r>
         <w:rPr>
-          <w:i/>
-          <w:color w:val="FF0000"/>
+          <w:rFonts w:eastAsia="Calibri" w:cs="Times New Roman"/>
+          <w:color w:val="auto"/>
+          <w:lang w:eastAsia="en-US"/>
         </w:rPr>
         <w:t xml:space="preserve"> </w:t>
       </w:r>
-      <w:proofErr w:type="spellStart"/>
-      <w:r>
-        <w:rPr>
-          <w:i/>
-          <w:color w:val="FF0000"/>
-        </w:rPr>
-        <w:t>America</w:t>
-      </w:r>
-      <w:proofErr w:type="spellEnd"/>
-      <w:r>
-        <w:rPr>
-          <w:color w:val="FF0000"/>
-        </w:rPr>
-        <w:t xml:space="preserve"> – Estados Unidos da </w:t>
-      </w:r>
-      <w:proofErr w:type="gramStart"/>
-      <w:r>
-        <w:rPr>
-          <w:color w:val="FF0000"/>
-        </w:rPr>
-        <w:t>América  ]</w:t>
+      <w:r>
+        <w:rPr>
+          <w:rFonts w:eastAsia="Calibri" w:cs="Times New Roman"/>
+          <w:color w:val="auto"/>
+          <w:lang w:eastAsia="en-US"/>
+        </w:rPr>
+        <w:t xml:space="preserve"> -</w:t>
       </w:r>
       <w:proofErr w:type="gramEnd"/>
+      <w:r>
+        <w:rPr>
+          <w:rFonts w:eastAsia="Calibri" w:cs="Times New Roman"/>
+          <w:color w:val="auto"/>
+          <w:lang w:eastAsia="en-US"/>
+        </w:rPr>
+        <w:t xml:space="preserve"> </w:t>
+      </w:r>
+      <w:r>
+        <w:rPr>
+          <w:rFonts w:eastAsia="Calibri" w:cs="Times New Roman"/>
+          <w:color w:val="auto"/>
+          <w:lang w:eastAsia="en-US"/>
+        </w:rPr>
+        <w:t>Transferência de estado representacional</w:t>
+      </w:r>
     </w:p>
     <w:p>
       <w:pPr>
@@ -4844,10 +5006,205 @@
         <w:ind w:firstLine="0"/>
         <w:rPr>
           <w:rFonts w:eastAsia="Calibri" w:cs="Times New Roman"/>
+          <w:color w:val="auto"/>
+          <w:lang w:eastAsia="en-US"/>
+        </w:rPr>
+      </w:pPr>
+      <w:r>
+        <w:rPr>
+          <w:rFonts w:eastAsia="Calibri" w:cs="Times New Roman"/>
+          <w:color w:val="auto"/>
+          <w:lang w:eastAsia="en-US"/>
+        </w:rPr>
+        <w:t>SOAP</w:t>
+      </w:r>
+      <w:r>
+        <w:rPr>
+          <w:rFonts w:eastAsia="Calibri" w:cs="Times New Roman"/>
+          <w:color w:val="auto"/>
+          <w:lang w:eastAsia="en-US"/>
+        </w:rPr>
+        <w:tab/>
+      </w:r>
+      <w:proofErr w:type="spellStart"/>
+      <w:r>
+        <w:rPr>
+          <w:rFonts w:eastAsia="Calibri" w:cs="Times New Roman"/>
+          <w:i/>
+          <w:color w:val="auto"/>
+          <w:lang w:eastAsia="en-US"/>
+        </w:rPr>
+        <w:t>Simple</w:t>
+      </w:r>
+      <w:proofErr w:type="spellEnd"/>
+      <w:r>
+        <w:rPr>
+          <w:rFonts w:eastAsia="Calibri" w:cs="Times New Roman"/>
+          <w:i/>
+          <w:color w:val="auto"/>
+          <w:lang w:eastAsia="en-US"/>
+        </w:rPr>
+        <w:t xml:space="preserve"> </w:t>
+      </w:r>
+      <w:proofErr w:type="spellStart"/>
+      <w:r>
+        <w:rPr>
+          <w:rFonts w:eastAsia="Calibri" w:cs="Times New Roman"/>
+          <w:i/>
+          <w:color w:val="auto"/>
+          <w:lang w:eastAsia="en-US"/>
+        </w:rPr>
+        <w:t>Object</w:t>
+      </w:r>
+      <w:proofErr w:type="spellEnd"/>
+      <w:r>
+        <w:rPr>
+          <w:rFonts w:eastAsia="Calibri" w:cs="Times New Roman"/>
+          <w:i/>
+          <w:color w:val="auto"/>
+          <w:lang w:eastAsia="en-US"/>
+        </w:rPr>
+        <w:t xml:space="preserve"> Access </w:t>
+      </w:r>
+      <w:proofErr w:type="spellStart"/>
+      <w:r>
+        <w:rPr>
+          <w:rFonts w:eastAsia="Calibri" w:cs="Times New Roman"/>
+          <w:i/>
+          <w:color w:val="auto"/>
+          <w:lang w:eastAsia="en-US"/>
+        </w:rPr>
+        <w:t>Protocol</w:t>
+      </w:r>
+      <w:proofErr w:type="spellEnd"/>
+      <w:r>
+        <w:rPr>
+          <w:rFonts w:eastAsia="Calibri" w:cs="Times New Roman"/>
+          <w:color w:val="auto"/>
+          <w:lang w:eastAsia="en-US"/>
+        </w:rPr>
+        <w:t xml:space="preserve"> - </w:t>
+      </w:r>
+      <w:r>
+        <w:rPr>
+          <w:rFonts w:eastAsia="Calibri" w:cs="Times New Roman"/>
+          <w:color w:val="auto"/>
+          <w:lang w:eastAsia="en-US"/>
+        </w:rPr>
+        <w:t>Protocolo de acesso</w:t>
+      </w:r>
+      <w:r>
+        <w:rPr>
+          <w:rFonts w:eastAsia="Calibri" w:cs="Times New Roman"/>
+          <w:color w:val="auto"/>
+          <w:lang w:eastAsia="en-US"/>
+        </w:rPr>
+        <w:t xml:space="preserve"> de objeto simples</w:t>
+      </w:r>
+    </w:p>
+    <w:p>
+      <w:pPr>
+        <w:suppressAutoHyphens w:val="0"/>
+        <w:ind w:firstLine="0"/>
+        <w:rPr>
+          <w:rFonts w:eastAsia="Calibri" w:cs="Times New Roman"/>
           <w:color w:val="000000" w:themeColor="text1"/>
           <w:lang w:eastAsia="en-US"/>
         </w:rPr>
       </w:pPr>
+      <w:r>
+        <w:rPr>
+          <w:rFonts w:eastAsia="Calibri" w:cs="Times New Roman"/>
+          <w:color w:val="000000" w:themeColor="text1"/>
+          <w:lang w:eastAsia="en-US"/>
+        </w:rPr>
+        <w:t>JSON</w:t>
+      </w:r>
+      <w:r>
+        <w:rPr>
+          <w:rFonts w:eastAsia="Calibri" w:cs="Times New Roman"/>
+          <w:color w:val="000000" w:themeColor="text1"/>
+          <w:lang w:eastAsia="en-US"/>
+        </w:rPr>
+        <w:tab/>
+      </w:r>
+      <w:proofErr w:type="spellStart"/>
+      <w:r>
+        <w:rPr>
+          <w:rFonts w:eastAsia="Calibri" w:cs="Times New Roman"/>
+          <w:i/>
+          <w:color w:val="000000" w:themeColor="text1"/>
+          <w:lang w:eastAsia="en-US"/>
+        </w:rPr>
+        <w:t>JavaScript</w:t>
+      </w:r>
+      <w:proofErr w:type="spellEnd"/>
+      <w:r>
+        <w:rPr>
+          <w:rFonts w:eastAsia="Calibri" w:cs="Times New Roman"/>
+          <w:i/>
+          <w:color w:val="000000" w:themeColor="text1"/>
+          <w:lang w:eastAsia="en-US"/>
+        </w:rPr>
+        <w:t xml:space="preserve"> </w:t>
+      </w:r>
+      <w:proofErr w:type="spellStart"/>
+      <w:r>
+        <w:rPr>
+          <w:rFonts w:eastAsia="Calibri" w:cs="Times New Roman"/>
+          <w:i/>
+          <w:color w:val="000000" w:themeColor="text1"/>
+          <w:lang w:eastAsia="en-US"/>
+        </w:rPr>
+        <w:t>Object</w:t>
+      </w:r>
+      <w:proofErr w:type="spellEnd"/>
+      <w:r>
+        <w:rPr>
+          <w:rFonts w:eastAsia="Calibri" w:cs="Times New Roman"/>
+          <w:i/>
+          <w:color w:val="000000" w:themeColor="text1"/>
+          <w:lang w:eastAsia="en-US"/>
+        </w:rPr>
+        <w:t xml:space="preserve"> </w:t>
+      </w:r>
+      <w:proofErr w:type="spellStart"/>
+      <w:r>
+        <w:rPr>
+          <w:rFonts w:eastAsia="Calibri" w:cs="Times New Roman"/>
+          <w:i/>
+          <w:color w:val="000000" w:themeColor="text1"/>
+          <w:lang w:eastAsia="en-US"/>
+        </w:rPr>
+        <w:t>Notation</w:t>
+      </w:r>
+      <w:proofErr w:type="spellEnd"/>
+      <w:r>
+        <w:rPr>
+          <w:rFonts w:eastAsia="Calibri" w:cs="Times New Roman"/>
+          <w:color w:val="000000" w:themeColor="text1"/>
+          <w:lang w:eastAsia="en-US"/>
+        </w:rPr>
+        <w:t xml:space="preserve"> – Notação de objetos </w:t>
+      </w:r>
+      <w:proofErr w:type="spellStart"/>
+      <w:r>
+        <w:rPr>
+          <w:rFonts w:eastAsia="Calibri" w:cs="Times New Roman"/>
+          <w:color w:val="000000" w:themeColor="text1"/>
+          <w:lang w:eastAsia="en-US"/>
+        </w:rPr>
+        <w:t>j</w:t>
+      </w:r>
+      <w:r>
+        <w:rPr>
+          <w:rFonts w:eastAsia="Calibri" w:cs="Times New Roman"/>
+          <w:color w:val="000000" w:themeColor="text1"/>
+          <w:lang w:eastAsia="en-US"/>
+        </w:rPr>
+        <w:t>avascript</w:t>
+      </w:r>
+      <w:proofErr w:type="spellEnd"/>
     </w:p>
     <w:p>
       <w:pPr>
@@ -4930,15 +5287,21 @@
     <w:p>
       <w:pPr>
         <w:pStyle w:val="Titulopre-textual"/>
-      </w:pPr>
-      <w:r>
+        <w:rPr>
+          <w:lang w:val="en-US"/>
+        </w:rPr>
+      </w:pPr>
+      <w:r>
+        <w:rPr>
+          <w:lang w:val="en-US"/>
+        </w:rPr>
         <w:lastRenderedPageBreak/>
         <w:t>SUMÁRIO</w:t>
       </w:r>
     </w:p>
     <w:p>
       <w:pPr>
-        <w:pStyle w:val="TOC1"/>
+        <w:pStyle w:val="Sumrio1"/>
         <w:rPr>
           <w:rFonts w:asciiTheme="minorHAnsi" w:eastAsiaTheme="minorEastAsia" w:hAnsiTheme="minorHAnsi" w:cstheme="minorBidi"/>
           <w:noProof/>
@@ -5018,7 +5381,7 @@
     </w:p>
     <w:p>
       <w:pPr>
-        <w:pStyle w:val="TOC1"/>
+        <w:pStyle w:val="Sumrio1"/>
         <w:rPr>
           <w:rFonts w:asciiTheme="minorHAnsi" w:eastAsiaTheme="minorEastAsia" w:hAnsiTheme="minorHAnsi" w:cstheme="minorBidi"/>
           <w:noProof/>
@@ -5089,7 +5452,7 @@
     </w:p>
     <w:p>
       <w:pPr>
-        <w:pStyle w:val="TOC1"/>
+        <w:pStyle w:val="Sumrio1"/>
         <w:rPr>
           <w:rFonts w:asciiTheme="minorHAnsi" w:eastAsiaTheme="minorEastAsia" w:hAnsiTheme="minorHAnsi" w:cstheme="minorBidi"/>
           <w:noProof/>
@@ -5160,7 +5523,7 @@
     </w:p>
     <w:p>
       <w:pPr>
-        <w:pStyle w:val="TOC1"/>
+        <w:pStyle w:val="Sumrio1"/>
         <w:rPr>
           <w:rFonts w:asciiTheme="minorHAnsi" w:eastAsiaTheme="minorEastAsia" w:hAnsiTheme="minorHAnsi" w:cstheme="minorBidi"/>
           <w:noProof/>
@@ -5231,7 +5594,7 @@
     </w:p>
     <w:p>
       <w:pPr>
-        <w:pStyle w:val="TOC1"/>
+        <w:pStyle w:val="Sumrio1"/>
         <w:rPr>
           <w:rFonts w:asciiTheme="minorHAnsi" w:eastAsiaTheme="minorEastAsia" w:hAnsiTheme="minorHAnsi" w:cstheme="minorBidi"/>
           <w:noProof/>
@@ -5302,7 +5665,7 @@
     </w:p>
     <w:p>
       <w:pPr>
-        <w:pStyle w:val="TOC1"/>
+        <w:pStyle w:val="Sumrio1"/>
         <w:rPr>
           <w:rFonts w:asciiTheme="minorHAnsi" w:eastAsiaTheme="minorEastAsia" w:hAnsiTheme="minorHAnsi" w:cstheme="minorBidi"/>
           <w:noProof/>
@@ -5373,7 +5736,7 @@
     </w:p>
     <w:p>
       <w:pPr>
-        <w:pStyle w:val="TOC1"/>
+        <w:pStyle w:val="Sumrio1"/>
         <w:rPr>
           <w:rFonts w:asciiTheme="minorHAnsi" w:eastAsiaTheme="minorEastAsia" w:hAnsiTheme="minorHAnsi" w:cstheme="minorBidi"/>
           <w:noProof/>
@@ -5444,7 +5807,7 @@
     </w:p>
     <w:p>
       <w:pPr>
-        <w:pStyle w:val="TOC1"/>
+        <w:pStyle w:val="Sumrio1"/>
         <w:rPr>
           <w:rFonts w:asciiTheme="minorHAnsi" w:eastAsiaTheme="minorEastAsia" w:hAnsiTheme="minorHAnsi" w:cstheme="minorBidi"/>
           <w:noProof/>
@@ -5515,7 +5878,7 @@
     </w:p>
     <w:p>
       <w:pPr>
-        <w:pStyle w:val="TOC1"/>
+        <w:pStyle w:val="Sumrio1"/>
         <w:rPr>
           <w:rFonts w:asciiTheme="minorHAnsi" w:eastAsiaTheme="minorEastAsia" w:hAnsiTheme="minorHAnsi" w:cstheme="minorBidi"/>
           <w:noProof/>
@@ -5586,7 +5949,7 @@
     </w:p>
     <w:p>
       <w:pPr>
-        <w:pStyle w:val="TOC2"/>
+        <w:pStyle w:val="Sumrio2"/>
         <w:rPr>
           <w:rFonts w:asciiTheme="minorHAnsi" w:eastAsiaTheme="minorEastAsia" w:hAnsiTheme="minorHAnsi" w:cstheme="minorBidi"/>
           <w:noProof/>
@@ -5657,7 +6020,7 @@
     </w:p>
     <w:p>
       <w:pPr>
-        <w:pStyle w:val="TOC2"/>
+        <w:pStyle w:val="Sumrio2"/>
         <w:rPr>
           <w:rFonts w:asciiTheme="minorHAnsi" w:eastAsiaTheme="minorEastAsia" w:hAnsiTheme="minorHAnsi" w:cstheme="minorBidi"/>
           <w:noProof/>
@@ -5729,7 +6092,7 @@
     </w:p>
     <w:p>
       <w:pPr>
-        <w:pStyle w:val="TOC1"/>
+        <w:pStyle w:val="Sumrio1"/>
         <w:rPr>
           <w:rFonts w:asciiTheme="minorHAnsi" w:eastAsiaTheme="minorEastAsia" w:hAnsiTheme="minorHAnsi" w:cstheme="minorBidi"/>
           <w:noProof/>
@@ -5801,7 +6164,7 @@
     </w:p>
     <w:p>
       <w:pPr>
-        <w:pStyle w:val="TOC2"/>
+        <w:pStyle w:val="Sumrio2"/>
         <w:rPr>
           <w:rFonts w:asciiTheme="minorHAnsi" w:eastAsiaTheme="minorEastAsia" w:hAnsiTheme="minorHAnsi" w:cstheme="minorBidi"/>
           <w:noProof/>
@@ -5873,7 +6236,7 @@
     </w:p>
     <w:p>
       <w:pPr>
-        <w:pStyle w:val="TOC1"/>
+        <w:pStyle w:val="Sumrio1"/>
         <w:rPr>
           <w:rFonts w:asciiTheme="minorHAnsi" w:eastAsiaTheme="minorEastAsia" w:hAnsiTheme="minorHAnsi" w:cstheme="minorBidi"/>
           <w:noProof/>
@@ -5945,7 +6308,7 @@
     </w:p>
     <w:p>
       <w:pPr>
-        <w:pStyle w:val="TOC2"/>
+        <w:pStyle w:val="Sumrio2"/>
         <w:rPr>
           <w:rFonts w:asciiTheme="minorHAnsi" w:eastAsiaTheme="minorEastAsia" w:hAnsiTheme="minorHAnsi" w:cstheme="minorBidi"/>
           <w:noProof/>
@@ -6017,7 +6380,7 @@
     </w:p>
     <w:p>
       <w:pPr>
-        <w:pStyle w:val="TOC2"/>
+        <w:pStyle w:val="Sumrio2"/>
         <w:rPr>
           <w:rFonts w:asciiTheme="minorHAnsi" w:eastAsiaTheme="minorEastAsia" w:hAnsiTheme="minorHAnsi" w:cstheme="minorBidi"/>
           <w:noProof/>
@@ -6089,7 +6452,7 @@
     </w:p>
     <w:p>
       <w:pPr>
-        <w:pStyle w:val="TOC1"/>
+        <w:pStyle w:val="Sumrio1"/>
         <w:rPr>
           <w:rFonts w:asciiTheme="minorHAnsi" w:eastAsiaTheme="minorEastAsia" w:hAnsiTheme="minorHAnsi" w:cstheme="minorBidi"/>
           <w:noProof/>
@@ -6161,7 +6524,7 @@
     </w:p>
     <w:p>
       <w:pPr>
-        <w:pStyle w:val="TOC1"/>
+        <w:pStyle w:val="Sumrio1"/>
         <w:rPr>
           <w:rFonts w:asciiTheme="minorHAnsi" w:eastAsiaTheme="minorEastAsia" w:hAnsiTheme="minorHAnsi" w:cstheme="minorBidi"/>
           <w:noProof/>
@@ -6233,7 +6596,7 @@
     </w:p>
     <w:p>
       <w:pPr>
-        <w:pStyle w:val="TOC1"/>
+        <w:pStyle w:val="Sumrio1"/>
         <w:rPr>
           <w:rFonts w:asciiTheme="minorHAnsi" w:eastAsiaTheme="minorEastAsia" w:hAnsiTheme="minorHAnsi" w:cstheme="minorBidi"/>
           <w:noProof/>
@@ -6305,7 +6668,7 @@
     </w:p>
     <w:p>
       <w:pPr>
-        <w:pStyle w:val="TOC1"/>
+        <w:pStyle w:val="Sumrio1"/>
         <w:rPr>
           <w:rFonts w:asciiTheme="minorHAnsi" w:eastAsiaTheme="minorEastAsia" w:hAnsiTheme="minorHAnsi" w:cstheme="minorBidi"/>
           <w:noProof/>
@@ -6376,7 +6739,7 @@
     </w:p>
     <w:p>
       <w:pPr>
-        <w:pStyle w:val="TOC2"/>
+        <w:pStyle w:val="Sumrio2"/>
         <w:rPr>
           <w:rFonts w:asciiTheme="minorHAnsi" w:eastAsiaTheme="minorEastAsia" w:hAnsiTheme="minorHAnsi" w:cstheme="minorBidi"/>
           <w:noProof/>
@@ -6447,7 +6810,7 @@
     </w:p>
     <w:p>
       <w:pPr>
-        <w:pStyle w:val="TOC2"/>
+        <w:pStyle w:val="Sumrio2"/>
         <w:rPr>
           <w:rFonts w:asciiTheme="minorHAnsi" w:eastAsiaTheme="minorEastAsia" w:hAnsiTheme="minorHAnsi" w:cstheme="minorBidi"/>
           <w:noProof/>
@@ -6517,7 +6880,7 @@
     </w:p>
     <w:p>
       <w:pPr>
-        <w:pStyle w:val="TOC1"/>
+        <w:pStyle w:val="Sumrio1"/>
         <w:rPr>
           <w:rFonts w:asciiTheme="minorHAnsi" w:eastAsiaTheme="minorEastAsia" w:hAnsiTheme="minorHAnsi" w:cstheme="minorBidi"/>
           <w:noProof/>
@@ -6588,7 +6951,7 @@
     </w:p>
     <w:p>
       <w:pPr>
-        <w:pStyle w:val="TOC2"/>
+        <w:pStyle w:val="Sumrio2"/>
         <w:rPr>
           <w:rFonts w:asciiTheme="minorHAnsi" w:eastAsiaTheme="minorEastAsia" w:hAnsiTheme="minorHAnsi" w:cstheme="minorBidi"/>
           <w:noProof/>
@@ -6704,20 +7067,20 @@
     </w:p>
     <w:p>
       <w:pPr>
-        <w:pStyle w:val="Heading1"/>
+        <w:pStyle w:val="Ttulo1"/>
         <w:rPr>
           <w:lang w:eastAsia="pt-BR"/>
         </w:rPr>
       </w:pPr>
-      <w:bookmarkStart w:id="29" w:name="_Toc444865709"/>
-      <w:bookmarkStart w:id="30" w:name="_Toc444850057"/>
+      <w:bookmarkStart w:id="28" w:name="_Toc444865709"/>
+      <w:bookmarkStart w:id="29" w:name="_Toc444850057"/>
       <w:r>
         <w:rPr>
           <w:lang w:eastAsia="pt-BR"/>
         </w:rPr>
         <w:t>INTRODUÇÃO</w:t>
       </w:r>
-      <w:bookmarkEnd w:id="29"/>
+      <w:bookmarkEnd w:id="28"/>
     </w:p>
     <w:p>
       <w:pPr>
@@ -6801,13 +7164,13 @@
     </w:p>
     <w:p>
       <w:pPr>
-        <w:pStyle w:val="Heading1"/>
+        <w:pStyle w:val="Ttulo1"/>
         <w:rPr>
           <w:color w:val="FF0000"/>
           <w:lang w:eastAsia="pt-BR"/>
         </w:rPr>
       </w:pPr>
-      <w:bookmarkStart w:id="31" w:name="_Toc444865710"/>
+      <w:bookmarkStart w:id="30" w:name="_Toc444865710"/>
       <w:r>
         <w:rPr>
           <w:lang w:eastAsia="pt-BR"/>
@@ -6820,12 +7183,90 @@
         </w:rPr>
         <w:t xml:space="preserve">. </w:t>
       </w:r>
+      <w:bookmarkEnd w:id="30"/>
       <w:r>
         <w:rPr>
           <w:color w:val="FF0000"/>
           <w:lang w:eastAsia="pt-BR"/>
         </w:rPr>
-        <w:t>TÍTULO DO CAPÍTULO</w:t>
+        <w:t xml:space="preserve">World </w:t>
+      </w:r>
+      <w:proofErr w:type="spellStart"/>
+      <w:r>
+        <w:rPr>
+          <w:color w:val="FF0000"/>
+          <w:lang w:eastAsia="pt-BR"/>
+        </w:rPr>
+        <w:t>Wide</w:t>
+      </w:r>
+      <w:proofErr w:type="spellEnd"/>
+      <w:r>
+        <w:rPr>
+          <w:color w:val="FF0000"/>
+          <w:lang w:eastAsia="pt-BR"/>
+        </w:rPr>
+        <w:t xml:space="preserve"> Web</w:t>
+      </w:r>
+    </w:p>
+    <w:p>
+      <w:pPr>
+        <w:suppressAutoHyphens w:val="0"/>
+        <w:rPr>
+          <w:rFonts w:eastAsia="Calibri" w:cs="Times New Roman"/>
+          <w:color w:val="FF0000"/>
+          <w:szCs w:val="22"/>
+          <w:lang w:eastAsia="en-US"/>
+        </w:rPr>
+      </w:pPr>
+      <w:r>
+        <w:rPr>
+          <w:rFonts w:eastAsia="Calibri" w:cs="Times New Roman"/>
+          <w:color w:val="FF0000"/>
+          <w:szCs w:val="22"/>
+          <w:lang w:eastAsia="en-US"/>
+        </w:rPr>
+        <w:t xml:space="preserve">Escrever bem pode ser um dom para poetas e literatos, mas a maioria de nós está apta para escrever um simples artigo, um resumo, uma redação tosca das próprias </w:t>
+      </w:r>
+      <w:r>
+        <w:rPr>
+          <w:rFonts w:eastAsia="Calibri" w:cs="Times New Roman"/>
+          <w:color w:val="FF0000"/>
+          <w:szCs w:val="22"/>
+          <w:lang w:eastAsia="en-US"/>
+        </w:rPr>
+        <w:t>ideias</w:t>
+      </w:r>
+      <w:r>
+        <w:rPr>
+          <w:rFonts w:eastAsia="Calibri" w:cs="Times New Roman"/>
+          <w:color w:val="FF0000"/>
+          <w:szCs w:val="22"/>
+          <w:lang w:eastAsia="en-US"/>
+        </w:rPr>
+        <w:t>, sem mexer com literatura nem com grandes emoções humanas.</w:t>
+      </w:r>
+    </w:p>
+    <w:p>
+      <w:pPr>
+        <w:pStyle w:val="Ttulo2"/>
+        <w:rPr>
+          <w:color w:val="FF0000"/>
+          <w:lang w:eastAsia="pt-BR"/>
+        </w:rPr>
+      </w:pPr>
+      <w:bookmarkStart w:id="31" w:name="_Toc444865711"/>
+      <w:r>
+        <w:rPr>
+          <w:lang w:eastAsia="pt-BR"/>
+        </w:rPr>
+        <w:t xml:space="preserve">1.1 </w:t>
+      </w:r>
+      <w:r>
+        <w:rPr>
+          <w:color w:val="FF0000"/>
+          <w:lang w:eastAsia="pt-BR"/>
+        </w:rPr>
+        <w:t>Subtítulo 1</w:t>
       </w:r>
       <w:bookmarkEnd w:id="31"/>
     </w:p>
@@ -6864,30 +7305,90 @@
           <w:szCs w:val="22"/>
           <w:lang w:eastAsia="en-US"/>
         </w:rPr>
-        <w:t>, sem mexer com literatura nem com grandes emoções humanas.</w:t>
-      </w:r>
-    </w:p>
-    <w:p>
-      <w:pPr>
-        <w:pStyle w:val="Heading2"/>
-        <w:rPr>
-          <w:color w:val="FF0000"/>
-          <w:lang w:eastAsia="pt-BR"/>
-        </w:rPr>
-      </w:pPr>
-      <w:bookmarkStart w:id="32" w:name="_Toc444865711"/>
-      <w:r>
-        <w:rPr>
-          <w:lang w:eastAsia="pt-BR"/>
-        </w:rPr>
-        <w:t xml:space="preserve">1.1 </w:t>
-      </w:r>
-      <w:r>
-        <w:rPr>
-          <w:color w:val="FF0000"/>
-          <w:lang w:eastAsia="pt-BR"/>
-        </w:rPr>
-        <w:t>Subtítulo 1</w:t>
+        <w:t>, sem mexer com literatura nem com grandes emoções humanas</w:t>
+      </w:r>
+    </w:p>
+    <w:p>
+      <w:pPr>
+        <w:suppressAutoHyphens w:val="0"/>
+        <w:rPr>
+          <w:rFonts w:eastAsia="Calibri" w:cs="Times New Roman"/>
+          <w:color w:val="FF0000"/>
+          <w:szCs w:val="22"/>
+          <w:lang w:eastAsia="en-US"/>
+        </w:rPr>
+      </w:pPr>
+      <w:r>
+        <w:rPr>
+          <w:rFonts w:eastAsia="Calibri" w:cs="Times New Roman"/>
+          <w:color w:val="FF0000"/>
+          <w:szCs w:val="22"/>
+          <w:lang w:eastAsia="en-US"/>
+        </w:rPr>
+        <w:t>No caso de citação direta de mais de 3 linhas:</w:t>
+      </w:r>
+    </w:p>
+    <w:p>
+      <w:pPr>
+        <w:pStyle w:val="Citao"/>
+        <w:rPr>
+          <w:rFonts w:eastAsia="Calibri"/>
+          <w:color w:val="FF0000"/>
+          <w:lang w:eastAsia="en-US"/>
+        </w:rPr>
+      </w:pPr>
+      <w:r>
+        <w:rPr>
+          <w:rFonts w:eastAsia="Calibri"/>
+          <w:color w:val="FF0000"/>
+          <w:lang w:eastAsia="en-US"/>
+        </w:rPr>
+        <w:t xml:space="preserve">Deverá ser feito o alinhamento a 4 cm da margem direita, usando fonte Times New Roman, tamanho 11, espaço entrelinhas 1 (um). Nesse </w:t>
+      </w:r>
+      <w:proofErr w:type="gramStart"/>
+      <w:r>
+        <w:rPr>
+          <w:rFonts w:eastAsia="Calibri"/>
+          <w:color w:val="FF0000"/>
+          <w:lang w:eastAsia="en-US"/>
+        </w:rPr>
+        <w:t>caso,  observe</w:t>
+      </w:r>
+      <w:proofErr w:type="gramEnd"/>
+      <w:r>
+        <w:rPr>
+          <w:rFonts w:eastAsia="Calibri"/>
+          <w:color w:val="FF0000"/>
+          <w:lang w:eastAsia="en-US"/>
+        </w:rPr>
+        <w:t xml:space="preserve"> que não se faz necessário colocar as aspas. Ao final deverá ser feito a indicação da obra, conforme padrão das normas da ABNT. (LIMA, 2006, p. 132).</w:t>
+      </w:r>
+    </w:p>
+    <w:p>
+      <w:pPr>
+        <w:pStyle w:val="Ttulo2"/>
+        <w:rPr>
+          <w:rFonts w:eastAsia="Calibri"/>
+          <w:color w:val="FF0000"/>
+          <w:lang w:eastAsia="en-US"/>
+        </w:rPr>
+      </w:pPr>
+      <w:bookmarkStart w:id="32" w:name="_Toc444865712"/>
+      <w:r>
+        <w:rPr>
+          <w:rFonts w:eastAsia="Calibri"/>
+          <w:color w:val="auto"/>
+          <w:lang w:eastAsia="en-US"/>
+        </w:rPr>
+        <w:t xml:space="preserve">1.2 </w:t>
+      </w:r>
+      <w:r>
+        <w:rPr>
+          <w:rFonts w:eastAsia="Calibri"/>
+          <w:color w:val="FF0000"/>
+          <w:lang w:eastAsia="en-US"/>
+        </w:rPr>
+        <w:t>Subtítulo n</w:t>
       </w:r>
       <w:bookmarkEnd w:id="32"/>
     </w:p>
@@ -6908,150 +7409,28 @@
           <w:szCs w:val="22"/>
           <w:lang w:eastAsia="en-US"/>
         </w:rPr>
-        <w:t xml:space="preserve">Escrever bem pode ser um dom para poetas e literatos, mas a maioria de nós está apta para escrever um simples artigo, um resumo, uma redação tosca das próprias </w:t>
-      </w:r>
-      <w:r>
-        <w:rPr>
-          <w:rFonts w:eastAsia="Calibri" w:cs="Times New Roman"/>
-          <w:color w:val="FF0000"/>
-          <w:szCs w:val="22"/>
-          <w:lang w:eastAsia="en-US"/>
-        </w:rPr>
-        <w:t>ideias</w:t>
-      </w:r>
-      <w:r>
-        <w:rPr>
-          <w:rFonts w:eastAsia="Calibri" w:cs="Times New Roman"/>
-          <w:color w:val="FF0000"/>
-          <w:szCs w:val="22"/>
-          <w:lang w:eastAsia="en-US"/>
-        </w:rPr>
-        <w:t>, sem mexer com literatura nem com grandes emoções humanas</w:t>
-      </w:r>
-    </w:p>
-    <w:p>
-      <w:pPr>
-        <w:suppressAutoHyphens w:val="0"/>
-        <w:rPr>
-          <w:rFonts w:eastAsia="Calibri" w:cs="Times New Roman"/>
-          <w:color w:val="FF0000"/>
-          <w:szCs w:val="22"/>
-          <w:lang w:eastAsia="en-US"/>
-        </w:rPr>
-      </w:pPr>
-      <w:r>
-        <w:rPr>
-          <w:rFonts w:eastAsia="Calibri" w:cs="Times New Roman"/>
-          <w:color w:val="FF0000"/>
-          <w:szCs w:val="22"/>
-          <w:lang w:eastAsia="en-US"/>
-        </w:rPr>
-        <w:t>No caso de citação direta de mais de 3 linhas:</w:t>
-      </w:r>
-    </w:p>
-    <w:p>
-      <w:pPr>
-        <w:pStyle w:val="Quote"/>
-        <w:rPr>
-          <w:rFonts w:eastAsia="Calibri"/>
-          <w:color w:val="FF0000"/>
-          <w:lang w:eastAsia="en-US"/>
-        </w:rPr>
-      </w:pPr>
-      <w:r>
-        <w:rPr>
-          <w:rFonts w:eastAsia="Calibri"/>
-          <w:color w:val="FF0000"/>
-          <w:lang w:eastAsia="en-US"/>
-        </w:rPr>
-        <w:t xml:space="preserve">Deverá ser feito o alinhamento a 4 cm da margem direita, usando fonte Times New Roman, tamanho 11, espaço entrelinhas 1 (um). Nesse </w:t>
-      </w:r>
-      <w:proofErr w:type="gramStart"/>
-      <w:r>
-        <w:rPr>
-          <w:rFonts w:eastAsia="Calibri"/>
-          <w:color w:val="FF0000"/>
-          <w:lang w:eastAsia="en-US"/>
-        </w:rPr>
-        <w:t>caso,  observe</w:t>
-      </w:r>
-      <w:proofErr w:type="gramEnd"/>
-      <w:r>
-        <w:rPr>
-          <w:rFonts w:eastAsia="Calibri"/>
-          <w:color w:val="FF0000"/>
-          <w:lang w:eastAsia="en-US"/>
-        </w:rPr>
-        <w:t xml:space="preserve"> que não se faz necessário colocar as aspas. Ao final deverá ser feito a indicação da obra, conforme padrão das normas da ABNT. (LIMA, 2006, p. 132).</w:t>
-      </w:r>
-    </w:p>
-    <w:p>
-      <w:pPr>
-        <w:pStyle w:val="Heading2"/>
-        <w:rPr>
-          <w:rFonts w:eastAsia="Calibri"/>
-          <w:color w:val="FF0000"/>
-          <w:lang w:eastAsia="en-US"/>
-        </w:rPr>
-      </w:pPr>
-      <w:bookmarkStart w:id="33" w:name="_Toc444865712"/>
-      <w:r>
-        <w:rPr>
-          <w:rFonts w:eastAsia="Calibri"/>
-          <w:color w:val="auto"/>
-          <w:lang w:eastAsia="en-US"/>
-        </w:rPr>
-        <w:t xml:space="preserve">1.2 </w:t>
-      </w:r>
-      <w:r>
-        <w:rPr>
-          <w:rFonts w:eastAsia="Calibri"/>
-          <w:color w:val="FF0000"/>
-          <w:lang w:eastAsia="en-US"/>
-        </w:rPr>
-        <w:t>Subtítulo n</w:t>
+        <w:t>Quando do no documento tiver ilustração, gráfico, quadro, etc. esse deve ser numerado com o título na parte superior e indicação da fonte na parte inferior, como no exemplo:</w:t>
+      </w:r>
+    </w:p>
+    <w:p>
+      <w:pPr>
+        <w:pStyle w:val="Legenda"/>
+        <w:rPr>
+          <w:color w:val="FF0000"/>
+          <w:lang w:val="es-ES_tradnl"/>
+        </w:rPr>
+      </w:pPr>
+      <w:bookmarkStart w:id="33" w:name="_Toc508229557"/>
+      <w:r>
+        <w:t xml:space="preserve">Quadro </w:t>
+      </w:r>
+      <w:r>
+        <w:rPr>
+          <w:color w:val="FF0000"/>
+        </w:rPr>
+        <w:t xml:space="preserve">1 – </w:t>
       </w:r>
       <w:bookmarkEnd w:id="33"/>
-    </w:p>
-    <w:p>
-      <w:pPr>
-        <w:suppressAutoHyphens w:val="0"/>
-        <w:rPr>
-          <w:rFonts w:eastAsia="Calibri" w:cs="Times New Roman"/>
-          <w:color w:val="FF0000"/>
-          <w:szCs w:val="22"/>
-          <w:lang w:eastAsia="en-US"/>
-        </w:rPr>
-      </w:pPr>
-      <w:r>
-        <w:rPr>
-          <w:rFonts w:eastAsia="Calibri" w:cs="Times New Roman"/>
-          <w:color w:val="FF0000"/>
-          <w:szCs w:val="22"/>
-          <w:lang w:eastAsia="en-US"/>
-        </w:rPr>
-        <w:t>Quando do no documento tiver ilustração, gráfico, quadro, etc. esse deve ser numerado com o título na parte superior e indicação da fonte na parte inferior, como no exemplo:</w:t>
-      </w:r>
-    </w:p>
-    <w:p>
-      <w:pPr>
-        <w:pStyle w:val="Caption"/>
-        <w:rPr>
-          <w:color w:val="FF0000"/>
-          <w:lang w:val="es-ES_tradnl"/>
-        </w:rPr>
-      </w:pPr>
-      <w:bookmarkStart w:id="34" w:name="_Toc508229557"/>
-      <w:r>
-        <w:t xml:space="preserve">Quadro </w:t>
-      </w:r>
-      <w:r>
-        <w:rPr>
-          <w:color w:val="FF0000"/>
-        </w:rPr>
-        <w:t xml:space="preserve">1 – </w:t>
-      </w:r>
-      <w:bookmarkEnd w:id="34"/>
       <w:r>
         <w:rPr>
           <w:color w:val="FF0000"/>
@@ -7731,7 +8110,7 @@
     </w:tbl>
     <w:p>
       <w:pPr>
-        <w:pStyle w:val="Caption"/>
+        <w:pStyle w:val="Legenda"/>
         <w:rPr>
           <w:rFonts w:eastAsia="Calibri" w:cs="Times New Roman"/>
           <w:color w:val="FF0000"/>
@@ -7795,13 +8174,13 @@
     </w:p>
     <w:p>
       <w:pPr>
-        <w:pStyle w:val="Heading1"/>
+        <w:pStyle w:val="Ttulo1"/>
         <w:rPr>
           <w:rFonts w:eastAsia="Calibri"/>
           <w:lang w:eastAsia="en-US"/>
         </w:rPr>
       </w:pPr>
-      <w:bookmarkStart w:id="35" w:name="_Toc444865713"/>
+      <w:bookmarkStart w:id="34" w:name="_Toc444865713"/>
       <w:r>
         <w:rPr>
           <w:rFonts w:eastAsia="Calibri"/>
@@ -7819,15 +8198,15 @@
         </w:rPr>
         <w:t xml:space="preserve">. </w:t>
       </w:r>
+      <w:bookmarkEnd w:id="34"/>
       <w:r>
         <w:rPr>
           <w:rFonts w:eastAsia="Calibri"/>
           <w:color w:val="FF0000"/>
           <w:lang w:eastAsia="en-US"/>
         </w:rPr>
-        <w:t>TÍTULO DO CAPÍTULO</w:t>
-      </w:r>
-      <w:bookmarkEnd w:id="35"/>
+        <w:t>REST, SOAP e JSON</w:t>
+      </w:r>
     </w:p>
     <w:p>
       <w:pPr>
@@ -7883,14 +8262,14 @@
     </w:p>
     <w:p>
       <w:pPr>
-        <w:pStyle w:val="Heading2"/>
+        <w:pStyle w:val="Ttulo2"/>
         <w:rPr>
           <w:rFonts w:eastAsia="Calibri"/>
           <w:color w:val="FF0000"/>
           <w:lang w:eastAsia="en-US"/>
         </w:rPr>
       </w:pPr>
-      <w:bookmarkStart w:id="36" w:name="_Toc444865714"/>
+      <w:bookmarkStart w:id="35" w:name="_Toc444865714"/>
       <w:r>
         <w:rPr>
           <w:rFonts w:eastAsia="Calibri"/>
@@ -7907,7 +8286,7 @@
         </w:rPr>
         <w:t>Subtítulo 1</w:t>
       </w:r>
-      <w:bookmarkEnd w:id="36"/>
+      <w:bookmarkEnd w:id="35"/>
     </w:p>
     <w:p>
       <w:pPr>
@@ -7963,7 +8342,7 @@
     </w:p>
     <w:p>
       <w:pPr>
-        <w:pStyle w:val="Heading2"/>
+        <w:pStyle w:val="Ttulo2"/>
         <w:rPr>
           <w:rFonts w:eastAsia="Calibri"/>
           <w:lang w:eastAsia="en-US"/>
@@ -8074,30 +8453,28 @@
     </w:p>
     <w:p>
       <w:pPr>
-        <w:pStyle w:val="Heading1"/>
+        <w:pStyle w:val="Ttulo1"/>
         <w:rPr>
           <w:rFonts w:eastAsia="Calibri"/>
-          <w:color w:val="FF0000"/>
-          <w:lang w:eastAsia="en-US"/>
-        </w:rPr>
-      </w:pPr>
-      <w:bookmarkStart w:id="37" w:name="_Toc444865715"/>
+          <w:lang w:eastAsia="en-US"/>
+        </w:rPr>
+      </w:pPr>
       <w:r>
         <w:rPr>
           <w:rFonts w:eastAsia="Calibri"/>
-          <w:color w:val="FF0000"/>
+          <w:color w:val="auto"/>
           <w:lang w:eastAsia="en-US"/>
         </w:rPr>
         <w:lastRenderedPageBreak/>
-        <w:t>N</w:t>
+        <w:t>3</w:t>
       </w:r>
       <w:r>
         <w:rPr>
           <w:rFonts w:eastAsia="Calibri"/>
-          <w:color w:val="FF0000"/>
-          <w:lang w:eastAsia="en-US"/>
-        </w:rPr>
-        <w:t>.</w:t>
+          <w:color w:val="auto"/>
+          <w:lang w:eastAsia="en-US"/>
+        </w:rPr>
+        <w:t xml:space="preserve">. </w:t>
       </w:r>
       <w:r>
         <w:rPr>
@@ -8105,9 +8482,18 @@
           <w:color w:val="FF0000"/>
           <w:lang w:eastAsia="en-US"/>
         </w:rPr>
-        <w:t xml:space="preserve"> TÍTULO DO CAPÍTULO</w:t>
-      </w:r>
-      <w:bookmarkEnd w:id="37"/>
+        <w:t xml:space="preserve">O que é </w:t>
+      </w:r>
+      <w:proofErr w:type="spellStart"/>
+      <w:r>
+        <w:rPr>
+          <w:rFonts w:eastAsia="Calibri"/>
+          <w:color w:val="FF0000"/>
+          <w:lang w:eastAsia="en-US"/>
+        </w:rPr>
+        <w:t>GraphQL</w:t>
+      </w:r>
+      <w:proofErr w:type="spellEnd"/>
     </w:p>
     <w:p>
       <w:pPr>
@@ -8174,14 +8560,14 @@
     </w:p>
     <w:p>
       <w:pPr>
-        <w:pStyle w:val="Heading2"/>
+        <w:pStyle w:val="Ttulo2"/>
         <w:rPr>
           <w:rFonts w:eastAsia="Calibri"/>
           <w:color w:val="FF0000"/>
           <w:lang w:eastAsia="en-US"/>
         </w:rPr>
       </w:pPr>
-      <w:bookmarkStart w:id="38" w:name="_Toc444865716"/>
+      <w:bookmarkStart w:id="36" w:name="_Toc444865716"/>
       <w:r>
         <w:rPr>
           <w:rFonts w:eastAsia="Calibri"/>
@@ -8190,7 +8576,7 @@
         </w:rPr>
         <w:t>n.1 Subtítulo 1</w:t>
       </w:r>
-      <w:bookmarkEnd w:id="38"/>
+      <w:bookmarkEnd w:id="36"/>
     </w:p>
     <w:p>
       <w:pPr>
@@ -8246,14 +8632,14 @@
     </w:p>
     <w:p>
       <w:pPr>
-        <w:pStyle w:val="Heading2"/>
+        <w:pStyle w:val="Ttulo2"/>
         <w:rPr>
           <w:rFonts w:eastAsia="Calibri"/>
           <w:color w:val="FF0000"/>
           <w:lang w:eastAsia="en-US"/>
         </w:rPr>
       </w:pPr>
-      <w:bookmarkStart w:id="39" w:name="_Toc444865717"/>
+      <w:bookmarkStart w:id="37" w:name="_Toc444865717"/>
       <w:r>
         <w:rPr>
           <w:rFonts w:eastAsia="Calibri"/>
@@ -8262,7 +8648,7 @@
         </w:rPr>
         <w:t>n.2 Subtítulo n</w:t>
       </w:r>
-      <w:bookmarkEnd w:id="39"/>
+      <w:bookmarkEnd w:id="37"/>
     </w:p>
     <w:p>
       <w:pPr>
@@ -8317,6 +8703,101 @@
           <w:lang w:eastAsia="en-US"/>
         </w:rPr>
       </w:pPr>
+    </w:p>
+    <w:p>
+      <w:pPr>
+        <w:pStyle w:val="Ttulo1"/>
+        <w:rPr>
+          <w:rFonts w:eastAsia="Calibri"/>
+          <w:lang w:eastAsia="en-US"/>
+        </w:rPr>
+      </w:pPr>
+      <w:r>
+        <w:rPr>
+          <w:rFonts w:eastAsia="Calibri"/>
+          <w:color w:val="auto"/>
+          <w:lang w:eastAsia="en-US"/>
+        </w:rPr>
+        <w:t>4</w:t>
+      </w:r>
+      <w:r>
+        <w:rPr>
+          <w:rFonts w:eastAsia="Calibri"/>
+          <w:color w:val="auto"/>
+          <w:lang w:eastAsia="en-US"/>
+        </w:rPr>
+        <w:t xml:space="preserve">. </w:t>
+      </w:r>
+      <w:r>
+        <w:rPr>
+          <w:rFonts w:eastAsia="Calibri"/>
+          <w:color w:val="FF0000"/>
+          <w:lang w:eastAsia="en-US"/>
+        </w:rPr>
+        <w:t xml:space="preserve">Comparação de APIs tradicionais e </w:t>
+      </w:r>
+      <w:proofErr w:type="spellStart"/>
+      <w:r>
+        <w:rPr>
+          <w:rFonts w:eastAsia="Calibri"/>
+          <w:color w:val="FF0000"/>
+          <w:lang w:eastAsia="en-US"/>
+        </w:rPr>
+        <w:t>GraphQL</w:t>
+      </w:r>
+      <w:proofErr w:type="spellEnd"/>
+    </w:p>
+    <w:p>
+      <w:pPr>
+        <w:suppressAutoHyphens w:val="0"/>
+        <w:rPr>
+          <w:rFonts w:ascii="Verdana" w:eastAsia="Calibri" w:hAnsi="Verdana" w:cs="Times New Roman"/>
+          <w:color w:val="FF0000"/>
+          <w:sz w:val="20"/>
+          <w:szCs w:val="20"/>
+          <w:lang w:eastAsia="en-US"/>
+        </w:rPr>
+      </w:pPr>
+      <w:r>
+        <w:rPr>
+          <w:rFonts w:ascii="Verdana" w:eastAsia="Calibri" w:hAnsi="Verdana" w:cs="Times New Roman"/>
+          <w:color w:val="FF0000"/>
+          <w:sz w:val="20"/>
+          <w:szCs w:val="20"/>
+          <w:lang w:eastAsia="en-US"/>
+        </w:rPr>
+        <w:t xml:space="preserve">Escrever bem pode ser um dom para poetas e literatos, mas a maioria de nós está apta para escrever um simples artigo, um resumo, uma redação tosca das próprias </w:t>
+      </w:r>
+      <w:r>
+        <w:rPr>
+          <w:rFonts w:ascii="Verdana" w:eastAsia="Calibri" w:hAnsi="Verdana" w:cs="Times New Roman"/>
+          <w:color w:val="FF0000"/>
+          <w:sz w:val="20"/>
+          <w:szCs w:val="20"/>
+          <w:lang w:eastAsia="en-US"/>
+        </w:rPr>
+        <w:t>ideia</w:t>
+      </w:r>
+      <w:r>
+        <w:rPr>
+          <w:rFonts w:ascii="Verdana" w:eastAsia="Calibri" w:hAnsi="Verdana" w:cs="Times New Roman"/>
+          <w:color w:val="FF0000"/>
+          <w:sz w:val="20"/>
+          <w:szCs w:val="20"/>
+          <w:lang w:eastAsia="en-US"/>
+        </w:rPr>
+        <w:t>s, sem mexer com literatura nem com grandes emoções humanas</w:t>
+      </w:r>
+      <w:r>
+        <w:rPr>
+          <w:rFonts w:ascii="Verdana" w:eastAsia="Calibri" w:hAnsi="Verdana" w:cs="Times New Roman"/>
+          <w:color w:val="FF0000"/>
+          <w:sz w:val="20"/>
+          <w:szCs w:val="20"/>
+          <w:lang w:eastAsia="en-US"/>
+        </w:rPr>
+        <w:t>.</w:t>
+      </w:r>
     </w:p>
     <w:p>
       <w:pPr>
@@ -8344,22 +8825,37 @@
     </w:p>
     <w:p>
       <w:pPr>
-        <w:pStyle w:val="Heading1"/>
+        <w:pStyle w:val="Ttulo1"/>
         <w:rPr>
           <w:rFonts w:eastAsia="Calibri"/>
           <w:lang w:eastAsia="en-US"/>
         </w:rPr>
       </w:pPr>
-      <w:bookmarkStart w:id="40" w:name="_Toc444865718"/>
       <w:r>
         <w:rPr>
           <w:rFonts w:eastAsia="Calibri"/>
+          <w:color w:val="auto"/>
           <w:lang w:eastAsia="en-US"/>
         </w:rPr>
         <w:lastRenderedPageBreak/>
-        <w:t>CONCLUSÃO / RECOMENDAÇÕES</w:t>
-      </w:r>
-      <w:bookmarkEnd w:id="40"/>
+        <w:t>5</w:t>
+      </w:r>
+      <w:r>
+        <w:rPr>
+          <w:rFonts w:eastAsia="Calibri"/>
+          <w:color w:val="auto"/>
+          <w:lang w:eastAsia="en-US"/>
+        </w:rPr>
+        <w:t xml:space="preserve">. </w:t>
+      </w:r>
+      <w:r>
+        <w:rPr>
+          <w:rFonts w:eastAsia="Calibri"/>
+          <w:color w:val="FF0000"/>
+          <w:lang w:eastAsia="en-US"/>
+        </w:rPr>
+        <w:t>Estudo de caso</w:t>
+      </w:r>
     </w:p>
     <w:p>
       <w:pPr>
@@ -8400,16 +8896,126 @@
           <w:szCs w:val="20"/>
           <w:lang w:eastAsia="en-US"/>
         </w:rPr>
-        <w:t>s, sem mexer com literatura nem com grandes emoções humanas.</w:t>
+        <w:t>s, sem mexer com literatura nem com grandes emoções humanas</w:t>
+      </w:r>
+      <w:r>
+        <w:rPr>
+          <w:rFonts w:ascii="Verdana" w:eastAsia="Calibri" w:hAnsi="Verdana" w:cs="Times New Roman"/>
+          <w:color w:val="FF0000"/>
+          <w:sz w:val="20"/>
+          <w:szCs w:val="20"/>
+          <w:lang w:eastAsia="en-US"/>
+        </w:rPr>
+        <w:t>.</w:t>
       </w:r>
     </w:p>
     <w:p>
       <w:pPr>
         <w:suppressAutoHyphens w:val="0"/>
         <w:rPr>
-          <w:rFonts w:eastAsia="Calibri" w:cs="Times New Roman"/>
-          <w:color w:val="FF0000"/>
-          <w:szCs w:val="22"/>
+          <w:rFonts w:ascii="Verdana" w:eastAsia="Calibri" w:hAnsi="Verdana" w:cs="Times New Roman"/>
+          <w:color w:val="FF0000"/>
+          <w:sz w:val="20"/>
+          <w:szCs w:val="20"/>
+          <w:lang w:eastAsia="en-US"/>
+        </w:rPr>
+      </w:pPr>
+    </w:p>
+    <w:p>
+      <w:pPr>
+        <w:pStyle w:val="Ttulo1"/>
+        <w:rPr>
+          <w:rFonts w:eastAsia="Calibri"/>
+          <w:lang w:eastAsia="en-US"/>
+        </w:rPr>
+      </w:pPr>
+      <w:r>
+        <w:rPr>
+          <w:rFonts w:eastAsia="Calibri"/>
+          <w:color w:val="auto"/>
+          <w:lang w:eastAsia="en-US"/>
+        </w:rPr>
+        <w:t>6</w:t>
+      </w:r>
+      <w:r>
+        <w:rPr>
+          <w:rFonts w:eastAsia="Calibri"/>
+          <w:color w:val="auto"/>
+          <w:lang w:eastAsia="en-US"/>
+        </w:rPr>
+        <w:t xml:space="preserve">. </w:t>
+      </w:r>
+      <w:r>
+        <w:rPr>
+          <w:rFonts w:eastAsia="Calibri"/>
+          <w:color w:val="FF0000"/>
+          <w:lang w:eastAsia="en-US"/>
+        </w:rPr>
+        <w:t>Resultados de estudo de caso</w:t>
+      </w:r>
+      <w:bookmarkStart w:id="38" w:name="_GoBack"/>
+      <w:bookmarkEnd w:id="38"/>
+    </w:p>
+    <w:p>
+      <w:pPr>
+        <w:suppressAutoHyphens w:val="0"/>
+        <w:rPr>
+          <w:rFonts w:ascii="Verdana" w:eastAsia="Calibri" w:hAnsi="Verdana" w:cs="Times New Roman"/>
+          <w:color w:val="FF0000"/>
+          <w:sz w:val="20"/>
+          <w:szCs w:val="20"/>
+          <w:lang w:eastAsia="en-US"/>
+        </w:rPr>
+      </w:pPr>
+      <w:r>
+        <w:rPr>
+          <w:rFonts w:ascii="Verdana" w:eastAsia="Calibri" w:hAnsi="Verdana" w:cs="Times New Roman"/>
+          <w:color w:val="FF0000"/>
+          <w:sz w:val="20"/>
+          <w:szCs w:val="20"/>
+          <w:lang w:eastAsia="en-US"/>
+        </w:rPr>
+        <w:t xml:space="preserve">Escrever bem pode ser um dom para poetas e literatos, mas a maioria de nós está apta para escrever um simples artigo, um resumo, uma redação tosca das próprias </w:t>
+      </w:r>
+      <w:r>
+        <w:rPr>
+          <w:rFonts w:ascii="Verdana" w:eastAsia="Calibri" w:hAnsi="Verdana" w:cs="Times New Roman"/>
+          <w:color w:val="FF0000"/>
+          <w:sz w:val="20"/>
+          <w:szCs w:val="20"/>
+          <w:lang w:eastAsia="en-US"/>
+        </w:rPr>
+        <w:t>ideia</w:t>
+      </w:r>
+      <w:r>
+        <w:rPr>
+          <w:rFonts w:ascii="Verdana" w:eastAsia="Calibri" w:hAnsi="Verdana" w:cs="Times New Roman"/>
+          <w:color w:val="FF0000"/>
+          <w:sz w:val="20"/>
+          <w:szCs w:val="20"/>
+          <w:lang w:eastAsia="en-US"/>
+        </w:rPr>
+        <w:t>s, sem mexer com literatura nem com grandes emoções humanas</w:t>
+      </w:r>
+      <w:r>
+        <w:rPr>
+          <w:rFonts w:ascii="Verdana" w:eastAsia="Calibri" w:hAnsi="Verdana" w:cs="Times New Roman"/>
+          <w:color w:val="FF0000"/>
+          <w:sz w:val="20"/>
+          <w:szCs w:val="20"/>
+          <w:lang w:eastAsia="en-US"/>
+        </w:rPr>
+        <w:t>.</w:t>
+      </w:r>
+    </w:p>
+    <w:p>
+      <w:pPr>
+        <w:suppressAutoHyphens w:val="0"/>
+        <w:rPr>
+          <w:rFonts w:ascii="Verdana" w:eastAsia="Calibri" w:hAnsi="Verdana" w:cs="Times New Roman"/>
+          <w:color w:val="FF0000"/>
+          <w:sz w:val="20"/>
+          <w:szCs w:val="20"/>
           <w:lang w:eastAsia="en-US"/>
         </w:rPr>
       </w:pPr>
@@ -8420,6 +9026,91 @@
         <w:spacing w:line="240" w:lineRule="auto"/>
         <w:ind w:firstLine="0"/>
         <w:rPr>
+          <w:rFonts w:ascii="Verdana" w:eastAsia="Calibri" w:hAnsi="Verdana" w:cs="Times New Roman"/>
+          <w:color w:val="000000" w:themeColor="text1"/>
+          <w:sz w:val="20"/>
+          <w:szCs w:val="20"/>
+          <w:lang w:eastAsia="en-US"/>
+        </w:rPr>
+      </w:pPr>
+    </w:p>
+    <w:p>
+      <w:pPr>
+        <w:pStyle w:val="Ttulo1"/>
+        <w:rPr>
+          <w:rFonts w:eastAsia="Calibri"/>
+          <w:lang w:eastAsia="en-US"/>
+        </w:rPr>
+      </w:pPr>
+      <w:bookmarkStart w:id="39" w:name="_Toc444865718"/>
+      <w:r>
+        <w:rPr>
+          <w:rFonts w:eastAsia="Calibri"/>
+          <w:lang w:eastAsia="en-US"/>
+        </w:rPr>
+        <w:t>CONCLUSÃO / RECOMENDAÇÕES</w:t>
+      </w:r>
+      <w:bookmarkEnd w:id="39"/>
+    </w:p>
+    <w:p>
+      <w:pPr>
+        <w:suppressAutoHyphens w:val="0"/>
+        <w:rPr>
+          <w:rFonts w:ascii="Verdana" w:eastAsia="Calibri" w:hAnsi="Verdana" w:cs="Times New Roman"/>
+          <w:color w:val="FF0000"/>
+          <w:sz w:val="20"/>
+          <w:szCs w:val="20"/>
+          <w:lang w:eastAsia="en-US"/>
+        </w:rPr>
+      </w:pPr>
+      <w:r>
+        <w:rPr>
+          <w:rFonts w:ascii="Verdana" w:eastAsia="Calibri" w:hAnsi="Verdana" w:cs="Times New Roman"/>
+          <w:color w:val="FF0000"/>
+          <w:sz w:val="20"/>
+          <w:szCs w:val="20"/>
+          <w:lang w:eastAsia="en-US"/>
+        </w:rPr>
+        <w:t xml:space="preserve">Escrever bem pode ser um dom para poetas e literatos, mas a maioria de nós está apta para escrever um simples artigo, um resumo, uma redação tosca das próprias </w:t>
+      </w:r>
+      <w:r>
+        <w:rPr>
+          <w:rFonts w:ascii="Verdana" w:eastAsia="Calibri" w:hAnsi="Verdana" w:cs="Times New Roman"/>
+          <w:color w:val="FF0000"/>
+          <w:sz w:val="20"/>
+          <w:szCs w:val="20"/>
+          <w:lang w:eastAsia="en-US"/>
+        </w:rPr>
+        <w:t>ideia</w:t>
+      </w:r>
+      <w:r>
+        <w:rPr>
+          <w:rFonts w:ascii="Verdana" w:eastAsia="Calibri" w:hAnsi="Verdana" w:cs="Times New Roman"/>
+          <w:color w:val="FF0000"/>
+          <w:sz w:val="20"/>
+          <w:szCs w:val="20"/>
+          <w:lang w:eastAsia="en-US"/>
+        </w:rPr>
+        <w:t>s, sem mexer com literatura nem com grandes emoções humanas.</w:t>
+      </w:r>
+    </w:p>
+    <w:p>
+      <w:pPr>
+        <w:suppressAutoHyphens w:val="0"/>
+        <w:rPr>
+          <w:rFonts w:eastAsia="Calibri" w:cs="Times New Roman"/>
+          <w:color w:val="FF0000"/>
+          <w:szCs w:val="22"/>
+          <w:lang w:eastAsia="en-US"/>
+        </w:rPr>
+      </w:pPr>
+    </w:p>
+    <w:p>
+      <w:pPr>
+        <w:suppressAutoHyphens w:val="0"/>
+        <w:spacing w:line="240" w:lineRule="auto"/>
+        <w:ind w:firstLine="0"/>
+        <w:rPr>
           <w:rFonts w:eastAsia="Calibri" w:cs="Times New Roman"/>
           <w:color w:val="000000" w:themeColor="text1"/>
           <w:szCs w:val="22"/>
@@ -8438,14 +9129,14 @@
     </w:p>
     <w:p>
       <w:pPr>
-        <w:pStyle w:val="Heading1"/>
+        <w:pStyle w:val="Ttulo1"/>
         <w:ind w:firstLine="0"/>
         <w:rPr>
           <w:rFonts w:eastAsia="Calibri"/>
           <w:lang w:eastAsia="en-US"/>
         </w:rPr>
       </w:pPr>
-      <w:bookmarkStart w:id="41" w:name="_Toc444865719"/>
+      <w:bookmarkStart w:id="40" w:name="_Toc444865719"/>
       <w:r>
         <w:rPr>
           <w:rFonts w:eastAsia="Calibri"/>
@@ -8454,7 +9145,7 @@
         <w:lastRenderedPageBreak/>
         <w:t>REFERÊNCIAS</w:t>
       </w:r>
-      <w:bookmarkEnd w:id="41"/>
+      <w:bookmarkEnd w:id="40"/>
     </w:p>
     <w:p>
       <w:pPr>
@@ -8734,14 +9425,14 @@
     </w:p>
     <w:p>
       <w:pPr>
-        <w:pStyle w:val="Heading1"/>
+        <w:pStyle w:val="Ttulo1"/>
         <w:ind w:firstLine="0"/>
         <w:rPr>
           <w:rFonts w:eastAsia="Calibri"/>
           <w:lang w:eastAsia="en-US"/>
         </w:rPr>
       </w:pPr>
-      <w:bookmarkStart w:id="42" w:name="_Toc444865720"/>
+      <w:bookmarkStart w:id="41" w:name="_Toc444865720"/>
       <w:r>
         <w:rPr>
           <w:rFonts w:eastAsia="Calibri"/>
@@ -8750,7 +9441,7 @@
         <w:lastRenderedPageBreak/>
         <w:t>GLOSSÁRIO</w:t>
       </w:r>
-      <w:bookmarkEnd w:id="42"/>
+      <w:bookmarkEnd w:id="41"/>
     </w:p>
     <w:p>
       <w:pPr>
@@ -8812,13 +9503,13 @@
     </w:p>
     <w:p>
       <w:pPr>
-        <w:pStyle w:val="Heading1"/>
+        <w:pStyle w:val="Ttulo1"/>
         <w:ind w:firstLine="0"/>
         <w:rPr>
           <w:rFonts w:eastAsia="Calibri"/>
         </w:rPr>
       </w:pPr>
-      <w:bookmarkStart w:id="43" w:name="_Toc444865721"/>
+      <w:bookmarkStart w:id="42" w:name="_Toc444865721"/>
       <w:r>
         <w:rPr>
           <w:rFonts w:eastAsia="Calibri"/>
@@ -8826,66 +9517,66 @@
         <w:lastRenderedPageBreak/>
         <w:t>APÊNDICES</w:t>
       </w:r>
+      <w:bookmarkEnd w:id="42"/>
+    </w:p>
+    <w:p>
+      <w:pPr>
+        <w:pStyle w:val="Ttulo2"/>
+        <w:ind w:firstLine="0"/>
+        <w:rPr>
+          <w:lang w:eastAsia="pt-BR"/>
+        </w:rPr>
+      </w:pPr>
+      <w:bookmarkStart w:id="43" w:name="_Toc444865722"/>
+      <w:r>
+        <w:rPr>
+          <w:lang w:eastAsia="pt-BR"/>
+        </w:rPr>
+        <w:t xml:space="preserve">Apêndice </w:t>
+      </w:r>
+      <w:r>
+        <w:rPr>
+          <w:lang w:eastAsia="pt-BR"/>
+        </w:rPr>
+        <w:t>A</w:t>
+      </w:r>
+      <w:r>
+        <w:rPr>
+          <w:lang w:eastAsia="pt-BR"/>
+        </w:rPr>
+        <w:t xml:space="preserve"> </w:t>
+      </w:r>
+      <w:r>
+        <w:rPr>
+          <w:lang w:eastAsia="pt-BR"/>
+        </w:rPr>
+        <w:t>–</w:t>
+      </w:r>
+      <w:r>
+        <w:rPr>
+          <w:lang w:eastAsia="pt-BR"/>
+        </w:rPr>
+        <w:t xml:space="preserve"> Cronograma</w:t>
+      </w:r>
+      <w:r>
+        <w:rPr>
+          <w:lang w:eastAsia="pt-BR"/>
+        </w:rPr>
+        <w:t xml:space="preserve"> </w:t>
+      </w:r>
+      <w:r>
+        <w:rPr>
+          <w:lang w:eastAsia="pt-BR"/>
+        </w:rPr>
+        <w:t>p</w:t>
+      </w:r>
+      <w:r>
+        <w:rPr>
+          <w:lang w:eastAsia="pt-BR"/>
+        </w:rPr>
+        <w:t>revisto e realizado</w:t>
+      </w:r>
       <w:bookmarkEnd w:id="43"/>
-    </w:p>
-    <w:p>
-      <w:pPr>
-        <w:pStyle w:val="Heading2"/>
-        <w:ind w:firstLine="0"/>
-        <w:rPr>
-          <w:lang w:eastAsia="pt-BR"/>
-        </w:rPr>
-      </w:pPr>
-      <w:bookmarkStart w:id="44" w:name="_Toc444865722"/>
-      <w:r>
-        <w:rPr>
-          <w:lang w:eastAsia="pt-BR"/>
-        </w:rPr>
-        <w:t xml:space="preserve">Apêndice </w:t>
-      </w:r>
-      <w:r>
-        <w:rPr>
-          <w:lang w:eastAsia="pt-BR"/>
-        </w:rPr>
-        <w:t>A</w:t>
-      </w:r>
-      <w:r>
-        <w:rPr>
-          <w:lang w:eastAsia="pt-BR"/>
-        </w:rPr>
-        <w:t xml:space="preserve"> </w:t>
-      </w:r>
-      <w:r>
-        <w:rPr>
-          <w:lang w:eastAsia="pt-BR"/>
-        </w:rPr>
-        <w:t>–</w:t>
-      </w:r>
-      <w:r>
-        <w:rPr>
-          <w:lang w:eastAsia="pt-BR"/>
-        </w:rPr>
-        <w:t xml:space="preserve"> Cronograma</w:t>
-      </w:r>
-      <w:r>
-        <w:rPr>
-          <w:lang w:eastAsia="pt-BR"/>
-        </w:rPr>
-        <w:t xml:space="preserve"> </w:t>
-      </w:r>
-      <w:r>
-        <w:rPr>
-          <w:lang w:eastAsia="pt-BR"/>
-        </w:rPr>
-        <w:t>p</w:t>
-      </w:r>
-      <w:r>
-        <w:rPr>
-          <w:lang w:eastAsia="pt-BR"/>
-        </w:rPr>
-        <w:t>revisto e realizado</w:t>
-      </w:r>
-      <w:bookmarkEnd w:id="44"/>
     </w:p>
     <w:p>
       <w:pPr>
@@ -14058,15 +14749,15 @@
     </w:p>
     <w:p>
       <w:pPr>
-        <w:pStyle w:val="Heading2"/>
-      </w:pPr>
-      <w:bookmarkStart w:id="45" w:name="_Toc444865723"/>
-      <w:bookmarkEnd w:id="30"/>
+        <w:pStyle w:val="Ttulo2"/>
+      </w:pPr>
+      <w:bookmarkStart w:id="44" w:name="_Toc444865723"/>
+      <w:bookmarkEnd w:id="29"/>
       <w:r>
         <w:lastRenderedPageBreak/>
         <w:t>Apêndice B</w:t>
       </w:r>
-      <w:bookmarkEnd w:id="45"/>
+      <w:bookmarkEnd w:id="44"/>
       <w:r>
         <w:t xml:space="preserve"> </w:t>
       </w:r>
@@ -14090,7 +14781,7 @@
     </w:p>
     <w:p>
       <w:pPr>
-        <w:pStyle w:val="Heading2"/>
+        <w:pStyle w:val="Ttulo2"/>
         <w:rPr>
           <w:color w:val="FF0000"/>
         </w:rPr>
@@ -14114,54 +14805,43 @@
         <w:rPr>
           <w:b/>
           <w:sz w:val="28"/>
-          <w:lang w:val="en-US"/>
-        </w:rPr>
-      </w:pPr>
-      <w:r>
-        <w:rPr>
-          <w:lang w:val="en-US"/>
-        </w:rPr>
+        </w:rPr>
+      </w:pPr>
+      <w:r>
         <w:br w:type="page"/>
       </w:r>
     </w:p>
     <w:p>
       <w:pPr>
-        <w:pStyle w:val="Heading1"/>
+        <w:pStyle w:val="Ttulo1"/>
         <w:ind w:firstLine="0"/>
-        <w:rPr>
-          <w:lang w:val="en-US"/>
-        </w:rPr>
-      </w:pPr>
-      <w:bookmarkStart w:id="46" w:name="_Toc444865724"/>
-      <w:r>
-        <w:rPr>
-          <w:lang w:val="en-US"/>
-        </w:rPr>
+      </w:pPr>
+      <w:bookmarkStart w:id="45" w:name="_Toc444865724"/>
+      <w:r>
         <w:lastRenderedPageBreak/>
         <w:t>ANEXOS</w:t>
       </w:r>
-      <w:bookmarkEnd w:id="46"/>
+      <w:bookmarkEnd w:id="45"/>
       <w:r>
         <w:rPr>
           <w:rFonts w:cs="Times New Roman"/>
           <w:sz w:val="24"/>
-          <w:lang w:val="en-US"/>
         </w:rPr>
         <w:t xml:space="preserve"> </w:t>
       </w:r>
     </w:p>
     <w:p>
       <w:pPr>
-        <w:pStyle w:val="Heading2"/>
+        <w:pStyle w:val="Ttulo2"/>
         <w:rPr>
           <w:rFonts w:eastAsia="MS Mincho"/>
         </w:rPr>
       </w:pPr>
-      <w:bookmarkStart w:id="47" w:name="_Toc444865725"/>
+      <w:bookmarkStart w:id="46" w:name="_Toc444865725"/>
       <w:r>
         <w:t>Anexo A</w:t>
       </w:r>
-      <w:bookmarkEnd w:id="47"/>
+      <w:bookmarkEnd w:id="46"/>
       <w:r>
         <w:t xml:space="preserve">  </w:t>
       </w:r>
@@ -14210,7 +14890,7 @@
 <w:ftr xmlns:wpc="http://schemas.microsoft.com/office/word/2010/wordprocessingCanvas" xmlns:cx="http://schemas.microsoft.com/office/drawing/2014/chartex" xmlns:cx1="http://schemas.microsoft.com/office/drawing/2015/9/8/chartex" xmlns:cx2="http://schemas.microsoft.com/office/drawing/2015/10/21/chartex" xmlns:cx3="http://schemas.microsoft.com/office/drawing/2016/5/9/chartex" xmlns:cx4="http://schemas.microsoft.com/office/drawing/2016/5/10/chartex" xmlns:cx5="http://schemas.microsoft.com/office/drawing/2016/5/11/chartex" xmlns:cx6="http://schemas.microsoft.com/office/drawing/2016/5/12/chartex" xmlns:cx7="http://schemas.microsoft.com/office/drawing/2016/5/13/chartex" xmlns:cx8="http://schemas.microsoft.com/office/drawing/2016/5/14/chartex" xmlns:mc="http://schemas.openxmlformats.org/markup-compatibility/2006" xmlns:aink="http://schemas.microsoft.com/office/drawing/2016/ink" xmlns:am3d="http://schemas.microsoft.com/office/drawing/2017/model3d" xmlns:o="urn:schemas-microsoft-com:office:office" xmlns:r="http://schemas.openxmlformats.org/officeDocument/2006/relationships" xmlns:m="http://schemas.openxmlformats.org/officeDocument/2006/math" xmlns:v="urn:schemas-microsoft-com:vml" xmlns:wp14="http://schemas.microsoft.com/office/word/2010/wordprocessingDrawing" xmlns:wp="http://schemas.openxmlformats.org/drawingml/2006/wordprocessingDrawing" xmlns:w10="urn:schemas-microsoft-com:office:word" xmlns:w="http://schemas.openxmlformats.org/wordprocessingml/2006/main" xmlns:w14="http://schemas.microsoft.com/office/word/2010/wordml" xmlns:w15="http://schemas.microsoft.com/office/word/2012/wordml" xmlns:w16cid="http://schemas.microsoft.com/office/word/2016/wordml/cid" xmlns:w16se="http://schemas.microsoft.com/office/word/2015/wordml/symex" xmlns:wpg="http://schemas.microsoft.com/office/word/2010/wordprocessingGroup" xmlns:wpi="http://schemas.microsoft.com/office/word/2010/wordprocessingInk" xmlns:wne="http://schemas.microsoft.com/office/word/2006/wordml" xmlns:wps="http://schemas.microsoft.com/office/word/2010/wordprocessingShape" mc:Ignorable="w14 w15 w16se w16cid wp14">
   <w:p>
     <w:pPr>
-      <w:pStyle w:val="Footer"/>
+      <w:pStyle w:val="Rodap"/>
     </w:pPr>
   </w:p>
 </w:ftr>
@@ -14220,7 +14900,7 @@
 <w:ftr xmlns:wpc="http://schemas.microsoft.com/office/word/2010/wordprocessingCanvas" xmlns:cx="http://schemas.microsoft.com/office/drawing/2014/chartex" xmlns:cx1="http://schemas.microsoft.com/office/drawing/2015/9/8/chartex" xmlns:cx2="http://schemas.microsoft.com/office/drawing/2015/10/21/chartex" xmlns:cx3="http://schemas.microsoft.com/office/drawing/2016/5/9/chartex" xmlns:cx4="http://schemas.microsoft.com/office/drawing/2016/5/10/chartex" xmlns:cx5="http://schemas.microsoft.com/office/drawing/2016/5/11/chartex" xmlns:cx6="http://schemas.microsoft.com/office/drawing/2016/5/12/chartex" xmlns:cx7="http://schemas.microsoft.com/office/drawing/2016/5/13/chartex" xmlns:cx8="http://schemas.microsoft.com/office/drawing/2016/5/14/chartex" xmlns:mc="http://schemas.openxmlformats.org/markup-compatibility/2006" xmlns:aink="http://schemas.microsoft.com/office/drawing/2016/ink" xmlns:am3d="http://schemas.microsoft.com/office/drawing/2017/model3d" xmlns:o="urn:schemas-microsoft-com:office:office" xmlns:r="http://schemas.openxmlformats.org/officeDocument/2006/relationships" xmlns:m="http://schemas.openxmlformats.org/officeDocument/2006/math" xmlns:v="urn:schemas-microsoft-com:vml" xmlns:wp14="http://schemas.microsoft.com/office/word/2010/wordprocessingDrawing" xmlns:wp="http://schemas.openxmlformats.org/drawingml/2006/wordprocessingDrawing" xmlns:w10="urn:schemas-microsoft-com:office:word" xmlns:w="http://schemas.openxmlformats.org/wordprocessingml/2006/main" xmlns:w14="http://schemas.microsoft.com/office/word/2010/wordml" xmlns:w15="http://schemas.microsoft.com/office/word/2012/wordml" xmlns:w16cid="http://schemas.microsoft.com/office/word/2016/wordml/cid" xmlns:w16se="http://schemas.microsoft.com/office/word/2015/wordml/symex" xmlns:wpg="http://schemas.microsoft.com/office/word/2010/wordprocessingGroup" xmlns:wpi="http://schemas.microsoft.com/office/word/2010/wordprocessingInk" xmlns:wne="http://schemas.microsoft.com/office/word/2006/wordml" xmlns:wps="http://schemas.microsoft.com/office/word/2010/wordprocessingShape" mc:Ignorable="w14 w15 w16se w16cid wp14">
   <w:p>
     <w:pPr>
-      <w:pStyle w:val="Footer"/>
+      <w:pStyle w:val="Rodap"/>
     </w:pPr>
   </w:p>
 </w:ftr>
@@ -14230,7 +14910,7 @@
 <w:ftr xmlns:wpc="http://schemas.microsoft.com/office/word/2010/wordprocessingCanvas" xmlns:cx="http://schemas.microsoft.com/office/drawing/2014/chartex" xmlns:cx1="http://schemas.microsoft.com/office/drawing/2015/9/8/chartex" xmlns:cx2="http://schemas.microsoft.com/office/drawing/2015/10/21/chartex" xmlns:cx3="http://schemas.microsoft.com/office/drawing/2016/5/9/chartex" xmlns:cx4="http://schemas.microsoft.com/office/drawing/2016/5/10/chartex" xmlns:cx5="http://schemas.microsoft.com/office/drawing/2016/5/11/chartex" xmlns:cx6="http://schemas.microsoft.com/office/drawing/2016/5/12/chartex" xmlns:cx7="http://schemas.microsoft.com/office/drawing/2016/5/13/chartex" xmlns:cx8="http://schemas.microsoft.com/office/drawing/2016/5/14/chartex" xmlns:mc="http://schemas.openxmlformats.org/markup-compatibility/2006" xmlns:aink="http://schemas.microsoft.com/office/drawing/2016/ink" xmlns:am3d="http://schemas.microsoft.com/office/drawing/2017/model3d" xmlns:o="urn:schemas-microsoft-com:office:office" xmlns:r="http://schemas.openxmlformats.org/officeDocument/2006/relationships" xmlns:m="http://schemas.openxmlformats.org/officeDocument/2006/math" xmlns:v="urn:schemas-microsoft-com:vml" xmlns:wp14="http://schemas.microsoft.com/office/word/2010/wordprocessingDrawing" xmlns:wp="http://schemas.openxmlformats.org/drawingml/2006/wordprocessingDrawing" xmlns:w10="urn:schemas-microsoft-com:office:word" xmlns:w="http://schemas.openxmlformats.org/wordprocessingml/2006/main" xmlns:w14="http://schemas.microsoft.com/office/word/2010/wordml" xmlns:w15="http://schemas.microsoft.com/office/word/2012/wordml" xmlns:w16cid="http://schemas.microsoft.com/office/word/2016/wordml/cid" xmlns:w16se="http://schemas.microsoft.com/office/word/2015/wordml/symex" xmlns:wpg="http://schemas.microsoft.com/office/word/2010/wordprocessingGroup" xmlns:wpi="http://schemas.microsoft.com/office/word/2010/wordprocessingInk" xmlns:wne="http://schemas.microsoft.com/office/word/2006/wordml" xmlns:wps="http://schemas.microsoft.com/office/word/2010/wordprocessingShape" mc:Ignorable="w14 w15 w16se w16cid wp14">
   <w:p>
     <w:pPr>
-      <w:pStyle w:val="Footer"/>
+      <w:pStyle w:val="Rodap"/>
     </w:pPr>
   </w:p>
 </w:ftr>
@@ -14261,7 +14941,7 @@
 <w:hdr xmlns:wpc="http://schemas.microsoft.com/office/word/2010/wordprocessingCanvas" xmlns:cx="http://schemas.microsoft.com/office/drawing/2014/chartex" xmlns:cx1="http://schemas.microsoft.com/office/drawing/2015/9/8/chartex" xmlns:cx2="http://schemas.microsoft.com/office/drawing/2015/10/21/chartex" xmlns:cx3="http://schemas.microsoft.com/office/drawing/2016/5/9/chartex" xmlns:cx4="http://schemas.microsoft.com/office/drawing/2016/5/10/chartex" xmlns:cx5="http://schemas.microsoft.com/office/drawing/2016/5/11/chartex" xmlns:cx6="http://schemas.microsoft.com/office/drawing/2016/5/12/chartex" xmlns:cx7="http://schemas.microsoft.com/office/drawing/2016/5/13/chartex" xmlns:cx8="http://schemas.microsoft.com/office/drawing/2016/5/14/chartex" xmlns:mc="http://schemas.openxmlformats.org/markup-compatibility/2006" xmlns:aink="http://schemas.microsoft.com/office/drawing/2016/ink" xmlns:am3d="http://schemas.microsoft.com/office/drawing/2017/model3d" xmlns:o="urn:schemas-microsoft-com:office:office" xmlns:r="http://schemas.openxmlformats.org/officeDocument/2006/relationships" xmlns:m="http://schemas.openxmlformats.org/officeDocument/2006/math" xmlns:v="urn:schemas-microsoft-com:vml" xmlns:wp14="http://schemas.microsoft.com/office/word/2010/wordprocessingDrawing" xmlns:wp="http://schemas.openxmlformats.org/drawingml/2006/wordprocessingDrawing" xmlns:w10="urn:schemas-microsoft-com:office:word" xmlns:w="http://schemas.openxmlformats.org/wordprocessingml/2006/main" xmlns:w14="http://schemas.microsoft.com/office/word/2010/wordml" xmlns:w15="http://schemas.microsoft.com/office/word/2012/wordml" xmlns:w16cid="http://schemas.microsoft.com/office/word/2016/wordml/cid" xmlns:w16se="http://schemas.microsoft.com/office/word/2015/wordml/symex" xmlns:wpg="http://schemas.microsoft.com/office/word/2010/wordprocessingGroup" xmlns:wpi="http://schemas.microsoft.com/office/word/2010/wordprocessingInk" xmlns:wne="http://schemas.microsoft.com/office/word/2006/wordml" xmlns:wps="http://schemas.microsoft.com/office/word/2010/wordprocessingShape" mc:Ignorable="w14 w15 w16se w16cid wp14">
   <w:p>
     <w:pPr>
-      <w:pStyle w:val="Header"/>
+      <w:pStyle w:val="Cabealho"/>
     </w:pPr>
   </w:p>
 </w:hdr>
@@ -14271,7 +14951,7 @@
 <w:hdr xmlns:wpc="http://schemas.microsoft.com/office/word/2010/wordprocessingCanvas" xmlns:cx="http://schemas.microsoft.com/office/drawing/2014/chartex" xmlns:cx1="http://schemas.microsoft.com/office/drawing/2015/9/8/chartex" xmlns:cx2="http://schemas.microsoft.com/office/drawing/2015/10/21/chartex" xmlns:cx3="http://schemas.microsoft.com/office/drawing/2016/5/9/chartex" xmlns:cx4="http://schemas.microsoft.com/office/drawing/2016/5/10/chartex" xmlns:cx5="http://schemas.microsoft.com/office/drawing/2016/5/11/chartex" xmlns:cx6="http://schemas.microsoft.com/office/drawing/2016/5/12/chartex" xmlns:cx7="http://schemas.microsoft.com/office/drawing/2016/5/13/chartex" xmlns:cx8="http://schemas.microsoft.com/office/drawing/2016/5/14/chartex" xmlns:mc="http://schemas.openxmlformats.org/markup-compatibility/2006" xmlns:aink="http://schemas.microsoft.com/office/drawing/2016/ink" xmlns:am3d="http://schemas.microsoft.com/office/drawing/2017/model3d" xmlns:o="urn:schemas-microsoft-com:office:office" xmlns:r="http://schemas.openxmlformats.org/officeDocument/2006/relationships" xmlns:m="http://schemas.openxmlformats.org/officeDocument/2006/math" xmlns:v="urn:schemas-microsoft-com:vml" xmlns:wp14="http://schemas.microsoft.com/office/word/2010/wordprocessingDrawing" xmlns:wp="http://schemas.openxmlformats.org/drawingml/2006/wordprocessingDrawing" xmlns:w10="urn:schemas-microsoft-com:office:word" xmlns:w="http://schemas.openxmlformats.org/wordprocessingml/2006/main" xmlns:w14="http://schemas.microsoft.com/office/word/2010/wordml" xmlns:w15="http://schemas.microsoft.com/office/word/2012/wordml" xmlns:w16cid="http://schemas.microsoft.com/office/word/2016/wordml/cid" xmlns:w16se="http://schemas.microsoft.com/office/word/2015/wordml/symex" xmlns:wpg="http://schemas.microsoft.com/office/word/2010/wordprocessingGroup" xmlns:wpi="http://schemas.microsoft.com/office/word/2010/wordprocessingInk" xmlns:wne="http://schemas.microsoft.com/office/word/2006/wordml" xmlns:wps="http://schemas.microsoft.com/office/word/2010/wordprocessingShape" mc:Ignorable="w14 w15 w16se w16cid wp14">
   <w:p>
     <w:pPr>
-      <w:pStyle w:val="Header"/>
+      <w:pStyle w:val="Cabealho"/>
       <w:jc w:val="right"/>
     </w:pPr>
   </w:p>
@@ -14282,7 +14962,7 @@
 <w:hdr xmlns:wpc="http://schemas.microsoft.com/office/word/2010/wordprocessingCanvas" xmlns:cx="http://schemas.microsoft.com/office/drawing/2014/chartex" xmlns:cx1="http://schemas.microsoft.com/office/drawing/2015/9/8/chartex" xmlns:cx2="http://schemas.microsoft.com/office/drawing/2015/10/21/chartex" xmlns:cx3="http://schemas.microsoft.com/office/drawing/2016/5/9/chartex" xmlns:cx4="http://schemas.microsoft.com/office/drawing/2016/5/10/chartex" xmlns:cx5="http://schemas.microsoft.com/office/drawing/2016/5/11/chartex" xmlns:cx6="http://schemas.microsoft.com/office/drawing/2016/5/12/chartex" xmlns:cx7="http://schemas.microsoft.com/office/drawing/2016/5/13/chartex" xmlns:cx8="http://schemas.microsoft.com/office/drawing/2016/5/14/chartex" xmlns:mc="http://schemas.openxmlformats.org/markup-compatibility/2006" xmlns:aink="http://schemas.microsoft.com/office/drawing/2016/ink" xmlns:am3d="http://schemas.microsoft.com/office/drawing/2017/model3d" xmlns:o="urn:schemas-microsoft-com:office:office" xmlns:r="http://schemas.openxmlformats.org/officeDocument/2006/relationships" xmlns:m="http://schemas.openxmlformats.org/officeDocument/2006/math" xmlns:v="urn:schemas-microsoft-com:vml" xmlns:wp14="http://schemas.microsoft.com/office/word/2010/wordprocessingDrawing" xmlns:wp="http://schemas.openxmlformats.org/drawingml/2006/wordprocessingDrawing" xmlns:w10="urn:schemas-microsoft-com:office:word" xmlns:w="http://schemas.openxmlformats.org/wordprocessingml/2006/main" xmlns:w14="http://schemas.microsoft.com/office/word/2010/wordml" xmlns:w15="http://schemas.microsoft.com/office/word/2012/wordml" xmlns:w16cid="http://schemas.microsoft.com/office/word/2016/wordml/cid" xmlns:w16se="http://schemas.microsoft.com/office/word/2015/wordml/symex" xmlns:wpg="http://schemas.microsoft.com/office/word/2010/wordprocessingGroup" xmlns:wpi="http://schemas.microsoft.com/office/word/2010/wordprocessingInk" xmlns:wne="http://schemas.microsoft.com/office/word/2006/wordml" xmlns:wps="http://schemas.microsoft.com/office/word/2010/wordprocessingShape" mc:Ignorable="w14 w15 w16se w16cid wp14">
   <w:p>
     <w:pPr>
-      <w:pStyle w:val="Header"/>
+      <w:pStyle w:val="Cabealho"/>
     </w:pPr>
   </w:p>
 </w:hdr>
@@ -14292,7 +14972,7 @@
 <w:hdr xmlns:wpc="http://schemas.microsoft.com/office/word/2010/wordprocessingCanvas" xmlns:cx="http://schemas.microsoft.com/office/drawing/2014/chartex" xmlns:cx1="http://schemas.microsoft.com/office/drawing/2015/9/8/chartex" xmlns:cx2="http://schemas.microsoft.com/office/drawing/2015/10/21/chartex" xmlns:cx3="http://schemas.microsoft.com/office/drawing/2016/5/9/chartex" xmlns:cx4="http://schemas.microsoft.com/office/drawing/2016/5/10/chartex" xmlns:cx5="http://schemas.microsoft.com/office/drawing/2016/5/11/chartex" xmlns:cx6="http://schemas.microsoft.com/office/drawing/2016/5/12/chartex" xmlns:cx7="http://schemas.microsoft.com/office/drawing/2016/5/13/chartex" xmlns:cx8="http://schemas.microsoft.com/office/drawing/2016/5/14/chartex" xmlns:mc="http://schemas.openxmlformats.org/markup-compatibility/2006" xmlns:aink="http://schemas.microsoft.com/office/drawing/2016/ink" xmlns:am3d="http://schemas.microsoft.com/office/drawing/2017/model3d" xmlns:o="urn:schemas-microsoft-com:office:office" xmlns:r="http://schemas.openxmlformats.org/officeDocument/2006/relationships" xmlns:m="http://schemas.openxmlformats.org/officeDocument/2006/math" xmlns:v="urn:schemas-microsoft-com:vml" xmlns:wp14="http://schemas.microsoft.com/office/word/2010/wordprocessingDrawing" xmlns:wp="http://schemas.openxmlformats.org/drawingml/2006/wordprocessingDrawing" xmlns:w10="urn:schemas-microsoft-com:office:word" xmlns:w="http://schemas.openxmlformats.org/wordprocessingml/2006/main" xmlns:w14="http://schemas.microsoft.com/office/word/2010/wordml" xmlns:w15="http://schemas.microsoft.com/office/word/2012/wordml" xmlns:w16cid="http://schemas.microsoft.com/office/word/2016/wordml/cid" xmlns:w16se="http://schemas.microsoft.com/office/word/2015/wordml/symex" xmlns:wpg="http://schemas.microsoft.com/office/word/2010/wordprocessingGroup" xmlns:wpi="http://schemas.microsoft.com/office/word/2010/wordprocessingInk" xmlns:wne="http://schemas.microsoft.com/office/word/2006/wordml" xmlns:wps="http://schemas.microsoft.com/office/word/2010/wordprocessingShape" mc:Ignorable="w14 w15 w16se w16cid wp14">
   <w:p>
     <w:pPr>
-      <w:pStyle w:val="Header"/>
+      <w:pStyle w:val="Cabealho"/>
       <w:jc w:val="right"/>
     </w:pPr>
     <w:r>
@@ -14378,7 +15058,7 @@
     <w:lvl w:ilvl="4">
       <w:start w:val="1"/>
       <w:numFmt w:val="none"/>
-      <w:pStyle w:val="Heading5"/>
+      <w:pStyle w:val="Ttulo5"/>
       <w:suff w:val="nothing"/>
       <w:lvlText w:val=""/>
       <w:lvlJc w:val="left"/>
@@ -18049,7 +18729,7 @@
     </w:rPrDefault>
     <w:pPrDefault/>
   </w:docDefaults>
-  <w:latentStyles w:defLockedState="0" w:defUIPriority="99" w:defSemiHidden="0" w:defUnhideWhenUsed="0" w:defQFormat="0" w:count="376">
+  <w:latentStyles w:defLockedState="0" w:defUIPriority="99" w:defSemiHidden="0" w:defUnhideWhenUsed="0" w:defQFormat="0" w:count="375">
     <w:lsdException w:name="Normal" w:uiPriority="0" w:qFormat="1"/>
     <w:lsdException w:name="heading 1" w:uiPriority="9" w:qFormat="1"/>
     <w:lsdException w:name="heading 2" w:uiPriority="0" w:qFormat="1"/>
@@ -18425,12 +19105,11 @@
     <w:lsdException w:name="Smart Hyperlink" w:semiHidden="1" w:unhideWhenUsed="1"/>
     <w:lsdException w:name="Hashtag" w:semiHidden="1" w:unhideWhenUsed="1"/>
     <w:lsdException w:name="Unresolved Mention" w:semiHidden="1" w:unhideWhenUsed="1"/>
-    <w:lsdException w:name="Smart Link" w:semiHidden="1" w:unhideWhenUsed="1"/>
   </w:latentStyles>
   <w:style w:type="paragraph" w:default="1" w:styleId="Normal">
     <w:name w:val="Normal"/>
     <w:qFormat/>
-    <w:rsid w:val="00A9586E"/>
+    <w:rsid w:val="003E0EA5"/>
     <w:pPr>
       <w:suppressAutoHyphens/>
       <w:spacing w:line="360" w:lineRule="auto"/>
@@ -18445,11 +19124,11 @@
       <w:lang w:eastAsia="ar-SA"/>
     </w:rPr>
   </w:style>
-  <w:style w:type="paragraph" w:styleId="Heading1">
+  <w:style w:type="paragraph" w:styleId="Ttulo1">
     <w:name w:val="heading 1"/>
     <w:basedOn w:val="Normal"/>
     <w:next w:val="Normal"/>
-    <w:link w:val="Heading1Char"/>
+    <w:link w:val="Ttulo1Char"/>
     <w:uiPriority w:val="9"/>
     <w:qFormat/>
     <w:rsid w:val="000E264F"/>
@@ -18462,11 +19141,11 @@
       <w:sz w:val="28"/>
     </w:rPr>
   </w:style>
-  <w:style w:type="paragraph" w:styleId="Heading2">
+  <w:style w:type="paragraph" w:styleId="Ttulo2">
     <w:name w:val="heading 2"/>
     <w:basedOn w:val="Normal"/>
     <w:next w:val="Normal"/>
-    <w:link w:val="Heading2Char"/>
+    <w:link w:val="Ttulo2Char"/>
     <w:qFormat/>
     <w:rsid w:val="000E264F"/>
     <w:pPr>
@@ -18477,11 +19156,11 @@
       <w:b/>
     </w:rPr>
   </w:style>
-  <w:style w:type="paragraph" w:styleId="Heading3">
+  <w:style w:type="paragraph" w:styleId="Ttulo3">
     <w:name w:val="heading 3"/>
     <w:basedOn w:val="Normal"/>
-    <w:next w:val="BodyText"/>
-    <w:link w:val="Heading3Char"/>
+    <w:next w:val="Corpodetexto"/>
+    <w:link w:val="Ttulo3Char"/>
     <w:qFormat/>
     <w:rsid w:val="00A61F7E"/>
     <w:pPr>
@@ -18492,11 +19171,11 @@
       <w:b/>
     </w:rPr>
   </w:style>
-  <w:style w:type="paragraph" w:styleId="Heading4">
+  <w:style w:type="paragraph" w:styleId="Ttulo4">
     <w:name w:val="heading 4"/>
     <w:basedOn w:val="Normal"/>
     <w:next w:val="Normal"/>
-    <w:link w:val="Heading4Char"/>
+    <w:link w:val="Ttulo4Char"/>
     <w:uiPriority w:val="9"/>
     <w:unhideWhenUsed/>
     <w:qFormat/>
@@ -18515,11 +19194,11 @@
       <w:iCs/>
     </w:rPr>
   </w:style>
-  <w:style w:type="paragraph" w:styleId="Heading5">
+  <w:style w:type="paragraph" w:styleId="Ttulo5">
     <w:name w:val="heading 5"/>
     <w:basedOn w:val="Normal"/>
     <w:next w:val="Normal"/>
-    <w:link w:val="Heading5Char"/>
+    <w:link w:val="Ttulo5Char"/>
     <w:qFormat/>
     <w:rsid w:val="00A61F7E"/>
     <w:pPr>
@@ -18537,13 +19216,13 @@
       <w:szCs w:val="26"/>
     </w:rPr>
   </w:style>
-  <w:style w:type="character" w:default="1" w:styleId="DefaultParagraphFont">
+  <w:style w:type="character" w:default="1" w:styleId="Fontepargpadro">
     <w:name w:val="Default Paragraph Font"/>
     <w:uiPriority w:val="1"/>
     <w:semiHidden/>
     <w:unhideWhenUsed/>
   </w:style>
-  <w:style w:type="table" w:default="1" w:styleId="TableNormal">
+  <w:style w:type="table" w:default="1" w:styleId="Tabelanormal">
     <w:name w:val="Normal Table"/>
     <w:uiPriority w:val="99"/>
     <w:semiHidden/>
@@ -18558,7 +19237,7 @@
       </w:tblCellMar>
     </w:tblPr>
   </w:style>
-  <w:style w:type="numbering" w:default="1" w:styleId="NoList">
+  <w:style w:type="numbering" w:default="1" w:styleId="Semlista">
     <w:name w:val="No List"/>
     <w:uiPriority w:val="99"/>
     <w:semiHidden/>
@@ -19244,7 +19923,7 @@
       <w:u w:val="single"/>
     </w:rPr>
   </w:style>
-  <w:style w:type="character" w:styleId="PageNumber">
+  <w:style w:type="character" w:styleId="Nmerodepgina">
     <w:name w:val="page number"/>
     <w:basedOn w:val="Fontepargpadro1"/>
   </w:style>
@@ -19258,7 +19937,7 @@
   <w:style w:type="paragraph" w:customStyle="1" w:styleId="Captulo">
     <w:name w:val="Capítulo"/>
     <w:basedOn w:val="Normal"/>
-    <w:next w:val="BodyText"/>
+    <w:next w:val="Corpodetexto"/>
     <w:pPr>
       <w:keepNext/>
       <w:spacing w:before="240" w:after="120"/>
@@ -19269,18 +19948,18 @@
       <w:szCs w:val="28"/>
     </w:rPr>
   </w:style>
-  <w:style w:type="paragraph" w:styleId="BodyText">
+  <w:style w:type="paragraph" w:styleId="Corpodetexto">
     <w:name w:val="Body Text"/>
     <w:basedOn w:val="Normal"/>
-    <w:link w:val="BodyTextChar"/>
+    <w:link w:val="CorpodetextoChar"/>
     <w:semiHidden/>
     <w:pPr>
       <w:spacing w:before="240"/>
     </w:pPr>
   </w:style>
-  <w:style w:type="paragraph" w:styleId="List">
+  <w:style w:type="paragraph" w:styleId="Lista">
     <w:name w:val="List"/>
-    <w:basedOn w:val="BodyText"/>
+    <w:basedOn w:val="Corpodetexto"/>
     <w:semiHidden/>
     <w:rPr>
       <w:rFonts w:ascii="Times" w:hAnsi="Times"/>
@@ -19336,10 +20015,10 @@
       <w:szCs w:val="16"/>
     </w:rPr>
   </w:style>
-  <w:style w:type="paragraph" w:styleId="Header">
+  <w:style w:type="paragraph" w:styleId="Cabealho">
     <w:name w:val="header"/>
     <w:basedOn w:val="Normal"/>
-    <w:link w:val="HeaderChar"/>
+    <w:link w:val="CabealhoChar"/>
     <w:uiPriority w:val="99"/>
     <w:pPr>
       <w:tabs>
@@ -19348,10 +20027,10 @@
       </w:tabs>
     </w:pPr>
   </w:style>
-  <w:style w:type="paragraph" w:styleId="Footer">
+  <w:style w:type="paragraph" w:styleId="Rodap">
     <w:name w:val="footer"/>
     <w:basedOn w:val="Normal"/>
-    <w:link w:val="FooterChar"/>
+    <w:link w:val="RodapChar"/>
     <w:uiPriority w:val="99"/>
     <w:pPr>
       <w:tabs>
@@ -19385,10 +20064,10 @@
       <w:szCs w:val="24"/>
     </w:rPr>
   </w:style>
-  <w:style w:type="paragraph" w:styleId="BodyTextIndent">
+  <w:style w:type="paragraph" w:styleId="Recuodecorpodetexto">
     <w:name w:val="Body Text Indent"/>
     <w:basedOn w:val="Normal"/>
-    <w:link w:val="BodyTextIndentChar"/>
+    <w:link w:val="RecuodecorpodetextoChar"/>
     <w:semiHidden/>
     <w:pPr>
       <w:spacing w:after="120"/>
@@ -19403,20 +20082,20 @@
       <w:szCs w:val="20"/>
     </w:rPr>
   </w:style>
-  <w:style w:type="paragraph" w:styleId="CommentSubject">
+  <w:style w:type="paragraph" w:styleId="Assuntodocomentrio">
     <w:name w:val="annotation subject"/>
     <w:basedOn w:val="Textodecomentrio1"/>
     <w:next w:val="Textodecomentrio1"/>
-    <w:link w:val="CommentSubjectChar"/>
+    <w:link w:val="AssuntodocomentrioChar"/>
     <w:rPr>
       <w:b/>
       <w:bCs/>
     </w:rPr>
   </w:style>
-  <w:style w:type="paragraph" w:styleId="BalloonText">
+  <w:style w:type="paragraph" w:styleId="Textodebalo">
     <w:name w:val="Balloon Text"/>
     <w:basedOn w:val="Normal"/>
-    <w:link w:val="BalloonTextChar"/>
+    <w:link w:val="TextodebaloChar"/>
     <w:rPr>
       <w:rFonts w:ascii="Tahoma" w:hAnsi="Tahoma" w:cs="Tahoma"/>
       <w:sz w:val="16"/>
@@ -19560,11 +20239,11 @@
   </w:style>
   <w:style w:type="paragraph" w:customStyle="1" w:styleId="Contedodoquadro">
     <w:name w:val="Conteúdo do quadro"/>
-    <w:basedOn w:val="BodyText"/>
+    <w:basedOn w:val="Corpodetexto"/>
   </w:style>
-  <w:style w:type="character" w:customStyle="1" w:styleId="Heading1Char">
-    <w:name w:val="Heading 1 Char"/>
-    <w:link w:val="Heading1"/>
+  <w:style w:type="character" w:customStyle="1" w:styleId="Ttulo1Char">
+    <w:name w:val="Título 1 Char"/>
+    <w:link w:val="Ttulo1"/>
     <w:uiPriority w:val="9"/>
     <w:rsid w:val="000E264F"/>
     <w:rPr>
@@ -19576,11 +20255,11 @@
       <w:lang w:eastAsia="ar-SA"/>
     </w:rPr>
   </w:style>
-  <w:style w:type="paragraph" w:styleId="Quote">
+  <w:style w:type="paragraph" w:styleId="Citao">
     <w:name w:val="Quote"/>
     <w:basedOn w:val="Normal"/>
     <w:next w:val="Normal"/>
-    <w:link w:val="QuoteChar"/>
+    <w:link w:val="CitaoChar"/>
     <w:uiPriority w:val="29"/>
     <w:qFormat/>
     <w:rsid w:val="0045235A"/>
@@ -19593,9 +20272,9 @@
       <w:szCs w:val="22"/>
     </w:rPr>
   </w:style>
-  <w:style w:type="character" w:customStyle="1" w:styleId="QuoteChar">
-    <w:name w:val="Quote Char"/>
-    <w:link w:val="Quote"/>
+  <w:style w:type="character" w:customStyle="1" w:styleId="CitaoChar">
+    <w:name w:val="Citação Char"/>
+    <w:link w:val="Citao"/>
     <w:uiPriority w:val="29"/>
     <w:rsid w:val="0045235A"/>
     <w:rPr>
@@ -19616,9 +20295,9 @@
       <w:jc w:val="right"/>
     </w:pPr>
   </w:style>
-  <w:style w:type="character" w:customStyle="1" w:styleId="HeaderChar">
-    <w:name w:val="Header Char"/>
-    <w:link w:val="Header"/>
+  <w:style w:type="character" w:customStyle="1" w:styleId="CabealhoChar">
+    <w:name w:val="Cabeçalho Char"/>
+    <w:link w:val="Cabealho"/>
     <w:uiPriority w:val="99"/>
     <w:rsid w:val="00C61806"/>
     <w:rPr>
@@ -19629,7 +20308,7 @@
       <w:lang w:val="pt-PT" w:eastAsia="ar-SA"/>
     </w:rPr>
   </w:style>
-  <w:style w:type="paragraph" w:styleId="ListParagraph">
+  <w:style w:type="paragraph" w:styleId="PargrafodaLista">
     <w:name w:val="List Paragraph"/>
     <w:basedOn w:val="Normal"/>
     <w:uiPriority w:val="34"/>
@@ -19640,9 +20319,9 @@
       <w:contextualSpacing/>
     </w:pPr>
   </w:style>
-  <w:style w:type="paragraph" w:styleId="TOCHeading">
+  <w:style w:type="paragraph" w:styleId="CabealhodoSumrio">
     <w:name w:val="TOC Heading"/>
-    <w:basedOn w:val="Heading1"/>
+    <w:basedOn w:val="Ttulo1"/>
     <w:next w:val="Normal"/>
     <w:uiPriority w:val="39"/>
     <w:unhideWhenUsed/>
@@ -19664,7 +20343,7 @@
       <w:lang w:eastAsia="pt-BR"/>
     </w:rPr>
   </w:style>
-  <w:style w:type="paragraph" w:styleId="TOC1">
+  <w:style w:type="paragraph" w:styleId="Sumrio1">
     <w:name w:val="toc 1"/>
     <w:basedOn w:val="Normal"/>
     <w:next w:val="Normal"/>
@@ -19681,7 +20360,7 @@
       <w:ind w:left="425" w:hanging="425"/>
     </w:pPr>
   </w:style>
-  <w:style w:type="paragraph" w:styleId="TOC2">
+  <w:style w:type="paragraph" w:styleId="Sumrio2">
     <w:name w:val="toc 2"/>
     <w:basedOn w:val="Normal"/>
     <w:next w:val="Normal"/>
@@ -19698,7 +20377,7 @@
       <w:ind w:left="425" w:firstLine="0"/>
     </w:pPr>
   </w:style>
-  <w:style w:type="paragraph" w:styleId="TOC3">
+  <w:style w:type="paragraph" w:styleId="Sumrio3">
     <w:name w:val="toc 3"/>
     <w:basedOn w:val="Normal"/>
     <w:next w:val="Normal"/>
@@ -19716,9 +20395,9 @@
       <w:ind w:left="1560" w:hanging="709"/>
     </w:pPr>
   </w:style>
-  <w:style w:type="character" w:customStyle="1" w:styleId="FooterChar">
-    <w:name w:val="Footer Char"/>
-    <w:link w:val="Footer"/>
+  <w:style w:type="character" w:customStyle="1" w:styleId="RodapChar">
+    <w:name w:val="Rodapé Char"/>
+    <w:link w:val="Rodap"/>
     <w:uiPriority w:val="99"/>
     <w:rsid w:val="001F2BD0"/>
     <w:rPr>
@@ -19743,7 +20422,7 @@
       <w:sz w:val="24"/>
     </w:rPr>
   </w:style>
-  <w:style w:type="paragraph" w:styleId="Bibliography">
+  <w:style w:type="paragraph" w:styleId="Bibliografia">
     <w:name w:val="Bibliography"/>
     <w:basedOn w:val="Normal"/>
     <w:next w:val="Normal"/>
@@ -19774,10 +20453,10 @@
       <w:lang w:eastAsia="ar-SA"/>
     </w:rPr>
   </w:style>
-  <w:style w:type="paragraph" w:styleId="EndnoteText">
+  <w:style w:type="paragraph" w:styleId="Textodenotadefim">
     <w:name w:val="endnote text"/>
     <w:basedOn w:val="Normal"/>
-    <w:link w:val="EndnoteTextChar"/>
+    <w:link w:val="TextodenotadefimChar"/>
     <w:uiPriority w:val="99"/>
     <w:semiHidden/>
     <w:unhideWhenUsed/>
@@ -19790,9 +20469,9 @@
       <w:szCs w:val="20"/>
     </w:rPr>
   </w:style>
-  <w:style w:type="character" w:customStyle="1" w:styleId="EndnoteTextChar">
-    <w:name w:val="Endnote Text Char"/>
-    <w:link w:val="EndnoteText"/>
+  <w:style w:type="character" w:customStyle="1" w:styleId="TextodenotadefimChar">
+    <w:name w:val="Texto de nota de fim Char"/>
+    <w:link w:val="Textodenotadefim"/>
     <w:uiPriority w:val="99"/>
     <w:semiHidden/>
     <w:rsid w:val="00DA208D"/>
@@ -19802,7 +20481,7 @@
       <w:lang w:val="pt-PT" w:eastAsia="ar-SA"/>
     </w:rPr>
   </w:style>
-  <w:style w:type="character" w:styleId="EndnoteReference">
+  <w:style w:type="character" w:styleId="Refdenotadefim">
     <w:name w:val="endnote reference"/>
     <w:uiPriority w:val="99"/>
     <w:semiHidden/>
@@ -19812,11 +20491,11 @@
       <w:vertAlign w:val="superscript"/>
     </w:rPr>
   </w:style>
-  <w:style w:type="paragraph" w:styleId="FootnoteText">
+  <w:style w:type="paragraph" w:styleId="Textodenotaderodap">
     <w:name w:val="footnote text"/>
     <w:aliases w:val="nota de rodapé"/>
     <w:basedOn w:val="Normal"/>
-    <w:link w:val="FootnoteTextChar"/>
+    <w:link w:val="TextodenotaderodapChar"/>
     <w:uiPriority w:val="99"/>
     <w:unhideWhenUsed/>
     <w:qFormat/>
@@ -19830,10 +20509,10 @@
       <w:szCs w:val="20"/>
     </w:rPr>
   </w:style>
-  <w:style w:type="character" w:customStyle="1" w:styleId="FootnoteTextChar">
-    <w:name w:val="Footnote Text Char"/>
+  <w:style w:type="character" w:customStyle="1" w:styleId="TextodenotaderodapChar">
+    <w:name w:val="Texto de nota de rodapé Char"/>
     <w:aliases w:val="nota de rodapé Char"/>
-    <w:link w:val="FootnoteText"/>
+    <w:link w:val="Textodenotaderodap"/>
     <w:uiPriority w:val="99"/>
     <w:rsid w:val="005606DC"/>
     <w:rPr>
@@ -19842,7 +20521,7 @@
       <w:lang w:eastAsia="ar-SA"/>
     </w:rPr>
   </w:style>
-  <w:style w:type="character" w:styleId="FootnoteReference">
+  <w:style w:type="character" w:styleId="Refdenotaderodap">
     <w:name w:val="footnote reference"/>
     <w:uiPriority w:val="99"/>
     <w:unhideWhenUsed/>
@@ -19869,7 +20548,7 @@
       <w:vertAlign w:val="superscript"/>
     </w:rPr>
   </w:style>
-  <w:style w:type="character" w:styleId="CommentReference">
+  <w:style w:type="character" w:styleId="Refdecomentrio">
     <w:name w:val="annotation reference"/>
     <w:rsid w:val="00E264D7"/>
     <w:rPr>
@@ -19877,10 +20556,10 @@
       <w:szCs w:val="16"/>
     </w:rPr>
   </w:style>
-  <w:style w:type="paragraph" w:styleId="CommentText">
+  <w:style w:type="paragraph" w:styleId="Textodecomentrio">
     <w:name w:val="annotation text"/>
     <w:basedOn w:val="Normal"/>
-    <w:link w:val="CommentTextChar"/>
+    <w:link w:val="TextodecomentrioChar"/>
     <w:rsid w:val="00E264D7"/>
     <w:pPr>
       <w:suppressAutoHyphens w:val="0"/>
@@ -19896,13 +20575,13 @@
       <w:lang w:eastAsia="pt-BR"/>
     </w:rPr>
   </w:style>
-  <w:style w:type="character" w:customStyle="1" w:styleId="CommentTextChar">
-    <w:name w:val="Comment Text Char"/>
-    <w:basedOn w:val="DefaultParagraphFont"/>
-    <w:link w:val="CommentText"/>
+  <w:style w:type="character" w:customStyle="1" w:styleId="TextodecomentrioChar">
+    <w:name w:val="Texto de comentário Char"/>
+    <w:basedOn w:val="Fontepargpadro"/>
+    <w:link w:val="Textodecomentrio"/>
     <w:rsid w:val="00E264D7"/>
   </w:style>
-  <w:style w:type="paragraph" w:customStyle="1" w:styleId="citao">
+  <w:style w:type="paragraph" w:customStyle="1" w:styleId="citao0">
     <w:name w:val="citação"/>
     <w:basedOn w:val="Normal"/>
     <w:rsid w:val="00E264D7"/>
@@ -19919,11 +20598,11 @@
       <w:lang w:eastAsia="hi-IN" w:bidi="hi-IN"/>
     </w:rPr>
   </w:style>
-  <w:style w:type="paragraph" w:styleId="Subtitle">
+  <w:style w:type="paragraph" w:styleId="Subttulo">
     <w:name w:val="Subtitle"/>
     <w:basedOn w:val="Normal"/>
     <w:next w:val="Normal"/>
-    <w:link w:val="SubtitleChar"/>
+    <w:link w:val="SubttuloChar"/>
     <w:uiPriority w:val="11"/>
     <w:rsid w:val="00193ED7"/>
     <w:pPr>
@@ -19940,9 +20619,9 @@
       <w:spacing w:val="15"/>
     </w:rPr>
   </w:style>
-  <w:style w:type="character" w:customStyle="1" w:styleId="SubtitleChar">
-    <w:name w:val="Subtitle Char"/>
-    <w:link w:val="Subtitle"/>
+  <w:style w:type="character" w:customStyle="1" w:styleId="SubttuloChar">
+    <w:name w:val="Subtítulo Char"/>
+    <w:link w:val="Subttulo"/>
     <w:uiPriority w:val="11"/>
     <w:rsid w:val="00193ED7"/>
     <w:rPr>
@@ -19976,7 +20655,7 @@
     <w:name w:val="z3988"/>
     <w:rsid w:val="00193ED7"/>
   </w:style>
-  <w:style w:type="character" w:styleId="Emphasis">
+  <w:style w:type="character" w:styleId="nfase">
     <w:name w:val="Emphasis"/>
     <w:uiPriority w:val="20"/>
     <w:qFormat/>
@@ -19988,7 +20667,7 @@
   </w:style>
   <w:style w:type="paragraph" w:customStyle="1" w:styleId="Titulopre-textual">
     <w:name w:val="Titulo pre-textual"/>
-    <w:basedOn w:val="Heading1"/>
+    <w:basedOn w:val="Ttulo1"/>
     <w:next w:val="Normal"/>
     <w:qFormat/>
     <w:rsid w:val="006F7D99"/>
@@ -20002,7 +20681,7 @@
       <w:szCs w:val="28"/>
     </w:rPr>
   </w:style>
-  <w:style w:type="character" w:styleId="BookTitle">
+  <w:style w:type="character" w:styleId="TtulodoLivro">
     <w:name w:val="Book Title"/>
     <w:uiPriority w:val="33"/>
     <w:rsid w:val="00ED3A7D"/>
@@ -20013,10 +20692,10 @@
       <w:spacing w:val="5"/>
     </w:rPr>
   </w:style>
-  <w:style w:type="paragraph" w:styleId="BodyTextIndent2">
+  <w:style w:type="paragraph" w:styleId="Recuodecorpodetexto2">
     <w:name w:val="Body Text Indent 2"/>
     <w:basedOn w:val="Normal"/>
-    <w:link w:val="BodyTextIndent2Char"/>
+    <w:link w:val="Recuodecorpodetexto2Char"/>
     <w:uiPriority w:val="99"/>
     <w:semiHidden/>
     <w:unhideWhenUsed/>
@@ -20026,9 +20705,9 @@
       <w:ind w:left="283"/>
     </w:pPr>
   </w:style>
-  <w:style w:type="character" w:customStyle="1" w:styleId="BodyTextIndent2Char">
-    <w:name w:val="Body Text Indent 2 Char"/>
-    <w:link w:val="BodyTextIndent2"/>
+  <w:style w:type="character" w:customStyle="1" w:styleId="Recuodecorpodetexto2Char">
+    <w:name w:val="Recuo de corpo de texto 2 Char"/>
+    <w:link w:val="Recuodecorpodetexto2"/>
     <w:uiPriority w:val="99"/>
     <w:semiHidden/>
     <w:rsid w:val="00141D76"/>
@@ -20047,7 +20726,7 @@
       <w:vertAlign w:val="superscript"/>
     </w:rPr>
   </w:style>
-  <w:style w:type="paragraph" w:styleId="TableofAuthorities">
+  <w:style w:type="paragraph" w:styleId="ndicedeautoridades">
     <w:name w:val="table of authorities"/>
     <w:basedOn w:val="Normal"/>
     <w:semiHidden/>
@@ -20064,8 +20743,8 @@
   </w:style>
   <w:style w:type="paragraph" w:customStyle="1" w:styleId="citacao">
     <w:name w:val="citacao"/>
-    <w:basedOn w:val="BodyTextIndent2"/>
-    <w:next w:val="BodyTextIndent2"/>
+    <w:basedOn w:val="Recuodecorpodetexto2"/>
+    <w:next w:val="Recuodecorpodetexto2"/>
     <w:rsid w:val="00141D76"/>
     <w:pPr>
       <w:widowControl w:val="0"/>
@@ -20094,7 +20773,7 @@
       <w:lang w:eastAsia="hi-IN" w:bidi="hi-IN"/>
     </w:rPr>
   </w:style>
-  <w:style w:type="character" w:styleId="Strong">
+  <w:style w:type="character" w:styleId="Forte">
     <w:name w:val="Strong"/>
     <w:qFormat/>
     <w:rsid w:val="00A34F1F"/>
@@ -20103,9 +20782,9 @@
       <w:bCs/>
     </w:rPr>
   </w:style>
-  <w:style w:type="character" w:customStyle="1" w:styleId="Heading4Char">
-    <w:name w:val="Heading 4 Char"/>
-    <w:link w:val="Heading4"/>
+  <w:style w:type="character" w:customStyle="1" w:styleId="Ttulo4Char">
+    <w:name w:val="Título 4 Char"/>
+    <w:link w:val="Ttulo4"/>
     <w:uiPriority w:val="9"/>
     <w:rsid w:val="00A61F7E"/>
     <w:rPr>
@@ -20120,10 +20799,10 @@
   </w:style>
   <w:style w:type="character" w:customStyle="1" w:styleId="st">
     <w:name w:val="st"/>
-    <w:basedOn w:val="DefaultParagraphFont"/>
+    <w:basedOn w:val="Fontepargpadro"/>
     <w:rsid w:val="00D532C1"/>
   </w:style>
-  <w:style w:type="paragraph" w:styleId="Caption">
+  <w:style w:type="paragraph" w:styleId="Legenda">
     <w:name w:val="caption"/>
     <w:basedOn w:val="Normal"/>
     <w:unhideWhenUsed/>
@@ -20141,9 +20820,9 @@
       <w:szCs w:val="18"/>
     </w:rPr>
   </w:style>
-  <w:style w:type="paragraph" w:styleId="TableofFigures">
+  <w:style w:type="paragraph" w:styleId="ndicedeilustraes">
     <w:name w:val="table of figures"/>
-    <w:basedOn w:val="TOC1"/>
+    <w:basedOn w:val="Sumrio1"/>
     <w:next w:val="Normal"/>
     <w:uiPriority w:val="99"/>
     <w:unhideWhenUsed/>
@@ -20180,9 +20859,9 @@
       <w:lang w:eastAsia="en-US"/>
     </w:rPr>
   </w:style>
-  <w:style w:type="character" w:customStyle="1" w:styleId="Heading2Char">
-    <w:name w:val="Heading 2 Char"/>
-    <w:link w:val="Heading2"/>
+  <w:style w:type="character" w:customStyle="1" w:styleId="Ttulo2Char">
+    <w:name w:val="Título 2 Char"/>
+    <w:link w:val="Ttulo2"/>
     <w:rsid w:val="000E264F"/>
     <w:rPr>
       <w:rFonts w:cs="Arial"/>
@@ -20193,9 +20872,9 @@
       <w:lang w:eastAsia="ar-SA"/>
     </w:rPr>
   </w:style>
-  <w:style w:type="character" w:customStyle="1" w:styleId="Heading3Char">
-    <w:name w:val="Heading 3 Char"/>
-    <w:link w:val="Heading3"/>
+  <w:style w:type="character" w:customStyle="1" w:styleId="Ttulo3Char">
+    <w:name w:val="Título 3 Char"/>
+    <w:link w:val="Ttulo3"/>
     <w:rsid w:val="00A61F7E"/>
     <w:rPr>
       <w:rFonts w:cs="Arial"/>
@@ -20206,9 +20885,9 @@
       <w:lang w:eastAsia="ar-SA"/>
     </w:rPr>
   </w:style>
-  <w:style w:type="character" w:customStyle="1" w:styleId="BodyTextChar">
-    <w:name w:val="Body Text Char"/>
-    <w:link w:val="BodyText"/>
+  <w:style w:type="character" w:customStyle="1" w:styleId="CorpodetextoChar">
+    <w:name w:val="Corpo de texto Char"/>
+    <w:link w:val="Corpodetexto"/>
     <w:semiHidden/>
     <w:rsid w:val="00ED3714"/>
     <w:rPr>
@@ -20219,9 +20898,9 @@
       <w:lang w:eastAsia="ar-SA"/>
     </w:rPr>
   </w:style>
-  <w:style w:type="character" w:customStyle="1" w:styleId="Heading5Char">
-    <w:name w:val="Heading 5 Char"/>
-    <w:link w:val="Heading5"/>
+  <w:style w:type="character" w:customStyle="1" w:styleId="Ttulo5Char">
+    <w:name w:val="Título 5 Char"/>
+    <w:link w:val="Ttulo5"/>
     <w:rsid w:val="00A61F7E"/>
     <w:rPr>
       <w:rFonts w:cs="Arial"/>
@@ -20252,11 +20931,11 @@
       <w:lang w:eastAsia="hi-IN" w:bidi="hi-IN"/>
     </w:rPr>
   </w:style>
-  <w:style w:type="paragraph" w:styleId="Title">
+  <w:style w:type="paragraph" w:styleId="Ttulo">
     <w:name w:val="Title"/>
     <w:basedOn w:val="Normal"/>
     <w:next w:val="Normal"/>
-    <w:link w:val="TitleChar"/>
+    <w:link w:val="TtuloChar"/>
     <w:qFormat/>
     <w:rsid w:val="00ED3714"/>
     <w:pPr>
@@ -20277,9 +20956,9 @@
       <w:lang w:eastAsia="hi-IN" w:bidi="hi-IN"/>
     </w:rPr>
   </w:style>
-  <w:style w:type="character" w:customStyle="1" w:styleId="TitleChar">
-    <w:name w:val="Title Char"/>
-    <w:link w:val="Title"/>
+  <w:style w:type="character" w:customStyle="1" w:styleId="TtuloChar">
+    <w:name w:val="Título Char"/>
+    <w:link w:val="Ttulo"/>
     <w:rsid w:val="00ED3714"/>
     <w:rPr>
       <w:rFonts w:cs="Mangal"/>
@@ -20291,9 +20970,9 @@
       <w:lang w:eastAsia="hi-IN" w:bidi="hi-IN"/>
     </w:rPr>
   </w:style>
-  <w:style w:type="character" w:customStyle="1" w:styleId="BalloonTextChar">
-    <w:name w:val="Balloon Text Char"/>
-    <w:link w:val="BalloonText"/>
+  <w:style w:type="character" w:customStyle="1" w:styleId="TextodebaloChar">
+    <w:name w:val="Texto de balão Char"/>
+    <w:link w:val="Textodebalo"/>
     <w:rsid w:val="00ED3714"/>
     <w:rPr>
       <w:rFonts w:ascii="Tahoma" w:hAnsi="Tahoma" w:cs="Tahoma"/>
@@ -20303,9 +20982,9 @@
       <w:lang w:val="pt-PT" w:eastAsia="ar-SA"/>
     </w:rPr>
   </w:style>
-  <w:style w:type="character" w:customStyle="1" w:styleId="BodyTextIndentChar">
-    <w:name w:val="Body Text Indent Char"/>
-    <w:link w:val="BodyTextIndent"/>
+  <w:style w:type="character" w:customStyle="1" w:styleId="RecuodecorpodetextoChar">
+    <w:name w:val="Recuo de corpo de texto Char"/>
+    <w:link w:val="Recuodecorpodetexto"/>
     <w:semiHidden/>
     <w:rsid w:val="00ED3714"/>
     <w:rPr>
@@ -20316,9 +20995,9 @@
       <w:lang w:val="pt-PT" w:eastAsia="ar-SA"/>
     </w:rPr>
   </w:style>
-  <w:style w:type="character" w:customStyle="1" w:styleId="CommentSubjectChar">
-    <w:name w:val="Comment Subject Char"/>
-    <w:link w:val="CommentSubject"/>
+  <w:style w:type="character" w:customStyle="1" w:styleId="AssuntodocomentrioChar">
+    <w:name w:val="Assunto do comentário Char"/>
+    <w:link w:val="Assuntodocomentrio"/>
     <w:rsid w:val="00ED3714"/>
     <w:rPr>
       <w:rFonts w:ascii="Arial" w:hAnsi="Arial" w:cs="Arial"/>
@@ -20328,9 +21007,9 @@
       <w:lang w:val="pt-PT" w:eastAsia="ar-SA"/>
     </w:rPr>
   </w:style>
-  <w:style w:type="table" w:styleId="TableGrid">
+  <w:style w:type="table" w:styleId="Tabelacomgrade">
     <w:name w:val="Table Grid"/>
-    <w:basedOn w:val="TableNormal"/>
+    <w:basedOn w:val="Tabelanormal"/>
     <w:uiPriority w:val="59"/>
     <w:rsid w:val="002B5EDA"/>
     <w:tblPr>
@@ -20344,7 +21023,7 @@
       </w:tblBorders>
     </w:tblPr>
   </w:style>
-  <w:style w:type="character" w:styleId="FollowedHyperlink">
+  <w:style w:type="character" w:styleId="HiperlinkVisitado">
     <w:name w:val="FollowedHyperlink"/>
     <w:uiPriority w:val="99"/>
     <w:semiHidden/>
@@ -20357,20 +21036,20 @@
   </w:style>
   <w:style w:type="character" w:customStyle="1" w:styleId="citation">
     <w:name w:val="citation"/>
-    <w:basedOn w:val="DefaultParagraphFont"/>
+    <w:basedOn w:val="Fontepargpadro"/>
     <w:rsid w:val="00954B82"/>
   </w:style>
   <w:style w:type="character" w:customStyle="1" w:styleId="hps">
     <w:name w:val="hps"/>
-    <w:basedOn w:val="DefaultParagraphFont"/>
+    <w:basedOn w:val="Fontepargpadro"/>
     <w:rsid w:val="00053BC5"/>
   </w:style>
   <w:style w:type="character" w:customStyle="1" w:styleId="apple-converted-space">
     <w:name w:val="apple-converted-space"/>
-    <w:basedOn w:val="DefaultParagraphFont"/>
+    <w:basedOn w:val="Fontepargpadro"/>
     <w:rsid w:val="00053BC5"/>
   </w:style>
-  <w:style w:type="paragraph" w:styleId="Revision">
+  <w:style w:type="paragraph" w:styleId="Reviso">
     <w:name w:val="Revision"/>
     <w:hidden/>
     <w:uiPriority w:val="99"/>
@@ -20386,7 +21065,7 @@
   </w:style>
   <w:style w:type="character" w:customStyle="1" w:styleId="shorttext">
     <w:name w:val="short_text"/>
-    <w:basedOn w:val="DefaultParagraphFont"/>
+    <w:basedOn w:val="Fontepargpadro"/>
     <w:rsid w:val="003D7A94"/>
   </w:style>
   <w:style w:type="paragraph" w:customStyle="1" w:styleId="normal-simples">
@@ -20429,7 +21108,7 @@
       <w:lang w:val="en-US" w:eastAsia="zh-CN"/>
     </w:rPr>
   </w:style>
-  <w:style w:type="paragraph" w:styleId="BlockText">
+  <w:style w:type="paragraph" w:styleId="Textoembloco">
     <w:name w:val="Block Text"/>
     <w:basedOn w:val="Normal"/>
     <w:rsid w:val="00E122AC"/>
@@ -20775,7 +21454,7 @@
 </file>
 
 <file path=customXml/itemProps1.xml><?xml version="1.0" encoding="utf-8"?>
-<ds:datastoreItem xmlns:ds="http://schemas.openxmlformats.org/officeDocument/2006/customXml" ds:itemID="{F7E96AF6-5216-AB4A-84BE-284F1FC086B2}">
+<ds:datastoreItem xmlns:ds="http://schemas.openxmlformats.org/officeDocument/2006/customXml" ds:itemID="{78021BC3-21B9-46AD-9004-A1488E9FBD85}">
   <ds:schemaRefs>
     <ds:schemaRef ds:uri="http://schemas.openxmlformats.org/officeDocument/2006/bibliography"/>
   </ds:schemaRefs>

</xml_diff>

<commit_message>
Ajustado impessoalidade, datas, nome do professor, titulo do trabalho
</commit_message>
<xml_diff>
--- a/Monografia-SI 2019  - GraphQL.docx
+++ b/Monografia-SI 2019  - GraphQL.docx
@@ -308,7 +308,7 @@
             <w:enabled/>
             <w:calcOnExit/>
             <w:textInput>
-              <w:default w:val="Graphql:  Uma Alternativa Para APIs REST E SOAP"/>
+              <w:default w:val="Graphql:  Uma alternativa para webservices"/>
             </w:textInput>
           </w:ffData>
         </w:fldChar>
@@ -344,7 +344,7 @@
           <w:color w:val="auto"/>
           <w:lang w:eastAsia="en-US"/>
         </w:rPr>
-        <w:t>Graphql:  Uma Alternativa Para APIs REST E SOAP</w:t>
+        <w:t>Graphql:  Uma alternativa para webservices</w:t>
       </w:r>
       <w:r>
         <w:rPr>
@@ -579,7 +579,7 @@
             <w:enabled w:val="0"/>
             <w:calcOnExit/>
             <w:textInput>
-              <w:type w:val="currentTime"/>
+              <w:type w:val="currentDate"/>
               <w:format w:val="MMMM, YYYY"/>
             </w:textInput>
           </w:ffData>
@@ -608,7 +608,7 @@
           <w:color w:val="auto"/>
           <w:lang w:eastAsia="en-US"/>
         </w:rPr>
-        <w:instrText xml:space="preserve"> DATE \@ "MMMM, YYYY" </w:instrText>
+        <w:instrText xml:space="preserve"> TIME \@ "MMMM, YYYY" </w:instrText>
       </w:r>
       <w:r>
         <w:rPr>
@@ -625,7 +625,7 @@
           <w:color w:val="auto"/>
           <w:lang w:eastAsia="en-US"/>
         </w:rPr>
-        <w:instrText>abril, 2019</w:instrText>
+        <w:instrText>maio, 2019</w:instrText>
       </w:r>
       <w:r>
         <w:rPr>
@@ -657,7 +657,7 @@
           <w:color w:val="auto"/>
           <w:lang w:eastAsia="en-US"/>
         </w:rPr>
-        <w:t>Março, 2019</w:t>
+        <w:t>Maio, 2019</w:t>
       </w:r>
       <w:r>
         <w:rPr>
@@ -901,7 +901,7 @@
           <w:color w:val="auto"/>
           <w:lang w:eastAsia="en-US"/>
         </w:rPr>
-        <w:t>Graphql:  Uma Alternativa Para Apis REST E SOAP</w:t>
+        <w:t>Graphql:  Uma alternativa para webservices</w:t>
       </w:r>
       <w:r>
         <w:rPr>
@@ -1114,7 +1114,7 @@
             <w:enabled/>
             <w:calcOnExit/>
             <w:textInput>
-              <w:default w:val="Ms. Ronaldo Delfiaco"/>
+              <w:default w:val="Me. Ronaldo de Castro Del-Fiaco"/>
             </w:textInput>
           </w:ffData>
         </w:fldChar>
@@ -1150,7 +1150,7 @@
           <w:color w:val="auto"/>
           <w:lang w:eastAsia="en-US"/>
         </w:rPr>
-        <w:t>Ms. Ronaldo Delfiaco</w:t>
+        <w:t>Me. Ronaldo de Castro Del-Fiaco</w:t>
       </w:r>
       <w:r>
         <w:rPr>
@@ -1334,7 +1334,7 @@
           <w:color w:val="auto"/>
           <w:lang w:eastAsia="en-US"/>
         </w:rPr>
-        <w:t>Março, 2019</w:t>
+        <w:t>Maio, 2019</w:t>
       </w:r>
       <w:r>
         <w:rPr>
@@ -1712,7 +1712,7 @@
                 <w:color w:val="auto"/>
                 <w:lang w:eastAsia="en-US"/>
               </w:rPr>
-              <w:t>Graphql:  Uma Alternativa Para APIs REST E SOAP</w:t>
+              <w:t>Graphql:  Uma alternativa para webservices</w:t>
             </w:r>
             <w:r>
               <w:rPr>
@@ -1775,7 +1775,7 @@
                 <w:color w:val="auto"/>
                 <w:lang w:eastAsia="en-US"/>
               </w:rPr>
-              <w:t>Ms. Ronaldo Delfiaco</w:t>
+              <w:t>Me. Ronaldo de Castro Del-Fiaco</w:t>
             </w:r>
             <w:r>
               <w:rPr>
@@ -1838,7 +1838,7 @@
                 <w:color w:val="auto"/>
                 <w:lang w:eastAsia="en-US"/>
               </w:rPr>
-              <w:t>Março, 2019</w:t>
+              <w:t>Maio, 2019</w:t>
             </w:r>
             <w:r>
               <w:rPr>
@@ -2113,7 +2113,7 @@
           <w:color w:val="auto"/>
           <w:lang w:eastAsia="en-US"/>
         </w:rPr>
-        <w:t>Graphql:  Uma Alternativa Para APIs REST E SOAP</w:t>
+        <w:t>Graphql:  Uma alternativa para webservices</w:t>
       </w:r>
       <w:r>
         <w:rPr>
@@ -2357,7 +2357,7 @@
           <w:color w:val="auto"/>
           <w:lang w:eastAsia="en-US"/>
         </w:rPr>
-        <w:t>Março, 2019</w:t>
+        <w:t>Maio, 2019</w:t>
       </w:r>
       <w:r>
         <w:rPr>
@@ -2693,7 +2693,7 @@
         </w:rPr>
       </w:pPr>
       <w:bookmarkStart w:id="14" w:name="_Toc444850036"/>
-      <w:bookmarkStart w:id="15" w:name="_Toc7276577"/>
+      <w:bookmarkStart w:id="15" w:name="_Toc9001979"/>
       <w:r>
         <w:rPr>
           <w:lang w:eastAsia="pt-BR"/>
@@ -2793,253 +2793,107 @@
       </w:pPr>
     </w:p>
     <w:p>
+      <w:r>
+        <w:t xml:space="preserve">Durante muito tempo desenvolvedores de software têm utilizado </w:t>
+      </w:r>
+      <w:r>
+        <w:t xml:space="preserve">tecnologias como REST e SOAP no desenvolvimento de suas APIs. </w:t>
+      </w:r>
+      <w:r>
+        <w:t xml:space="preserve">No presente trabalho, será apresentada uma nova tecnologia </w:t>
+      </w:r>
+      <w:r>
+        <w:t>proposta</w:t>
+      </w:r>
+      <w:r>
+        <w:t xml:space="preserve"> e utilizada pela empresa Facebook para </w:t>
+      </w:r>
+      <w:r>
+        <w:t>facilitar a construção de APIs, essa tecnologia é chamada de GraphQL.</w:t>
+      </w:r>
+    </w:p>
+    <w:p>
+      <w:r>
+        <w:t xml:space="preserve">O principal objetivo do trabalho é apresentar de maneira sucinta como funciona essa tecnologia e quais suas vantagens comparadas com </w:t>
+      </w:r>
+      <w:r>
+        <w:t>os já existentes formatos de construção de APIs, como REST e SOAP.</w:t>
+      </w:r>
+    </w:p>
+    <w:p>
+      <w:r>
+        <w:t xml:space="preserve">A metodologia utilizada para detalhar o funcionamento dessa nova tecnologia será através de um estudo de caso, onde será construído </w:t>
+      </w:r>
+      <w:r>
+        <w:t>um pequeno sistema utilizando</w:t>
+      </w:r>
+      <w:r>
+        <w:t xml:space="preserve"> APIs</w:t>
+      </w:r>
+      <w:r>
+        <w:t xml:space="preserve"> REST, em seguida a mesma aplicação seria </w:t>
+      </w:r>
+      <w:r>
+        <w:t>construída</w:t>
+      </w:r>
+      <w:r>
+        <w:t xml:space="preserve"> utilizando GraphQL</w:t>
+      </w:r>
+      <w:r>
+        <w:t>, apontando os diferentes pontos entre ambas</w:t>
+      </w:r>
+      <w:r>
+        <w:t>.</w:t>
+      </w:r>
+    </w:p>
+    <w:p>
+      <w:r>
+        <w:t>No final d</w:t>
+      </w:r>
+      <w:r>
+        <w:t xml:space="preserve">esse trabalho será apresentado </w:t>
+      </w:r>
+      <w:r>
+        <w:t xml:space="preserve">o </w:t>
+      </w:r>
+      <w:r>
+        <w:t xml:space="preserve">resultado </w:t>
+      </w:r>
+      <w:r>
+        <w:t>comparativo dentre as tecnologias estudadas referente a</w:t>
+      </w:r>
+      <w:r>
+        <w:t xml:space="preserve"> performance de desenvolvimento</w:t>
+      </w:r>
+      <w:r>
+        <w:t xml:space="preserve">, pontos positivos e pontos negativos do ponto de vista do leitor, quantidade de linhas escritas de código para cada </w:t>
+      </w:r>
+      <w:r>
+        <w:t>metodologia, dificuldade de aprendizado</w:t>
+      </w:r>
+      <w:r>
+        <w:t xml:space="preserve"> e o que se pode esperar no futuro dessas tecnologias, também no ponto de vista do autor.</w:t>
+      </w:r>
+    </w:p>
+    <w:p>
+      <w:r>
+        <w:t xml:space="preserve">A partir dos resultados citados, espera-se que </w:t>
+      </w:r>
+      <w:r>
+        <w:t xml:space="preserve">seja o suficiente para ajudar </w:t>
+      </w:r>
+      <w:r>
+        <w:t>profissionais que trabalham no ramo de desenvolvimento de software a tomarem melhores decisões quanto a definição e construção de APIs</w:t>
+      </w:r>
+      <w:r>
+        <w:t>, levando uma maior produtividade aos desenvolvedores.</w:t>
+      </w:r>
+    </w:p>
+    <w:p>
       <w:pPr>
         <w:suppressAutoHyphens w:val="0"/>
         <w:ind w:firstLine="1134"/>
         <w:rPr>
-          <w:color w:val="auto"/>
-        </w:rPr>
-      </w:pPr>
-      <w:r>
-        <w:rPr>
-          <w:color w:val="auto"/>
-        </w:rPr>
-        <w:t xml:space="preserve">Durante muito tempo desenvolvedores de software têm utilizado </w:t>
-      </w:r>
-      <w:r>
-        <w:rPr>
-          <w:color w:val="auto"/>
-        </w:rPr>
-        <w:t xml:space="preserve">tecnologias como REST e SOAP no desenvolvimento de suas APIs. </w:t>
-      </w:r>
-      <w:r>
-        <w:rPr>
-          <w:color w:val="auto"/>
-        </w:rPr>
-        <w:t xml:space="preserve">No presente trabalho, será apresentada uma nova tecnologia apresentada e utilizada pela empresa Facebook para </w:t>
-      </w:r>
-      <w:r>
-        <w:rPr>
-          <w:color w:val="auto"/>
-        </w:rPr>
-        <w:t>facilitar a construção de APIs, essa tecnologia é chamada de GraphQL.</w:t>
-      </w:r>
-    </w:p>
-    <w:p>
-      <w:pPr>
-        <w:suppressAutoHyphens w:val="0"/>
-        <w:ind w:firstLine="1134"/>
-        <w:rPr>
-          <w:color w:val="auto"/>
-        </w:rPr>
-      </w:pPr>
-    </w:p>
-    <w:p>
-      <w:pPr>
-        <w:suppressAutoHyphens w:val="0"/>
-        <w:ind w:firstLine="1134"/>
-        <w:rPr>
-          <w:color w:val="auto"/>
-        </w:rPr>
-      </w:pPr>
-      <w:r>
-        <w:rPr>
-          <w:color w:val="auto"/>
-        </w:rPr>
-        <w:t xml:space="preserve">O principal objetivo do trabalho é apresentar de maneira sucinta como funciona essa tecnologia e quais suas vantagens comparadas com </w:t>
-      </w:r>
-      <w:r>
-        <w:rPr>
-          <w:color w:val="auto"/>
-        </w:rPr>
-        <w:t>os já existentes formatos de construção de APIs, como REST e SOAP.</w:t>
-      </w:r>
-    </w:p>
-    <w:p>
-      <w:pPr>
-        <w:suppressAutoHyphens w:val="0"/>
-        <w:ind w:firstLine="1134"/>
-        <w:rPr>
-          <w:color w:val="auto"/>
-        </w:rPr>
-      </w:pPr>
-    </w:p>
-    <w:p>
-      <w:pPr>
-        <w:suppressAutoHyphens w:val="0"/>
-        <w:ind w:firstLine="1134"/>
-        <w:rPr>
-          <w:color w:val="auto"/>
-        </w:rPr>
-      </w:pPr>
-      <w:r>
-        <w:rPr>
-          <w:color w:val="auto"/>
-        </w:rPr>
-        <w:t xml:space="preserve">A metodologia utilizada para detalhar o funcionamento dessa nova tecnologia será através de um estudo de caso, onde será construído </w:t>
-      </w:r>
-      <w:r>
-        <w:rPr>
-          <w:color w:val="auto"/>
-        </w:rPr>
-        <w:t>um pequeno sistema utilizando</w:t>
-      </w:r>
-      <w:r>
-        <w:rPr>
-          <w:color w:val="auto"/>
-        </w:rPr>
-        <w:t xml:space="preserve"> APIs</w:t>
-      </w:r>
-      <w:r>
-        <w:rPr>
-          <w:color w:val="auto"/>
-        </w:rPr>
-        <w:t xml:space="preserve"> REST, em seguida a mesma aplicação seria </w:t>
-      </w:r>
-      <w:r>
-        <w:rPr>
-          <w:color w:val="auto"/>
-        </w:rPr>
-        <w:t>construída</w:t>
-      </w:r>
-      <w:r>
-        <w:rPr>
-          <w:color w:val="auto"/>
-        </w:rPr>
-        <w:t xml:space="preserve"> utilizando GraphQL</w:t>
-      </w:r>
-      <w:r>
-        <w:rPr>
-          <w:color w:val="auto"/>
-        </w:rPr>
-        <w:t>, apontando os diferentes pontos entre ambas</w:t>
-      </w:r>
-      <w:r>
-        <w:rPr>
-          <w:color w:val="auto"/>
-        </w:rPr>
-        <w:t>.</w:t>
-      </w:r>
-    </w:p>
-    <w:p>
-      <w:pPr>
-        <w:suppressAutoHyphens w:val="0"/>
-        <w:ind w:firstLine="1134"/>
-        <w:rPr>
-          <w:color w:val="auto"/>
-        </w:rPr>
-      </w:pPr>
-    </w:p>
-    <w:p>
-      <w:pPr>
-        <w:suppressAutoHyphens w:val="0"/>
-        <w:ind w:firstLine="1134"/>
-        <w:rPr>
-          <w:color w:val="auto"/>
-        </w:rPr>
-      </w:pPr>
-      <w:r>
-        <w:rPr>
-          <w:color w:val="auto"/>
-        </w:rPr>
-        <w:t>No final d</w:t>
-      </w:r>
-      <w:r>
-        <w:rPr>
-          <w:color w:val="auto"/>
-        </w:rPr>
-        <w:t xml:space="preserve">esse trabalho será apresentado </w:t>
-      </w:r>
-      <w:r>
-        <w:rPr>
-          <w:color w:val="auto"/>
-        </w:rPr>
-        <w:t xml:space="preserve">o </w:t>
-      </w:r>
-      <w:r>
-        <w:rPr>
-          <w:color w:val="auto"/>
-        </w:rPr>
-        <w:t xml:space="preserve">resultado </w:t>
-      </w:r>
-      <w:r>
-        <w:rPr>
-          <w:color w:val="auto"/>
-        </w:rPr>
-        <w:t>comparativo dentre as tecnologias estudadas referente a</w:t>
-      </w:r>
-      <w:r>
-        <w:rPr>
-          <w:color w:val="auto"/>
-        </w:rPr>
-        <w:t xml:space="preserve"> performance de desenvolvimento</w:t>
-      </w:r>
-      <w:r>
-        <w:rPr>
-          <w:color w:val="auto"/>
-        </w:rPr>
-        <w:t xml:space="preserve">, pontos positivos e pontos negativos do ponto de vista do leitor, quantidade de linhas escritas de código para cada </w:t>
-      </w:r>
-      <w:r>
-        <w:rPr>
-          <w:color w:val="auto"/>
-        </w:rPr>
-        <w:t>metodologia, dificuldade de aprendizado</w:t>
-      </w:r>
-      <w:r>
-        <w:rPr>
-          <w:color w:val="auto"/>
-        </w:rPr>
-        <w:t xml:space="preserve"> e o que se pode esperar no futuro dessas tecnologias, também no ponto de vista do autor.</w:t>
-      </w:r>
-    </w:p>
-    <w:p>
-      <w:pPr>
-        <w:suppressAutoHyphens w:val="0"/>
-        <w:ind w:firstLine="1134"/>
-        <w:rPr>
-          <w:color w:val="auto"/>
-        </w:rPr>
-      </w:pPr>
-    </w:p>
-    <w:p>
-      <w:pPr>
-        <w:suppressAutoHyphens w:val="0"/>
-        <w:ind w:firstLine="1134"/>
-        <w:rPr>
-          <w:color w:val="auto"/>
-        </w:rPr>
-      </w:pPr>
-      <w:r>
-        <w:rPr>
-          <w:color w:val="auto"/>
-        </w:rPr>
-        <w:t xml:space="preserve">A partir dos resultados citados, espera-se que </w:t>
-      </w:r>
-      <w:r>
-        <w:rPr>
-          <w:color w:val="auto"/>
-        </w:rPr>
-        <w:t xml:space="preserve">seja o suficiente para ajudar </w:t>
-      </w:r>
-      <w:r>
-        <w:rPr>
-          <w:color w:val="auto"/>
-        </w:rPr>
-        <w:t>profissionais que trabalham no ramo de desenvolvimento de software a tomarem melhores decisões quanto a definição e construção de APIs</w:t>
-      </w:r>
-      <w:r>
-        <w:rPr>
-          <w:color w:val="auto"/>
-        </w:rPr>
-        <w:t>, levando uma maior produtividade aos desenvolvedores.</w:t>
-      </w:r>
-    </w:p>
-    <w:p>
-      <w:pPr>
-        <w:suppressAutoHyphens w:val="0"/>
-        <w:ind w:firstLine="1134"/>
-        <w:rPr>
           <w:rFonts w:eastAsia="Calibri" w:cs="Times New Roman"/>
           <w:color w:val="000000" w:themeColor="text1"/>
           <w:lang w:eastAsia="en-US"/>
@@ -3081,14 +2935,14 @@
         <w:pStyle w:val="Ttulo1"/>
         <w:ind w:firstLine="0"/>
         <w:rPr>
-          <w:lang w:eastAsia="pt-BR"/>
+          <w:lang w:val="en-US" w:eastAsia="pt-BR"/>
         </w:rPr>
       </w:pPr>
       <w:bookmarkStart w:id="16" w:name="_Toc444850037"/>
-      <w:bookmarkStart w:id="17" w:name="_Toc7276578"/>
-      <w:r>
-        <w:rPr>
-          <w:lang w:eastAsia="pt-BR"/>
+      <w:bookmarkStart w:id="17" w:name="_Toc9001980"/>
+      <w:r>
+        <w:rPr>
+          <w:lang w:val="en-US" w:eastAsia="pt-BR"/>
         </w:rPr>
         <w:lastRenderedPageBreak/>
         <w:t>ABSTRACT</w:t>
@@ -3098,27 +2952,12 @@
     </w:p>
     <w:p>
       <w:pPr>
-        <w:widowControl w:val="0"/>
-        <w:suppressAutoHyphens w:val="0"/>
-        <w:ind w:firstLine="0"/>
-        <w:rPr>
-          <w:rFonts w:cs="Times New Roman"/>
-          <w:color w:val="auto"/>
+        <w:rPr>
           <w:lang w:val="en-US" w:eastAsia="en-US"/>
         </w:rPr>
       </w:pPr>
       <w:r>
         <w:rPr>
-          <w:rFonts w:cs="Times New Roman"/>
-          <w:color w:val="FF0000"/>
-          <w:lang w:eastAsia="en-US"/>
-        </w:rPr>
-        <w:tab/>
-      </w:r>
-      <w:r>
-        <w:rPr>
-          <w:rFonts w:cs="Times New Roman"/>
-          <w:color w:val="auto"/>
           <w:lang w:val="en-US" w:eastAsia="en-US"/>
         </w:rPr>
         <w:t xml:space="preserve">For a long </w:t>
@@ -3126,8 +2965,6 @@
       <w:proofErr w:type="gramStart"/>
       <w:r>
         <w:rPr>
-          <w:rFonts w:cs="Times New Roman"/>
-          <w:color w:val="auto"/>
           <w:lang w:val="en-US" w:eastAsia="en-US"/>
         </w:rPr>
         <w:t>time</w:t>
@@ -3135,40 +2972,42 @@
       <w:proofErr w:type="gramEnd"/>
       <w:r>
         <w:rPr>
-          <w:rFonts w:cs="Times New Roman"/>
-          <w:color w:val="auto"/>
           <w:lang w:val="en-US" w:eastAsia="en-US"/>
         </w:rPr>
         <w:t xml:space="preserve"> software developers have been using technologies like REST and SOAP</w:t>
       </w:r>
       <w:r>
         <w:rPr>
-          <w:rFonts w:cs="Times New Roman"/>
-          <w:color w:val="auto"/>
           <w:lang w:val="en-US" w:eastAsia="en-US"/>
         </w:rPr>
         <w:t xml:space="preserve"> to develop their APIs. In the current work, </w:t>
       </w:r>
       <w:r>
         <w:rPr>
-          <w:rFonts w:cs="Times New Roman"/>
-          <w:color w:val="auto"/>
           <w:lang w:val="en-US" w:eastAsia="en-US"/>
         </w:rPr>
-        <w:t xml:space="preserve">it’ll be presented a new technology presented and used by </w:t>
-      </w:r>
-      <w:r>
-        <w:rPr>
-          <w:rFonts w:cs="Times New Roman"/>
-          <w:color w:val="auto"/>
+        <w:t xml:space="preserve">it’ll be presented a new technology </w:t>
+      </w:r>
+      <w:r>
+        <w:rPr>
           <w:lang w:val="en-US" w:eastAsia="en-US"/>
         </w:rPr>
+        <w:t>proposed</w:t>
+      </w:r>
+      <w:r>
+        <w:rPr>
+          <w:lang w:val="en-US" w:eastAsia="en-US"/>
+        </w:rPr>
+        <w:t xml:space="preserve"> and used by </w:t>
+      </w:r>
+      <w:r>
+        <w:rPr>
+          <w:lang w:val="en-US" w:eastAsia="en-US"/>
+        </w:rPr>
         <w:t>Facebook to make it easier to build APIs</w:t>
       </w:r>
       <w:r>
         <w:rPr>
-          <w:rFonts w:cs="Times New Roman"/>
-          <w:color w:val="auto"/>
           <w:lang w:val="en-US" w:eastAsia="en-US"/>
         </w:rPr>
         <w:t>, this technology is called GraphQL.</w:t>
@@ -3176,58 +3015,30 @@
     </w:p>
     <w:p>
       <w:pPr>
-        <w:widowControl w:val="0"/>
-        <w:suppressAutoHyphens w:val="0"/>
-        <w:ind w:firstLine="0"/>
-        <w:rPr>
-          <w:rFonts w:cs="Times New Roman"/>
-          <w:color w:val="auto"/>
-          <w:lang w:val="en-US" w:eastAsia="en-US"/>
-        </w:rPr>
-      </w:pPr>
-    </w:p>
-    <w:p>
-      <w:pPr>
-        <w:widowControl w:val="0"/>
-        <w:suppressAutoHyphens w:val="0"/>
-        <w:ind w:firstLine="0"/>
-        <w:rPr>
-          <w:color w:val="auto"/>
+        <w:rPr>
           <w:lang w:val="en-US"/>
         </w:rPr>
       </w:pPr>
       <w:r>
         <w:rPr>
-          <w:rFonts w:cs="Times New Roman"/>
-          <w:color w:val="auto"/>
-          <w:lang w:val="en-US" w:eastAsia="en-US"/>
-        </w:rPr>
-        <w:tab/>
-      </w:r>
-      <w:r>
-        <w:rPr>
-          <w:color w:val="auto"/>
           <w:lang w:val="en-US"/>
         </w:rPr>
         <w:t>The main goal of this document</w:t>
       </w:r>
       <w:r>
         <w:rPr>
-          <w:color w:val="auto"/>
           <w:lang w:val="en-US"/>
         </w:rPr>
         <w:t xml:space="preserve"> is to present in a succinct way how this technology works and what’s </w:t>
       </w:r>
       <w:r>
         <w:rPr>
-          <w:color w:val="auto"/>
           <w:lang w:val="en-US"/>
         </w:rPr>
         <w:t>its advantages compared with the exi</w:t>
       </w:r>
       <w:r>
         <w:rPr>
-          <w:color w:val="auto"/>
           <w:lang w:val="en-US"/>
         </w:rPr>
         <w:t xml:space="preserve">sting ways to build APIs, like REST </w:t>
@@ -3235,7 +3046,6 @@
       <w:proofErr w:type="gramStart"/>
       <w:r>
         <w:rPr>
-          <w:color w:val="auto"/>
           <w:lang w:val="en-US"/>
         </w:rPr>
         <w:t>and  SOAP</w:t>
@@ -3243,7 +3053,6 @@
       <w:proofErr w:type="gramEnd"/>
       <w:r>
         <w:rPr>
-          <w:color w:val="auto"/>
           <w:lang w:val="en-US"/>
         </w:rPr>
         <w:t>.</w:t>
@@ -3251,198 +3060,130 @@
     </w:p>
     <w:p>
       <w:pPr>
-        <w:widowControl w:val="0"/>
-        <w:suppressAutoHyphens w:val="0"/>
-        <w:ind w:firstLine="0"/>
-        <w:rPr>
-          <w:color w:val="auto"/>
+        <w:rPr>
           <w:lang w:val="en-US"/>
         </w:rPr>
       </w:pPr>
-    </w:p>
-    <w:p>
-      <w:pPr>
-        <w:widowControl w:val="0"/>
-        <w:suppressAutoHyphens w:val="0"/>
-        <w:ind w:firstLine="0"/>
-        <w:rPr>
-          <w:color w:val="auto"/>
+      <w:r>
+        <w:rPr>
           <w:lang w:val="en-US"/>
         </w:rPr>
-      </w:pPr>
-      <w:r>
-        <w:rPr>
-          <w:color w:val="auto"/>
+        <w:t xml:space="preserve">The methodology used </w:t>
+      </w:r>
+      <w:r>
+        <w:rPr>
           <w:lang w:val="en-US"/>
         </w:rPr>
-        <w:tab/>
-        <w:t xml:space="preserve">The methodology used </w:t>
-      </w:r>
-      <w:r>
-        <w:rPr>
-          <w:color w:val="auto"/>
+        <w:t xml:space="preserve">to detail the operation of this new technology will be through </w:t>
+      </w:r>
+      <w:r>
+        <w:rPr>
           <w:lang w:val="en-US"/>
         </w:rPr>
-        <w:t xml:space="preserve">to detail the operation of this new technology will be through </w:t>
-      </w:r>
-      <w:r>
-        <w:rPr>
-          <w:color w:val="auto"/>
+        <w:t xml:space="preserve">a case study, where will be built a small </w:t>
+      </w:r>
+      <w:r>
+        <w:rPr>
           <w:lang w:val="en-US"/>
         </w:rPr>
-        <w:t xml:space="preserve">a case study, where will be built a small </w:t>
-      </w:r>
-      <w:r>
-        <w:rPr>
-          <w:color w:val="auto"/>
+        <w:t xml:space="preserve">system using REST APIs following by the </w:t>
+      </w:r>
+      <w:r>
+        <w:rPr>
           <w:lang w:val="en-US"/>
         </w:rPr>
-        <w:t xml:space="preserve">system using REST APIs following by the </w:t>
-      </w:r>
-      <w:r>
-        <w:rPr>
-          <w:color w:val="auto"/>
+        <w:t>construction of the same application built using GraphQL pointing the different</w:t>
+      </w:r>
+      <w:r>
+        <w:rPr>
           <w:lang w:val="en-US"/>
         </w:rPr>
-        <w:t>construction of the same application built using GraphQL pointing the different</w:t>
-      </w:r>
-      <w:r>
-        <w:rPr>
-          <w:color w:val="auto"/>
+        <w:t xml:space="preserve"> points on both applications.</w:t>
+      </w:r>
+    </w:p>
+    <w:p>
+      <w:pPr>
+        <w:rPr>
           <w:lang w:val="en-US"/>
         </w:rPr>
-        <w:t xml:space="preserve"> points on both applications.</w:t>
-      </w:r>
-    </w:p>
-    <w:p>
-      <w:pPr>
-        <w:widowControl w:val="0"/>
-        <w:suppressAutoHyphens w:val="0"/>
-        <w:ind w:firstLine="0"/>
-        <w:rPr>
-          <w:color w:val="auto"/>
+      </w:pPr>
+      <w:r>
+        <w:rPr>
           <w:lang w:val="en-US"/>
         </w:rPr>
-      </w:pPr>
-      <w:r>
-        <w:rPr>
-          <w:color w:val="auto"/>
+        <w:t>At the end of this work</w:t>
+      </w:r>
+      <w:r>
+        <w:rPr>
           <w:lang w:val="en-US"/>
         </w:rPr>
-        <w:tab/>
-      </w:r>
-    </w:p>
-    <w:p>
-      <w:pPr>
-        <w:suppressAutoHyphens w:val="0"/>
-        <w:ind w:firstLine="1134"/>
-        <w:rPr>
-          <w:color w:val="auto"/>
+        <w:t xml:space="preserve"> will be presented the comparative results between the studied </w:t>
+      </w:r>
+      <w:r>
+        <w:rPr>
           <w:lang w:val="en-US"/>
         </w:rPr>
-      </w:pPr>
-      <w:r>
-        <w:rPr>
-          <w:color w:val="auto"/>
+        <w:t xml:space="preserve">technologies about development performance, positive and </w:t>
+      </w:r>
+      <w:r>
+        <w:rPr>
           <w:lang w:val="en-US"/>
         </w:rPr>
-        <w:t>At the end of this work</w:t>
-      </w:r>
-      <w:r>
-        <w:rPr>
-          <w:color w:val="auto"/>
+        <w:t xml:space="preserve">negative details in the author’s point of view, </w:t>
+      </w:r>
+      <w:proofErr w:type="gramStart"/>
+      <w:r>
+        <w:rPr>
           <w:lang w:val="en-US"/>
         </w:rPr>
-        <w:t xml:space="preserve"> will be presented the comparative results between the studied </w:t>
-      </w:r>
-      <w:r>
-        <w:rPr>
-          <w:color w:val="auto"/>
+        <w:t>how  many</w:t>
+      </w:r>
+      <w:proofErr w:type="gramEnd"/>
+      <w:r>
+        <w:rPr>
           <w:lang w:val="en-US"/>
         </w:rPr>
-        <w:t xml:space="preserve">technologies about development performance, positive and </w:t>
-      </w:r>
-      <w:r>
-        <w:rPr>
-          <w:color w:val="auto"/>
+        <w:t xml:space="preserve"> </w:t>
+      </w:r>
+      <w:r>
+        <w:rPr>
           <w:lang w:val="en-US"/>
         </w:rPr>
-        <w:t xml:space="preserve">negative details in the author’s point of view, </w:t>
-      </w:r>
-      <w:proofErr w:type="gramStart"/>
-      <w:r>
-        <w:rPr>
-          <w:color w:val="auto"/>
+        <w:t>code lines written for each methodology, learning difficulty and what can be</w:t>
+      </w:r>
+      <w:r>
+        <w:rPr>
           <w:lang w:val="en-US"/>
         </w:rPr>
-        <w:t>how  many</w:t>
-      </w:r>
-      <w:proofErr w:type="gramEnd"/>
-      <w:r>
-        <w:rPr>
-          <w:color w:val="auto"/>
+        <w:t xml:space="preserve"> waited for the future of these technologies.</w:t>
+      </w:r>
+    </w:p>
+    <w:p>
+      <w:pPr>
+        <w:rPr>
           <w:lang w:val="en-US"/>
         </w:rPr>
-        <w:t xml:space="preserve"> </w:t>
-      </w:r>
-      <w:r>
-        <w:rPr>
-          <w:color w:val="auto"/>
+      </w:pPr>
+      <w:r>
+        <w:rPr>
           <w:lang w:val="en-US"/>
         </w:rPr>
-        <w:t>code lines written for each methodology, learning difficulty and what can be</w:t>
-      </w:r>
-      <w:r>
-        <w:rPr>
-          <w:color w:val="auto"/>
+        <w:t xml:space="preserve">From the results quoted, </w:t>
+      </w:r>
+      <w:r>
+        <w:rPr>
           <w:lang w:val="en-US"/>
         </w:rPr>
-        <w:t xml:space="preserve"> waited for the future of these technologies.</w:t>
-      </w:r>
-    </w:p>
-    <w:p>
-      <w:pPr>
-        <w:suppressAutoHyphens w:val="0"/>
-        <w:ind w:firstLine="1134"/>
-        <w:rPr>
-          <w:color w:val="auto"/>
+        <w:t xml:space="preserve">it’s expected that it could be enough to help professionals who works </w:t>
+      </w:r>
+      <w:r>
+        <w:rPr>
           <w:lang w:val="en-US"/>
         </w:rPr>
-      </w:pPr>
-    </w:p>
-    <w:p>
-      <w:pPr>
-        <w:suppressAutoHyphens w:val="0"/>
-        <w:ind w:firstLine="1134"/>
-        <w:rPr>
-          <w:color w:val="auto"/>
-          <w:lang w:val="en-US"/>
-        </w:rPr>
-      </w:pPr>
-      <w:r>
-        <w:rPr>
-          <w:color w:val="auto"/>
-          <w:lang w:val="en-US"/>
-        </w:rPr>
-        <w:t xml:space="preserve">From the results quoted, </w:t>
-      </w:r>
-      <w:r>
-        <w:rPr>
-          <w:color w:val="auto"/>
-          <w:lang w:val="en-US"/>
-        </w:rPr>
-        <w:t xml:space="preserve">it’s expected that it could be enough to help professionals who works </w:t>
-      </w:r>
-      <w:r>
-        <w:rPr>
-          <w:color w:val="auto"/>
-          <w:lang w:val="en-US"/>
-        </w:rPr>
         <w:t>in software development area to take better decisions regarding the construction and definition</w:t>
       </w:r>
       <w:r>
         <w:rPr>
-          <w:color w:val="auto"/>
           <w:lang w:val="en-US"/>
         </w:rPr>
         <w:t xml:space="preserve"> of their APIs, taking more productivity to them.</w:t>
@@ -3581,7 +3322,7 @@
         </w:rPr>
       </w:pPr>
       <w:bookmarkStart w:id="18" w:name="_Toc444850038"/>
-      <w:bookmarkStart w:id="19" w:name="_Toc7276579"/>
+      <w:bookmarkStart w:id="19" w:name="_Toc9001981"/>
       <w:r>
         <w:rPr>
           <w:lang w:eastAsia="pt-BR"/>
@@ -3899,7 +3640,7 @@
         </w:rPr>
       </w:pPr>
       <w:bookmarkStart w:id="20" w:name="_Toc444850039"/>
-      <w:bookmarkStart w:id="21" w:name="_Toc7276580"/>
+      <w:bookmarkStart w:id="21" w:name="_Toc9001982"/>
       <w:r>
         <w:rPr>
           <w:lang w:eastAsia="pt-BR"/>
@@ -4149,7 +3890,7 @@
         </w:rPr>
       </w:pPr>
       <w:bookmarkStart w:id="22" w:name="_Toc444850040"/>
-      <w:bookmarkStart w:id="23" w:name="_Toc7276581"/>
+      <w:bookmarkStart w:id="23" w:name="_Toc9001983"/>
       <w:r>
         <w:rPr>
           <w:lang w:eastAsia="pt-BR"/>
@@ -4424,7 +4165,7 @@
         </w:rPr>
       </w:pPr>
       <w:bookmarkStart w:id="24" w:name="_Toc444850041"/>
-      <w:bookmarkStart w:id="25" w:name="_Toc7276582"/>
+      <w:bookmarkStart w:id="25" w:name="_Toc9001984"/>
       <w:r>
         <w:rPr>
           <w:lang w:eastAsia="pt-BR"/>
@@ -4676,7 +4417,7 @@
         </w:rPr>
       </w:pPr>
       <w:bookmarkStart w:id="26" w:name="_Toc444850042"/>
-      <w:bookmarkStart w:id="27" w:name="_Toc7276583"/>
+      <w:bookmarkStart w:id="27" w:name="_Toc9001985"/>
       <w:r>
         <w:rPr>
           <w:lang w:eastAsia="pt-BR"/>
@@ -5252,7 +4993,7 @@
       <w:r>
         <w:fldChar w:fldCharType="separate"/>
       </w:r>
-      <w:hyperlink w:anchor="_Toc7276577" w:history="1">
+      <w:hyperlink w:anchor="_Toc9001979" w:history="1">
         <w:r>
           <w:rPr>
             <w:rStyle w:val="Hyperlink"/>
@@ -5280,7 +5021,7 @@
             <w:noProof/>
             <w:webHidden/>
           </w:rPr>
-          <w:instrText xml:space="preserve"> PAGEREF _Toc7276577 \h </w:instrText>
+          <w:instrText xml:space="preserve"> PAGEREF _Toc9001979 \h </w:instrText>
         </w:r>
         <w:r>
           <w:rPr>
@@ -5323,12 +5064,12 @@
           <w:lang w:eastAsia="pt-BR"/>
         </w:rPr>
       </w:pPr>
-      <w:hyperlink w:anchor="_Toc7276578" w:history="1">
+      <w:hyperlink w:anchor="_Toc9001980" w:history="1">
         <w:r>
           <w:rPr>
             <w:rStyle w:val="Hyperlink"/>
             <w:noProof/>
-            <w:lang w:eastAsia="pt-BR"/>
+            <w:lang w:val="en-US" w:eastAsia="pt-BR"/>
           </w:rPr>
           <w:t>ABSTRACT</w:t>
         </w:r>
@@ -5351,7 +5092,7 @@
             <w:noProof/>
             <w:webHidden/>
           </w:rPr>
-          <w:instrText xml:space="preserve"> PAGEREF _Toc7276578 \h </w:instrText>
+          <w:instrText xml:space="preserve"> PAGEREF _Toc9001980 \h </w:instrText>
         </w:r>
         <w:r>
           <w:rPr>
@@ -5394,7 +5135,7 @@
           <w:lang w:eastAsia="pt-BR"/>
         </w:rPr>
       </w:pPr>
-      <w:hyperlink w:anchor="_Toc7276579" w:history="1">
+      <w:hyperlink w:anchor="_Toc9001981" w:history="1">
         <w:r>
           <w:rPr>
             <w:rStyle w:val="Hyperlink"/>
@@ -5422,7 +5163,7 @@
             <w:noProof/>
             <w:webHidden/>
           </w:rPr>
-          <w:instrText xml:space="preserve"> PAGEREF _Toc7276579 \h </w:instrText>
+          <w:instrText xml:space="preserve"> PAGEREF _Toc9001981 \h </w:instrText>
         </w:r>
         <w:r>
           <w:rPr>
@@ -5465,7 +5206,7 @@
           <w:lang w:eastAsia="pt-BR"/>
         </w:rPr>
       </w:pPr>
-      <w:hyperlink w:anchor="_Toc7276580" w:history="1">
+      <w:hyperlink w:anchor="_Toc9001982" w:history="1">
         <w:r>
           <w:rPr>
             <w:rStyle w:val="Hyperlink"/>
@@ -5493,7 +5234,7 @@
             <w:noProof/>
             <w:webHidden/>
           </w:rPr>
-          <w:instrText xml:space="preserve"> PAGEREF _Toc7276580 \h </w:instrText>
+          <w:instrText xml:space="preserve"> PAGEREF _Toc9001982 \h </w:instrText>
         </w:r>
         <w:r>
           <w:rPr>
@@ -5536,7 +5277,7 @@
           <w:lang w:eastAsia="pt-BR"/>
         </w:rPr>
       </w:pPr>
-      <w:hyperlink w:anchor="_Toc7276581" w:history="1">
+      <w:hyperlink w:anchor="_Toc9001983" w:history="1">
         <w:r>
           <w:rPr>
             <w:rStyle w:val="Hyperlink"/>
@@ -5564,7 +5305,7 @@
             <w:noProof/>
             <w:webHidden/>
           </w:rPr>
-          <w:instrText xml:space="preserve"> PAGEREF _Toc7276581 \h </w:instrText>
+          <w:instrText xml:space="preserve"> PAGEREF _Toc9001983 \h </w:instrText>
         </w:r>
         <w:r>
           <w:rPr>
@@ -5607,7 +5348,7 @@
           <w:lang w:eastAsia="pt-BR"/>
         </w:rPr>
       </w:pPr>
-      <w:hyperlink w:anchor="_Toc7276582" w:history="1">
+      <w:hyperlink w:anchor="_Toc9001984" w:history="1">
         <w:r>
           <w:rPr>
             <w:rStyle w:val="Hyperlink"/>
@@ -5635,7 +5376,7 @@
             <w:noProof/>
             <w:webHidden/>
           </w:rPr>
-          <w:instrText xml:space="preserve"> PAGEREF _Toc7276582 \h </w:instrText>
+          <w:instrText xml:space="preserve"> PAGEREF _Toc9001984 \h </w:instrText>
         </w:r>
         <w:r>
           <w:rPr>
@@ -5678,7 +5419,7 @@
           <w:lang w:eastAsia="pt-BR"/>
         </w:rPr>
       </w:pPr>
-      <w:hyperlink w:anchor="_Toc7276583" w:history="1">
+      <w:hyperlink w:anchor="_Toc9001985" w:history="1">
         <w:r>
           <w:rPr>
             <w:rStyle w:val="Hyperlink"/>
@@ -5706,7 +5447,7 @@
             <w:noProof/>
             <w:webHidden/>
           </w:rPr>
-          <w:instrText xml:space="preserve"> PAGEREF _Toc7276583 \h </w:instrText>
+          <w:instrText xml:space="preserve"> PAGEREF _Toc9001985 \h </w:instrText>
         </w:r>
         <w:r>
           <w:rPr>
@@ -5749,7 +5490,7 @@
           <w:lang w:eastAsia="pt-BR"/>
         </w:rPr>
       </w:pPr>
-      <w:hyperlink w:anchor="_Toc7276584" w:history="1">
+      <w:hyperlink w:anchor="_Toc9001986" w:history="1">
         <w:r>
           <w:rPr>
             <w:rStyle w:val="Hyperlink"/>
@@ -5777,7 +5518,7 @@
             <w:noProof/>
             <w:webHidden/>
           </w:rPr>
-          <w:instrText xml:space="preserve"> PAGEREF _Toc7276584 \h </w:instrText>
+          <w:instrText xml:space="preserve"> PAGEREF _Toc9001986 \h </w:instrText>
         </w:r>
         <w:r>
           <w:rPr>
@@ -5820,7 +5561,7 @@
           <w:lang w:eastAsia="pt-BR"/>
         </w:rPr>
       </w:pPr>
-      <w:hyperlink w:anchor="_Toc7276585" w:history="1">
+      <w:hyperlink w:anchor="_Toc9001987" w:history="1">
         <w:r>
           <w:rPr>
             <w:rStyle w:val="Hyperlink"/>
@@ -5867,7 +5608,7 @@
             <w:noProof/>
             <w:webHidden/>
           </w:rPr>
-          <w:instrText xml:space="preserve"> PAGEREF _Toc7276585 \h </w:instrText>
+          <w:instrText xml:space="preserve"> PAGEREF _Toc9001987 \h </w:instrText>
         </w:r>
         <w:r>
           <w:rPr>
@@ -5910,7 +5651,7 @@
           <w:lang w:eastAsia="pt-BR"/>
         </w:rPr>
       </w:pPr>
-      <w:hyperlink w:anchor="_Toc7276586" w:history="1">
+      <w:hyperlink w:anchor="_Toc9001988" w:history="1">
         <w:r>
           <w:rPr>
             <w:rStyle w:val="Hyperlink"/>
@@ -5938,7 +5679,7 @@
             <w:noProof/>
             <w:webHidden/>
           </w:rPr>
-          <w:instrText xml:space="preserve"> PAGEREF _Toc7276586 \h </w:instrText>
+          <w:instrText xml:space="preserve"> PAGEREF _Toc9001988 \h </w:instrText>
         </w:r>
         <w:r>
           <w:rPr>
@@ -5981,7 +5722,7 @@
           <w:lang w:eastAsia="pt-BR"/>
         </w:rPr>
       </w:pPr>
-      <w:hyperlink w:anchor="_Toc7276587" w:history="1">
+      <w:hyperlink w:anchor="_Toc9001989" w:history="1">
         <w:r>
           <w:rPr>
             <w:rStyle w:val="Hyperlink"/>
@@ -6010,7 +5751,7 @@
             <w:noProof/>
             <w:webHidden/>
           </w:rPr>
-          <w:instrText xml:space="preserve"> PAGEREF _Toc7276587 \h </w:instrText>
+          <w:instrText xml:space="preserve"> PAGEREF _Toc9001989 \h </w:instrText>
         </w:r>
         <w:r>
           <w:rPr>
@@ -6053,7 +5794,7 @@
           <w:lang w:eastAsia="pt-BR"/>
         </w:rPr>
       </w:pPr>
-      <w:hyperlink w:anchor="_Toc7276588" w:history="1">
+      <w:hyperlink w:anchor="_Toc9001990" w:history="1">
         <w:r>
           <w:rPr>
             <w:rStyle w:val="Hyperlink"/>
@@ -6082,7 +5823,7 @@
             <w:noProof/>
             <w:webHidden/>
           </w:rPr>
-          <w:instrText xml:space="preserve"> PAGEREF _Toc7276588 \h </w:instrText>
+          <w:instrText xml:space="preserve"> PAGEREF _Toc9001990 \h </w:instrText>
         </w:r>
         <w:r>
           <w:rPr>
@@ -6125,7 +5866,7 @@
           <w:lang w:eastAsia="pt-BR"/>
         </w:rPr>
       </w:pPr>
-      <w:hyperlink w:anchor="_Toc7276589" w:history="1">
+      <w:hyperlink w:anchor="_Toc9001991" w:history="1">
         <w:r>
           <w:rPr>
             <w:rStyle w:val="Hyperlink"/>
@@ -6154,7 +5895,7 @@
             <w:noProof/>
             <w:webHidden/>
           </w:rPr>
-          <w:instrText xml:space="preserve"> PAGEREF _Toc7276589 \h </w:instrText>
+          <w:instrText xml:space="preserve"> PAGEREF _Toc9001991 \h </w:instrText>
         </w:r>
         <w:r>
           <w:rPr>
@@ -6197,7 +5938,7 @@
           <w:lang w:eastAsia="pt-BR"/>
         </w:rPr>
       </w:pPr>
-      <w:hyperlink w:anchor="_Toc7276590" w:history="1">
+      <w:hyperlink w:anchor="_Toc9001992" w:history="1">
         <w:r>
           <w:rPr>
             <w:rStyle w:val="Hyperlink"/>
@@ -6226,7 +5967,7 @@
             <w:noProof/>
             <w:webHidden/>
           </w:rPr>
-          <w:instrText xml:space="preserve"> PAGEREF _Toc7276590 \h </w:instrText>
+          <w:instrText xml:space="preserve"> PAGEREF _Toc9001992 \h </w:instrText>
         </w:r>
         <w:r>
           <w:rPr>
@@ -6269,7 +6010,7 @@
           <w:lang w:eastAsia="pt-BR"/>
         </w:rPr>
       </w:pPr>
-      <w:hyperlink w:anchor="_Toc7276591" w:history="1">
+      <w:hyperlink w:anchor="_Toc9001993" w:history="1">
         <w:r>
           <w:rPr>
             <w:rStyle w:val="Hyperlink"/>
@@ -6298,7 +6039,7 @@
             <w:noProof/>
             <w:webHidden/>
           </w:rPr>
-          <w:instrText xml:space="preserve"> PAGEREF _Toc7276591 \h </w:instrText>
+          <w:instrText xml:space="preserve"> PAGEREF _Toc9001993 \h </w:instrText>
         </w:r>
         <w:r>
           <w:rPr>
@@ -6341,7 +6082,7 @@
           <w:lang w:eastAsia="pt-BR"/>
         </w:rPr>
       </w:pPr>
-      <w:hyperlink w:anchor="_Toc7276592" w:history="1">
+      <w:hyperlink w:anchor="_Toc9001994" w:history="1">
         <w:r>
           <w:rPr>
             <w:rStyle w:val="Hyperlink"/>
@@ -6370,7 +6111,7 @@
             <w:noProof/>
             <w:webHidden/>
           </w:rPr>
-          <w:instrText xml:space="preserve"> PAGEREF _Toc7276592 \h </w:instrText>
+          <w:instrText xml:space="preserve"> PAGEREF _Toc9001994 \h </w:instrText>
         </w:r>
         <w:r>
           <w:rPr>
@@ -6413,7 +6154,7 @@
           <w:lang w:eastAsia="pt-BR"/>
         </w:rPr>
       </w:pPr>
-      <w:hyperlink w:anchor="_Toc7276593" w:history="1">
+      <w:hyperlink w:anchor="_Toc9001995" w:history="1">
         <w:r>
           <w:rPr>
             <w:rStyle w:val="Hyperlink"/>
@@ -6442,7 +6183,7 @@
             <w:noProof/>
             <w:webHidden/>
           </w:rPr>
-          <w:instrText xml:space="preserve"> PAGEREF _Toc7276593 \h </w:instrText>
+          <w:instrText xml:space="preserve"> PAGEREF _Toc9001995 \h </w:instrText>
         </w:r>
         <w:r>
           <w:rPr>
@@ -6485,7 +6226,7 @@
           <w:lang w:eastAsia="pt-BR"/>
         </w:rPr>
       </w:pPr>
-      <w:hyperlink w:anchor="_Toc7276594" w:history="1">
+      <w:hyperlink w:anchor="_Toc9001996" w:history="1">
         <w:r>
           <w:rPr>
             <w:rStyle w:val="Hyperlink"/>
@@ -6514,7 +6255,7 @@
             <w:noProof/>
             <w:webHidden/>
           </w:rPr>
-          <w:instrText xml:space="preserve"> PAGEREF _Toc7276594 \h </w:instrText>
+          <w:instrText xml:space="preserve"> PAGEREF _Toc9001996 \h </w:instrText>
         </w:r>
         <w:r>
           <w:rPr>
@@ -6557,7 +6298,7 @@
           <w:lang w:eastAsia="pt-BR"/>
         </w:rPr>
       </w:pPr>
-      <w:hyperlink w:anchor="_Toc7276595" w:history="1">
+      <w:hyperlink w:anchor="_Toc9001997" w:history="1">
         <w:r>
           <w:rPr>
             <w:rStyle w:val="Hyperlink"/>
@@ -6586,7 +6327,7 @@
             <w:noProof/>
             <w:webHidden/>
           </w:rPr>
-          <w:instrText xml:space="preserve"> PAGEREF _Toc7276595 \h </w:instrText>
+          <w:instrText xml:space="preserve"> PAGEREF _Toc9001997 \h </w:instrText>
         </w:r>
         <w:r>
           <w:rPr>
@@ -6629,7 +6370,7 @@
           <w:lang w:eastAsia="pt-BR"/>
         </w:rPr>
       </w:pPr>
-      <w:hyperlink w:anchor="_Toc7276596" w:history="1">
+      <w:hyperlink w:anchor="_Toc9001998" w:history="1">
         <w:r>
           <w:rPr>
             <w:rStyle w:val="Hyperlink"/>
@@ -6658,7 +6399,7 @@
             <w:noProof/>
             <w:webHidden/>
           </w:rPr>
-          <w:instrText xml:space="preserve"> PAGEREF _Toc7276596 \h </w:instrText>
+          <w:instrText xml:space="preserve"> PAGEREF _Toc9001998 \h </w:instrText>
         </w:r>
         <w:r>
           <w:rPr>
@@ -6701,7 +6442,7 @@
           <w:lang w:eastAsia="pt-BR"/>
         </w:rPr>
       </w:pPr>
-      <w:hyperlink w:anchor="_Toc7276597" w:history="1">
+      <w:hyperlink w:anchor="_Toc9001999" w:history="1">
         <w:r>
           <w:rPr>
             <w:rStyle w:val="Hyperlink"/>
@@ -6730,7 +6471,7 @@
             <w:noProof/>
             <w:webHidden/>
           </w:rPr>
-          <w:instrText xml:space="preserve"> PAGEREF _Toc7276597 \h </w:instrText>
+          <w:instrText xml:space="preserve"> PAGEREF _Toc9001999 \h </w:instrText>
         </w:r>
         <w:r>
           <w:rPr>
@@ -6773,7 +6514,7 @@
           <w:lang w:eastAsia="pt-BR"/>
         </w:rPr>
       </w:pPr>
-      <w:hyperlink w:anchor="_Toc7276598" w:history="1">
+      <w:hyperlink w:anchor="_Toc9002000" w:history="1">
         <w:r>
           <w:rPr>
             <w:rStyle w:val="Hyperlink"/>
@@ -6802,7 +6543,7 @@
             <w:noProof/>
             <w:webHidden/>
           </w:rPr>
-          <w:instrText xml:space="preserve"> PAGEREF _Toc7276598 \h </w:instrText>
+          <w:instrText xml:space="preserve"> PAGEREF _Toc9002000 \h </w:instrText>
         </w:r>
         <w:r>
           <w:rPr>
@@ -6845,7 +6586,7 @@
           <w:lang w:eastAsia="pt-BR"/>
         </w:rPr>
       </w:pPr>
-      <w:hyperlink w:anchor="_Toc7276599" w:history="1">
+      <w:hyperlink w:anchor="_Toc9002001" w:history="1">
         <w:r>
           <w:rPr>
             <w:rStyle w:val="Hyperlink"/>
@@ -6874,7 +6615,7 @@
             <w:noProof/>
             <w:webHidden/>
           </w:rPr>
-          <w:instrText xml:space="preserve"> PAGEREF _Toc7276599 \h </w:instrText>
+          <w:instrText xml:space="preserve"> PAGEREF _Toc9002001 \h </w:instrText>
         </w:r>
         <w:r>
           <w:rPr>
@@ -6917,7 +6658,7 @@
           <w:lang w:eastAsia="pt-BR"/>
         </w:rPr>
       </w:pPr>
-      <w:hyperlink w:anchor="_Toc7276600" w:history="1">
+      <w:hyperlink w:anchor="_Toc9002002" w:history="1">
         <w:r>
           <w:rPr>
             <w:rStyle w:val="Hyperlink"/>
@@ -6945,7 +6686,7 @@
             <w:noProof/>
             <w:webHidden/>
           </w:rPr>
-          <w:instrText xml:space="preserve"> PAGEREF _Toc7276600 \h </w:instrText>
+          <w:instrText xml:space="preserve"> PAGEREF _Toc9002002 \h </w:instrText>
         </w:r>
         <w:r>
           <w:rPr>
@@ -6988,7 +6729,7 @@
           <w:lang w:eastAsia="pt-BR"/>
         </w:rPr>
       </w:pPr>
-      <w:hyperlink w:anchor="_Toc7276601" w:history="1">
+      <w:hyperlink w:anchor="_Toc9002003" w:history="1">
         <w:r>
           <w:rPr>
             <w:rStyle w:val="Hyperlink"/>
@@ -7016,7 +6757,7 @@
             <w:noProof/>
             <w:webHidden/>
           </w:rPr>
-          <w:instrText xml:space="preserve"> PAGEREF _Toc7276601 \h </w:instrText>
+          <w:instrText xml:space="preserve"> PAGEREF _Toc9002003 \h </w:instrText>
         </w:r>
         <w:r>
           <w:rPr>
@@ -7059,7 +6800,7 @@
           <w:lang w:eastAsia="pt-BR"/>
         </w:rPr>
       </w:pPr>
-      <w:hyperlink w:anchor="_Toc7276602" w:history="1">
+      <w:hyperlink w:anchor="_Toc9002004" w:history="1">
         <w:r>
           <w:rPr>
             <w:rStyle w:val="Hyperlink"/>
@@ -7086,7 +6827,7 @@
             <w:noProof/>
             <w:webHidden/>
           </w:rPr>
-          <w:instrText xml:space="preserve"> PAGEREF _Toc7276602 \h </w:instrText>
+          <w:instrText xml:space="preserve"> PAGEREF _Toc9002004 \h </w:instrText>
         </w:r>
         <w:r>
           <w:rPr>
@@ -7119,7 +6860,7 @@
     </w:p>
     <w:p>
       <w:pPr>
-        <w:pStyle w:val="Sumrio2"/>
+        <w:pStyle w:val="Sumrio1"/>
         <w:rPr>
           <w:rFonts w:asciiTheme="minorHAnsi" w:eastAsiaTheme="minorEastAsia" w:hAnsiTheme="minorHAnsi" w:cstheme="minorBidi"/>
           <w:noProof/>
@@ -7129,91 +6870,7 @@
           <w:lang w:eastAsia="pt-BR"/>
         </w:rPr>
       </w:pPr>
-      <w:hyperlink w:anchor="_Toc7276603" w:history="1">
-        <w:r>
-          <w:rPr>
-            <w:rStyle w:val="Hyperlink"/>
-            <w:noProof/>
-          </w:rPr>
-          <w:t>Apên</w:t>
-        </w:r>
-        <w:r>
-          <w:rPr>
-            <w:rStyle w:val="Hyperlink"/>
-            <w:noProof/>
-          </w:rPr>
-          <w:t>d</w:t>
-        </w:r>
-        <w:r>
-          <w:rPr>
-            <w:rStyle w:val="Hyperlink"/>
-            <w:noProof/>
-          </w:rPr>
-          <w:t>ice N – Título do Apêndice</w:t>
-        </w:r>
-        <w:r>
-          <w:rPr>
-            <w:noProof/>
-            <w:webHidden/>
-          </w:rPr>
-          <w:tab/>
-        </w:r>
-        <w:r>
-          <w:rPr>
-            <w:noProof/>
-            <w:webHidden/>
-          </w:rPr>
-          <w:fldChar w:fldCharType="begin"/>
-        </w:r>
-        <w:r>
-          <w:rPr>
-            <w:noProof/>
-            <w:webHidden/>
-          </w:rPr>
-          <w:instrText xml:space="preserve"> PAGEREF _Toc7276603 \h </w:instrText>
-        </w:r>
-        <w:r>
-          <w:rPr>
-            <w:noProof/>
-            <w:webHidden/>
-          </w:rPr>
-        </w:r>
-        <w:r>
-          <w:rPr>
-            <w:noProof/>
-            <w:webHidden/>
-          </w:rPr>
-          <w:fldChar w:fldCharType="separate"/>
-        </w:r>
-        <w:r>
-          <w:rPr>
-            <w:noProof/>
-            <w:webHidden/>
-          </w:rPr>
-          <w:t>26</w:t>
-        </w:r>
-        <w:r>
-          <w:rPr>
-            <w:noProof/>
-            <w:webHidden/>
-          </w:rPr>
-          <w:fldChar w:fldCharType="end"/>
-        </w:r>
-      </w:hyperlink>
-    </w:p>
-    <w:p>
-      <w:pPr>
-        <w:pStyle w:val="Sumrio1"/>
-        <w:rPr>
-          <w:rFonts w:asciiTheme="minorHAnsi" w:eastAsiaTheme="minorEastAsia" w:hAnsiTheme="minorHAnsi" w:cstheme="minorBidi"/>
-          <w:noProof/>
-          <w:color w:val="auto"/>
-          <w:sz w:val="22"/>
-          <w:szCs w:val="22"/>
-          <w:lang w:eastAsia="pt-BR"/>
-        </w:rPr>
-      </w:pPr>
-      <w:hyperlink w:anchor="_Toc7276604" w:history="1">
+      <w:hyperlink w:anchor="_Toc9002005" w:history="1">
         <w:r>
           <w:rPr>
             <w:rStyle w:val="Hyperlink"/>
@@ -7240,7 +6897,7 @@
             <w:noProof/>
             <w:webHidden/>
           </w:rPr>
-          <w:instrText xml:space="preserve"> PAGEREF _Toc7276604 \h </w:instrText>
+          <w:instrText xml:space="preserve"> PAGEREF _Toc9002005 \h </w:instrText>
         </w:r>
         <w:r>
           <w:rPr>
@@ -7283,7 +6940,7 @@
           <w:lang w:eastAsia="pt-BR"/>
         </w:rPr>
       </w:pPr>
-      <w:hyperlink w:anchor="_Toc7276605" w:history="1">
+      <w:hyperlink w:anchor="_Toc9002006" w:history="1">
         <w:r>
           <w:rPr>
             <w:rStyle w:val="Hyperlink"/>
@@ -7310,7 +6967,7 @@
             <w:noProof/>
             <w:webHidden/>
           </w:rPr>
-          <w:instrText xml:space="preserve"> PAGEREF _Toc7276605 \h </w:instrText>
+          <w:instrText xml:space="preserve"> PAGEREF _Toc9002006 \h </w:instrText>
         </w:r>
         <w:r>
           <w:rPr>
@@ -7395,7 +7052,7 @@
         </w:rPr>
       </w:pPr>
       <w:bookmarkStart w:id="28" w:name="_Toc444850057"/>
-      <w:bookmarkStart w:id="29" w:name="_Toc7276584"/>
+      <w:bookmarkStart w:id="29" w:name="_Toc9001986"/>
       <w:r>
         <w:rPr>
           <w:lang w:eastAsia="pt-BR"/>
@@ -7549,16 +7206,25 @@
           <w:szCs w:val="22"/>
           <w:lang w:eastAsia="en-US"/>
         </w:rPr>
-        <w:t xml:space="preserve"> moldadas nos anos 2000 e como são construídas hoje </w:t>
-      </w:r>
-      <w:r>
-        <w:rPr>
-          <w:rFonts w:eastAsia="Calibri" w:cs="Times New Roman"/>
-          <w:color w:val="auto"/>
-          <w:szCs w:val="22"/>
-          <w:lang w:eastAsia="en-US"/>
-        </w:rPr>
-        <w:t xml:space="preserve">em 2019. </w:t>
+        <w:t xml:space="preserve"> moldadas nos anos 2000 e como são construídas </w:t>
+      </w:r>
+      <w:r>
+        <w:rPr>
+          <w:rFonts w:eastAsia="Calibri" w:cs="Times New Roman"/>
+          <w:color w:val="auto"/>
+          <w:szCs w:val="22"/>
+          <w:lang w:eastAsia="en-US"/>
+        </w:rPr>
+        <w:t>atualmente</w:t>
+      </w:r>
+      <w:r>
+        <w:rPr>
+          <w:rFonts w:eastAsia="Calibri" w:cs="Times New Roman"/>
+          <w:color w:val="auto"/>
+          <w:szCs w:val="22"/>
+          <w:lang w:eastAsia="en-US"/>
+        </w:rPr>
+        <w:t xml:space="preserve">. </w:t>
       </w:r>
       <w:r>
         <w:rPr>
@@ -7570,17 +7236,794 @@
         <w:t xml:space="preserve">É importante entender o </w:t>
       </w:r>
       <w:proofErr w:type="spellStart"/>
+      <w:r>
+        <w:rPr>
+          <w:rFonts w:eastAsia="Calibri" w:cs="Times New Roman"/>
+          <w:color w:val="auto"/>
+          <w:szCs w:val="22"/>
+          <w:lang w:eastAsia="en-US"/>
+        </w:rPr>
+        <w:t>por quê</w:t>
+      </w:r>
+      <w:proofErr w:type="spellEnd"/>
+      <w:r>
+        <w:rPr>
+          <w:rFonts w:eastAsia="Calibri" w:cs="Times New Roman"/>
+          <w:color w:val="auto"/>
+          <w:szCs w:val="22"/>
+          <w:lang w:eastAsia="en-US"/>
+        </w:rPr>
+        <w:t xml:space="preserve"> (e como) dessa e</w:t>
+      </w:r>
+      <w:r>
+        <w:rPr>
+          <w:rFonts w:eastAsia="Calibri" w:cs="Times New Roman"/>
+          <w:color w:val="auto"/>
+          <w:szCs w:val="22"/>
+          <w:lang w:eastAsia="en-US"/>
+        </w:rPr>
+        <w:t xml:space="preserve">volução estar acontecendo, e como isso pode afetar drasticamente </w:t>
+      </w:r>
+      <w:r>
+        <w:rPr>
+          <w:rFonts w:eastAsia="Calibri" w:cs="Times New Roman"/>
+          <w:color w:val="auto"/>
+          <w:szCs w:val="22"/>
+          <w:lang w:eastAsia="en-US"/>
+        </w:rPr>
+        <w:t xml:space="preserve">como </w:t>
+      </w:r>
+      <w:bookmarkStart w:id="30" w:name="_GoBack"/>
+      <w:bookmarkEnd w:id="30"/>
+      <w:r>
+        <w:rPr>
+          <w:rFonts w:eastAsia="Calibri" w:cs="Times New Roman"/>
+          <w:color w:val="auto"/>
+          <w:szCs w:val="22"/>
+          <w:lang w:eastAsia="en-US"/>
+        </w:rPr>
+        <w:t>os usuários navegam</w:t>
+      </w:r>
+      <w:r>
+        <w:rPr>
+          <w:rFonts w:eastAsia="Calibri" w:cs="Times New Roman"/>
+          <w:color w:val="auto"/>
+          <w:szCs w:val="22"/>
+          <w:lang w:eastAsia="en-US"/>
+        </w:rPr>
+        <w:t xml:space="preserve">, </w:t>
+      </w:r>
+      <w:r>
+        <w:rPr>
+          <w:rFonts w:eastAsia="Calibri" w:cs="Times New Roman"/>
+          <w:color w:val="auto"/>
+          <w:szCs w:val="22"/>
+          <w:lang w:eastAsia="en-US"/>
+        </w:rPr>
+        <w:t xml:space="preserve">a interação das empresas </w:t>
+      </w:r>
+      <w:r>
+        <w:rPr>
+          <w:rFonts w:eastAsia="Calibri" w:cs="Times New Roman"/>
+          <w:color w:val="auto"/>
+          <w:szCs w:val="22"/>
+          <w:lang w:eastAsia="en-US"/>
+        </w:rPr>
+        <w:t xml:space="preserve">que lidam com aplicações web e </w:t>
+      </w:r>
+      <w:r>
+        <w:rPr>
+          <w:rFonts w:eastAsia="Calibri" w:cs="Times New Roman"/>
+          <w:color w:val="auto"/>
+          <w:szCs w:val="22"/>
+          <w:lang w:eastAsia="en-US"/>
+        </w:rPr>
+        <w:t>com os desenvolvedores dessas aplicações</w:t>
+      </w:r>
+      <w:r>
+        <w:rPr>
+          <w:rFonts w:eastAsia="Calibri" w:cs="Times New Roman"/>
+          <w:color w:val="auto"/>
+          <w:szCs w:val="22"/>
+          <w:lang w:eastAsia="en-US"/>
+        </w:rPr>
+        <w:t xml:space="preserve"> </w:t>
+      </w:r>
+      <w:r>
+        <w:rPr>
+          <w:rFonts w:eastAsia="Calibri" w:cs="Times New Roman"/>
+          <w:color w:val="auto"/>
+          <w:szCs w:val="22"/>
+          <w:lang w:eastAsia="en-US"/>
+        </w:rPr>
+        <w:fldChar w:fldCharType="begin" w:fldLock="1"/>
+      </w:r>
+      <w:r>
+        <w:rPr>
+          <w:rFonts w:eastAsia="Calibri" w:cs="Times New Roman"/>
+          <w:color w:val="auto"/>
+          <w:szCs w:val="22"/>
+          <w:lang w:eastAsia="en-US"/>
+        </w:rPr>
+        <w:instrText>ADDIN CSL_CITATION {"citationItems":[{"id":"ITEM-1","itemData":{"DOI":"10.1109/TNET.2013.2291852","ISSN":"10636692","abstract":"The evolution of the Internet has manifested itself in many ways: the traffic characteristics, the interconnection topologies and the business relationships among the autonomous components. It is important to understand why (and how) this evolution came about, and how the interplay of these dynamics may affect future evolution and services. We propose a network aware, macroscopic model that captures the characteristics and interactions of the application and network providers, and show how it leads to a market equilibrium of the ecosystem. By analyzing the driving forces and the dynamics of the market equilibrium, we obtain some fundamental understandings of the cause and effect of the Internet evolution, which explain why some historical and recent evolutions have happened. Furthermore, by projecting the likely future evolutions, our model can help application and network providers to make informed business decisions so as to succeed in this competitive ecosystem.","author":[{"dropping-particle":"","family":"Ma","given":"Richard T.B.","non-dropping-particle":"","parse-names":false,"suffix":""},{"dropping-particle":"","family":"Lui","given":"John C.S.","non-dropping-particle":"","parse-names":false,"suffix":""},{"dropping-particle":"","family":"Misra","given":"Vishal","non-dropping-particle":"","parse-names":false,"suffix":""}],"container-title":"IEEE/ACM Transactions on Networking","id":"ITEM-1","issue":"1","issued":{"date-parts":[["2015"]]},"page":"85-98","title":"Evolution of the internet economic ecosystem","type":"article-journal","volume":"23"},"uris":["http://www.mendeley.com/documents/?uuid=31566491-d874-49c5-a482-38c19d36f383"]}],"mendeley":{"formattedCitation":"(MA; LUI; MISRA, 2015)","plainTextFormattedCitation":"(MA; LUI; MISRA, 2015)","previouslyFormattedCitation":"(MA; LUI; MISRA, 2015)"},"properties":{"noteIndex":0},"schema":"https://github.com/citation-style-language/schema/raw/master/csl-citation.json"}</w:instrText>
+      </w:r>
+      <w:r>
+        <w:rPr>
+          <w:rFonts w:eastAsia="Calibri" w:cs="Times New Roman"/>
+          <w:color w:val="auto"/>
+          <w:szCs w:val="22"/>
+          <w:lang w:eastAsia="en-US"/>
+        </w:rPr>
+        <w:fldChar w:fldCharType="separate"/>
+      </w:r>
+      <w:r>
+        <w:rPr>
+          <w:rFonts w:eastAsia="Calibri" w:cs="Times New Roman"/>
+          <w:noProof/>
+          <w:color w:val="auto"/>
+          <w:szCs w:val="22"/>
+          <w:lang w:eastAsia="en-US"/>
+        </w:rPr>
+        <w:t>(MA; LUI; MISRA, 2015)</w:t>
+      </w:r>
+      <w:r>
+        <w:rPr>
+          <w:rFonts w:eastAsia="Calibri" w:cs="Times New Roman"/>
+          <w:color w:val="auto"/>
+          <w:szCs w:val="22"/>
+          <w:lang w:eastAsia="en-US"/>
+        </w:rPr>
+        <w:fldChar w:fldCharType="end"/>
+      </w:r>
+      <w:r>
+        <w:rPr>
+          <w:rFonts w:eastAsia="Calibri" w:cs="Times New Roman"/>
+          <w:color w:val="auto"/>
+          <w:szCs w:val="22"/>
+          <w:lang w:eastAsia="en-US"/>
+        </w:rPr>
+        <w:t>.</w:t>
+      </w:r>
+    </w:p>
+    <w:p>
+      <w:pPr>
+        <w:suppressAutoHyphens w:val="0"/>
+        <w:rPr>
+          <w:rFonts w:eastAsia="Calibri" w:cs="Times New Roman"/>
+          <w:color w:val="auto"/>
+          <w:szCs w:val="22"/>
+          <w:lang w:eastAsia="en-US"/>
+        </w:rPr>
+      </w:pPr>
+    </w:p>
+    <w:p>
+      <w:pPr>
+        <w:suppressAutoHyphens w:val="0"/>
+        <w:rPr>
+          <w:rFonts w:eastAsia="Calibri" w:cs="Times New Roman"/>
+          <w:color w:val="auto"/>
+          <w:szCs w:val="22"/>
+          <w:lang w:eastAsia="en-US"/>
+        </w:rPr>
+      </w:pPr>
+      <w:r>
+        <w:rPr>
+          <w:rFonts w:eastAsia="Calibri" w:cs="Times New Roman"/>
+          <w:color w:val="auto"/>
+          <w:szCs w:val="22"/>
+          <w:lang w:eastAsia="en-US"/>
+        </w:rPr>
+        <w:t>Graças ao trabalho árduo de desenvolvedores</w:t>
+      </w:r>
+      <w:r>
+        <w:rPr>
+          <w:rFonts w:eastAsia="Calibri" w:cs="Times New Roman"/>
+          <w:color w:val="auto"/>
+          <w:szCs w:val="22"/>
+          <w:lang w:eastAsia="en-US"/>
+        </w:rPr>
+        <w:t xml:space="preserve">, a internet foi criada, e através dela </w:t>
+      </w:r>
+      <w:r>
+        <w:rPr>
+          <w:rFonts w:eastAsia="Calibri" w:cs="Times New Roman"/>
+          <w:color w:val="auto"/>
+          <w:szCs w:val="22"/>
+          <w:lang w:eastAsia="en-US"/>
+        </w:rPr>
+        <w:t>é possível</w:t>
+      </w:r>
+      <w:r>
+        <w:rPr>
+          <w:rFonts w:eastAsia="Calibri" w:cs="Times New Roman"/>
+          <w:color w:val="auto"/>
+          <w:szCs w:val="22"/>
+          <w:lang w:eastAsia="en-US"/>
+        </w:rPr>
+        <w:t xml:space="preserve"> </w:t>
+      </w:r>
+      <w:r>
+        <w:rPr>
+          <w:rFonts w:eastAsia="Calibri" w:cs="Times New Roman"/>
+          <w:color w:val="auto"/>
+          <w:szCs w:val="22"/>
+          <w:lang w:eastAsia="en-US"/>
+        </w:rPr>
+        <w:t>facilitar o compartilhamento de informações</w:t>
+      </w:r>
+      <w:r>
+        <w:rPr>
+          <w:rFonts w:eastAsia="Calibri" w:cs="Times New Roman"/>
+          <w:color w:val="auto"/>
+          <w:szCs w:val="22"/>
+          <w:lang w:eastAsia="en-US"/>
+        </w:rPr>
+        <w:t xml:space="preserve">. Porém, esse era o objetivo inicial de quando a internet </w:t>
+      </w:r>
+      <w:r>
+        <w:rPr>
+          <w:rFonts w:eastAsia="Calibri" w:cs="Times New Roman"/>
+          <w:color w:val="auto"/>
+          <w:szCs w:val="22"/>
+          <w:lang w:eastAsia="en-US"/>
+        </w:rPr>
+        <w:t>surgiu</w:t>
+      </w:r>
+      <w:r>
+        <w:rPr>
+          <w:rFonts w:eastAsia="Calibri" w:cs="Times New Roman"/>
+          <w:color w:val="auto"/>
+          <w:szCs w:val="22"/>
+          <w:lang w:eastAsia="en-US"/>
+        </w:rPr>
+        <w:t>. Hoje, além de compartilhar informações</w:t>
+      </w:r>
+      <w:r>
+        <w:rPr>
+          <w:rFonts w:eastAsia="Calibri" w:cs="Times New Roman"/>
+          <w:color w:val="auto"/>
+          <w:szCs w:val="22"/>
+          <w:lang w:eastAsia="en-US"/>
+        </w:rPr>
+        <w:t xml:space="preserve"> entre alguns departamentos dentro das empresas, também </w:t>
+      </w:r>
+      <w:proofErr w:type="spellStart"/>
+      <w:r>
+        <w:rPr>
+          <w:rFonts w:eastAsia="Calibri" w:cs="Times New Roman"/>
+          <w:color w:val="auto"/>
+          <w:szCs w:val="22"/>
+          <w:lang w:eastAsia="en-US"/>
+        </w:rPr>
+        <w:t>usa-se</w:t>
+      </w:r>
+      <w:proofErr w:type="spellEnd"/>
+      <w:r>
+        <w:rPr>
+          <w:rFonts w:eastAsia="Calibri" w:cs="Times New Roman"/>
+          <w:color w:val="auto"/>
+          <w:szCs w:val="22"/>
+          <w:lang w:eastAsia="en-US"/>
+        </w:rPr>
+        <w:t xml:space="preserve"> </w:t>
+      </w:r>
+      <w:r>
+        <w:rPr>
+          <w:rFonts w:eastAsia="Calibri" w:cs="Times New Roman"/>
+          <w:color w:val="auto"/>
+          <w:szCs w:val="22"/>
+          <w:lang w:eastAsia="en-US"/>
+        </w:rPr>
+        <w:t xml:space="preserve">a internet </w:t>
+      </w:r>
+      <w:r>
+        <w:rPr>
+          <w:rFonts w:eastAsia="Calibri" w:cs="Times New Roman"/>
+          <w:color w:val="auto"/>
+          <w:szCs w:val="22"/>
+          <w:lang w:eastAsia="en-US"/>
+        </w:rPr>
+        <w:t>como forma de entretenimento, criar novos negócios, realizar compras e vendas</w:t>
+      </w:r>
+      <w:r>
+        <w:rPr>
+          <w:rFonts w:eastAsia="Calibri" w:cs="Times New Roman"/>
+          <w:color w:val="auto"/>
+          <w:szCs w:val="22"/>
+          <w:lang w:eastAsia="en-US"/>
+        </w:rPr>
+        <w:t xml:space="preserve"> de produtos e/ou serviços, ou até mesmo gerir a internet em si </w:t>
+      </w:r>
+      <w:r>
+        <w:rPr>
+          <w:rFonts w:eastAsia="Calibri" w:cs="Times New Roman"/>
+          <w:color w:val="auto"/>
+          <w:szCs w:val="22"/>
+          <w:lang w:eastAsia="en-US"/>
+        </w:rPr>
+        <w:fldChar w:fldCharType="begin" w:fldLock="1"/>
+      </w:r>
+      <w:r>
+        <w:rPr>
+          <w:rFonts w:eastAsia="Calibri" w:cs="Times New Roman"/>
+          <w:color w:val="auto"/>
+          <w:szCs w:val="22"/>
+          <w:lang w:eastAsia="en-US"/>
+        </w:rPr>
+        <w:instrText>ADDIN CSL_CITATION {"citationItems":[{"id":"ITEM-1","itemData":{"DOI":"10.1109/TNET.2013.2291852","ISSN":"10636692","abstract":"The evolution of the Internet has manifested itself in many ways: the traffic characteristics, the interconnection topologies and the business relationships among the autonomous components. It is important to understand why (and how) this evolution came about, and how the interplay of these dynamics may affect future evolution and services. We propose a network aware, macroscopic model that captures the characteristics and interactions of the application and network providers, and show how it leads to a market equilibrium of the ecosystem. By analyzing the driving forces and the dynamics of the market equilibrium, we obtain some fundamental understandings of the cause and effect of the Internet evolution, which explain why some historical and recent evolutions have happened. Furthermore, by projecting the likely future evolutions, our model can help application and network providers to make informed business decisions so as to succeed in this competitive ecosystem.","author":[{"dropping-particle":"","family":"Ma","given":"Richard T.B.","non-dropping-particle":"","parse-names":false,"suffix":""},{"dropping-particle":"","family":"Lui","given":"John C.S.","non-dropping-particle":"","parse-names":false,"suffix":""},{"dropping-particle":"","family":"Misra","given":"Vishal","non-dropping-particle":"","parse-names":false,"suffix":""}],"container-title":"IEEE/ACM Transactions on Networking","id":"ITEM-1","issue":"1","issued":{"date-parts":[["2015"]]},"page":"85-98","title":"Evolution of the internet economic ecosystem","type":"article-journal","volume":"23"},"uris":["http://www.mendeley.com/documents/?uuid=31566491-d874-49c5-a482-38c19d36f383"]}],"mendeley":{"formattedCitation":"(MA; LUI; MISRA, 2015)","plainTextFormattedCitation":"(MA; LUI; MISRA, 2015)"},"properties":{"noteIndex":0},"schema":"https://github.com/citation-style-language/schema/raw/master/csl-citation.json"}</w:instrText>
+      </w:r>
+      <w:r>
+        <w:rPr>
+          <w:rFonts w:eastAsia="Calibri" w:cs="Times New Roman"/>
+          <w:color w:val="auto"/>
+          <w:szCs w:val="22"/>
+          <w:lang w:eastAsia="en-US"/>
+        </w:rPr>
+        <w:fldChar w:fldCharType="separate"/>
+      </w:r>
+      <w:r>
+        <w:rPr>
+          <w:rFonts w:eastAsia="Calibri" w:cs="Times New Roman"/>
+          <w:noProof/>
+          <w:color w:val="auto"/>
+          <w:szCs w:val="22"/>
+          <w:lang w:eastAsia="en-US"/>
+        </w:rPr>
+        <w:t>(MA; LUI; MISRA, 2015)</w:t>
+      </w:r>
+      <w:r>
+        <w:rPr>
+          <w:rFonts w:eastAsia="Calibri" w:cs="Times New Roman"/>
+          <w:color w:val="auto"/>
+          <w:szCs w:val="22"/>
+          <w:lang w:eastAsia="en-US"/>
+        </w:rPr>
+        <w:fldChar w:fldCharType="end"/>
+      </w:r>
+      <w:r>
+        <w:rPr>
+          <w:rFonts w:eastAsia="Calibri" w:cs="Times New Roman"/>
+          <w:color w:val="auto"/>
+          <w:szCs w:val="22"/>
+          <w:lang w:eastAsia="en-US"/>
+        </w:rPr>
+        <w:t>.</w:t>
+      </w:r>
+    </w:p>
+    <w:p>
+      <w:pPr>
+        <w:suppressAutoHyphens w:val="0"/>
+        <w:rPr>
+          <w:rFonts w:eastAsia="Calibri" w:cs="Times New Roman"/>
+          <w:color w:val="auto"/>
+          <w:szCs w:val="22"/>
+          <w:lang w:eastAsia="en-US"/>
+        </w:rPr>
+      </w:pPr>
+    </w:p>
+    <w:p>
+      <w:pPr>
+        <w:suppressAutoHyphens w:val="0"/>
+        <w:rPr>
+          <w:rFonts w:eastAsia="Calibri" w:cs="Times New Roman"/>
+          <w:color w:val="auto"/>
+          <w:szCs w:val="22"/>
+          <w:lang w:eastAsia="en-US"/>
+        </w:rPr>
+      </w:pPr>
+      <w:r>
+        <w:rPr>
+          <w:rFonts w:eastAsia="Calibri" w:cs="Times New Roman"/>
+          <w:color w:val="auto"/>
+          <w:szCs w:val="22"/>
+          <w:lang w:eastAsia="en-US"/>
+        </w:rPr>
+        <w:t>A maneira mais comum que</w:t>
+      </w:r>
+      <w:r>
+        <w:rPr>
+          <w:rFonts w:eastAsia="Calibri" w:cs="Times New Roman"/>
+          <w:color w:val="auto"/>
+          <w:szCs w:val="22"/>
+          <w:lang w:eastAsia="en-US"/>
+        </w:rPr>
+        <w:t xml:space="preserve"> é utilizado </w:t>
+      </w:r>
+      <w:r>
+        <w:rPr>
+          <w:rFonts w:eastAsia="Calibri" w:cs="Times New Roman"/>
+          <w:color w:val="auto"/>
+          <w:szCs w:val="22"/>
+          <w:lang w:eastAsia="en-US"/>
+        </w:rPr>
+        <w:t>para fazer isso é através do desenvolvimento de aplicações web, o qual o usuário é capaz de interagir através de entrada de dados (clicks, textos</w:t>
+      </w:r>
+      <w:r>
+        <w:rPr>
+          <w:rFonts w:eastAsia="Calibri" w:cs="Times New Roman"/>
+          <w:color w:val="auto"/>
+          <w:szCs w:val="22"/>
+          <w:lang w:eastAsia="en-US"/>
+        </w:rPr>
+        <w:t xml:space="preserve"> em formulários, arquivos) e esperam receber uma saída de dados ou um feedback dessa aplicação</w:t>
+      </w:r>
+      <w:r>
+        <w:rPr>
+          <w:rFonts w:eastAsia="Calibri" w:cs="Times New Roman"/>
+          <w:color w:val="auto"/>
+          <w:szCs w:val="22"/>
+          <w:lang w:eastAsia="en-US"/>
+        </w:rPr>
+        <w:t>. Esse feedback pode</w:t>
+      </w:r>
+      <w:r>
+        <w:rPr>
+          <w:rFonts w:eastAsia="Calibri" w:cs="Times New Roman"/>
+          <w:color w:val="auto"/>
+          <w:szCs w:val="22"/>
+          <w:lang w:eastAsia="en-US"/>
+        </w:rPr>
+        <w:t>m</w:t>
+      </w:r>
+      <w:r>
+        <w:rPr>
+          <w:rFonts w:eastAsia="Calibri" w:cs="Times New Roman"/>
+          <w:color w:val="auto"/>
+          <w:szCs w:val="22"/>
+          <w:lang w:eastAsia="en-US"/>
+        </w:rPr>
+        <w:t xml:space="preserve"> ser informações já inseridas anteriormente, download de algum arquivo</w:t>
+      </w:r>
+      <w:r>
+        <w:rPr>
+          <w:rFonts w:eastAsia="Calibri" w:cs="Times New Roman"/>
+          <w:color w:val="auto"/>
+          <w:szCs w:val="22"/>
+          <w:lang w:eastAsia="en-US"/>
+        </w:rPr>
+        <w:t xml:space="preserve">, </w:t>
+      </w:r>
+      <w:r>
+        <w:rPr>
+          <w:rFonts w:eastAsia="Calibri" w:cs="Times New Roman"/>
+          <w:color w:val="auto"/>
+          <w:szCs w:val="22"/>
+          <w:lang w:eastAsia="en-US"/>
+        </w:rPr>
+        <w:t>ou qualquer informações que supra a necessidade do usuário</w:t>
+      </w:r>
+      <w:r>
+        <w:rPr>
+          <w:rFonts w:eastAsia="Calibri" w:cs="Times New Roman"/>
+          <w:color w:val="auto"/>
+          <w:szCs w:val="22"/>
+          <w:lang w:eastAsia="en-US"/>
+        </w:rPr>
+        <w:t xml:space="preserve"> </w:t>
+      </w:r>
+      <w:r>
+        <w:rPr>
+          <w:rFonts w:eastAsia="Calibri" w:cs="Times New Roman"/>
+          <w:color w:val="auto"/>
+          <w:szCs w:val="22"/>
+          <w:lang w:eastAsia="en-US"/>
+        </w:rPr>
+        <w:fldChar w:fldCharType="begin" w:fldLock="1"/>
+      </w:r>
+      <w:r>
+        <w:rPr>
+          <w:rFonts w:eastAsia="Calibri" w:cs="Times New Roman"/>
+          <w:color w:val="auto"/>
+          <w:szCs w:val="22"/>
+          <w:lang w:eastAsia="en-US"/>
+        </w:rPr>
+        <w:instrText>ADDIN CSL_CITATION {"citationItems":[{"id":"ITEM-1","itemData":{"author":[{"dropping-particle":"","family":"Mulloy","given":"Brian","non-dropping-particle":"","parse-names":false,"suffix":""}],"id":"ITEM-1","issued":{"date-parts":[["2012"]]},"title":"Web API Design","type":"article-journal"},"uris":["http://www.mendeley.com/documents/?uuid=7b452842-d3b0-4a19-9283-20f83cd1139b"]}],"mendeley":{"formattedCitation":"(MULLOY, 2012)","plainTextFormattedCitation":"(MULLOY, 2012)","previouslyFormattedCitation":"(MULLOY, 2012)"},"properties":{"noteIndex":0},"schema":"https://github.com/citation-style-language/schema/raw/master/csl-citation.json"}</w:instrText>
+      </w:r>
+      <w:r>
+        <w:rPr>
+          <w:rFonts w:eastAsia="Calibri" w:cs="Times New Roman"/>
+          <w:color w:val="auto"/>
+          <w:szCs w:val="22"/>
+          <w:lang w:eastAsia="en-US"/>
+        </w:rPr>
+        <w:fldChar w:fldCharType="separate"/>
+      </w:r>
+      <w:r>
+        <w:rPr>
+          <w:rFonts w:eastAsia="Calibri" w:cs="Times New Roman"/>
+          <w:noProof/>
+          <w:color w:val="auto"/>
+          <w:szCs w:val="22"/>
+          <w:lang w:eastAsia="en-US"/>
+        </w:rPr>
+        <w:t>(MULLOY, 2012)</w:t>
+      </w:r>
+      <w:r>
+        <w:rPr>
+          <w:rFonts w:eastAsia="Calibri" w:cs="Times New Roman"/>
+          <w:color w:val="auto"/>
+          <w:szCs w:val="22"/>
+          <w:lang w:eastAsia="en-US"/>
+        </w:rPr>
+        <w:fldChar w:fldCharType="end"/>
+      </w:r>
+      <w:r>
+        <w:rPr>
+          <w:rFonts w:eastAsia="Calibri" w:cs="Times New Roman"/>
+          <w:color w:val="auto"/>
+          <w:szCs w:val="22"/>
+          <w:lang w:eastAsia="en-US"/>
+        </w:rPr>
+        <w:t>.</w:t>
+      </w:r>
+    </w:p>
+    <w:p>
+      <w:pPr>
+        <w:suppressAutoHyphens w:val="0"/>
+        <w:rPr>
+          <w:rFonts w:eastAsia="Calibri" w:cs="Times New Roman"/>
+          <w:color w:val="auto"/>
+          <w:szCs w:val="22"/>
+          <w:lang w:eastAsia="en-US"/>
+        </w:rPr>
+      </w:pPr>
+    </w:p>
+    <w:p>
+      <w:pPr>
+        <w:rPr>
+          <w:rFonts w:eastAsia="Calibri" w:cs="Times New Roman"/>
+          <w:color w:val="auto"/>
+          <w:szCs w:val="22"/>
+          <w:lang w:eastAsia="en-US"/>
+        </w:rPr>
+      </w:pPr>
+      <w:r>
+        <w:rPr>
+          <w:rFonts w:eastAsia="Calibri" w:cs="Times New Roman"/>
+          <w:color w:val="auto"/>
+          <w:szCs w:val="22"/>
+          <w:lang w:eastAsia="en-US"/>
+        </w:rPr>
+        <w:t>Para desenvolver essas aplicações</w:t>
+      </w:r>
+      <w:r>
+        <w:rPr>
+          <w:rFonts w:eastAsia="Calibri" w:cs="Times New Roman"/>
+          <w:color w:val="auto"/>
+          <w:szCs w:val="22"/>
+          <w:lang w:eastAsia="en-US"/>
+        </w:rPr>
+        <w:t xml:space="preserve">, </w:t>
+      </w:r>
+      <w:r>
+        <w:rPr>
+          <w:rFonts w:eastAsia="Calibri" w:cs="Times New Roman"/>
+          <w:color w:val="auto"/>
+          <w:szCs w:val="22"/>
+          <w:lang w:eastAsia="en-US"/>
+        </w:rPr>
+        <w:t>é utilizado</w:t>
+      </w:r>
+      <w:r>
+        <w:rPr>
+          <w:rFonts w:eastAsia="Calibri" w:cs="Times New Roman"/>
+          <w:color w:val="auto"/>
+          <w:szCs w:val="22"/>
+          <w:lang w:eastAsia="en-US"/>
+        </w:rPr>
+        <w:t xml:space="preserve"> </w:t>
+      </w:r>
+      <w:r>
+        <w:rPr>
+          <w:rFonts w:eastAsia="Calibri" w:cs="Times New Roman"/>
+          <w:color w:val="auto"/>
+          <w:szCs w:val="22"/>
+          <w:lang w:eastAsia="en-US"/>
+        </w:rPr>
+        <w:t>o</w:t>
+      </w:r>
+      <w:r>
+        <w:rPr>
+          <w:rFonts w:eastAsia="Calibri" w:cs="Times New Roman"/>
+          <w:color w:val="auto"/>
+          <w:szCs w:val="22"/>
+          <w:lang w:eastAsia="en-US"/>
+        </w:rPr>
+        <w:t>s</w:t>
+      </w:r>
+      <w:r>
+        <w:rPr>
+          <w:rFonts w:eastAsia="Calibri" w:cs="Times New Roman"/>
+          <w:color w:val="auto"/>
+          <w:szCs w:val="22"/>
+          <w:lang w:eastAsia="en-US"/>
+        </w:rPr>
+        <w:t xml:space="preserve"> chamado</w:t>
+      </w:r>
+      <w:r>
+        <w:rPr>
+          <w:rFonts w:eastAsia="Calibri" w:cs="Times New Roman"/>
+          <w:color w:val="auto"/>
+          <w:szCs w:val="22"/>
+          <w:lang w:eastAsia="en-US"/>
+        </w:rPr>
+        <w:t>s</w:t>
+      </w:r>
+      <w:r>
+        <w:rPr>
+          <w:rFonts w:eastAsia="Calibri" w:cs="Times New Roman"/>
+          <w:color w:val="auto"/>
+          <w:szCs w:val="22"/>
+          <w:lang w:eastAsia="en-US"/>
+        </w:rPr>
+        <w:t xml:space="preserve"> </w:t>
+      </w:r>
+      <w:r>
+        <w:rPr>
+          <w:rFonts w:eastAsia="Calibri" w:cs="Times New Roman"/>
+          <w:i/>
+          <w:color w:val="auto"/>
+          <w:szCs w:val="22"/>
+          <w:lang w:eastAsia="en-US"/>
+        </w:rPr>
+        <w:t>webservi</w:t>
+      </w:r>
+      <w:r>
+        <w:rPr>
+          <w:rFonts w:eastAsia="Calibri" w:cs="Times New Roman"/>
+          <w:i/>
+          <w:color w:val="auto"/>
+          <w:szCs w:val="22"/>
+          <w:lang w:eastAsia="en-US"/>
+        </w:rPr>
+        <w:t>c</w:t>
+      </w:r>
+      <w:r>
+        <w:rPr>
+          <w:rFonts w:eastAsia="Calibri" w:cs="Times New Roman"/>
+          <w:i/>
+          <w:color w:val="auto"/>
+          <w:szCs w:val="22"/>
+          <w:lang w:eastAsia="en-US"/>
+        </w:rPr>
+        <w:t>e</w:t>
+      </w:r>
+      <w:r>
+        <w:rPr>
+          <w:rFonts w:eastAsia="Calibri" w:cs="Times New Roman"/>
+          <w:i/>
+          <w:color w:val="auto"/>
+          <w:szCs w:val="22"/>
+          <w:lang w:eastAsia="en-US"/>
+        </w:rPr>
+        <w:t xml:space="preserve">s, que </w:t>
+      </w:r>
       <w:proofErr w:type="gramStart"/>
       <w:r>
         <w:rPr>
           <w:rFonts w:eastAsia="Calibri" w:cs="Times New Roman"/>
-          <w:color w:val="auto"/>
-          <w:szCs w:val="22"/>
-          <w:lang w:eastAsia="en-US"/>
-        </w:rPr>
-        <w:t>por quê</w:t>
+          <w:i/>
+          <w:color w:val="auto"/>
+          <w:szCs w:val="22"/>
+          <w:lang w:eastAsia="en-US"/>
+        </w:rPr>
+        <w:t xml:space="preserve">servem </w:t>
+      </w:r>
+      <w:r>
+        <w:rPr>
+          <w:rFonts w:eastAsia="Calibri" w:cs="Times New Roman"/>
+          <w:color w:val="auto"/>
+          <w:szCs w:val="22"/>
+          <w:lang w:eastAsia="en-US"/>
+        </w:rPr>
+        <w:t xml:space="preserve"> para</w:t>
+      </w:r>
+      <w:proofErr w:type="gramEnd"/>
+      <w:r>
+        <w:rPr>
+          <w:rFonts w:eastAsia="Calibri" w:cs="Times New Roman"/>
+          <w:color w:val="auto"/>
+          <w:szCs w:val="22"/>
+          <w:lang w:eastAsia="en-US"/>
+        </w:rPr>
+        <w:t xml:space="preserve"> gerir essas requisições que o usuário faz através de uma aplicação web</w:t>
+      </w:r>
+      <w:r>
+        <w:rPr>
+          <w:rFonts w:eastAsia="Calibri" w:cs="Times New Roman"/>
+          <w:color w:val="auto"/>
+          <w:szCs w:val="22"/>
+          <w:lang w:eastAsia="en-US"/>
+        </w:rPr>
+        <w:t>.</w:t>
+      </w:r>
+      <w:r>
+        <w:rPr>
+          <w:rFonts w:eastAsia="Calibri" w:cs="Times New Roman"/>
+          <w:color w:val="auto"/>
+          <w:szCs w:val="22"/>
+          <w:lang w:eastAsia="en-US"/>
+        </w:rPr>
+        <w:t xml:space="preserve"> </w:t>
+      </w:r>
+      <w:r>
+        <w:rPr>
+          <w:rFonts w:eastAsia="Calibri" w:cs="Times New Roman"/>
+          <w:color w:val="auto"/>
+          <w:szCs w:val="22"/>
+          <w:lang w:eastAsia="en-US"/>
+        </w:rPr>
+        <w:t xml:space="preserve">Esse </w:t>
+      </w:r>
+      <w:r>
+        <w:rPr>
+          <w:rFonts w:eastAsia="Calibri" w:cs="Times New Roman"/>
+          <w:i/>
+          <w:color w:val="auto"/>
+          <w:szCs w:val="22"/>
+          <w:lang w:eastAsia="en-US"/>
+        </w:rPr>
+        <w:t>web</w:t>
+      </w:r>
+      <w:r>
+        <w:rPr>
+          <w:rFonts w:eastAsia="Calibri" w:cs="Times New Roman"/>
+          <w:i/>
+          <w:color w:val="auto"/>
+          <w:szCs w:val="22"/>
+          <w:lang w:eastAsia="en-US"/>
+        </w:rPr>
+        <w:t>service</w:t>
+      </w:r>
+      <w:r>
+        <w:rPr>
+          <w:rFonts w:eastAsia="Calibri" w:cs="Times New Roman"/>
+          <w:color w:val="auto"/>
+          <w:szCs w:val="22"/>
+          <w:lang w:eastAsia="en-US"/>
+        </w:rPr>
+        <w:t xml:space="preserve"> nada mais é do que </w:t>
+      </w:r>
+      <w:r>
+        <w:rPr>
+          <w:rFonts w:eastAsia="Calibri" w:cs="Times New Roman"/>
+          <w:color w:val="auto"/>
+          <w:szCs w:val="22"/>
+          <w:lang w:eastAsia="en-US"/>
+        </w:rPr>
+        <w:t xml:space="preserve">um serviço com um ponto de entrada (uma </w:t>
+      </w:r>
+      <w:proofErr w:type="spellStart"/>
+      <w:r>
+        <w:rPr>
+          <w:rFonts w:eastAsia="Calibri" w:cs="Times New Roman"/>
+          <w:i/>
+          <w:color w:val="auto"/>
+          <w:szCs w:val="22"/>
+          <w:lang w:eastAsia="en-US"/>
+        </w:rPr>
+        <w:t>url</w:t>
       </w:r>
       <w:proofErr w:type="spellEnd"/>
+      <w:r>
+        <w:rPr>
+          <w:rFonts w:eastAsia="Calibri" w:cs="Times New Roman"/>
+          <w:color w:val="auto"/>
+          <w:szCs w:val="22"/>
+          <w:lang w:eastAsia="en-US"/>
+        </w:rPr>
+        <w:t xml:space="preserve">) onde são mandadas informações </w:t>
+      </w:r>
+      <w:proofErr w:type="gramStart"/>
+      <w:r>
+        <w:rPr>
+          <w:rFonts w:eastAsia="Calibri" w:cs="Times New Roman"/>
+          <w:color w:val="auto"/>
+          <w:szCs w:val="22"/>
+          <w:lang w:eastAsia="en-US"/>
+        </w:rPr>
+        <w:t>pelo usuários</w:t>
+      </w:r>
       <w:proofErr w:type="gramEnd"/>
       <w:r>
         <w:rPr>
@@ -7589,61 +8032,357 @@
           <w:szCs w:val="22"/>
           <w:lang w:eastAsia="en-US"/>
         </w:rPr>
-        <w:t xml:space="preserve"> (e como) dessa e</w:t>
-      </w:r>
-      <w:r>
-        <w:rPr>
-          <w:rFonts w:eastAsia="Calibri" w:cs="Times New Roman"/>
-          <w:color w:val="auto"/>
-          <w:szCs w:val="22"/>
-          <w:lang w:eastAsia="en-US"/>
-        </w:rPr>
-        <w:t xml:space="preserve">volução estar acontecendo, e como isso pode afetar drasticamente </w:t>
-      </w:r>
-      <w:r>
-        <w:rPr>
-          <w:rFonts w:eastAsia="Calibri" w:cs="Times New Roman"/>
-          <w:color w:val="auto"/>
-          <w:szCs w:val="22"/>
-          <w:lang w:eastAsia="en-US"/>
-        </w:rPr>
-        <w:t>como os usuários navegam</w:t>
-      </w:r>
-      <w:r>
-        <w:rPr>
-          <w:rFonts w:eastAsia="Calibri" w:cs="Times New Roman"/>
-          <w:color w:val="auto"/>
-          <w:szCs w:val="22"/>
-          <w:lang w:eastAsia="en-US"/>
-        </w:rPr>
-        <w:t xml:space="preserve">, </w:t>
-      </w:r>
-      <w:r>
-        <w:rPr>
-          <w:rFonts w:eastAsia="Calibri" w:cs="Times New Roman"/>
-          <w:color w:val="auto"/>
-          <w:szCs w:val="22"/>
-          <w:lang w:eastAsia="en-US"/>
-        </w:rPr>
-        <w:t xml:space="preserve">a interação das empresas </w:t>
-      </w:r>
-      <w:r>
-        <w:rPr>
-          <w:rFonts w:eastAsia="Calibri" w:cs="Times New Roman"/>
-          <w:color w:val="auto"/>
-          <w:szCs w:val="22"/>
-          <w:lang w:eastAsia="en-US"/>
-        </w:rPr>
-        <w:t xml:space="preserve">que lidam com aplicações web e </w:t>
-      </w:r>
-      <w:r>
-        <w:rPr>
-          <w:rFonts w:eastAsia="Calibri" w:cs="Times New Roman"/>
-          <w:color w:val="auto"/>
-          <w:szCs w:val="22"/>
-          <w:lang w:eastAsia="en-US"/>
-        </w:rPr>
-        <w:t>com os desenvolvedores dessas aplicações.</w:t>
+        <w:t xml:space="preserve">. Essas informações são processadas e retornam </w:t>
+      </w:r>
+      <w:r>
+        <w:rPr>
+          <w:rFonts w:eastAsia="Calibri" w:cs="Times New Roman"/>
+          <w:color w:val="auto"/>
+          <w:szCs w:val="22"/>
+          <w:lang w:eastAsia="en-US"/>
+        </w:rPr>
+        <w:t xml:space="preserve">um </w:t>
+      </w:r>
+      <w:r>
+        <w:rPr>
+          <w:rFonts w:eastAsia="Calibri" w:cs="Times New Roman"/>
+          <w:i/>
+          <w:color w:val="auto"/>
+          <w:szCs w:val="22"/>
+          <w:lang w:eastAsia="en-US"/>
+        </w:rPr>
+        <w:t>feedback</w:t>
+      </w:r>
+      <w:r>
+        <w:rPr>
+          <w:rFonts w:eastAsia="Calibri" w:cs="Times New Roman"/>
+          <w:color w:val="auto"/>
+          <w:szCs w:val="22"/>
+          <w:lang w:eastAsia="en-US"/>
+        </w:rPr>
+        <w:t xml:space="preserve"> sobre aquela requisição </w:t>
+      </w:r>
+      <w:r>
+        <w:rPr>
+          <w:rFonts w:eastAsia="Calibri" w:cs="Times New Roman"/>
+          <w:color w:val="auto"/>
+          <w:szCs w:val="22"/>
+          <w:lang w:eastAsia="en-US"/>
+        </w:rPr>
+        <w:fldChar w:fldCharType="begin" w:fldLock="1"/>
+      </w:r>
+      <w:r>
+        <w:rPr>
+          <w:rFonts w:eastAsia="Calibri" w:cs="Times New Roman"/>
+          <w:color w:val="auto"/>
+          <w:szCs w:val="22"/>
+          <w:lang w:eastAsia="en-US"/>
+        </w:rPr>
+        <w:instrText>ADDIN CSL_CITATION {"citationItems":[{"id":"ITEM-1","itemData":{"DOI":"10.1007/978-3-319-17112-8","ISBN":"978-3-319-17111-1","abstract":"We present SecureMDD, a development method for secure service applications that integrates a model-driven approach with formal specification techniques using abstract state machines (ASMs), refinement to code and verification with the interactive theorem prover KIV. A larger case study is used to highlight various aspects of the method with a focus on services and their formal verification.","author":[{"dropping-particle":"","family":"Borek","given":"Marian","non-dropping-particle":"","parse-names":false,"suffix":""},{"dropping-particle":"","family":"Katkalov","given":"Kuzman","non-dropping-particle":"","parse-names":false,"suffix":""},{"dropping-particle":"","family":"Moebius","given":"Nina","non-dropping-particle":"","parse-names":false,"suffix":""},{"dropping-particle":"","family":"Reif","given":"Wolfgang","non-dropping-particle":"","parse-names":false,"suffix":""},{"dropping-particle":"","family":"Schellhorn","given":"Gerhard","non-dropping-particle":"","parse-names":false,"suffix":""},{"dropping-particle":"","family":"Stenzel","given":"Kurt","non-dropping-particle":"","parse-names":false,"suffix":""}],"container-title":"Correct Software in Web Applications and Web Services","id":"ITEM-1","issued":{"date-parts":[["2015"]]},"number-of-pages":"45-81","title":"Correct Software in Web Applications and Web Services","type":"book"},"uris":["http://www.mendeley.com/documents/?uuid=ff0dd940-96d6-4f6c-b6ab-82645688cf57"]}],"mendeley":{"formattedCitation":"(BOREK et al., 2015)","plainTextFormattedCitation":"(BOREK et al., 2015)","previouslyFormattedCitation":"(BOREK et al., 2015)"},"properties":{"noteIndex":0},"schema":"https://github.com/citation-style-language/schema/raw/master/csl-citation.json"}</w:instrText>
+      </w:r>
+      <w:r>
+        <w:rPr>
+          <w:rFonts w:eastAsia="Calibri" w:cs="Times New Roman"/>
+          <w:color w:val="auto"/>
+          <w:szCs w:val="22"/>
+          <w:lang w:eastAsia="en-US"/>
+        </w:rPr>
+        <w:fldChar w:fldCharType="separate"/>
+      </w:r>
+      <w:r>
+        <w:rPr>
+          <w:rFonts w:eastAsia="Calibri" w:cs="Times New Roman"/>
+          <w:noProof/>
+          <w:color w:val="auto"/>
+          <w:szCs w:val="22"/>
+          <w:lang w:eastAsia="en-US"/>
+        </w:rPr>
+        <w:t>(BOREK et al., 2015)</w:t>
+      </w:r>
+      <w:r>
+        <w:rPr>
+          <w:rFonts w:eastAsia="Calibri" w:cs="Times New Roman"/>
+          <w:color w:val="auto"/>
+          <w:szCs w:val="22"/>
+          <w:lang w:eastAsia="en-US"/>
+        </w:rPr>
+        <w:fldChar w:fldCharType="end"/>
+      </w:r>
+      <w:r>
+        <w:rPr>
+          <w:rFonts w:eastAsia="Calibri" w:cs="Times New Roman"/>
+          <w:color w:val="auto"/>
+          <w:szCs w:val="22"/>
+          <w:lang w:eastAsia="en-US"/>
+        </w:rPr>
+        <w:t>.</w:t>
+      </w:r>
+    </w:p>
+    <w:p>
+      <w:pPr>
+        <w:suppressAutoHyphens w:val="0"/>
+        <w:rPr>
+          <w:rFonts w:eastAsia="Calibri" w:cs="Times New Roman"/>
+          <w:color w:val="auto"/>
+          <w:szCs w:val="22"/>
+          <w:lang w:eastAsia="en-US"/>
+        </w:rPr>
+      </w:pPr>
+    </w:p>
+    <w:p>
+      <w:pPr>
+        <w:suppressAutoHyphens w:val="0"/>
+        <w:rPr>
+          <w:rFonts w:eastAsia="Calibri" w:cs="Times New Roman"/>
+          <w:color w:val="auto"/>
+          <w:szCs w:val="22"/>
+          <w:lang w:eastAsia="en-US"/>
+        </w:rPr>
+      </w:pPr>
+      <w:r>
+        <w:rPr>
+          <w:rFonts w:eastAsia="Calibri" w:cs="Times New Roman"/>
+          <w:color w:val="auto"/>
+          <w:szCs w:val="22"/>
+          <w:lang w:eastAsia="en-US"/>
+        </w:rPr>
+        <w:t>A maneira com a qual esses</w:t>
+      </w:r>
+      <w:r>
+        <w:rPr>
+          <w:rFonts w:eastAsia="Calibri" w:cs="Times New Roman"/>
+          <w:i/>
+          <w:color w:val="auto"/>
+          <w:szCs w:val="22"/>
+          <w:lang w:eastAsia="en-US"/>
+        </w:rPr>
+        <w:t xml:space="preserve"> webservices</w:t>
+      </w:r>
+      <w:r>
+        <w:rPr>
+          <w:rFonts w:eastAsia="Calibri" w:cs="Times New Roman"/>
+          <w:color w:val="auto"/>
+          <w:szCs w:val="22"/>
+          <w:lang w:eastAsia="en-US"/>
+        </w:rPr>
+        <w:t xml:space="preserve"> foram desenvolvidos também evoluíram com o tempo</w:t>
+      </w:r>
+      <w:r>
+        <w:rPr>
+          <w:rFonts w:eastAsia="Calibri" w:cs="Times New Roman"/>
+          <w:color w:val="auto"/>
+          <w:szCs w:val="22"/>
+          <w:lang w:eastAsia="en-US"/>
+        </w:rPr>
+        <w:t xml:space="preserve">. Sua principal mudança sempre teve como foco a melhoria da produtividade dos </w:t>
+      </w:r>
+      <w:r>
+        <w:rPr>
+          <w:rFonts w:eastAsia="Calibri" w:cs="Times New Roman"/>
+          <w:color w:val="auto"/>
+          <w:szCs w:val="22"/>
+          <w:lang w:eastAsia="en-US"/>
+        </w:rPr>
+        <w:lastRenderedPageBreak/>
+        <w:t xml:space="preserve">desenvolvedores </w:t>
+      </w:r>
+      <w:r>
+        <w:rPr>
+          <w:rFonts w:eastAsia="Calibri" w:cs="Times New Roman"/>
+          <w:color w:val="auto"/>
+          <w:szCs w:val="22"/>
+          <w:lang w:eastAsia="en-US"/>
+        </w:rPr>
+        <w:t xml:space="preserve">para construção dos </w:t>
+      </w:r>
+      <w:r>
+        <w:rPr>
+          <w:rFonts w:eastAsia="Calibri" w:cs="Times New Roman"/>
+          <w:i/>
+          <w:color w:val="auto"/>
+          <w:szCs w:val="22"/>
+          <w:lang w:eastAsia="en-US"/>
+        </w:rPr>
+        <w:t>webservices</w:t>
+      </w:r>
+      <w:r>
+        <w:rPr>
+          <w:rFonts w:eastAsia="Calibri" w:cs="Times New Roman"/>
+          <w:color w:val="auto"/>
+          <w:szCs w:val="22"/>
+          <w:lang w:eastAsia="en-US"/>
+        </w:rPr>
+        <w:t xml:space="preserve">, performance de processamento dos dados </w:t>
+      </w:r>
+      <w:r>
+        <w:rPr>
+          <w:rFonts w:eastAsia="Calibri" w:cs="Times New Roman"/>
+          <w:color w:val="auto"/>
+          <w:szCs w:val="22"/>
+          <w:lang w:eastAsia="en-US"/>
+        </w:rPr>
+        <w:t>enviados nas requisições, automação na produção de documentação</w:t>
+      </w:r>
+      <w:r>
+        <w:rPr>
+          <w:rFonts w:eastAsia="Calibri" w:cs="Times New Roman"/>
+          <w:color w:val="auto"/>
+          <w:szCs w:val="22"/>
+          <w:lang w:eastAsia="en-US"/>
+        </w:rPr>
+        <w:t xml:space="preserve"> e processamento mais amigável tanto para máquinas quanto para humanos que interagem com o </w:t>
+      </w:r>
+      <w:r>
+        <w:rPr>
+          <w:rFonts w:eastAsia="Calibri" w:cs="Times New Roman"/>
+          <w:i/>
+          <w:color w:val="auto"/>
+          <w:szCs w:val="22"/>
+          <w:lang w:eastAsia="en-US"/>
+        </w:rPr>
+        <w:t>webservice</w:t>
+      </w:r>
+      <w:r>
+        <w:rPr>
+          <w:rFonts w:eastAsia="Calibri" w:cs="Times New Roman"/>
+          <w:color w:val="auto"/>
+          <w:szCs w:val="22"/>
+          <w:lang w:eastAsia="en-US"/>
+        </w:rPr>
+        <w:t xml:space="preserve">. </w:t>
+      </w:r>
+      <w:r>
+        <w:rPr>
+          <w:rFonts w:eastAsia="Calibri" w:cs="Times New Roman"/>
+          <w:color w:val="auto"/>
+          <w:szCs w:val="22"/>
+          <w:lang w:eastAsia="en-US"/>
+        </w:rPr>
+        <w:fldChar w:fldCharType="begin" w:fldLock="1"/>
+      </w:r>
+      <w:r>
+        <w:rPr>
+          <w:rFonts w:eastAsia="Calibri" w:cs="Times New Roman"/>
+          <w:color w:val="auto"/>
+          <w:szCs w:val="22"/>
+          <w:lang w:eastAsia="en-US"/>
+        </w:rPr>
+        <w:instrText>ADDIN CSL_CITATION {"citationItems":[{"id":"ITEM-1","itemData":{"DOI":"10.1007/978-3-319-17112-8","ISBN":"978-3-319-17111-1","abstract":"We present SecureMDD, a development method for secure service applications that integrates a model-driven approach with formal specification techniques using abstract state machines (ASMs), refinement to code and verification with the interactive theorem prover KIV. A larger case study is used to highlight various aspects of the method with a focus on services and their formal verification.","author":[{"dropping-particle":"","family":"Borek","given":"Marian","non-dropping-particle":"","parse-names":false,"suffix":""},{"dropping-particle":"","family":"Katkalov","given":"Kuzman","non-dropping-particle":"","parse-names":false,"suffix":""},{"dropping-particle":"","family":"Moebius","given":"Nina","non-dropping-particle":"","parse-names":false,"suffix":""},{"dropping-particle":"","family":"Reif","given":"Wolfgang","non-dropping-particle":"","parse-names":false,"suffix":""},{"dropping-particle":"","family":"Schellhorn","given":"Gerhard","non-dropping-particle":"","parse-names":false,"suffix":""},{"dropping-particle":"","family":"Stenzel","given":"Kurt","non-dropping-particle":"","parse-names":false,"suffix":""}],"container-title":"Correct Software in Web Applications and Web Services","id":"ITEM-1","issued":{"date-parts":[["2015"]]},"number-of-pages":"45-81","title":"Correct Software in Web Applications and Web Services","type":"book"},"uris":["http://www.mendeley.com/documents/?uuid=ff0dd940-96d6-4f6c-b6ab-82645688cf57"]}],"mendeley":{"formattedCitation":"(BOREK et al., 2015)","plainTextFormattedCitation":"(BOREK et al., 2015)","previouslyFormattedCitation":"(BOREK et al., 2015)"},"properties":{"noteIndex":0},"schema":"https://github.com/citation-style-language/schema/raw/master/csl-citation.json"}</w:instrText>
+      </w:r>
+      <w:r>
+        <w:rPr>
+          <w:rFonts w:eastAsia="Calibri" w:cs="Times New Roman"/>
+          <w:color w:val="auto"/>
+          <w:szCs w:val="22"/>
+          <w:lang w:eastAsia="en-US"/>
+        </w:rPr>
+        <w:fldChar w:fldCharType="separate"/>
+      </w:r>
+      <w:r>
+        <w:rPr>
+          <w:rFonts w:eastAsia="Calibri" w:cs="Times New Roman"/>
+          <w:noProof/>
+          <w:color w:val="auto"/>
+          <w:szCs w:val="22"/>
+          <w:lang w:eastAsia="en-US"/>
+        </w:rPr>
+        <w:t>(BOREK et al., 2015)</w:t>
+      </w:r>
+      <w:r>
+        <w:rPr>
+          <w:rFonts w:eastAsia="Calibri" w:cs="Times New Roman"/>
+          <w:color w:val="auto"/>
+          <w:szCs w:val="22"/>
+          <w:lang w:eastAsia="en-US"/>
+        </w:rPr>
+        <w:fldChar w:fldCharType="end"/>
+      </w:r>
+    </w:p>
+    <w:p>
+      <w:pPr>
+        <w:suppressAutoHyphens w:val="0"/>
+        <w:rPr>
+          <w:rFonts w:eastAsia="Calibri" w:cs="Times New Roman"/>
+          <w:color w:val="auto"/>
+          <w:szCs w:val="22"/>
+          <w:lang w:eastAsia="en-US"/>
+        </w:rPr>
+      </w:pPr>
+    </w:p>
+    <w:p>
+      <w:pPr>
+        <w:suppressAutoHyphens w:val="0"/>
+        <w:rPr>
+          <w:rFonts w:eastAsia="Calibri" w:cs="Times New Roman"/>
+          <w:color w:val="auto"/>
+          <w:szCs w:val="22"/>
+          <w:lang w:eastAsia="en-US"/>
+        </w:rPr>
+      </w:pPr>
+      <w:r>
+        <w:rPr>
+          <w:rFonts w:eastAsia="Calibri" w:cs="Times New Roman"/>
+          <w:color w:val="auto"/>
+          <w:szCs w:val="22"/>
+          <w:lang w:eastAsia="en-US"/>
+        </w:rPr>
+        <w:t xml:space="preserve">Até o presente momento, essas aplicações eram desenvolvidas utilizando tecnologias como </w:t>
+      </w:r>
+      <w:r>
+        <w:rPr>
+          <w:rFonts w:eastAsia="Calibri" w:cs="Times New Roman"/>
+          <w:i/>
+          <w:color w:val="auto"/>
+          <w:szCs w:val="22"/>
+          <w:lang w:eastAsia="en-US"/>
+        </w:rPr>
+        <w:t>REST</w:t>
+      </w:r>
+      <w:r>
+        <w:rPr>
+          <w:rFonts w:eastAsia="Calibri" w:cs="Times New Roman"/>
+          <w:color w:val="auto"/>
+          <w:szCs w:val="22"/>
+          <w:lang w:eastAsia="en-US"/>
+        </w:rPr>
+        <w:t xml:space="preserve"> e </w:t>
+      </w:r>
+      <w:r>
+        <w:rPr>
+          <w:rFonts w:eastAsia="Calibri" w:cs="Times New Roman"/>
+          <w:i/>
+          <w:color w:val="auto"/>
+          <w:szCs w:val="22"/>
+          <w:lang w:eastAsia="en-US"/>
+        </w:rPr>
+        <w:t>SOAP</w:t>
+      </w:r>
+      <w:r>
+        <w:rPr>
+          <w:rFonts w:eastAsia="Calibri" w:cs="Times New Roman"/>
+          <w:color w:val="auto"/>
+          <w:szCs w:val="22"/>
+          <w:lang w:eastAsia="en-US"/>
+        </w:rPr>
+        <w:t xml:space="preserve">. </w:t>
+      </w:r>
+      <w:r>
+        <w:rPr>
+          <w:rFonts w:eastAsia="Calibri" w:cs="Times New Roman"/>
+          <w:color w:val="auto"/>
+          <w:szCs w:val="22"/>
+          <w:lang w:eastAsia="en-US"/>
+        </w:rPr>
+        <w:t xml:space="preserve">O problema de utilizar essas tecnologias é que às vezes </w:t>
+      </w:r>
+      <w:r>
+        <w:rPr>
+          <w:rFonts w:eastAsia="Calibri" w:cs="Times New Roman"/>
+          <w:color w:val="auto"/>
+          <w:szCs w:val="22"/>
+          <w:lang w:eastAsia="en-US"/>
+        </w:rPr>
+        <w:t>era necessário</w:t>
       </w:r>
       <w:r>
         <w:rPr>
@@ -7661,236 +8400,64 @@
           <w:szCs w:val="22"/>
           <w:lang w:eastAsia="en-US"/>
         </w:rPr>
-        <w:fldChar w:fldCharType="begin" w:fldLock="1"/>
-      </w:r>
-      <w:r>
-        <w:rPr>
-          <w:rFonts w:eastAsia="Calibri" w:cs="Times New Roman"/>
-          <w:color w:val="auto"/>
-          <w:szCs w:val="22"/>
-          <w:lang w:eastAsia="en-US"/>
-        </w:rPr>
-        <w:instrText>ADDIN CSL_CITATION {"citationItems":[{"id":"ITEM-1","itemData":{"DOI":"10.1109/TNET.2013.2291852","ISSN":"10636692","abstract":"The evolution of the Internet has manifested itself in many ways: the traffic characteristics, the interconnection topologies and the business relationships among the autonomous components. It is important to understand why (and how) this evolution came about, and how the interplay of these dynamics may affect future evolution and services. We propose a network aware, macroscopic model that captures the characteristics and interactions of the application and network providers, and show how it leads to a market equilibrium of the ecosystem. By analyzing the driving forces and the dynamics of the market equilibrium, we obtain some fundamental understandings of the cause and effect of the Internet evolution, which explain why some historical and recent evolutions have happened. Furthermore, by projecting the likely future evolutions, our model can help application and network providers to make informed business decisions so as to succeed in this competitive ecosystem.","author":[{"dropping-particle":"","family":"Ma","given":"Richard T.B.","non-dropping-particle":"","parse-names":false,"suffix":""},{"dropping-particle":"","family":"Lui","given":"John C.S.","non-dropping-particle":"","parse-names":false,"suffix":""},{"dropping-particle":"","family":"Misra","given":"Vishal","non-dropping-particle":"","parse-names":false,"suffix":""}],"container-title":"IEEE/ACM Transactions on Networking","id":"ITEM-1","issue":"1","issued":{"date-parts":[["2015"]]},"page":"85-98","title":"Evolution of the internet economic ecosystem","type":"article-journal","volume":"23"},"uris":["http://www.mendeley.com/documents/?uuid=31566491-d874-49c5-a482-38c19d36f383"]}],"mendeley":{"formattedCitation":"(MA; LUI; MISRA, 2015)","plainTextFormattedCitation":"(MA; LUI; MISRA, 2015)","previouslyFormattedCitation":"(MA; LUI; MISRA, 2015)"},"properties":{"noteIndex":0},"schema":"https://github.com/citation-style-language/schema/raw/master/csl-citation.json"}</w:instrText>
-      </w:r>
-      <w:r>
-        <w:rPr>
-          <w:rFonts w:eastAsia="Calibri" w:cs="Times New Roman"/>
-          <w:color w:val="auto"/>
-          <w:szCs w:val="22"/>
-          <w:lang w:eastAsia="en-US"/>
-        </w:rPr>
-        <w:fldChar w:fldCharType="separate"/>
-      </w:r>
-      <w:r>
-        <w:rPr>
-          <w:rFonts w:eastAsia="Calibri" w:cs="Times New Roman"/>
-          <w:noProof/>
-          <w:color w:val="auto"/>
-          <w:szCs w:val="22"/>
-          <w:lang w:eastAsia="en-US"/>
-        </w:rPr>
-        <w:t>(MA; LUI; MISRA, 2015)</w:t>
-      </w:r>
-      <w:r>
-        <w:rPr>
-          <w:rFonts w:eastAsia="Calibri" w:cs="Times New Roman"/>
-          <w:color w:val="auto"/>
-          <w:szCs w:val="22"/>
-          <w:lang w:eastAsia="en-US"/>
-        </w:rPr>
-        <w:fldChar w:fldCharType="end"/>
-      </w:r>
-    </w:p>
-    <w:p>
-      <w:pPr>
-        <w:suppressAutoHyphens w:val="0"/>
-        <w:rPr>
-          <w:rFonts w:eastAsia="Calibri" w:cs="Times New Roman"/>
-          <w:color w:val="auto"/>
-          <w:szCs w:val="22"/>
-          <w:lang w:eastAsia="en-US"/>
-        </w:rPr>
-      </w:pPr>
-    </w:p>
-    <w:p>
-      <w:pPr>
-        <w:suppressAutoHyphens w:val="0"/>
-        <w:rPr>
-          <w:rFonts w:eastAsia="Calibri" w:cs="Times New Roman"/>
-          <w:color w:val="auto"/>
-          <w:szCs w:val="22"/>
-          <w:lang w:eastAsia="en-US"/>
-        </w:rPr>
-      </w:pPr>
-      <w:r>
-        <w:rPr>
-          <w:rFonts w:eastAsia="Calibri" w:cs="Times New Roman"/>
-          <w:color w:val="auto"/>
-          <w:szCs w:val="22"/>
-          <w:lang w:eastAsia="en-US"/>
-        </w:rPr>
-        <w:t>Graças ao trabalho árduo de desenvolvedores</w:t>
-      </w:r>
-      <w:r>
-        <w:rPr>
-          <w:rFonts w:eastAsia="Calibri" w:cs="Times New Roman"/>
-          <w:color w:val="auto"/>
-          <w:szCs w:val="22"/>
-          <w:lang w:eastAsia="en-US"/>
-        </w:rPr>
-        <w:t>, a internet foi criada, e através dela conseguimos facilitar o compartilhamento de informações</w:t>
-      </w:r>
-      <w:r>
-        <w:rPr>
-          <w:rFonts w:eastAsia="Calibri" w:cs="Times New Roman"/>
-          <w:color w:val="auto"/>
-          <w:szCs w:val="22"/>
-          <w:lang w:eastAsia="en-US"/>
-        </w:rPr>
-        <w:t>. Porém, esse era o objetivo inicial de quando a internet foi criada. Hoje, além de compartilhar informações</w:t>
-      </w:r>
-      <w:r>
-        <w:rPr>
-          <w:rFonts w:eastAsia="Calibri" w:cs="Times New Roman"/>
-          <w:color w:val="auto"/>
-          <w:szCs w:val="22"/>
-          <w:lang w:eastAsia="en-US"/>
-        </w:rPr>
-        <w:t xml:space="preserve"> entre alguns departamentos dentro das empresas, também usamos a internet </w:t>
-      </w:r>
-      <w:r>
-        <w:rPr>
-          <w:rFonts w:eastAsia="Calibri" w:cs="Times New Roman"/>
-          <w:color w:val="auto"/>
-          <w:szCs w:val="22"/>
-          <w:lang w:eastAsia="en-US"/>
-        </w:rPr>
-        <w:t xml:space="preserve">como forma de entretenimento, </w:t>
-      </w:r>
-      <w:proofErr w:type="gramStart"/>
-      <w:r>
-        <w:rPr>
-          <w:rFonts w:eastAsia="Calibri" w:cs="Times New Roman"/>
-          <w:color w:val="auto"/>
-          <w:szCs w:val="22"/>
-          <w:lang w:eastAsia="en-US"/>
-        </w:rPr>
-        <w:t>criar novos</w:t>
-      </w:r>
-      <w:proofErr w:type="gramEnd"/>
-      <w:r>
-        <w:rPr>
-          <w:rFonts w:eastAsia="Calibri" w:cs="Times New Roman"/>
-          <w:color w:val="auto"/>
-          <w:szCs w:val="22"/>
-          <w:lang w:eastAsia="en-US"/>
-        </w:rPr>
-        <w:t xml:space="preserve"> negócios, realizar compras e vendas</w:t>
-      </w:r>
-      <w:r>
-        <w:rPr>
-          <w:rFonts w:eastAsia="Calibri" w:cs="Times New Roman"/>
-          <w:color w:val="auto"/>
-          <w:szCs w:val="22"/>
-          <w:lang w:eastAsia="en-US"/>
-        </w:rPr>
-        <w:t xml:space="preserve"> de produtos e/ou serviços, ou até mesmo gerir a internet em si (rede local, por exemplo).</w:t>
-      </w:r>
-      <w:r>
-        <w:rPr>
-          <w:rFonts w:eastAsia="Calibri" w:cs="Times New Roman"/>
-          <w:color w:val="auto"/>
-          <w:szCs w:val="22"/>
-          <w:lang w:eastAsia="en-US"/>
-        </w:rPr>
-        <w:t xml:space="preserve"> // adicionar referência</w:t>
-      </w:r>
-    </w:p>
-    <w:p>
-      <w:pPr>
-        <w:suppressAutoHyphens w:val="0"/>
-        <w:rPr>
-          <w:rFonts w:eastAsia="Calibri" w:cs="Times New Roman"/>
-          <w:color w:val="auto"/>
-          <w:szCs w:val="22"/>
-          <w:lang w:eastAsia="en-US"/>
-        </w:rPr>
-      </w:pPr>
-    </w:p>
-    <w:p>
-      <w:pPr>
-        <w:suppressAutoHyphens w:val="0"/>
-        <w:rPr>
-          <w:rFonts w:eastAsia="Calibri" w:cs="Times New Roman"/>
-          <w:color w:val="auto"/>
-          <w:szCs w:val="22"/>
-          <w:lang w:eastAsia="en-US"/>
-        </w:rPr>
-      </w:pPr>
-      <w:r>
-        <w:rPr>
-          <w:rFonts w:eastAsia="Calibri" w:cs="Times New Roman"/>
-          <w:color w:val="auto"/>
-          <w:szCs w:val="22"/>
-          <w:lang w:eastAsia="en-US"/>
-        </w:rPr>
-        <w:t>A maneira mais comum que utilizamos para fazer isso é através do desenvolvimento de aplicações web, o qual o usuário é capaz de interagir através de entrada de dados (clicks, textos</w:t>
-      </w:r>
-      <w:r>
-        <w:rPr>
-          <w:rFonts w:eastAsia="Calibri" w:cs="Times New Roman"/>
-          <w:color w:val="auto"/>
-          <w:szCs w:val="22"/>
-          <w:lang w:eastAsia="en-US"/>
-        </w:rPr>
-        <w:t xml:space="preserve"> em formulários, arquivos) e esperam receber uma saída de dados ou um feedback dessa aplicação</w:t>
-      </w:r>
-      <w:r>
-        <w:rPr>
-          <w:rFonts w:eastAsia="Calibri" w:cs="Times New Roman"/>
-          <w:color w:val="auto"/>
-          <w:szCs w:val="22"/>
-          <w:lang w:eastAsia="en-US"/>
-        </w:rPr>
-        <w:t>. Esse feedback pode ser informações já inseridas anteriormente, download de algum arquivo</w:t>
-      </w:r>
-      <w:r>
-        <w:rPr>
-          <w:rFonts w:eastAsia="Calibri" w:cs="Times New Roman"/>
-          <w:color w:val="auto"/>
-          <w:szCs w:val="22"/>
-          <w:lang w:eastAsia="en-US"/>
-        </w:rPr>
-        <w:t xml:space="preserve">, </w:t>
-      </w:r>
-      <w:r>
-        <w:rPr>
-          <w:rFonts w:eastAsia="Calibri" w:cs="Times New Roman"/>
-          <w:color w:val="auto"/>
-          <w:szCs w:val="22"/>
-          <w:lang w:eastAsia="en-US"/>
-        </w:rPr>
-        <w:t xml:space="preserve">ou </w:t>
-      </w:r>
-      <w:proofErr w:type="gramStart"/>
-      <w:r>
-        <w:rPr>
-          <w:rFonts w:eastAsia="Calibri" w:cs="Times New Roman"/>
-          <w:color w:val="auto"/>
-          <w:szCs w:val="22"/>
-          <w:lang w:eastAsia="en-US"/>
-        </w:rPr>
-        <w:t>qualquer informações</w:t>
-      </w:r>
-      <w:proofErr w:type="gramEnd"/>
-      <w:r>
-        <w:rPr>
-          <w:rFonts w:eastAsia="Calibri" w:cs="Times New Roman"/>
-          <w:color w:val="auto"/>
-          <w:szCs w:val="22"/>
-          <w:lang w:eastAsia="en-US"/>
-        </w:rPr>
-        <w:t xml:space="preserve"> que supra a necessidade do usuário.</w:t>
+        <w:t xml:space="preserve">um nível abstração baixo e sem controle na resposta das requisições. Imagine, por exemplo, </w:t>
+      </w:r>
+      <w:r>
+        <w:rPr>
+          <w:rFonts w:eastAsia="Calibri" w:cs="Times New Roman"/>
+          <w:color w:val="auto"/>
+          <w:szCs w:val="22"/>
+          <w:lang w:eastAsia="en-US"/>
+        </w:rPr>
+        <w:t xml:space="preserve">que um usuário fizesse uma requisição em uma </w:t>
+      </w:r>
+      <w:proofErr w:type="spellStart"/>
+      <w:r>
+        <w:rPr>
+          <w:rFonts w:eastAsia="Calibri" w:cs="Times New Roman"/>
+          <w:i/>
+          <w:color w:val="auto"/>
+          <w:szCs w:val="22"/>
+          <w:lang w:eastAsia="en-US"/>
+        </w:rPr>
+        <w:t>url</w:t>
+      </w:r>
+      <w:proofErr w:type="spellEnd"/>
+      <w:r>
+        <w:rPr>
+          <w:rFonts w:eastAsia="Calibri" w:cs="Times New Roman"/>
+          <w:color w:val="auto"/>
+          <w:szCs w:val="22"/>
+          <w:lang w:eastAsia="en-US"/>
+        </w:rPr>
+        <w:t xml:space="preserve"> e essa retorna</w:t>
+      </w:r>
+      <w:r>
+        <w:rPr>
+          <w:rFonts w:eastAsia="Calibri" w:cs="Times New Roman"/>
+          <w:color w:val="auto"/>
+          <w:szCs w:val="22"/>
+          <w:lang w:eastAsia="en-US"/>
+        </w:rPr>
+        <w:t>sse uma quantidade imensa de dados, dos quais não seriam usados nem a metade.</w:t>
+      </w:r>
+      <w:r>
+        <w:rPr>
+          <w:rFonts w:eastAsia="Calibri" w:cs="Times New Roman"/>
+          <w:color w:val="auto"/>
+          <w:szCs w:val="22"/>
+          <w:lang w:eastAsia="en-US"/>
+        </w:rPr>
+        <w:t xml:space="preserve"> Além disso, </w:t>
+      </w:r>
+      <w:r>
+        <w:rPr>
+          <w:rFonts w:eastAsia="Calibri" w:cs="Times New Roman"/>
+          <w:color w:val="auto"/>
+          <w:szCs w:val="22"/>
+          <w:lang w:eastAsia="en-US"/>
+        </w:rPr>
+        <w:t>o desenvolvedor teria</w:t>
       </w:r>
       <w:r>
         <w:rPr>
@@ -7908,641 +8475,7 @@
           <w:szCs w:val="22"/>
           <w:lang w:eastAsia="en-US"/>
         </w:rPr>
-        <w:fldChar w:fldCharType="begin" w:fldLock="1"/>
-      </w:r>
-      <w:r>
-        <w:rPr>
-          <w:rFonts w:eastAsia="Calibri" w:cs="Times New Roman"/>
-          <w:color w:val="auto"/>
-          <w:szCs w:val="22"/>
-          <w:lang w:eastAsia="en-US"/>
-        </w:rPr>
-        <w:instrText>ADDIN CSL_CITATION {"citationItems":[{"id":"ITEM-1","itemData":{"author":[{"dropping-particle":"","family":"Mulloy","given":"Brian","non-dropping-particle":"","parse-names":false,"suffix":""}],"id":"ITEM-1","issued":{"date-parts":[["2012"]]},"title":"Web API Design","type":"article-journal"},"uris":["http://www.mendeley.com/documents/?uuid=7b452842-d3b0-4a19-9283-20f83cd1139b"]}],"mendeley":{"formattedCitation":"(MULLOY, 2012)","plainTextFormattedCitation":"(MULLOY, 2012)","previouslyFormattedCitation":"(MULLOY, 2012)"},"properties":{"noteIndex":0},"schema":"https://github.com/citation-style-language/schema/raw/master/csl-citation.json"}</w:instrText>
-      </w:r>
-      <w:r>
-        <w:rPr>
-          <w:rFonts w:eastAsia="Calibri" w:cs="Times New Roman"/>
-          <w:color w:val="auto"/>
-          <w:szCs w:val="22"/>
-          <w:lang w:eastAsia="en-US"/>
-        </w:rPr>
-        <w:fldChar w:fldCharType="separate"/>
-      </w:r>
-      <w:r>
-        <w:rPr>
-          <w:rFonts w:eastAsia="Calibri" w:cs="Times New Roman"/>
-          <w:noProof/>
-          <w:color w:val="auto"/>
-          <w:szCs w:val="22"/>
-          <w:lang w:eastAsia="en-US"/>
-        </w:rPr>
-        <w:t>(MULLOY, 2012)</w:t>
-      </w:r>
-      <w:r>
-        <w:rPr>
-          <w:rFonts w:eastAsia="Calibri" w:cs="Times New Roman"/>
-          <w:color w:val="auto"/>
-          <w:szCs w:val="22"/>
-          <w:lang w:eastAsia="en-US"/>
-        </w:rPr>
-        <w:fldChar w:fldCharType="end"/>
-      </w:r>
-    </w:p>
-    <w:p>
-      <w:pPr>
-        <w:suppressAutoHyphens w:val="0"/>
-        <w:rPr>
-          <w:rFonts w:eastAsia="Calibri" w:cs="Times New Roman"/>
-          <w:color w:val="auto"/>
-          <w:szCs w:val="22"/>
-          <w:lang w:eastAsia="en-US"/>
-        </w:rPr>
-      </w:pPr>
-    </w:p>
-    <w:p>
-      <w:pPr>
-        <w:suppressAutoHyphens w:val="0"/>
-        <w:rPr>
-          <w:rFonts w:eastAsia="Calibri" w:cs="Times New Roman"/>
-          <w:color w:val="auto"/>
-          <w:szCs w:val="22"/>
-          <w:lang w:eastAsia="en-US"/>
-        </w:rPr>
-      </w:pPr>
-      <w:r>
-        <w:rPr>
-          <w:rFonts w:eastAsia="Calibri" w:cs="Times New Roman"/>
-          <w:color w:val="auto"/>
-          <w:szCs w:val="22"/>
-          <w:lang w:eastAsia="en-US"/>
-        </w:rPr>
-        <w:t>Para desenvolver essas aplicações</w:t>
-      </w:r>
-      <w:r>
-        <w:rPr>
-          <w:rFonts w:eastAsia="Calibri" w:cs="Times New Roman"/>
-          <w:color w:val="auto"/>
-          <w:szCs w:val="22"/>
-          <w:lang w:eastAsia="en-US"/>
-        </w:rPr>
-        <w:t xml:space="preserve">, utilizamos o que é chamado de </w:t>
-      </w:r>
-      <w:r>
-        <w:rPr>
-          <w:rFonts w:eastAsia="Calibri" w:cs="Times New Roman"/>
-          <w:i/>
-          <w:color w:val="auto"/>
-          <w:szCs w:val="22"/>
-          <w:lang w:eastAsia="en-US"/>
-        </w:rPr>
-        <w:t>webservi</w:t>
-      </w:r>
-      <w:r>
-        <w:rPr>
-          <w:rFonts w:eastAsia="Calibri" w:cs="Times New Roman"/>
-          <w:i/>
-          <w:color w:val="auto"/>
-          <w:szCs w:val="22"/>
-          <w:lang w:eastAsia="en-US"/>
-        </w:rPr>
-        <w:t>c</w:t>
-      </w:r>
-      <w:r>
-        <w:rPr>
-          <w:rFonts w:eastAsia="Calibri" w:cs="Times New Roman"/>
-          <w:i/>
-          <w:color w:val="auto"/>
-          <w:szCs w:val="22"/>
-          <w:lang w:eastAsia="en-US"/>
-        </w:rPr>
-        <w:t>e</w:t>
-      </w:r>
-      <w:r>
-        <w:rPr>
-          <w:rFonts w:eastAsia="Calibri" w:cs="Times New Roman"/>
-          <w:color w:val="auto"/>
-          <w:szCs w:val="22"/>
-          <w:lang w:eastAsia="en-US"/>
-        </w:rPr>
-        <w:t xml:space="preserve"> para gerir essas requisições que o usuário faz através de uma aplicação web</w:t>
-      </w:r>
-      <w:r>
-        <w:rPr>
-          <w:rFonts w:eastAsia="Calibri" w:cs="Times New Roman"/>
-          <w:color w:val="auto"/>
-          <w:szCs w:val="22"/>
-          <w:lang w:eastAsia="en-US"/>
-        </w:rPr>
-        <w:t>.</w:t>
-      </w:r>
-      <w:r>
-        <w:rPr>
-          <w:rFonts w:eastAsia="Calibri" w:cs="Times New Roman"/>
-          <w:color w:val="auto"/>
-          <w:szCs w:val="22"/>
-          <w:lang w:eastAsia="en-US"/>
-        </w:rPr>
-        <w:t xml:space="preserve"> </w:t>
-      </w:r>
-      <w:proofErr w:type="gramStart"/>
-      <w:r>
-        <w:rPr>
-          <w:rFonts w:eastAsia="Calibri" w:cs="Times New Roman"/>
-          <w:color w:val="auto"/>
-          <w:szCs w:val="22"/>
-          <w:lang w:eastAsia="en-US"/>
-        </w:rPr>
-        <w:t xml:space="preserve">Esse </w:t>
-      </w:r>
-      <w:r>
-        <w:rPr>
-          <w:rFonts w:eastAsia="Calibri" w:cs="Times New Roman"/>
-          <w:i/>
-          <w:color w:val="auto"/>
-          <w:szCs w:val="22"/>
-          <w:lang w:eastAsia="en-US"/>
-        </w:rPr>
-        <w:t>web</w:t>
-      </w:r>
-      <w:proofErr w:type="gramEnd"/>
-      <w:r>
-        <w:rPr>
-          <w:rFonts w:eastAsia="Calibri" w:cs="Times New Roman"/>
-          <w:i/>
-          <w:color w:val="auto"/>
-          <w:szCs w:val="22"/>
-          <w:lang w:eastAsia="en-US"/>
-        </w:rPr>
-        <w:t xml:space="preserve"> servisse</w:t>
-      </w:r>
-      <w:r>
-        <w:rPr>
-          <w:rFonts w:eastAsia="Calibri" w:cs="Times New Roman"/>
-          <w:color w:val="auto"/>
-          <w:szCs w:val="22"/>
-          <w:lang w:eastAsia="en-US"/>
-        </w:rPr>
-        <w:t xml:space="preserve"> nada mais é do que </w:t>
-      </w:r>
-      <w:r>
-        <w:rPr>
-          <w:rFonts w:eastAsia="Calibri" w:cs="Times New Roman"/>
-          <w:color w:val="auto"/>
-          <w:szCs w:val="22"/>
-          <w:lang w:eastAsia="en-US"/>
-        </w:rPr>
-        <w:t xml:space="preserve">um serviço com um ponto de entrada (uma </w:t>
-      </w:r>
-      <w:proofErr w:type="spellStart"/>
-      <w:r>
-        <w:rPr>
-          <w:rFonts w:eastAsia="Calibri" w:cs="Times New Roman"/>
-          <w:i/>
-          <w:color w:val="auto"/>
-          <w:szCs w:val="22"/>
-          <w:lang w:eastAsia="en-US"/>
-        </w:rPr>
-        <w:t>url</w:t>
-      </w:r>
-      <w:proofErr w:type="spellEnd"/>
-      <w:r>
-        <w:rPr>
-          <w:rFonts w:eastAsia="Calibri" w:cs="Times New Roman"/>
-          <w:color w:val="auto"/>
-          <w:szCs w:val="22"/>
-          <w:lang w:eastAsia="en-US"/>
-        </w:rPr>
-        <w:t>) onde são mandadas informações pelo usuários</w:t>
-      </w:r>
-      <w:r>
-        <w:rPr>
-          <w:rFonts w:eastAsia="Calibri" w:cs="Times New Roman"/>
-          <w:color w:val="auto"/>
-          <w:szCs w:val="22"/>
-          <w:lang w:eastAsia="en-US"/>
-        </w:rPr>
-        <w:t xml:space="preserve">. Essas informações são processadas e retornam </w:t>
-      </w:r>
-      <w:r>
-        <w:rPr>
-          <w:rFonts w:eastAsia="Calibri" w:cs="Times New Roman"/>
-          <w:color w:val="auto"/>
-          <w:szCs w:val="22"/>
-          <w:lang w:eastAsia="en-US"/>
-        </w:rPr>
-        <w:t xml:space="preserve">um </w:t>
-      </w:r>
-      <w:r>
-        <w:rPr>
-          <w:rFonts w:eastAsia="Calibri" w:cs="Times New Roman"/>
-          <w:i/>
-          <w:color w:val="auto"/>
-          <w:szCs w:val="22"/>
-          <w:lang w:eastAsia="en-US"/>
-        </w:rPr>
-        <w:t>feedback</w:t>
-      </w:r>
-      <w:r>
-        <w:rPr>
-          <w:rFonts w:eastAsia="Calibri" w:cs="Times New Roman"/>
-          <w:color w:val="auto"/>
-          <w:szCs w:val="22"/>
-          <w:lang w:eastAsia="en-US"/>
-        </w:rPr>
-        <w:t xml:space="preserve"> sobre aquela requisição. </w:t>
-      </w:r>
-      <w:r>
-        <w:rPr>
-          <w:rFonts w:eastAsia="Calibri" w:cs="Times New Roman"/>
-          <w:color w:val="auto"/>
-          <w:szCs w:val="22"/>
-          <w:lang w:eastAsia="en-US"/>
-        </w:rPr>
-        <w:fldChar w:fldCharType="begin" w:fldLock="1"/>
-      </w:r>
-      <w:r>
-        <w:rPr>
-          <w:rFonts w:eastAsia="Calibri" w:cs="Times New Roman"/>
-          <w:color w:val="auto"/>
-          <w:szCs w:val="22"/>
-          <w:lang w:eastAsia="en-US"/>
-        </w:rPr>
-        <w:instrText>ADDIN CSL_CITATION {"citationItems":[{"id":"ITEM-1","itemData":{"DOI":"10.1007/978-3-319-17112-8","ISBN":"978-3-319-17111-1","abstract":"We present SecureMDD, a development method for secure service applications that integrates a model-driven approach with formal specification techniques using abstract state machines (ASMs), refinement to code and verification with the interactive theorem prover KIV. A larger case study is used to highlight various aspects of the method with a focus on services and their formal verification.","author":[{"dropping-particle":"","family":"Borek","given":"Marian","non-dropping-particle":"","parse-names":false,"suffix":""},{"dropping-particle":"","family":"Katkalov","given":"Kuzman","non-dropping-particle":"","parse-names":false,"suffix":""},{"dropping-particle":"","family":"Moebius","given":"Nina","non-dropping-particle":"","parse-names":false,"suffix":""},{"dropping-particle":"","family":"Reif","given":"Wolfgang","non-dropping-particle":"","parse-names":false,"suffix":""},{"dropping-particle":"","family":"Schellhorn","given":"Gerhard","non-dropping-particle":"","parse-names":false,"suffix":""},{"dropping-particle":"","family":"Stenzel","given":"Kurt","non-dropping-particle":"","parse-names":false,"suffix":""}],"container-title":"Correct Software in Web Applications and Web Services","id":"ITEM-1","issued":{"date-parts":[["2015"]]},"number-of-pages":"45-81","title":"Correct Software in Web Applications and Web Services","type":"book"},"uris":["http://www.mendeley.com/documents/?uuid=ff0dd940-96d6-4f6c-b6ab-82645688cf57"]}],"mendeley":{"formattedCitation":"(BOREK &lt;i&gt;et al.&lt;/i&gt;, 2015)","plainTextFormattedCitation":"(BOREK et al., 2015)","previouslyFormattedCitation":"(BOREK &lt;i&gt;et al.&lt;/i&gt;, 2015)"},"properties":{"noteIndex":0},"schema":"https://github.com/citation-style-language/schema/raw/master/csl-citation.json"}</w:instrText>
-      </w:r>
-      <w:r>
-        <w:rPr>
-          <w:rFonts w:eastAsia="Calibri" w:cs="Times New Roman"/>
-          <w:color w:val="auto"/>
-          <w:szCs w:val="22"/>
-          <w:lang w:eastAsia="en-US"/>
-        </w:rPr>
-        <w:fldChar w:fldCharType="separate"/>
-      </w:r>
-      <w:r>
-        <w:rPr>
-          <w:rFonts w:eastAsia="Calibri" w:cs="Times New Roman"/>
-          <w:noProof/>
-          <w:color w:val="auto"/>
-          <w:szCs w:val="22"/>
-          <w:lang w:eastAsia="en-US"/>
-        </w:rPr>
-        <w:t xml:space="preserve">(BOREK </w:t>
-      </w:r>
-      <w:r>
-        <w:rPr>
-          <w:rFonts w:eastAsia="Calibri" w:cs="Times New Roman"/>
-          <w:i/>
-          <w:noProof/>
-          <w:color w:val="auto"/>
-          <w:szCs w:val="22"/>
-          <w:lang w:eastAsia="en-US"/>
-        </w:rPr>
-        <w:t>et al.</w:t>
-      </w:r>
-      <w:r>
-        <w:rPr>
-          <w:rFonts w:eastAsia="Calibri" w:cs="Times New Roman"/>
-          <w:noProof/>
-          <w:color w:val="auto"/>
-          <w:szCs w:val="22"/>
-          <w:lang w:eastAsia="en-US"/>
-        </w:rPr>
-        <w:t>, 2015)</w:t>
-      </w:r>
-      <w:r>
-        <w:rPr>
-          <w:rFonts w:eastAsia="Calibri" w:cs="Times New Roman"/>
-          <w:color w:val="auto"/>
-          <w:szCs w:val="22"/>
-          <w:lang w:eastAsia="en-US"/>
-        </w:rPr>
-        <w:fldChar w:fldCharType="end"/>
-      </w:r>
-    </w:p>
-    <w:p>
-      <w:pPr>
-        <w:suppressAutoHyphens w:val="0"/>
-        <w:rPr>
-          <w:rFonts w:eastAsia="Calibri" w:cs="Times New Roman"/>
-          <w:color w:val="auto"/>
-          <w:szCs w:val="22"/>
-          <w:lang w:eastAsia="en-US"/>
-        </w:rPr>
-      </w:pPr>
-    </w:p>
-    <w:p>
-      <w:pPr>
-        <w:suppressAutoHyphens w:val="0"/>
-        <w:rPr>
-          <w:rFonts w:eastAsia="Calibri" w:cs="Times New Roman"/>
-          <w:color w:val="auto"/>
-          <w:szCs w:val="22"/>
-          <w:lang w:eastAsia="en-US"/>
-        </w:rPr>
-      </w:pPr>
-      <w:r>
-        <w:rPr>
-          <w:rFonts w:eastAsia="Calibri" w:cs="Times New Roman"/>
-          <w:color w:val="auto"/>
-          <w:szCs w:val="22"/>
-          <w:lang w:eastAsia="en-US"/>
-        </w:rPr>
-        <w:t>A maneira com a qual esses</w:t>
-      </w:r>
-      <w:r>
-        <w:rPr>
-          <w:rFonts w:eastAsia="Calibri" w:cs="Times New Roman"/>
-          <w:i/>
-          <w:color w:val="auto"/>
-          <w:szCs w:val="22"/>
-          <w:lang w:eastAsia="en-US"/>
-        </w:rPr>
-        <w:t xml:space="preserve"> webservices</w:t>
-      </w:r>
-      <w:r>
-        <w:rPr>
-          <w:rFonts w:eastAsia="Calibri" w:cs="Times New Roman"/>
-          <w:color w:val="auto"/>
-          <w:szCs w:val="22"/>
-          <w:lang w:eastAsia="en-US"/>
-        </w:rPr>
-        <w:t xml:space="preserve"> foram desenvolvidos também evoluíram com o tempo</w:t>
-      </w:r>
-      <w:r>
-        <w:rPr>
-          <w:rFonts w:eastAsia="Calibri" w:cs="Times New Roman"/>
-          <w:color w:val="auto"/>
-          <w:szCs w:val="22"/>
-          <w:lang w:eastAsia="en-US"/>
-        </w:rPr>
-        <w:t xml:space="preserve">. Sua principal mudança sempre teve como foco a melhoria da produtividade dos desenvolvedores </w:t>
-      </w:r>
-      <w:r>
-        <w:rPr>
-          <w:rFonts w:eastAsia="Calibri" w:cs="Times New Roman"/>
-          <w:color w:val="auto"/>
-          <w:szCs w:val="22"/>
-          <w:lang w:eastAsia="en-US"/>
-        </w:rPr>
-        <w:t xml:space="preserve">para construção dos </w:t>
-      </w:r>
-      <w:r>
-        <w:rPr>
-          <w:rFonts w:eastAsia="Calibri" w:cs="Times New Roman"/>
-          <w:i/>
-          <w:color w:val="auto"/>
-          <w:szCs w:val="22"/>
-          <w:lang w:eastAsia="en-US"/>
-        </w:rPr>
-        <w:t>webservices</w:t>
-      </w:r>
-      <w:r>
-        <w:rPr>
-          <w:rFonts w:eastAsia="Calibri" w:cs="Times New Roman"/>
-          <w:color w:val="auto"/>
-          <w:szCs w:val="22"/>
-          <w:lang w:eastAsia="en-US"/>
-        </w:rPr>
-        <w:t xml:space="preserve">, performance de processamento dos dados </w:t>
-      </w:r>
-      <w:r>
-        <w:rPr>
-          <w:rFonts w:eastAsia="Calibri" w:cs="Times New Roman"/>
-          <w:color w:val="auto"/>
-          <w:szCs w:val="22"/>
-          <w:lang w:eastAsia="en-US"/>
-        </w:rPr>
-        <w:t>enviados nas requisições, automação na produção de documentação</w:t>
-      </w:r>
-      <w:r>
-        <w:rPr>
-          <w:rFonts w:eastAsia="Calibri" w:cs="Times New Roman"/>
-          <w:color w:val="auto"/>
-          <w:szCs w:val="22"/>
-          <w:lang w:eastAsia="en-US"/>
-        </w:rPr>
-        <w:t xml:space="preserve"> e processamento mais amigável tanto para máquinas quanto para humanos que interagem com o </w:t>
-      </w:r>
-      <w:r>
-        <w:rPr>
-          <w:rFonts w:eastAsia="Calibri" w:cs="Times New Roman"/>
-          <w:i/>
-          <w:color w:val="auto"/>
-          <w:szCs w:val="22"/>
-          <w:lang w:eastAsia="en-US"/>
-        </w:rPr>
-        <w:t>webservice</w:t>
-      </w:r>
-      <w:r>
-        <w:rPr>
-          <w:rFonts w:eastAsia="Calibri" w:cs="Times New Roman"/>
-          <w:color w:val="auto"/>
-          <w:szCs w:val="22"/>
-          <w:lang w:eastAsia="en-US"/>
-        </w:rPr>
-        <w:t xml:space="preserve">. </w:t>
-      </w:r>
-      <w:r>
-        <w:rPr>
-          <w:rFonts w:eastAsia="Calibri" w:cs="Times New Roman"/>
-          <w:color w:val="auto"/>
-          <w:szCs w:val="22"/>
-          <w:lang w:eastAsia="en-US"/>
-        </w:rPr>
-        <w:fldChar w:fldCharType="begin" w:fldLock="1"/>
-      </w:r>
-      <w:r>
-        <w:rPr>
-          <w:rFonts w:eastAsia="Calibri" w:cs="Times New Roman"/>
-          <w:color w:val="auto"/>
-          <w:szCs w:val="22"/>
-          <w:lang w:eastAsia="en-US"/>
-        </w:rPr>
-        <w:instrText>ADDIN CSL_CITATION {"citationItems":[{"id":"ITEM-1","itemData":{"DOI":"10.1007/978-3-319-17112-8","ISBN":"978-3-319-17111-1","abstract":"We present SecureMDD, a development method for secure service applications that integrates a model-driven approach with formal specification techniques using abstract state machines (ASMs), refinement to code and verification with the interactive theorem prover KIV. A larger case study is used to highlight various aspects of the method with a focus on services and their formal verification.","author":[{"dropping-particle":"","family":"Borek","given":"Marian","non-dropping-particle":"","parse-names":false,"suffix":""},{"dropping-particle":"","family":"Katkalov","given":"Kuzman","non-dropping-particle":"","parse-names":false,"suffix":""},{"dropping-particle":"","family":"Moebius","given":"Nina","non-dropping-particle":"","parse-names":false,"suffix":""},{"dropping-particle":"","family":"Reif","given":"Wolfgang","non-dropping-particle":"","parse-names":false,"suffix":""},{"dropping-particle":"","family":"Schellhorn","given":"Gerhard","non-dropping-particle":"","parse-names":false,"suffix":""},{"dropping-particle":"","family":"Stenzel","given":"Kurt","non-dropping-particle":"","parse-names":false,"suffix":""}],"container-title":"Correct Software in Web Applications and Web Services","id":"ITEM-1","issued":{"date-parts":[["2015"]]},"number-of-pages":"45-81","title":"Correct Software in Web Applications and Web Services","type":"book"},"uris":["http://www.mendeley.com/documents/?uuid=ff0dd940-96d6-4f6c-b6ab-82645688cf57"]}],"mendeley":{"formattedCitation":"(BOREK &lt;i&gt;et al.&lt;/i&gt;, 2015)","plainTextFormattedCitation":"(BOREK et al., 2015)","previouslyFormattedCitation":"(BOREK &lt;i&gt;et al.&lt;/i&gt;, 2015)"},"properties":{"noteIndex":0},"schema":"https://github.com/citation-style-language/schema/raw/master/csl-citation.json"}</w:instrText>
-      </w:r>
-      <w:r>
-        <w:rPr>
-          <w:rFonts w:eastAsia="Calibri" w:cs="Times New Roman"/>
-          <w:color w:val="auto"/>
-          <w:szCs w:val="22"/>
-          <w:lang w:eastAsia="en-US"/>
-        </w:rPr>
-        <w:fldChar w:fldCharType="separate"/>
-      </w:r>
-      <w:r>
-        <w:rPr>
-          <w:rFonts w:eastAsia="Calibri" w:cs="Times New Roman"/>
-          <w:noProof/>
-          <w:color w:val="auto"/>
-          <w:szCs w:val="22"/>
-          <w:lang w:eastAsia="en-US"/>
-        </w:rPr>
-        <w:t xml:space="preserve">(BOREK </w:t>
-      </w:r>
-      <w:r>
-        <w:rPr>
-          <w:rFonts w:eastAsia="Calibri" w:cs="Times New Roman"/>
-          <w:i/>
-          <w:noProof/>
-          <w:color w:val="auto"/>
-          <w:szCs w:val="22"/>
-          <w:lang w:eastAsia="en-US"/>
-        </w:rPr>
-        <w:t>et al.</w:t>
-      </w:r>
-      <w:r>
-        <w:rPr>
-          <w:rFonts w:eastAsia="Calibri" w:cs="Times New Roman"/>
-          <w:noProof/>
-          <w:color w:val="auto"/>
-          <w:szCs w:val="22"/>
-          <w:lang w:eastAsia="en-US"/>
-        </w:rPr>
-        <w:t>, 2015)</w:t>
-      </w:r>
-      <w:r>
-        <w:rPr>
-          <w:rFonts w:eastAsia="Calibri" w:cs="Times New Roman"/>
-          <w:color w:val="auto"/>
-          <w:szCs w:val="22"/>
-          <w:lang w:eastAsia="en-US"/>
-        </w:rPr>
-        <w:fldChar w:fldCharType="end"/>
-      </w:r>
-    </w:p>
-    <w:p>
-      <w:pPr>
-        <w:suppressAutoHyphens w:val="0"/>
-        <w:rPr>
-          <w:rFonts w:eastAsia="Calibri" w:cs="Times New Roman"/>
-          <w:color w:val="auto"/>
-          <w:szCs w:val="22"/>
-          <w:lang w:eastAsia="en-US"/>
-        </w:rPr>
-      </w:pPr>
-    </w:p>
-    <w:p>
-      <w:pPr>
-        <w:suppressAutoHyphens w:val="0"/>
-        <w:rPr>
-          <w:rFonts w:eastAsia="Calibri" w:cs="Times New Roman"/>
-          <w:color w:val="auto"/>
-          <w:szCs w:val="22"/>
-          <w:lang w:eastAsia="en-US"/>
-        </w:rPr>
-      </w:pPr>
-      <w:r>
-        <w:rPr>
-          <w:rFonts w:eastAsia="Calibri" w:cs="Times New Roman"/>
-          <w:color w:val="auto"/>
-          <w:szCs w:val="22"/>
-          <w:lang w:eastAsia="en-US"/>
-        </w:rPr>
-        <w:t xml:space="preserve">Até o presente momento, essas aplicações eram desenvolvidas utilizando tecnologias como </w:t>
-      </w:r>
-      <w:r>
-        <w:rPr>
-          <w:rFonts w:eastAsia="Calibri" w:cs="Times New Roman"/>
-          <w:i/>
-          <w:color w:val="auto"/>
-          <w:szCs w:val="22"/>
-          <w:lang w:eastAsia="en-US"/>
-        </w:rPr>
-        <w:t>REST</w:t>
-      </w:r>
-      <w:r>
-        <w:rPr>
-          <w:rFonts w:eastAsia="Calibri" w:cs="Times New Roman"/>
-          <w:color w:val="auto"/>
-          <w:szCs w:val="22"/>
-          <w:lang w:eastAsia="en-US"/>
-        </w:rPr>
-        <w:t xml:space="preserve"> e </w:t>
-      </w:r>
-      <w:r>
-        <w:rPr>
-          <w:rFonts w:eastAsia="Calibri" w:cs="Times New Roman"/>
-          <w:i/>
-          <w:color w:val="auto"/>
-          <w:szCs w:val="22"/>
-          <w:lang w:eastAsia="en-US"/>
-        </w:rPr>
-        <w:t>SOAP</w:t>
-      </w:r>
-      <w:r>
-        <w:rPr>
-          <w:rFonts w:eastAsia="Calibri" w:cs="Times New Roman"/>
-          <w:color w:val="auto"/>
-          <w:szCs w:val="22"/>
-          <w:lang w:eastAsia="en-US"/>
-        </w:rPr>
-        <w:t xml:space="preserve">. </w:t>
-      </w:r>
-      <w:r>
-        <w:rPr>
-          <w:rFonts w:eastAsia="Calibri" w:cs="Times New Roman"/>
-          <w:color w:val="auto"/>
-          <w:szCs w:val="22"/>
-          <w:lang w:eastAsia="en-US"/>
-        </w:rPr>
-        <w:t xml:space="preserve">O problema de utilizar essas tecnologias é que às vezes tínhamos </w:t>
-      </w:r>
-      <w:r>
-        <w:rPr>
-          <w:rFonts w:eastAsia="Calibri" w:cs="Times New Roman"/>
-          <w:color w:val="auto"/>
-          <w:szCs w:val="22"/>
-          <w:lang w:eastAsia="en-US"/>
-        </w:rPr>
-        <w:t xml:space="preserve">um nível abstração baixo e sem controle na resposta das requisições. Imagine, por exemplo, </w:t>
-      </w:r>
-      <w:r>
-        <w:rPr>
-          <w:rFonts w:eastAsia="Calibri" w:cs="Times New Roman"/>
-          <w:color w:val="auto"/>
-          <w:szCs w:val="22"/>
-          <w:lang w:eastAsia="en-US"/>
-        </w:rPr>
-        <w:t xml:space="preserve">que um usuário fizesse uma requisição em uma </w:t>
-      </w:r>
-      <w:proofErr w:type="spellStart"/>
-      <w:r>
-        <w:rPr>
-          <w:rFonts w:eastAsia="Calibri" w:cs="Times New Roman"/>
-          <w:i/>
-          <w:color w:val="auto"/>
-          <w:szCs w:val="22"/>
-          <w:lang w:eastAsia="en-US"/>
-        </w:rPr>
-        <w:t>url</w:t>
-      </w:r>
-      <w:proofErr w:type="spellEnd"/>
-      <w:r>
-        <w:rPr>
-          <w:rFonts w:eastAsia="Calibri" w:cs="Times New Roman"/>
-          <w:color w:val="auto"/>
-          <w:szCs w:val="22"/>
-          <w:lang w:eastAsia="en-US"/>
-        </w:rPr>
-        <w:t xml:space="preserve"> e essa retorna</w:t>
-      </w:r>
-      <w:r>
-        <w:rPr>
-          <w:rFonts w:eastAsia="Calibri" w:cs="Times New Roman"/>
-          <w:color w:val="auto"/>
-          <w:szCs w:val="22"/>
-          <w:lang w:eastAsia="en-US"/>
-        </w:rPr>
-        <w:t>sse uma quantidade imensa de dados, dos quais não seriam usados nem a metade.</w:t>
-      </w:r>
-      <w:r>
-        <w:rPr>
-          <w:rFonts w:eastAsia="Calibri" w:cs="Times New Roman"/>
-          <w:color w:val="auto"/>
-          <w:szCs w:val="22"/>
-          <w:lang w:eastAsia="en-US"/>
-        </w:rPr>
-        <w:t xml:space="preserve"> Além disso, teríamos uma resposta no formato </w:t>
+        <w:t xml:space="preserve">uma resposta no formato </w:t>
       </w:r>
       <w:r>
         <w:rPr>
@@ -8703,7 +8636,25 @@
           <w:szCs w:val="22"/>
           <w:lang w:eastAsia="en-US"/>
         </w:rPr>
-        <w:t xml:space="preserve">, temos como objetivo apresentar uma das tecnologias desenvolvidas para construção de </w:t>
+        <w:t>, o objetivo</w:t>
+      </w:r>
+      <w:r>
+        <w:rPr>
+          <w:rFonts w:eastAsia="Calibri" w:cs="Times New Roman"/>
+          <w:color w:val="auto"/>
+          <w:szCs w:val="22"/>
+          <w:lang w:eastAsia="en-US"/>
+        </w:rPr>
+        <w:t xml:space="preserve"> é</w:t>
+      </w:r>
+      <w:r>
+        <w:rPr>
+          <w:rFonts w:eastAsia="Calibri" w:cs="Times New Roman"/>
+          <w:color w:val="auto"/>
+          <w:szCs w:val="22"/>
+          <w:lang w:eastAsia="en-US"/>
+        </w:rPr>
+        <w:t xml:space="preserve"> apresentar uma das tecnologias desenvolvidas para construção de </w:t>
       </w:r>
       <w:r>
         <w:rPr>
@@ -8823,15 +8774,49 @@
         </w:rPr>
         <w:t xml:space="preserve"> para implementar APIs (</w:t>
       </w:r>
+      <w:proofErr w:type="spellStart"/>
       <w:r>
         <w:rPr>
           <w:rFonts w:eastAsia="Calibri" w:cs="Times New Roman"/>
           <w:i/>
           <w:color w:val="auto"/>
           <w:szCs w:val="22"/>
-          <w:lang w:val="en-US" w:eastAsia="en-US"/>
-        </w:rPr>
-        <w:t>Application Programming Interface</w:t>
+          <w:lang w:eastAsia="en-US"/>
+        </w:rPr>
+        <w:t>Application</w:t>
+      </w:r>
+      <w:proofErr w:type="spellEnd"/>
+      <w:r>
+        <w:rPr>
+          <w:rFonts w:eastAsia="Calibri" w:cs="Times New Roman"/>
+          <w:i/>
+          <w:color w:val="auto"/>
+          <w:szCs w:val="22"/>
+          <w:lang w:eastAsia="en-US"/>
+        </w:rPr>
+        <w:t xml:space="preserve"> </w:t>
+      </w:r>
+      <w:proofErr w:type="spellStart"/>
+      <w:r>
+        <w:rPr>
+          <w:rFonts w:eastAsia="Calibri" w:cs="Times New Roman"/>
+          <w:i/>
+          <w:color w:val="auto"/>
+          <w:szCs w:val="22"/>
+          <w:lang w:eastAsia="en-US"/>
+        </w:rPr>
+        <w:t>Programming</w:t>
+      </w:r>
+      <w:proofErr w:type="spellEnd"/>
+      <w:r>
+        <w:rPr>
+          <w:rFonts w:eastAsia="Calibri" w:cs="Times New Roman"/>
+          <w:i/>
+          <w:color w:val="auto"/>
+          <w:szCs w:val="22"/>
+          <w:lang w:eastAsia="en-US"/>
+        </w:rPr>
+        <w:t xml:space="preserve"> Interface</w:t>
       </w:r>
       <w:r>
         <w:rPr>
@@ -8949,7 +8934,7 @@
           <w:szCs w:val="22"/>
           <w:lang w:eastAsia="en-US"/>
         </w:rPr>
-        <w:instrText>ADDIN CSL_CITATION {"citationItems":[{"id":"ITEM-1","itemData":{"author":[{"dropping-particle":"","family":"Brito","given":"Gleison","non-dropping-particle":"","parse-names":false,"suffix":""},{"dropping-particle":"","family":"Mombach","given":"Thais","non-dropping-particle":"","parse-names":false,"suffix":""},{"dropping-particle":"","family":"Valente","given":"Marco Tulio","non-dropping-particle":"","parse-names":false,"suffix":""}],"container-title":"SANER 2019 - 26th edition of the IEEE International Conference on Software Analysis, Evolution and Reengineering","id":"ITEM-1","issued":{"date-parts":[["2019"]]},"title":"Migrating to GraphQL: A Practical Assessment","type":"article-journal"},"uris":["http://www.mendeley.com/documents/?uuid=d5b196f6-35aa-4be7-af9c-7523f5ce3dc0"]}],"mendeley":{"formattedCitation":"(BRITO; MOMBACH; VALENTE, 2019)","plainTextFormattedCitation":"(BRITO; MOMBACH; VALENTE, 2019)"},"properties":{"noteIndex":0},"schema":"https://github.com/citation-style-language/schema/raw/master/csl-citation.json"}</w:instrText>
+        <w:instrText>ADDIN CSL_CITATION {"citationItems":[{"id":"ITEM-1","itemData":{"author":[{"dropping-particle":"","family":"Brito","given":"Gleison","non-dropping-particle":"","parse-names":false,"suffix":""},{"dropping-particle":"","family":"Mombach","given":"Thais","non-dropping-particle":"","parse-names":false,"suffix":""},{"dropping-particle":"","family":"Valente","given":"Marco Tulio","non-dropping-particle":"","parse-names":false,"suffix":""}],"container-title":"SANER 2019 - 26th edition of the IEEE International Conference on Software Analysis, Evolution and Reengineering","id":"ITEM-1","issued":{"date-parts":[["2019"]]},"title":"Migrating to GraphQL: A Practical Assessment","type":"article-journal"},"uris":["http://www.mendeley.com/documents/?uuid=d5b196f6-35aa-4be7-af9c-7523f5ce3dc0"]}],"mendeley":{"formattedCitation":"(BRITO; MOMBACH; VALENTE, 2019)","plainTextFormattedCitation":"(BRITO; MOMBACH; VALENTE, 2019)","previouslyFormattedCitation":"(BRITO; MOMBACH; VALENTE, 2019)"},"properties":{"noteIndex":0},"schema":"https://github.com/citation-style-language/schema/raw/master/csl-citation.json"}</w:instrText>
       </w:r>
       <w:r>
         <w:rPr>
@@ -9002,7 +8987,7 @@
           <w:lang w:eastAsia="pt-BR"/>
         </w:rPr>
       </w:pPr>
-      <w:bookmarkStart w:id="30" w:name="_Toc7276585"/>
+      <w:bookmarkStart w:id="31" w:name="_Toc9001987"/>
       <w:r>
         <w:rPr>
           <w:color w:val="auto"/>
@@ -9026,7 +9011,7 @@
         </w:rPr>
         <w:t xml:space="preserve"> Web</w:t>
       </w:r>
-      <w:bookmarkEnd w:id="30"/>
+      <w:bookmarkEnd w:id="31"/>
     </w:p>
     <w:p>
       <w:pPr>
@@ -9081,7 +9066,7 @@
           <w:lang w:eastAsia="pt-BR"/>
         </w:rPr>
       </w:pPr>
-      <w:bookmarkStart w:id="31" w:name="_Toc7276586"/>
+      <w:bookmarkStart w:id="32" w:name="_Toc9001988"/>
       <w:r>
         <w:rPr>
           <w:lang w:eastAsia="pt-BR"/>
@@ -9095,7 +9080,7 @@
         </w:rPr>
         <w:t>Uma breve história</w:t>
       </w:r>
-      <w:bookmarkEnd w:id="31"/>
+      <w:bookmarkEnd w:id="32"/>
     </w:p>
     <w:p>
       <w:pPr>
@@ -9114,6 +9099,7 @@
           <w:szCs w:val="22"/>
           <w:lang w:eastAsia="en-US"/>
         </w:rPr>
+        <w:lastRenderedPageBreak/>
         <w:t xml:space="preserve">Escrever bem pode ser um dom para poetas e literatos, mas a maioria de nós está apta para escrever um simples artigo, um resumo, uma redação tosca das próprias </w:t>
       </w:r>
       <w:r>
@@ -9200,7 +9186,7 @@
           <w:lang w:eastAsia="en-US"/>
         </w:rPr>
       </w:pPr>
-      <w:bookmarkStart w:id="32" w:name="_Toc7276587"/>
+      <w:bookmarkStart w:id="33" w:name="_Toc9001989"/>
       <w:r>
         <w:rPr>
           <w:rFonts w:eastAsia="Calibri"/>
@@ -9217,7 +9203,7 @@
         </w:rPr>
         <w:t>Desenvolvimento de Aplicações para web</w:t>
       </w:r>
-      <w:bookmarkEnd w:id="32"/>
+      <w:bookmarkEnd w:id="33"/>
     </w:p>
     <w:p>
       <w:pPr>
@@ -9267,7 +9253,7 @@
           <w:lang w:val="es-ES_tradnl"/>
         </w:rPr>
       </w:pPr>
-      <w:bookmarkStart w:id="33" w:name="_Toc508229557"/>
+      <w:bookmarkStart w:id="34" w:name="_Toc508229557"/>
       <w:r>
         <w:t xml:space="preserve">Quadro </w:t>
       </w:r>
@@ -9277,7 +9263,7 @@
         </w:rPr>
         <w:t xml:space="preserve">1 – </w:t>
       </w:r>
-      <w:bookmarkEnd w:id="33"/>
+      <w:bookmarkEnd w:id="34"/>
       <w:r>
         <w:rPr>
           <w:color w:val="FF0000"/>
@@ -10027,7 +10013,7 @@
           <w:lang w:eastAsia="en-US"/>
         </w:rPr>
       </w:pPr>
-      <w:bookmarkStart w:id="34" w:name="_Toc7276588"/>
+      <w:bookmarkStart w:id="35" w:name="_Toc9001990"/>
       <w:r>
         <w:rPr>
           <w:rFonts w:eastAsia="Calibri"/>
@@ -10053,7 +10039,7 @@
         </w:rPr>
         <w:t>REST, SOAP e JSON</w:t>
       </w:r>
-      <w:bookmarkEnd w:id="34"/>
+      <w:bookmarkEnd w:id="35"/>
     </w:p>
     <w:p>
       <w:pPr>
@@ -10116,7 +10102,7 @@
           <w:lang w:eastAsia="en-US"/>
         </w:rPr>
       </w:pPr>
-      <w:bookmarkStart w:id="35" w:name="_Toc7276589"/>
+      <w:bookmarkStart w:id="36" w:name="_Toc9001991"/>
       <w:r>
         <w:rPr>
           <w:rFonts w:eastAsia="Calibri"/>
@@ -10133,7 +10119,7 @@
         </w:rPr>
         <w:t>Subtítulo 1</w:t>
       </w:r>
-      <w:bookmarkEnd w:id="35"/>
+      <w:bookmarkEnd w:id="36"/>
     </w:p>
     <w:p>
       <w:pPr>
@@ -10195,7 +10181,7 @@
           <w:lang w:eastAsia="en-US"/>
         </w:rPr>
       </w:pPr>
-      <w:bookmarkStart w:id="36" w:name="_Toc7276590"/>
+      <w:bookmarkStart w:id="37" w:name="_Toc9001992"/>
       <w:r>
         <w:rPr>
           <w:rFonts w:eastAsia="Calibri"/>
@@ -10212,7 +10198,7 @@
         </w:rPr>
         <w:t>Subtítulo n</w:t>
       </w:r>
-      <w:bookmarkEnd w:id="36"/>
+      <w:bookmarkEnd w:id="37"/>
     </w:p>
     <w:p>
       <w:pPr>
@@ -10308,7 +10294,7 @@
           <w:lang w:eastAsia="en-US"/>
         </w:rPr>
       </w:pPr>
-      <w:bookmarkStart w:id="37" w:name="_Toc7276591"/>
+      <w:bookmarkStart w:id="38" w:name="_Toc9001993"/>
       <w:r>
         <w:rPr>
           <w:rFonts w:eastAsia="Calibri"/>
@@ -10334,7 +10320,7 @@
         </w:rPr>
         <w:t>O que é GraphQL</w:t>
       </w:r>
-      <w:bookmarkEnd w:id="37"/>
+      <w:bookmarkEnd w:id="38"/>
     </w:p>
     <w:p>
       <w:pPr>
@@ -10408,7 +10394,7 @@
           <w:lang w:eastAsia="en-US"/>
         </w:rPr>
       </w:pPr>
-      <w:bookmarkStart w:id="38" w:name="_Toc7276592"/>
+      <w:bookmarkStart w:id="39" w:name="_Toc9001994"/>
       <w:r>
         <w:rPr>
           <w:rFonts w:eastAsia="Calibri"/>
@@ -10417,7 +10403,7 @@
         </w:rPr>
         <w:t>n.1 Subtítulo 1</w:t>
       </w:r>
-      <w:bookmarkEnd w:id="38"/>
+      <w:bookmarkEnd w:id="39"/>
     </w:p>
     <w:p>
       <w:pPr>
@@ -10480,7 +10466,7 @@
           <w:lang w:eastAsia="en-US"/>
         </w:rPr>
       </w:pPr>
-      <w:bookmarkStart w:id="39" w:name="_Toc7276593"/>
+      <w:bookmarkStart w:id="40" w:name="_Toc9001995"/>
       <w:r>
         <w:rPr>
           <w:rFonts w:eastAsia="Calibri"/>
@@ -10489,7 +10475,7 @@
         </w:rPr>
         <w:t>n.2 Subtítulo n</w:t>
       </w:r>
-      <w:bookmarkEnd w:id="39"/>
+      <w:bookmarkEnd w:id="40"/>
     </w:p>
     <w:p>
       <w:pPr>
@@ -10553,7 +10539,7 @@
           <w:lang w:eastAsia="en-US"/>
         </w:rPr>
       </w:pPr>
-      <w:bookmarkStart w:id="40" w:name="_Toc7276594"/>
+      <w:bookmarkStart w:id="41" w:name="_Toc9001996"/>
       <w:r>
         <w:rPr>
           <w:rFonts w:eastAsia="Calibri"/>
@@ -10570,7 +10556,7 @@
         </w:rPr>
         <w:t>Comparação de APIs tradicionais e GraphQL</w:t>
       </w:r>
-      <w:bookmarkEnd w:id="40"/>
+      <w:bookmarkEnd w:id="41"/>
     </w:p>
     <w:p>
       <w:pPr>
@@ -10656,7 +10642,7 @@
           <w:lang w:eastAsia="en-US"/>
         </w:rPr>
       </w:pPr>
-      <w:bookmarkStart w:id="41" w:name="_Toc7276595"/>
+      <w:bookmarkStart w:id="42" w:name="_Toc9001997"/>
       <w:r>
         <w:rPr>
           <w:rFonts w:eastAsia="Calibri"/>
@@ -10674,7 +10660,7 @@
         </w:rPr>
         <w:t>Estudo de caso</w:t>
       </w:r>
-      <w:bookmarkEnd w:id="41"/>
+      <w:bookmarkEnd w:id="42"/>
     </w:p>
     <w:p>
       <w:pPr>
@@ -10748,7 +10734,7 @@
           <w:lang w:eastAsia="en-US"/>
         </w:rPr>
       </w:pPr>
-      <w:bookmarkStart w:id="42" w:name="_Toc7276596"/>
+      <w:bookmarkStart w:id="43" w:name="_Toc9001998"/>
       <w:r>
         <w:rPr>
           <w:rFonts w:eastAsia="Calibri"/>
@@ -10765,7 +10751,7 @@
         </w:rPr>
         <w:t>Resultados de estudo de caso</w:t>
       </w:r>
-      <w:bookmarkEnd w:id="42"/>
+      <w:bookmarkEnd w:id="43"/>
     </w:p>
     <w:p>
       <w:pPr>
@@ -10853,7 +10839,7 @@
           <w:lang w:eastAsia="en-US"/>
         </w:rPr>
       </w:pPr>
-      <w:bookmarkStart w:id="43" w:name="_Toc7276597"/>
+      <w:bookmarkStart w:id="44" w:name="_Toc9001999"/>
       <w:r>
         <w:rPr>
           <w:rFonts w:eastAsia="Calibri"/>
@@ -10861,7 +10847,7 @@
         </w:rPr>
         <w:t>CONCLUSÃO / RECOMENDAÇÕES</w:t>
       </w:r>
-      <w:bookmarkEnd w:id="43"/>
+      <w:bookmarkEnd w:id="44"/>
     </w:p>
     <w:p>
       <w:pPr>
@@ -10947,7 +10933,7 @@
           <w:lang w:eastAsia="en-US"/>
         </w:rPr>
       </w:pPr>
-      <w:bookmarkStart w:id="44" w:name="_Toc7276598"/>
+      <w:bookmarkStart w:id="45" w:name="_Toc9002000"/>
       <w:r>
         <w:rPr>
           <w:rFonts w:eastAsia="Calibri"/>
@@ -10956,7 +10942,7 @@
         <w:lastRenderedPageBreak/>
         <w:t>REFERÊNCIAS</w:t>
       </w:r>
-      <w:bookmarkEnd w:id="44"/>
+      <w:bookmarkEnd w:id="45"/>
     </w:p>
     <w:p>
       <w:pPr>
@@ -11243,7 +11229,7 @@
           <w:lang w:eastAsia="en-US"/>
         </w:rPr>
       </w:pPr>
-      <w:bookmarkStart w:id="45" w:name="_Toc7276599"/>
+      <w:bookmarkStart w:id="46" w:name="_Toc9002001"/>
       <w:r>
         <w:rPr>
           <w:rFonts w:eastAsia="Calibri"/>
@@ -11252,7 +11238,7 @@
         <w:lastRenderedPageBreak/>
         <w:t>GLOSSÁRIO</w:t>
       </w:r>
-      <w:bookmarkEnd w:id="45"/>
+      <w:bookmarkEnd w:id="46"/>
     </w:p>
     <w:p>
       <w:pPr>
@@ -11320,7 +11306,7 @@
           <w:rFonts w:eastAsia="Calibri"/>
         </w:rPr>
       </w:pPr>
-      <w:bookmarkStart w:id="46" w:name="_Toc7276600"/>
+      <w:bookmarkStart w:id="47" w:name="_Toc9002002"/>
       <w:r>
         <w:rPr>
           <w:rFonts w:eastAsia="Calibri"/>
@@ -11328,7 +11314,7 @@
         <w:lastRenderedPageBreak/>
         <w:t>APÊNDICES</w:t>
       </w:r>
-      <w:bookmarkEnd w:id="46"/>
+      <w:bookmarkEnd w:id="47"/>
     </w:p>
     <w:p>
       <w:pPr>
@@ -11338,7 +11324,7 @@
           <w:lang w:eastAsia="pt-BR"/>
         </w:rPr>
       </w:pPr>
-      <w:bookmarkStart w:id="47" w:name="_Toc7276601"/>
+      <w:bookmarkStart w:id="48" w:name="_Toc9002003"/>
       <w:r>
         <w:rPr>
           <w:lang w:eastAsia="pt-BR"/>
@@ -11387,7 +11373,7 @@
         </w:rPr>
         <w:t>revisto e realizado</w:t>
       </w:r>
-      <w:bookmarkEnd w:id="47"/>
+      <w:bookmarkEnd w:id="48"/>
     </w:p>
     <w:p>
       <w:pPr>
@@ -16562,7 +16548,7 @@
       <w:pPr>
         <w:pStyle w:val="Ttulo2"/>
       </w:pPr>
-      <w:bookmarkStart w:id="48" w:name="_Toc7276602"/>
+      <w:bookmarkStart w:id="49" w:name="_Toc9002004"/>
       <w:bookmarkEnd w:id="28"/>
       <w:r>
         <w:lastRenderedPageBreak/>
@@ -16574,7 +16560,7 @@
       <w:r>
         <w:t>Banner [ou Artigo] apresentado na Semana de Comunicação Científica</w:t>
       </w:r>
-      <w:bookmarkEnd w:id="48"/>
+      <w:bookmarkEnd w:id="49"/>
       <w:r>
         <w:t xml:space="preserve"> </w:t>
       </w:r>
@@ -16589,8 +16575,6 @@
       <w:r>
         <w:br w:type="page"/>
       </w:r>
-      <w:bookmarkStart w:id="49" w:name="_GoBack"/>
-      <w:bookmarkEnd w:id="49"/>
     </w:p>
     <w:p/>
     <w:p>
@@ -16613,7 +16597,7 @@
         <w:pStyle w:val="Ttulo1"/>
         <w:ind w:firstLine="0"/>
       </w:pPr>
-      <w:bookmarkStart w:id="50" w:name="_Toc7276604"/>
+      <w:bookmarkStart w:id="50" w:name="_Toc9002005"/>
       <w:r>
         <w:lastRenderedPageBreak/>
         <w:t>ANEXOS</w:t>
@@ -16634,7 +16618,7 @@
           <w:rFonts w:eastAsia="MS Mincho"/>
         </w:rPr>
       </w:pPr>
-      <w:bookmarkStart w:id="51" w:name="_Toc7276605"/>
+      <w:bookmarkStart w:id="51" w:name="_Toc9002006"/>
       <w:r>
         <w:t>Anexo A</w:t>
       </w:r>
@@ -21060,6 +21044,7 @@
   <w:style w:type="character" w:default="1" w:styleId="Fontepargpadro">
     <w:name w:val="Default Paragraph Font"/>
     <w:uiPriority w:val="1"/>
+    <w:semiHidden/>
     <w:unhideWhenUsed/>
   </w:style>
   <w:style w:type="table" w:default="1" w:styleId="Tabelanormal">
@@ -23294,7 +23279,7 @@
 </file>
 
 <file path=customXml/itemProps1.xml><?xml version="1.0" encoding="utf-8"?>
-<ds:datastoreItem xmlns:ds="http://schemas.openxmlformats.org/officeDocument/2006/customXml" ds:itemID="{DC79B71E-4943-4F33-B6B8-8B31B25D7B72}">
+<ds:datastoreItem xmlns:ds="http://schemas.openxmlformats.org/officeDocument/2006/customXml" ds:itemID="{E80F200F-5F42-46B9-9128-E190C5E1DF13}">
   <ds:schemaRefs>
     <ds:schemaRef ds:uri="http://schemas.openxmlformats.org/officeDocument/2006/bibliography"/>
   </ds:schemaRefs>

</xml_diff>

<commit_message>
added world wide web topic
</commit_message>
<xml_diff>
--- a/Monografia-SI 2019  - GraphQL.docx
+++ b/Monografia-SI 2019  - GraphQL.docx
@@ -579,7 +579,7 @@
             <w:enabled w:val="0"/>
             <w:calcOnExit/>
             <w:textInput>
-              <w:type w:val="currentTime"/>
+              <w:type w:val="currentDate"/>
               <w:format w:val="MMMM, YYYY"/>
             </w:textInput>
           </w:ffData>
@@ -2271,7 +2271,11 @@
         <w:t>, emprestar ou vender tais cópias para propósitos acadêmicos e científicos</w:t>
       </w:r>
       <w:r>
-        <w:t>, conforme termo de autorização assinado pelo autor e arquivado na Biblioteca do Câmpus</w:t>
+        <w:t xml:space="preserve">, conforme termo de autorização assinado pelo autor e </w:t>
+      </w:r>
+      <w:r>
+        <w:lastRenderedPageBreak/>
+        <w:t>arquivado na Biblioteca do Câmpus</w:t>
       </w:r>
       <w:r>
         <w:t>. O autor reserva outros direitos de publicação e nenhuma parte deste trabalho pode ser reproduzida sem a autorização por escrito do autor.</w:t>
@@ -2378,7 +2382,6 @@
         </w:rPr>
       </w:pPr>
       <w:r>
-        <w:lastRenderedPageBreak/>
         <w:br/>
       </w:r>
     </w:p>
@@ -2710,24 +2713,24 @@
         <w:ind w:firstLine="0"/>
         <w:rPr>
           <w:rFonts w:eastAsia="Calibri" w:cs="Times New Roman"/>
+          <w:color w:val="000000" w:themeColor="text1"/>
+          <w:lang w:eastAsia="en-US"/>
+        </w:rPr>
+      </w:pPr>
+      <w:r>
+        <w:rPr>
+          <w:rFonts w:eastAsia="Calibri" w:cs="Times New Roman"/>
+          <w:color w:val="auto"/>
+          <w:lang w:eastAsia="en-US"/>
+        </w:rPr>
+        <w:t>Palavras-chave:</w:t>
+      </w:r>
+      <w:r>
+        <w:rPr>
+          <w:rFonts w:eastAsia="Calibri" w:cs="Times New Roman"/>
           <w:color w:val="FF0000"/>
           <w:lang w:eastAsia="en-US"/>
         </w:rPr>
-      </w:pPr>
-      <w:r>
-        <w:rPr>
-          <w:rFonts w:eastAsia="Calibri" w:cs="Times New Roman"/>
-          <w:color w:val="auto"/>
-          <w:lang w:eastAsia="en-US"/>
-        </w:rPr>
-        <w:t>Palavras-chave:</w:t>
-      </w:r>
-      <w:r>
-        <w:rPr>
-          <w:rFonts w:eastAsia="Calibri" w:cs="Times New Roman"/>
-          <w:color w:val="FF0000"/>
-          <w:lang w:eastAsia="en-US"/>
-        </w:rPr>
         <w:t xml:space="preserve"> </w:t>
       </w:r>
       <w:proofErr w:type="spellStart"/>
@@ -2780,17 +2783,6 @@
         </w:rPr>
         <w:t>.</w:t>
       </w:r>
-    </w:p>
-    <w:p>
-      <w:pPr>
-        <w:suppressAutoHyphens w:val="0"/>
-        <w:ind w:firstLine="0"/>
-        <w:rPr>
-          <w:rFonts w:eastAsia="Calibri" w:cs="Times New Roman"/>
-          <w:color w:val="000000" w:themeColor="text1"/>
-          <w:lang w:eastAsia="en-US"/>
-        </w:rPr>
-      </w:pPr>
     </w:p>
     <w:p>
       <w:r>
@@ -4249,13 +4241,7 @@
     </w:p>
     <w:p>
       <w:pPr>
-        <w:rPr>
-          <w:lang w:eastAsia="pt-BR"/>
-        </w:rPr>
-      </w:pPr>
-    </w:p>
-    <w:p>
-      <w:pPr>
+        <w:ind w:firstLine="0"/>
         <w:rPr>
           <w:lang w:eastAsia="pt-BR"/>
         </w:rPr>
@@ -7064,15 +7050,9 @@
     <w:p>
       <w:pPr>
         <w:rPr>
-          <w:del w:id="30" w:author="Leonardo Ribeiro" w:date="2019-05-17T16:27:00Z"/>
-          <w:rFonts w:eastAsia="Calibri"/>
-          <w:lang w:eastAsia="en-US"/>
-        </w:rPr>
-        <w:pPrChange w:id="31" w:author="Leonardo Ribeiro" w:date="2019-05-17T16:29:00Z">
-          <w:pPr>
-            <w:suppressAutoHyphens w:val="0"/>
-          </w:pPr>
-        </w:pPrChange>
+          <w:rFonts w:eastAsia="Calibri"/>
+          <w:lang w:eastAsia="en-US"/>
+        </w:rPr>
       </w:pPr>
       <w:r>
         <w:rPr>
@@ -7314,43 +7294,9 @@
     <w:p>
       <w:pPr>
         <w:rPr>
-          <w:del w:id="32" w:author="Leonardo Ribeiro" w:date="2019-05-17T16:29:00Z"/>
-          <w:rFonts w:eastAsia="Calibri"/>
-          <w:lang w:eastAsia="en-US"/>
-        </w:rPr>
-        <w:pPrChange w:id="33" w:author="Leonardo Ribeiro" w:date="2019-05-17T16:29:00Z">
-          <w:pPr>
-            <w:ind w:firstLine="0"/>
-          </w:pPr>
-        </w:pPrChange>
-      </w:pPr>
-    </w:p>
-    <w:p>
-      <w:pPr>
-        <w:rPr>
-          <w:ins w:id="34" w:author="Leonardo Ribeiro" w:date="2019-05-17T16:29:00Z"/>
-          <w:rFonts w:eastAsia="Calibri"/>
-          <w:lang w:eastAsia="en-US"/>
-        </w:rPr>
-        <w:pPrChange w:id="35" w:author="Leonardo Ribeiro" w:date="2019-05-17T16:29:00Z">
-          <w:pPr>
-            <w:suppressAutoHyphens w:val="0"/>
-          </w:pPr>
-        </w:pPrChange>
-      </w:pPr>
-    </w:p>
-    <w:p>
-      <w:pPr>
-        <w:rPr>
-          <w:del w:id="36" w:author="Leonardo Ribeiro" w:date="2019-05-17T16:27:00Z"/>
-          <w:rFonts w:eastAsia="Calibri"/>
-          <w:lang w:eastAsia="en-US"/>
-        </w:rPr>
-        <w:pPrChange w:id="37" w:author="Leonardo Ribeiro" w:date="2019-05-17T16:29:00Z">
-          <w:pPr>
-            <w:suppressAutoHyphens w:val="0"/>
-          </w:pPr>
-        </w:pPrChange>
+          <w:rFonts w:eastAsia="Calibri"/>
+          <w:lang w:eastAsia="en-US"/>
+        </w:rPr>
       </w:pPr>
       <w:r>
         <w:rPr>
@@ -7457,7 +7403,7 @@
           <w:rFonts w:eastAsia="Calibri"/>
           <w:lang w:eastAsia="en-US"/>
         </w:rPr>
-        <w:instrText>ADDIN CSL_CITATION {"citationItems":[{"id":"ITEM-1","itemData":{"DOI":"10.1109/TNET.2013.2291852","ISSN":"10636692","abstract":"The evolution of the Internet has manifested itself in many ways: the traffic characteristics, the interconnection topologies and the business relationships among the autonomous components. It is important to understand why (and how) this evolution came about, and how the interplay of these dynamics may affect future evolution and services. We propose a network aware, macroscopic model that captures the characteristics and interactions of the application and network providers, and show how it leads to a market equilibrium of the ecosystem. By analyzing the driving forces and the dynamics of the market equilibrium, we obtain some fundamental understandings of the cause and effect of the Internet evolution, which explain why some historical and recent evolutions have happened. Furthermore, by projecting the likely future evolutions, our model can help application and network providers to make informed business decisions so as to succeed in this competitive ecosystem.","author":[{"dropping-particle":"","family":"Ma","given":"Richard T.B.","non-dropping-particle":"","parse-names":false,"suffix":""},{"dropping-particle":"","family":"Lui","given":"John C.S.","non-dropping-particle":"","parse-names":false,"suffix":""},{"dropping-particle":"","family":"Misra","given":"Vishal","non-dropping-particle":"","parse-names":false,"suffix":""}],"container-title":"IEEE/ACM Transactions on Networking","id":"ITEM-1","issue":"1","issued":{"date-parts":[["2015"]]},"page":"85-98","title":"Evolution of the internet economic ecosystem","type":"article-journal","volume":"23"},"uris":["http://www.mendeley.com/documents/?uuid=31566491-d874-49c5-a482-38c19d36f383"]}],"mendeley":{"formattedCitation":"(MA; LUI; MISRA, 2015)","plainTextFormattedCitation":"(MA; LUI; MISRA, 2015)"},"properties":{"noteIndex":0},"schema":"https://github.com/citation-style-language/schema/raw/master/csl-citation.json"}</w:instrText>
+        <w:instrText>ADDIN CSL_CITATION {"citationItems":[{"id":"ITEM-1","itemData":{"DOI":"10.1109/TNET.2013.2291852","ISSN":"10636692","abstract":"The evolution of the Internet has manifested itself in many ways: the traffic characteristics, the interconnection topologies and the business relationships among the autonomous components. It is important to understand why (and how) this evolution came about, and how the interplay of these dynamics may affect future evolution and services. We propose a network aware, macroscopic model that captures the characteristics and interactions of the application and network providers, and show how it leads to a market equilibrium of the ecosystem. By analyzing the driving forces and the dynamics of the market equilibrium, we obtain some fundamental understandings of the cause and effect of the Internet evolution, which explain why some historical and recent evolutions have happened. Furthermore, by projecting the likely future evolutions, our model can help application and network providers to make informed business decisions so as to succeed in this competitive ecosystem.","author":[{"dropping-particle":"","family":"Ma","given":"Richard T.B.","non-dropping-particle":"","parse-names":false,"suffix":""},{"dropping-particle":"","family":"Lui","given":"John C.S.","non-dropping-particle":"","parse-names":false,"suffix":""},{"dropping-particle":"","family":"Misra","given":"Vishal","non-dropping-particle":"","parse-names":false,"suffix":""}],"container-title":"IEEE/ACM Transactions on Networking","id":"ITEM-1","issue":"1","issued":{"date-parts":[["2015"]]},"page":"85-98","title":"Evolution of the internet economic ecosystem","type":"article-journal","volume":"23"},"uris":["http://www.mendeley.com/documents/?uuid=31566491-d874-49c5-a482-38c19d36f383"]}],"mendeley":{"formattedCitation":"(MA; LUI; MISRA, 2015)","plainTextFormattedCitation":"(MA; LUI; MISRA, 2015)","previouslyFormattedCitation":"(MA; LUI; MISRA, 2015)"},"properties":{"noteIndex":0},"schema":"https://github.com/citation-style-language/schema/raw/master/csl-citation.json"}</w:instrText>
       </w:r>
       <w:r>
         <w:rPr>
@@ -7488,49 +7434,13 @@
         </w:rPr>
         <w:t>.</w:t>
       </w:r>
-      <w:bookmarkStart w:id="38" w:name="_GoBack"/>
-      <w:bookmarkEnd w:id="38"/>
-    </w:p>
-    <w:p>
-      <w:pPr>
-        <w:rPr>
-          <w:del w:id="39" w:author="Leonardo Ribeiro" w:date="2019-05-17T16:28:00Z"/>
-          <w:rFonts w:eastAsia="Calibri"/>
-          <w:lang w:eastAsia="en-US"/>
-        </w:rPr>
-        <w:pPrChange w:id="40" w:author="Leonardo Ribeiro" w:date="2019-05-17T16:29:00Z">
-          <w:pPr>
-            <w:ind w:firstLine="0"/>
-          </w:pPr>
-        </w:pPrChange>
-      </w:pPr>
-    </w:p>
-    <w:p>
-      <w:pPr>
-        <w:rPr>
-          <w:ins w:id="41" w:author="Leonardo Ribeiro" w:date="2019-05-17T16:28:00Z"/>
-          <w:rFonts w:eastAsia="Calibri"/>
-          <w:lang w:eastAsia="en-US"/>
-        </w:rPr>
-        <w:pPrChange w:id="42" w:author="Leonardo Ribeiro" w:date="2019-05-17T16:29:00Z">
-          <w:pPr>
-            <w:suppressAutoHyphens w:val="0"/>
-          </w:pPr>
-        </w:pPrChange>
-      </w:pPr>
-    </w:p>
-    <w:p>
-      <w:pPr>
-        <w:rPr>
-          <w:del w:id="43" w:author="Leonardo Ribeiro" w:date="2019-05-17T16:27:00Z"/>
-          <w:rFonts w:eastAsia="Calibri"/>
-          <w:lang w:eastAsia="en-US"/>
-        </w:rPr>
-        <w:pPrChange w:id="44" w:author="Leonardo Ribeiro" w:date="2019-05-17T16:29:00Z">
-          <w:pPr>
-            <w:suppressAutoHyphens w:val="0"/>
-          </w:pPr>
-        </w:pPrChange>
+    </w:p>
+    <w:p>
+      <w:pPr>
+        <w:rPr>
+          <w:rFonts w:eastAsia="Calibri"/>
+          <w:lang w:eastAsia="en-US"/>
+        </w:rPr>
       </w:pPr>
       <w:r>
         <w:rPr>
@@ -7649,41 +7559,9 @@
     <w:p>
       <w:pPr>
         <w:rPr>
-          <w:del w:id="45" w:author="Leonardo Ribeiro" w:date="2019-05-17T16:28:00Z"/>
-          <w:rFonts w:eastAsia="Calibri"/>
-          <w:lang w:eastAsia="en-US"/>
-        </w:rPr>
-        <w:pPrChange w:id="46" w:author="Leonardo Ribeiro" w:date="2019-05-17T16:29:00Z">
-          <w:pPr>
-            <w:ind w:firstLine="0"/>
-          </w:pPr>
-        </w:pPrChange>
-      </w:pPr>
-    </w:p>
-    <w:p>
-      <w:pPr>
-        <w:rPr>
-          <w:ins w:id="47" w:author="Leonardo Ribeiro" w:date="2019-05-17T16:28:00Z"/>
-          <w:rFonts w:eastAsia="Calibri"/>
-          <w:lang w:eastAsia="en-US"/>
-        </w:rPr>
-        <w:pPrChange w:id="48" w:author="Leonardo Ribeiro" w:date="2019-05-17T16:29:00Z">
-          <w:pPr>
-            <w:suppressAutoHyphens w:val="0"/>
-          </w:pPr>
-        </w:pPrChange>
-      </w:pPr>
-    </w:p>
-    <w:p>
-      <w:pPr>
-        <w:rPr>
-          <w:del w:id="49" w:author="Leonardo Ribeiro" w:date="2019-05-17T16:27:00Z"/>
-          <w:rFonts w:eastAsia="Calibri"/>
-          <w:lang w:eastAsia="en-US"/>
-        </w:rPr>
-        <w:pPrChange w:id="50" w:author="Leonardo Ribeiro" w:date="2019-05-17T16:28:00Z">
-          <w:pPr/>
-        </w:pPrChange>
+          <w:rFonts w:eastAsia="Calibri"/>
+          <w:lang w:eastAsia="en-US"/>
+        </w:rPr>
       </w:pPr>
       <w:r>
         <w:rPr>
@@ -7915,7 +7793,7 @@
           <w:rFonts w:eastAsia="Calibri"/>
           <w:lang w:eastAsia="en-US"/>
         </w:rPr>
-        <w:instrText>ADDIN CSL_CITATION {"citationItems":[{"id":"ITEM-1","itemData":{"DOI":"10.1007/978-3-319-17112-8","ISBN":"978-3-319-17111-1","abstract":"We present SecureMDD, a development method for secure service applications that integrates a model-driven approach with formal specification techniques using abstract state machines (ASMs), refinement to code and verification with the interactive theorem prover KIV. A larger case study is used to highlight various aspects of the method with a focus on services and their formal verification.","author":[{"dropping-particle":"","family":"Borek","given":"Marian","non-dropping-particle":"","parse-names":false,"suffix":""},{"dropping-particle":"","family":"Katkalov","given":"Kuzman","non-dropping-particle":"","parse-names":false,"suffix":""},{"dropping-particle":"","family":"Moebius","given":"Nina","non-dropping-particle":"","parse-names":false,"suffix":""},{"dropping-particle":"","family":"Reif","given":"Wolfgang","non-dropping-particle":"","parse-names":false,"suffix":""},{"dropping-particle":"","family":"Schellhorn","given":"Gerhard","non-dropping-particle":"","parse-names":false,"suffix":""},{"dropping-particle":"","family":"Stenzel","given":"Kurt","non-dropping-particle":"","parse-names":false,"suffix":""}],"container-title":"Correct Software in Web Applications and Web Services","id":"ITEM-1","issued":{"date-parts":[["2015"]]},"number-of-pages":"45-81","title":"Correct Software in Web Applications and Web Services","type":"book"},"uris":["http://www.mendeley.com/documents/?uuid=ff0dd940-96d6-4f6c-b6ab-82645688cf57"]}],"mendeley":{"formattedCitation":"(BOREK et al., 2015)","plainTextFormattedCitation":"(BOREK et al., 2015)","previouslyFormattedCitation":"(BOREK et al., 2015)"},"properties":{"noteIndex":0},"schema":"https://github.com/citation-style-language/schema/raw/master/csl-citation.json"}</w:instrText>
+        <w:instrText>ADDIN CSL_CITATION {"citationItems":[{"id":"ITEM-1","itemData":{"DOI":"10.1007/978-3-319-17112-8","ISBN":"978-3-319-17111-1","abstract":"We present SecureMDD, a development method for secure service applications that integrates a model-driven approach with formal specification techniques using abstract state machines (ASMs), refinement to code and verification with the interactive theorem prover KIV. A larger case study is used to highlight various aspects of the method with a focus on services and their formal verification.","author":[{"dropping-particle":"","family":"Borek","given":"Marian","non-dropping-particle":"","parse-names":false,"suffix":""},{"dropping-particle":"","family":"Katkalov","given":"Kuzman","non-dropping-particle":"","parse-names":false,"suffix":""},{"dropping-particle":"","family":"Moebius","given":"Nina","non-dropping-particle":"","parse-names":false,"suffix":""},{"dropping-particle":"","family":"Reif","given":"Wolfgang","non-dropping-particle":"","parse-names":false,"suffix":""},{"dropping-particle":"","family":"Schellhorn","given":"Gerhard","non-dropping-particle":"","parse-names":false,"suffix":""},{"dropping-particle":"","family":"Stenzel","given":"Kurt","non-dropping-particle":"","parse-names":false,"suffix":""}],"container-title":"Correct Software in Web Applications and Web Services","id":"ITEM-1","issued":{"date-parts":[["2015"]]},"number-of-pages":"45-81","title":"Correct Software in Web Applications and Web Services","type":"book"},"uris":["http://www.mendeley.com/documents/?uuid=ff0dd940-96d6-4f6c-b6ab-82645688cf57"]}],"mendeley":{"formattedCitation":"(BOREK &lt;i&gt;et al.&lt;/i&gt;, 2015)","plainTextFormattedCitation":"(BOREK et al., 2015)","previouslyFormattedCitation":"(BOREK et al., 2015)"},"properties":{"noteIndex":0},"schema":"https://github.com/citation-style-language/schema/raw/master/csl-citation.json"}</w:instrText>
       </w:r>
       <w:r>
         <w:rPr>
@@ -7930,7 +7808,24 @@
           <w:noProof/>
           <w:lang w:eastAsia="en-US"/>
         </w:rPr>
-        <w:t>(BOREK et al., 2015)</w:t>
+        <w:t xml:space="preserve">(BOREK </w:t>
+      </w:r>
+      <w:r>
+        <w:rPr>
+          <w:rFonts w:eastAsia="Calibri"/>
+          <w:i/>
+          <w:noProof/>
+          <w:lang w:eastAsia="en-US"/>
+        </w:rPr>
+        <w:t>et al.</w:t>
+      </w:r>
+      <w:r>
+        <w:rPr>
+          <w:rFonts w:eastAsia="Calibri"/>
+          <w:noProof/>
+          <w:lang w:eastAsia="en-US"/>
+        </w:rPr>
+        <w:t>, 2015)</w:t>
       </w:r>
       <w:r>
         <w:rPr>
@@ -7953,25 +7848,6 @@
           <w:rFonts w:eastAsia="Calibri"/>
           <w:lang w:eastAsia="en-US"/>
         </w:rPr>
-        <w:pPrChange w:id="51" w:author="Leonardo Ribeiro" w:date="2019-05-17T16:28:00Z">
-          <w:pPr>
-            <w:suppressAutoHyphens w:val="0"/>
-          </w:pPr>
-        </w:pPrChange>
-      </w:pPr>
-    </w:p>
-    <w:p>
-      <w:pPr>
-        <w:rPr>
-          <w:del w:id="52" w:author="Leonardo Ribeiro" w:date="2019-05-17T16:27:00Z"/>
-          <w:rFonts w:eastAsia="Calibri"/>
-          <w:lang w:eastAsia="en-US"/>
-        </w:rPr>
-        <w:pPrChange w:id="53" w:author="Leonardo Ribeiro" w:date="2019-05-17T16:28:00Z">
-          <w:pPr>
-            <w:suppressAutoHyphens w:val="0"/>
-          </w:pPr>
-        </w:pPrChange>
       </w:pPr>
       <w:r>
         <w:rPr>
@@ -8029,6 +7905,7 @@
           <w:rFonts w:eastAsia="Calibri"/>
           <w:lang w:eastAsia="en-US"/>
         </w:rPr>
+        <w:lastRenderedPageBreak/>
         <w:t>enviados nas requisições, automação na produção de documentação</w:t>
       </w:r>
       <w:r>
@@ -8036,15 +7913,7 @@
           <w:rFonts w:eastAsia="Calibri"/>
           <w:lang w:eastAsia="en-US"/>
         </w:rPr>
-        <w:t xml:space="preserve"> e processamento mais </w:t>
-      </w:r>
-      <w:r>
-        <w:rPr>
-          <w:rFonts w:eastAsia="Calibri"/>
-          <w:lang w:eastAsia="en-US"/>
-        </w:rPr>
-        <w:lastRenderedPageBreak/>
-        <w:t xml:space="preserve">amigável tanto para máquinas quanto para humanos que interagem com o </w:t>
+        <w:t xml:space="preserve"> e processamento mais amigável tanto para máquinas quanto para humanos que interagem com o </w:t>
       </w:r>
       <w:r>
         <w:rPr>
@@ -8059,6 +7928,111 @@
           <w:rFonts w:eastAsia="Calibri"/>
           <w:lang w:eastAsia="en-US"/>
         </w:rPr>
+        <w:t xml:space="preserve"> </w:t>
+      </w:r>
+      <w:r>
+        <w:rPr>
+          <w:rFonts w:eastAsia="Calibri"/>
+          <w:lang w:eastAsia="en-US"/>
+        </w:rPr>
+        <w:fldChar w:fldCharType="begin" w:fldLock="1"/>
+      </w:r>
+      <w:r>
+        <w:rPr>
+          <w:rFonts w:eastAsia="Calibri"/>
+          <w:lang w:eastAsia="en-US"/>
+        </w:rPr>
+        <w:instrText>ADDIN CSL_CITATION {"citationItems":[{"id":"ITEM-1","itemData":{"DOI":"10.1007/978-3-319-17112-8","ISBN":"978-3-319-17111-1","abstract":"We present SecureMDD, a development method for secure service applications that integrates a model-driven approach with formal specification techniques using abstract state machines (ASMs), refinement to code and verification with the interactive theorem prover KIV. A larger case study is used to highlight various aspects of the method with a focus on services and their formal verification.","author":[{"dropping-particle":"","family":"Borek","given":"Marian","non-dropping-particle":"","parse-names":false,"suffix":""},{"dropping-particle":"","family":"Katkalov","given":"Kuzman","non-dropping-particle":"","parse-names":false,"suffix":""},{"dropping-particle":"","family":"Moebius","given":"Nina","non-dropping-particle":"","parse-names":false,"suffix":""},{"dropping-particle":"","family":"Reif","given":"Wolfgang","non-dropping-particle":"","parse-names":false,"suffix":""},{"dropping-particle":"","family":"Schellhorn","given":"Gerhard","non-dropping-particle":"","parse-names":false,"suffix":""},{"dropping-particle":"","family":"Stenzel","given":"Kurt","non-dropping-particle":"","parse-names":false,"suffix":""}],"container-title":"Correct Software in Web Applications and Web Services","id":"ITEM-1","issued":{"date-parts":[["2015"]]},"number-of-pages":"45-81","title":"Correct Software in Web Applications and Web Services","type":"book"},"uris":["http://www.mendeley.com/documents/?uuid=ff0dd940-96d6-4f6c-b6ab-82645688cf57"]}],"mendeley":{"formattedCitation":"(BOREK &lt;i&gt;et al.&lt;/i&gt;, 2015)","plainTextFormattedCitation":"(BOREK et al., 2015)","previouslyFormattedCitation":"(BOREK et al., 2015)"},"properties":{"noteIndex":0},"schema":"https://github.com/citation-style-language/schema/raw/master/csl-citation.json"}</w:instrText>
+      </w:r>
+      <w:r>
+        <w:rPr>
+          <w:rFonts w:eastAsia="Calibri"/>
+          <w:lang w:eastAsia="en-US"/>
+        </w:rPr>
+        <w:fldChar w:fldCharType="separate"/>
+      </w:r>
+      <w:r>
+        <w:rPr>
+          <w:rFonts w:eastAsia="Calibri"/>
+          <w:noProof/>
+          <w:lang w:eastAsia="en-US"/>
+        </w:rPr>
+        <w:t xml:space="preserve">(BOREK </w:t>
+      </w:r>
+      <w:r>
+        <w:rPr>
+          <w:rFonts w:eastAsia="Calibri"/>
+          <w:i/>
+          <w:noProof/>
+          <w:lang w:eastAsia="en-US"/>
+        </w:rPr>
+        <w:t>et al.</w:t>
+      </w:r>
+      <w:r>
+        <w:rPr>
+          <w:rFonts w:eastAsia="Calibri"/>
+          <w:noProof/>
+          <w:lang w:eastAsia="en-US"/>
+        </w:rPr>
+        <w:t>, 2015)</w:t>
+      </w:r>
+      <w:r>
+        <w:rPr>
+          <w:rFonts w:eastAsia="Calibri"/>
+          <w:lang w:eastAsia="en-US"/>
+        </w:rPr>
+        <w:fldChar w:fldCharType="end"/>
+      </w:r>
+      <w:r>
+        <w:rPr>
+          <w:rFonts w:eastAsia="Calibri"/>
+          <w:lang w:eastAsia="en-US"/>
+        </w:rPr>
+        <w:t>.</w:t>
+      </w:r>
+    </w:p>
+    <w:p>
+      <w:pPr>
+        <w:rPr>
+          <w:rFonts w:eastAsia="Calibri"/>
+          <w:lang w:eastAsia="en-US"/>
+        </w:rPr>
+      </w:pPr>
+      <w:r>
+        <w:rPr>
+          <w:rFonts w:eastAsia="Calibri"/>
+          <w:lang w:eastAsia="en-US"/>
+        </w:rPr>
+        <w:t xml:space="preserve">Até o presente momento, essas aplicações eram desenvolvidas utilizando tecnologias como </w:t>
+      </w:r>
+      <w:r>
+        <w:rPr>
+          <w:rFonts w:eastAsia="Calibri"/>
+          <w:i/>
+          <w:lang w:eastAsia="en-US"/>
+        </w:rPr>
+        <w:t>REST</w:t>
+      </w:r>
+      <w:r>
+        <w:rPr>
+          <w:rFonts w:eastAsia="Calibri"/>
+          <w:lang w:eastAsia="en-US"/>
+        </w:rPr>
+        <w:t xml:space="preserve"> e </w:t>
+      </w:r>
+      <w:r>
+        <w:rPr>
+          <w:rFonts w:eastAsia="Calibri"/>
+          <w:i/>
+          <w:lang w:eastAsia="en-US"/>
+        </w:rPr>
+        <w:t>SOAP</w:t>
+      </w:r>
+      <w:r>
+        <w:rPr>
+          <w:rFonts w:eastAsia="Calibri"/>
+          <w:lang w:eastAsia="en-US"/>
+        </w:rPr>
         <w:t xml:space="preserve">. </w:t>
       </w:r>
       <w:r>
@@ -8066,6 +8040,139 @@
           <w:rFonts w:eastAsia="Calibri"/>
           <w:lang w:eastAsia="en-US"/>
         </w:rPr>
+        <w:t xml:space="preserve">O problema de utilizar essas tecnologias é que às vezes </w:t>
+      </w:r>
+      <w:r>
+        <w:rPr>
+          <w:rFonts w:eastAsia="Calibri"/>
+          <w:lang w:eastAsia="en-US"/>
+        </w:rPr>
+        <w:t xml:space="preserve">era necessário </w:t>
+      </w:r>
+      <w:r>
+        <w:rPr>
+          <w:rFonts w:eastAsia="Calibri"/>
+          <w:lang w:eastAsia="en-US"/>
+        </w:rPr>
+        <w:t xml:space="preserve">um nível abstração baixo e sem controle na resposta das requisições. Imagine, por exemplo, </w:t>
+      </w:r>
+      <w:r>
+        <w:rPr>
+          <w:rFonts w:eastAsia="Calibri"/>
+          <w:lang w:eastAsia="en-US"/>
+        </w:rPr>
+        <w:t xml:space="preserve">que um usuário fizesse uma requisição em uma </w:t>
+      </w:r>
+      <w:proofErr w:type="spellStart"/>
+      <w:r>
+        <w:rPr>
+          <w:rFonts w:eastAsia="Calibri"/>
+          <w:i/>
+          <w:lang w:eastAsia="en-US"/>
+        </w:rPr>
+        <w:t>url</w:t>
+      </w:r>
+      <w:proofErr w:type="spellEnd"/>
+      <w:r>
+        <w:rPr>
+          <w:rFonts w:eastAsia="Calibri"/>
+          <w:lang w:eastAsia="en-US"/>
+        </w:rPr>
+        <w:t xml:space="preserve"> e essa retorna</w:t>
+      </w:r>
+      <w:r>
+        <w:rPr>
+          <w:rFonts w:eastAsia="Calibri"/>
+          <w:lang w:eastAsia="en-US"/>
+        </w:rPr>
+        <w:t>sse uma quantidade imensa de dados, dos quais não seriam usados nem a metade.</w:t>
+      </w:r>
+      <w:r>
+        <w:rPr>
+          <w:rFonts w:eastAsia="Calibri"/>
+          <w:lang w:eastAsia="en-US"/>
+        </w:rPr>
+        <w:t xml:space="preserve"> Além disso, </w:t>
+      </w:r>
+      <w:r>
+        <w:rPr>
+          <w:rFonts w:eastAsia="Calibri"/>
+          <w:lang w:eastAsia="en-US"/>
+        </w:rPr>
+        <w:t xml:space="preserve">o desenvolvedor teria </w:t>
+      </w:r>
+      <w:r>
+        <w:rPr>
+          <w:rFonts w:eastAsia="Calibri"/>
+          <w:lang w:eastAsia="en-US"/>
+        </w:rPr>
+        <w:t xml:space="preserve">uma resposta no formato </w:t>
+      </w:r>
+      <w:r>
+        <w:rPr>
+          <w:rFonts w:eastAsia="Calibri"/>
+          <w:i/>
+          <w:lang w:eastAsia="en-US"/>
+        </w:rPr>
+        <w:t>JSON</w:t>
+      </w:r>
+      <w:r>
+        <w:rPr>
+          <w:rFonts w:eastAsia="Calibri"/>
+          <w:lang w:eastAsia="en-US"/>
+        </w:rPr>
+        <w:t xml:space="preserve">, que deveria ser </w:t>
+      </w:r>
+      <w:r>
+        <w:rPr>
+          <w:rFonts w:eastAsia="Calibri"/>
+          <w:lang w:eastAsia="en-US"/>
+        </w:rPr>
+        <w:t>interpretada pelo cliente (</w:t>
+      </w:r>
+      <w:proofErr w:type="spellStart"/>
+      <w:r>
+        <w:rPr>
+          <w:rFonts w:eastAsia="Calibri"/>
+          <w:i/>
+          <w:lang w:eastAsia="en-US"/>
+        </w:rPr>
+        <w:t>frontend</w:t>
+      </w:r>
+      <w:proofErr w:type="spellEnd"/>
+      <w:r>
+        <w:rPr>
+          <w:rFonts w:eastAsia="Calibri"/>
+          <w:lang w:eastAsia="en-US"/>
+        </w:rPr>
+        <w:t xml:space="preserve"> da aplicação, parte que o usuário vê)</w:t>
+      </w:r>
+      <w:r>
+        <w:rPr>
+          <w:rFonts w:eastAsia="Calibri"/>
+          <w:lang w:eastAsia="en-US"/>
+        </w:rPr>
+        <w:t xml:space="preserve">, para depois então descartar a maioria desses dados. </w:t>
+      </w:r>
+      <w:r>
+        <w:rPr>
+          <w:rFonts w:eastAsia="Calibri"/>
+          <w:lang w:eastAsia="en-US"/>
+        </w:rPr>
+        <w:t>Por causa dessa requisição, foram consumidos recursos de internet, cliente e servidor</w:t>
+      </w:r>
+      <w:r>
+        <w:rPr>
+          <w:rFonts w:eastAsia="Calibri"/>
+          <w:lang w:eastAsia="en-US"/>
+        </w:rPr>
+        <w:t xml:space="preserve"> </w:t>
+      </w:r>
+      <w:r>
+        <w:rPr>
+          <w:rFonts w:eastAsia="Calibri"/>
+          <w:lang w:eastAsia="en-US"/>
+        </w:rPr>
         <w:fldChar w:fldCharType="begin" w:fldLock="1"/>
       </w:r>
       <w:r>
@@ -8073,7 +8180,7 @@
           <w:rFonts w:eastAsia="Calibri"/>
           <w:lang w:eastAsia="en-US"/>
         </w:rPr>
-        <w:instrText>ADDIN CSL_CITATION {"citationItems":[{"id":"ITEM-1","itemData":{"DOI":"10.1007/978-3-319-17112-8","ISBN":"978-3-319-17111-1","abstract":"We present SecureMDD, a development method for secure service applications that integrates a model-driven approach with formal specification techniques using abstract state machines (ASMs), refinement to code and verification with the interactive theorem prover KIV. A larger case study is used to highlight various aspects of the method with a focus on services and their formal verification.","author":[{"dropping-particle":"","family":"Borek","given":"Marian","non-dropping-particle":"","parse-names":false,"suffix":""},{"dropping-particle":"","family":"Katkalov","given":"Kuzman","non-dropping-particle":"","parse-names":false,"suffix":""},{"dropping-particle":"","family":"Moebius","given":"Nina","non-dropping-particle":"","parse-names":false,"suffix":""},{"dropping-particle":"","family":"Reif","given":"Wolfgang","non-dropping-particle":"","parse-names":false,"suffix":""},{"dropping-particle":"","family":"Schellhorn","given":"Gerhard","non-dropping-particle":"","parse-names":false,"suffix":""},{"dropping-particle":"","family":"Stenzel","given":"Kurt","non-dropping-particle":"","parse-names":false,"suffix":""}],"container-title":"Correct Software in Web Applications and Web Services","id":"ITEM-1","issued":{"date-parts":[["2015"]]},"number-of-pages":"45-81","title":"Correct Software in Web Applications and Web Services","type":"book"},"uris":["http://www.mendeley.com/documents/?uuid=ff0dd940-96d6-4f6c-b6ab-82645688cf57"]}],"mendeley":{"formattedCitation":"(BOREK et al., 2015)","plainTextFormattedCitation":"(BOREK et al., 2015)","previouslyFormattedCitation":"(BOREK et al., 2015)"},"properties":{"noteIndex":0},"schema":"https://github.com/citation-style-language/schema/raw/master/csl-citation.json"}</w:instrText>
+        <w:instrText>ADDIN CSL_CITATION {"citationItems":[{"id":"ITEM-1","itemData":{"author":[{"dropping-particle":"","family":"Brito","given":"Gleison","non-dropping-particle":"","parse-names":false,"suffix":""},{"dropping-particle":"","family":"Mombach","given":"Thais","non-dropping-particle":"","parse-names":false,"suffix":""},{"dropping-particle":"","family":"Valente","given":"Marco Tulio","non-dropping-particle":"","parse-names":false,"suffix":""}],"container-title":"SANER 2019 - 26th edition of the IEEE International Conference on Software Analysis, Evolution and Reengineering","id":"ITEM-1","issued":{"date-parts":[["2019"]]},"title":"Migrating to GraphQL: A Practical Assessment","type":"article-journal"},"uris":["http://www.mendeley.com/documents/?uuid=d5b196f6-35aa-4be7-af9c-7523f5ce3dc0"]}],"mendeley":{"formattedCitation":"(BRITO; MOMBACH; VALENTE, 2019)","plainTextFormattedCitation":"(BRITO; MOMBACH; VALENTE, 2019)","previouslyFormattedCitation":"(BRITO; MOMBACH; VALENTE, 2019)"},"properties":{"noteIndex":0},"schema":"https://github.com/citation-style-language/schema/raw/master/csl-citation.json"}</w:instrText>
       </w:r>
       <w:r>
         <w:rPr>
@@ -8088,7 +8195,7 @@
           <w:noProof/>
           <w:lang w:eastAsia="en-US"/>
         </w:rPr>
-        <w:t>(BOREK et al., 2015)</w:t>
+        <w:t>(BRITO; MOMBACH; VALENTE, 2019)</w:t>
       </w:r>
       <w:r>
         <w:rPr>
@@ -8097,39 +8204,56 @@
         </w:rPr>
         <w:fldChar w:fldCharType="end"/>
       </w:r>
-    </w:p>
-    <w:p>
-      <w:pPr>
-        <w:rPr>
-          <w:rFonts w:eastAsia="Calibri"/>
-          <w:lang w:eastAsia="en-US"/>
-        </w:rPr>
-        <w:pPrChange w:id="54" w:author="Leonardo Ribeiro" w:date="2019-05-17T16:28:00Z">
-          <w:pPr>
-            <w:suppressAutoHyphens w:val="0"/>
-          </w:pPr>
-        </w:pPrChange>
-      </w:pPr>
-    </w:p>
-    <w:p>
-      <w:pPr>
-        <w:rPr>
-          <w:del w:id="55" w:author="Leonardo Ribeiro" w:date="2019-05-17T16:27:00Z"/>
-          <w:rFonts w:eastAsia="Calibri"/>
-          <w:lang w:eastAsia="en-US"/>
-        </w:rPr>
-        <w:pPrChange w:id="56" w:author="Leonardo Ribeiro" w:date="2019-05-17T16:28:00Z">
-          <w:pPr>
-            <w:suppressAutoHyphens w:val="0"/>
-          </w:pPr>
-        </w:pPrChange>
-      </w:pPr>
-      <w:r>
-        <w:rPr>
-          <w:rFonts w:eastAsia="Calibri"/>
-          <w:lang w:eastAsia="en-US"/>
-        </w:rPr>
-        <w:t xml:space="preserve">Até o presente momento, essas aplicações eram desenvolvidas utilizando tecnologias como </w:t>
+      <w:r>
+        <w:rPr>
+          <w:rFonts w:eastAsia="Calibri"/>
+          <w:lang w:eastAsia="en-US"/>
+        </w:rPr>
+        <w:t>.</w:t>
+      </w:r>
+    </w:p>
+    <w:p>
+      <w:pPr>
+        <w:spacing w:before="0"/>
+        <w:rPr>
+          <w:rFonts w:eastAsia="Calibri"/>
+          <w:lang w:eastAsia="en-US"/>
+        </w:rPr>
+      </w:pPr>
+      <w:r>
+        <w:rPr>
+          <w:rFonts w:eastAsia="Calibri"/>
+          <w:lang w:eastAsia="en-US"/>
+        </w:rPr>
+        <w:t>N</w:t>
+      </w:r>
+      <w:r>
+        <w:rPr>
+          <w:rFonts w:eastAsia="Calibri"/>
+          <w:lang w:eastAsia="en-US"/>
+        </w:rPr>
+        <w:t>este trabalho</w:t>
+      </w:r>
+      <w:r>
+        <w:rPr>
+          <w:rFonts w:eastAsia="Calibri"/>
+          <w:lang w:eastAsia="en-US"/>
+        </w:rPr>
+        <w:t>, o objetivo</w:t>
+      </w:r>
+      <w:r>
+        <w:rPr>
+          <w:rFonts w:eastAsia="Calibri"/>
+          <w:lang w:eastAsia="en-US"/>
+        </w:rPr>
+        <w:t xml:space="preserve"> é</w:t>
+      </w:r>
+      <w:r>
+        <w:rPr>
+          <w:rFonts w:eastAsia="Calibri"/>
+          <w:lang w:eastAsia="en-US"/>
+        </w:rPr>
+        <w:t xml:space="preserve"> apresentar uma das tecnologias desenvolvidas para construção de </w:t>
       </w:r>
       <w:r>
         <w:rPr>
@@ -8137,57 +8261,109 @@
           <w:i/>
           <w:lang w:eastAsia="en-US"/>
         </w:rPr>
-        <w:t>REST</w:t>
-      </w:r>
-      <w:r>
-        <w:rPr>
-          <w:rFonts w:eastAsia="Calibri"/>
-          <w:lang w:eastAsia="en-US"/>
-        </w:rPr>
-        <w:t xml:space="preserve"> e </w:t>
-      </w:r>
+        <w:t>webservices</w:t>
+      </w:r>
+      <w:r>
+        <w:rPr>
+          <w:rFonts w:eastAsia="Calibri"/>
+          <w:lang w:eastAsia="en-US"/>
+        </w:rPr>
+        <w:t>,</w:t>
+      </w:r>
+      <w:r>
+        <w:rPr>
+          <w:rFonts w:eastAsia="Calibri"/>
+          <w:lang w:eastAsia="en-US"/>
+        </w:rPr>
+        <w:t xml:space="preserve"> proposta e</w:t>
+      </w:r>
+      <w:r>
+        <w:rPr>
+          <w:rFonts w:eastAsia="Calibri"/>
+          <w:lang w:eastAsia="en-US"/>
+        </w:rPr>
+        <w:t xml:space="preserve"> desenvolvi</w:t>
+      </w:r>
+      <w:r>
+        <w:rPr>
+          <w:rFonts w:eastAsia="Calibri"/>
+          <w:lang w:eastAsia="en-US"/>
+        </w:rPr>
+        <w:t>da recentemente pelo Facebook</w:t>
+      </w:r>
+      <w:r>
+        <w:rPr>
+          <w:rFonts w:eastAsia="Calibri"/>
+          <w:lang w:eastAsia="en-US"/>
+        </w:rPr>
+        <w:t xml:space="preserve"> em 2016</w:t>
+      </w:r>
+      <w:r>
+        <w:rPr>
+          <w:rFonts w:eastAsia="Calibri"/>
+          <w:lang w:eastAsia="en-US"/>
+        </w:rPr>
+        <w:t>, chamada GraphQL.</w:t>
+      </w:r>
+      <w:r>
+        <w:rPr>
+          <w:rFonts w:eastAsia="Calibri"/>
+          <w:lang w:eastAsia="en-US"/>
+        </w:rPr>
+        <w:t xml:space="preserve"> </w:t>
+      </w:r>
+      <w:r>
+        <w:rPr>
+          <w:rFonts w:eastAsia="Calibri"/>
+          <w:lang w:eastAsia="en-US"/>
+        </w:rPr>
+        <w:t>Essa tecnologia</w:t>
+      </w:r>
+      <w:r>
+        <w:rPr>
+          <w:rFonts w:eastAsia="Calibri"/>
+          <w:lang w:eastAsia="en-US"/>
+        </w:rPr>
+        <w:t xml:space="preserve"> </w:t>
+      </w:r>
+      <w:r>
+        <w:rPr>
+          <w:rFonts w:eastAsia="Calibri"/>
+          <w:lang w:eastAsia="en-US"/>
+        </w:rPr>
+        <w:t>é um</w:t>
+      </w:r>
+      <w:r>
+        <w:rPr>
+          <w:rFonts w:eastAsia="Calibri"/>
+          <w:lang w:eastAsia="en-US"/>
+        </w:rPr>
+        <w:t>a linguagem de consulta proposta</w:t>
+      </w:r>
+      <w:r>
+        <w:rPr>
+          <w:rFonts w:eastAsia="Calibri"/>
+          <w:lang w:eastAsia="en-US"/>
+        </w:rPr>
+        <w:t xml:space="preserve"> para implementar APIs (</w:t>
+      </w:r>
+      <w:proofErr w:type="spellStart"/>
       <w:r>
         <w:rPr>
           <w:rFonts w:eastAsia="Calibri"/>
           <w:i/>
           <w:lang w:eastAsia="en-US"/>
         </w:rPr>
-        <w:t>SOAP</w:t>
-      </w:r>
-      <w:r>
-        <w:rPr>
-          <w:rFonts w:eastAsia="Calibri"/>
-          <w:lang w:eastAsia="en-US"/>
-        </w:rPr>
-        <w:t xml:space="preserve">. </w:t>
-      </w:r>
-      <w:r>
-        <w:rPr>
-          <w:rFonts w:eastAsia="Calibri"/>
-          <w:lang w:eastAsia="en-US"/>
-        </w:rPr>
-        <w:t xml:space="preserve">O problema de utilizar essas tecnologias é que às vezes </w:t>
-      </w:r>
-      <w:r>
-        <w:rPr>
-          <w:rFonts w:eastAsia="Calibri"/>
-          <w:lang w:eastAsia="en-US"/>
-        </w:rPr>
-        <w:t xml:space="preserve">era necessário </w:t>
-      </w:r>
-      <w:r>
-        <w:rPr>
-          <w:rFonts w:eastAsia="Calibri"/>
-          <w:lang w:eastAsia="en-US"/>
-        </w:rPr>
-        <w:t xml:space="preserve">um nível abstração baixo e sem controle na resposta das requisições. Imagine, por exemplo, </w:t>
-      </w:r>
-      <w:r>
-        <w:rPr>
-          <w:rFonts w:eastAsia="Calibri"/>
-          <w:lang w:eastAsia="en-US"/>
-        </w:rPr>
-        <w:t xml:space="preserve">que um usuário fizesse uma requisição em uma </w:t>
+        <w:t>Application</w:t>
+      </w:r>
+      <w:proofErr w:type="spellEnd"/>
+      <w:r>
+        <w:rPr>
+          <w:rFonts w:eastAsia="Calibri"/>
+          <w:i/>
+          <w:lang w:eastAsia="en-US"/>
+        </w:rPr>
+        <w:t xml:space="preserve"> </w:t>
       </w:r>
       <w:proofErr w:type="spellStart"/>
       <w:r>
@@ -8196,96 +8372,87 @@
           <w:i/>
           <w:lang w:eastAsia="en-US"/>
         </w:rPr>
-        <w:t>url</w:t>
+        <w:t>Programming</w:t>
       </w:r>
       <w:proofErr w:type="spellEnd"/>
       <w:r>
         <w:rPr>
           <w:rFonts w:eastAsia="Calibri"/>
-          <w:lang w:eastAsia="en-US"/>
-        </w:rPr>
-        <w:t xml:space="preserve"> e essa retorna</w:t>
-      </w:r>
-      <w:r>
-        <w:rPr>
-          <w:rFonts w:eastAsia="Calibri"/>
-          <w:lang w:eastAsia="en-US"/>
-        </w:rPr>
-        <w:t>sse uma quantidade imensa de dados, dos quais não seriam usados nem a metade.</w:t>
-      </w:r>
-      <w:r>
-        <w:rPr>
-          <w:rFonts w:eastAsia="Calibri"/>
-          <w:lang w:eastAsia="en-US"/>
-        </w:rPr>
-        <w:t xml:space="preserve"> Além disso, </w:t>
-      </w:r>
-      <w:r>
-        <w:rPr>
-          <w:rFonts w:eastAsia="Calibri"/>
-          <w:lang w:eastAsia="en-US"/>
-        </w:rPr>
-        <w:t xml:space="preserve">o desenvolvedor teria </w:t>
-      </w:r>
-      <w:r>
-        <w:rPr>
-          <w:rFonts w:eastAsia="Calibri"/>
-          <w:lang w:eastAsia="en-US"/>
-        </w:rPr>
-        <w:t xml:space="preserve">uma resposta no formato </w:t>
-      </w:r>
-      <w:r>
-        <w:rPr>
-          <w:rFonts w:eastAsia="Calibri"/>
           <w:i/>
           <w:lang w:eastAsia="en-US"/>
         </w:rPr>
-        <w:t>JSON</w:t>
-      </w:r>
-      <w:r>
-        <w:rPr>
-          <w:rFonts w:eastAsia="Calibri"/>
-          <w:lang w:eastAsia="en-US"/>
-        </w:rPr>
-        <w:t xml:space="preserve">, que deveria ser </w:t>
-      </w:r>
-      <w:r>
-        <w:rPr>
-          <w:rFonts w:eastAsia="Calibri"/>
-          <w:lang w:eastAsia="en-US"/>
-        </w:rPr>
-        <w:t>interpretada pelo cliente (</w:t>
-      </w:r>
-      <w:proofErr w:type="spellStart"/>
+        <w:t xml:space="preserve"> Interface</w:t>
+      </w:r>
+      <w:r>
+        <w:rPr>
+          <w:rFonts w:eastAsia="Calibri"/>
+          <w:lang w:eastAsia="en-US"/>
+        </w:rPr>
+        <w:t>) baseadas em aplicaç</w:t>
+      </w:r>
+      <w:r>
+        <w:rPr>
+          <w:rFonts w:eastAsia="Calibri"/>
+          <w:lang w:eastAsia="en-US"/>
+        </w:rPr>
+        <w:t xml:space="preserve">ões web. </w:t>
+      </w:r>
+      <w:r>
+        <w:rPr>
+          <w:rFonts w:eastAsia="Calibri"/>
+          <w:lang w:eastAsia="en-US"/>
+        </w:rPr>
+        <w:t xml:space="preserve">Essa tecnologia é capaz de solicitar, em uma única requisição, </w:t>
+      </w:r>
+      <w:r>
+        <w:rPr>
+          <w:rFonts w:eastAsia="Calibri"/>
+          <w:lang w:eastAsia="en-US"/>
+        </w:rPr>
+        <w:t xml:space="preserve">respostas complexas apenas com os dados necessários para o </w:t>
+      </w:r>
+      <w:r>
+        <w:rPr>
+          <w:rFonts w:eastAsia="Calibri"/>
+          <w:lang w:eastAsia="en-US"/>
+        </w:rPr>
+        <w:t>cliente, evitando consumo desnecessário de recursos</w:t>
+      </w:r>
+      <w:r>
+        <w:rPr>
+          <w:rFonts w:eastAsia="Calibri"/>
+          <w:lang w:eastAsia="en-US"/>
+        </w:rPr>
+        <w:t>, consequentemente melhorando a performance da requisição</w:t>
+      </w:r>
+      <w:r>
+        <w:rPr>
+          <w:rFonts w:eastAsia="Calibri"/>
+          <w:lang w:eastAsia="en-US"/>
+        </w:rPr>
+        <w:t xml:space="preserve">. Além disso, essa tecnologia trás uma abordagem diferente na construção de </w:t>
+      </w:r>
       <w:r>
         <w:rPr>
           <w:rFonts w:eastAsia="Calibri"/>
           <w:i/>
           <w:lang w:eastAsia="en-US"/>
         </w:rPr>
-        <w:t>frontend</w:t>
-      </w:r>
-      <w:proofErr w:type="spellEnd"/>
-      <w:r>
-        <w:rPr>
-          <w:rFonts w:eastAsia="Calibri"/>
-          <w:lang w:eastAsia="en-US"/>
-        </w:rPr>
-        <w:t xml:space="preserve"> da aplicação, parte que o usuário vê)</w:t>
-      </w:r>
-      <w:r>
-        <w:rPr>
-          <w:rFonts w:eastAsia="Calibri"/>
-          <w:lang w:eastAsia="en-US"/>
-        </w:rPr>
-        <w:t xml:space="preserve">, para depois então descartar a maioria desses dados. </w:t>
-      </w:r>
-      <w:r>
-        <w:rPr>
-          <w:rFonts w:eastAsia="Calibri"/>
-          <w:lang w:eastAsia="en-US"/>
-        </w:rPr>
-        <w:t>Por causa dessa requisição, foram consumidos recursos de internet, cliente e servidor.</w:t>
+        <w:t>APIs</w:t>
+      </w:r>
+      <w:r>
+        <w:rPr>
+          <w:rFonts w:eastAsia="Calibri"/>
+          <w:lang w:eastAsia="en-US"/>
+        </w:rPr>
+        <w:t xml:space="preserve">, </w:t>
+      </w:r>
+      <w:r>
+        <w:rPr>
+          <w:rFonts w:eastAsia="Calibri"/>
+          <w:lang w:eastAsia="en-US"/>
+        </w:rPr>
+        <w:t>melhorando também a produtividade do desenvolvedor, que será detalhada mais adiante</w:t>
       </w:r>
       <w:r>
         <w:rPr>
@@ -8330,310 +8497,12 @@
         </w:rPr>
         <w:fldChar w:fldCharType="end"/>
       </w:r>
-    </w:p>
-    <w:p>
-      <w:pPr>
-        <w:rPr>
-          <w:ins w:id="57" w:author="Leonardo Ribeiro" w:date="2019-05-17T16:27:00Z"/>
-          <w:rFonts w:eastAsia="Calibri"/>
-          <w:lang w:eastAsia="en-US"/>
-        </w:rPr>
-        <w:pPrChange w:id="58" w:author="Leonardo Ribeiro" w:date="2019-05-17T16:28:00Z">
-          <w:pPr>
-            <w:suppressAutoHyphens w:val="0"/>
-          </w:pPr>
-        </w:pPrChange>
-      </w:pPr>
-    </w:p>
-    <w:p>
-      <w:pPr>
-        <w:rPr>
-          <w:rFonts w:eastAsia="Calibri"/>
-          <w:lang w:eastAsia="en-US"/>
-        </w:rPr>
-        <w:pPrChange w:id="59" w:author="Leonardo Ribeiro" w:date="2019-05-17T16:28:00Z">
-          <w:pPr>
-            <w:suppressAutoHyphens w:val="0"/>
-            <w:spacing w:before="240"/>
-          </w:pPr>
-        </w:pPrChange>
-      </w:pPr>
-      <w:r>
-        <w:rPr>
-          <w:rFonts w:eastAsia="Calibri"/>
-          <w:lang w:eastAsia="en-US"/>
-        </w:rPr>
-        <w:t>N</w:t>
-      </w:r>
-      <w:r>
-        <w:rPr>
-          <w:rFonts w:eastAsia="Calibri"/>
-          <w:lang w:eastAsia="en-US"/>
-        </w:rPr>
-        <w:t>este trabalho</w:t>
-      </w:r>
-      <w:r>
-        <w:rPr>
-          <w:rFonts w:eastAsia="Calibri"/>
-          <w:lang w:eastAsia="en-US"/>
-        </w:rPr>
-        <w:t>, o objetivo</w:t>
-      </w:r>
-      <w:r>
-        <w:rPr>
-          <w:rFonts w:eastAsia="Calibri"/>
-          <w:lang w:eastAsia="en-US"/>
-        </w:rPr>
-        <w:t xml:space="preserve"> é</w:t>
-      </w:r>
-      <w:r>
-        <w:rPr>
-          <w:rFonts w:eastAsia="Calibri"/>
-          <w:lang w:eastAsia="en-US"/>
-        </w:rPr>
-        <w:t xml:space="preserve"> apresentar uma das tecnologias desenvolvidas para construção de </w:t>
-      </w:r>
-      <w:r>
-        <w:rPr>
-          <w:rFonts w:eastAsia="Calibri"/>
-          <w:i/>
-          <w:lang w:eastAsia="en-US"/>
-        </w:rPr>
-        <w:t>webservices</w:t>
-      </w:r>
-      <w:r>
-        <w:rPr>
-          <w:rFonts w:eastAsia="Calibri"/>
-          <w:lang w:eastAsia="en-US"/>
-        </w:rPr>
-        <w:t>,</w:t>
-      </w:r>
-      <w:r>
-        <w:rPr>
-          <w:rFonts w:eastAsia="Calibri"/>
-          <w:lang w:eastAsia="en-US"/>
-        </w:rPr>
-        <w:t xml:space="preserve"> proposta e</w:t>
-      </w:r>
-      <w:r>
-        <w:rPr>
-          <w:rFonts w:eastAsia="Calibri"/>
-          <w:lang w:eastAsia="en-US"/>
-        </w:rPr>
-        <w:t xml:space="preserve"> desenvolvi</w:t>
-      </w:r>
-      <w:r>
-        <w:rPr>
-          <w:rFonts w:eastAsia="Calibri"/>
-          <w:lang w:eastAsia="en-US"/>
-        </w:rPr>
-        <w:t>da recentemente pelo Facebook</w:t>
-      </w:r>
-      <w:r>
-        <w:rPr>
-          <w:rFonts w:eastAsia="Calibri"/>
-          <w:lang w:eastAsia="en-US"/>
-        </w:rPr>
-        <w:t xml:space="preserve"> em 2016</w:t>
-      </w:r>
-      <w:r>
-        <w:rPr>
-          <w:rFonts w:eastAsia="Calibri"/>
-          <w:lang w:eastAsia="en-US"/>
-        </w:rPr>
-        <w:t>, chamada GraphQL.</w:t>
-      </w:r>
-      <w:r>
-        <w:rPr>
-          <w:rFonts w:eastAsia="Calibri"/>
-          <w:lang w:eastAsia="en-US"/>
-        </w:rPr>
-        <w:t xml:space="preserve"> </w:t>
-      </w:r>
-      <w:r>
-        <w:rPr>
-          <w:rFonts w:eastAsia="Calibri"/>
-          <w:lang w:eastAsia="en-US"/>
-        </w:rPr>
-        <w:t>Essa tecnologia</w:t>
-      </w:r>
-      <w:r>
-        <w:rPr>
-          <w:rFonts w:eastAsia="Calibri"/>
-          <w:lang w:eastAsia="en-US"/>
-        </w:rPr>
-        <w:t xml:space="preserve"> </w:t>
-      </w:r>
-      <w:r>
-        <w:rPr>
-          <w:rFonts w:eastAsia="Calibri"/>
-          <w:lang w:eastAsia="en-US"/>
-        </w:rPr>
-        <w:t>é um</w:t>
-      </w:r>
-      <w:r>
-        <w:rPr>
-          <w:rFonts w:eastAsia="Calibri"/>
-          <w:lang w:eastAsia="en-US"/>
-        </w:rPr>
-        <w:t>a linguagem de consulta proposta</w:t>
-      </w:r>
-      <w:r>
-        <w:rPr>
-          <w:rFonts w:eastAsia="Calibri"/>
-          <w:lang w:eastAsia="en-US"/>
-        </w:rPr>
-        <w:t xml:space="preserve"> para implementar APIs (</w:t>
-      </w:r>
-      <w:proofErr w:type="spellStart"/>
-      <w:r>
-        <w:rPr>
-          <w:rFonts w:eastAsia="Calibri"/>
-          <w:i/>
-          <w:lang w:eastAsia="en-US"/>
-        </w:rPr>
-        <w:t>Application</w:t>
-      </w:r>
-      <w:proofErr w:type="spellEnd"/>
-      <w:r>
-        <w:rPr>
-          <w:rFonts w:eastAsia="Calibri"/>
-          <w:i/>
-          <w:lang w:eastAsia="en-US"/>
-        </w:rPr>
-        <w:t xml:space="preserve"> </w:t>
-      </w:r>
-      <w:proofErr w:type="spellStart"/>
-      <w:r>
-        <w:rPr>
-          <w:rFonts w:eastAsia="Calibri"/>
-          <w:i/>
-          <w:lang w:eastAsia="en-US"/>
-        </w:rPr>
-        <w:t>Programming</w:t>
-      </w:r>
-      <w:proofErr w:type="spellEnd"/>
-      <w:r>
-        <w:rPr>
-          <w:rFonts w:eastAsia="Calibri"/>
-          <w:i/>
-          <w:lang w:eastAsia="en-US"/>
-        </w:rPr>
-        <w:t xml:space="preserve"> Interface</w:t>
-      </w:r>
-      <w:r>
-        <w:rPr>
-          <w:rFonts w:eastAsia="Calibri"/>
-          <w:lang w:eastAsia="en-US"/>
-        </w:rPr>
-        <w:t>) baseadas em aplicaç</w:t>
-      </w:r>
-      <w:r>
-        <w:rPr>
-          <w:rFonts w:eastAsia="Calibri"/>
-          <w:lang w:eastAsia="en-US"/>
-        </w:rPr>
-        <w:t xml:space="preserve">ões web. </w:t>
-      </w:r>
-      <w:r>
-        <w:rPr>
-          <w:rFonts w:eastAsia="Calibri"/>
-          <w:lang w:eastAsia="en-US"/>
-        </w:rPr>
-        <w:t xml:space="preserve">Essa tecnologia é capaz de solicitar, em uma única requisição, </w:t>
-      </w:r>
-      <w:r>
-        <w:rPr>
-          <w:rFonts w:eastAsia="Calibri"/>
-          <w:lang w:eastAsia="en-US"/>
-        </w:rPr>
-        <w:t xml:space="preserve">respostas complexas apenas com os dados necessários para o </w:t>
-      </w:r>
-      <w:r>
-        <w:rPr>
-          <w:rFonts w:eastAsia="Calibri"/>
-          <w:lang w:eastAsia="en-US"/>
-        </w:rPr>
-        <w:t>cliente, evitando consumo desnecessário de recursos</w:t>
-      </w:r>
-      <w:r>
-        <w:rPr>
-          <w:rFonts w:eastAsia="Calibri"/>
-          <w:lang w:eastAsia="en-US"/>
-        </w:rPr>
-        <w:t>, consequentemente melhorando a performance da requisição</w:t>
-      </w:r>
-      <w:r>
-        <w:rPr>
-          <w:rFonts w:eastAsia="Calibri"/>
-          <w:lang w:eastAsia="en-US"/>
-        </w:rPr>
-        <w:t xml:space="preserve">. Além disso, essa tecnologia trás uma abordagem diferente na construção de </w:t>
-      </w:r>
-      <w:r>
-        <w:rPr>
-          <w:rFonts w:eastAsia="Calibri"/>
-          <w:i/>
-          <w:lang w:eastAsia="en-US"/>
-        </w:rPr>
-        <w:t>APIs</w:t>
-      </w:r>
-      <w:r>
-        <w:rPr>
-          <w:rFonts w:eastAsia="Calibri"/>
-          <w:lang w:eastAsia="en-US"/>
-        </w:rPr>
-        <w:t xml:space="preserve">, </w:t>
-      </w:r>
-      <w:r>
-        <w:rPr>
-          <w:rFonts w:eastAsia="Calibri"/>
-          <w:lang w:eastAsia="en-US"/>
-        </w:rPr>
-        <w:t>melhorando também a produtividade do desenvolvedor, que será detalhada mais adiante.</w:t>
-      </w:r>
-      <w:r>
-        <w:rPr>
-          <w:rFonts w:eastAsia="Calibri"/>
-          <w:lang w:eastAsia="en-US"/>
-        </w:rPr>
-        <w:t xml:space="preserve"> </w:t>
-      </w:r>
-      <w:r>
-        <w:rPr>
-          <w:rFonts w:eastAsia="Calibri"/>
-          <w:lang w:eastAsia="en-US"/>
-        </w:rPr>
-        <w:fldChar w:fldCharType="begin" w:fldLock="1"/>
-      </w:r>
-      <w:r>
-        <w:rPr>
-          <w:rFonts w:eastAsia="Calibri"/>
-          <w:lang w:eastAsia="en-US"/>
-        </w:rPr>
-        <w:instrText>ADDIN CSL_CITATION {"citationItems":[{"id":"ITEM-1","itemData":{"author":[{"dropping-particle":"","family":"Brito","given":"Gleison","non-dropping-particle":"","parse-names":false,"suffix":""},{"dropping-particle":"","family":"Mombach","given":"Thais","non-dropping-particle":"","parse-names":false,"suffix":""},{"dropping-particle":"","family":"Valente","given":"Marco Tulio","non-dropping-particle":"","parse-names":false,"suffix":""}],"container-title":"SANER 2019 - 26th edition of the IEEE International Conference on Software Analysis, Evolution and Reengineering","id":"ITEM-1","issued":{"date-parts":[["2019"]]},"title":"Migrating to GraphQL: A Practical Assessment","type":"article-journal"},"uris":["http://www.mendeley.com/documents/?uuid=d5b196f6-35aa-4be7-af9c-7523f5ce3dc0"]}],"mendeley":{"formattedCitation":"(BRITO; MOMBACH; VALENTE, 2019)","plainTextFormattedCitation":"(BRITO; MOMBACH; VALENTE, 2019)","previouslyFormattedCitation":"(BRITO; MOMBACH; VALENTE, 2019)"},"properties":{"noteIndex":0},"schema":"https://github.com/citation-style-language/schema/raw/master/csl-citation.json"}</w:instrText>
-      </w:r>
-      <w:r>
-        <w:rPr>
-          <w:rFonts w:eastAsia="Calibri"/>
-          <w:lang w:eastAsia="en-US"/>
-        </w:rPr>
-        <w:fldChar w:fldCharType="separate"/>
-      </w:r>
-      <w:r>
-        <w:rPr>
-          <w:rFonts w:eastAsia="Calibri"/>
-          <w:noProof/>
-          <w:lang w:eastAsia="en-US"/>
-        </w:rPr>
-        <w:t>(BRITO; MOMBACH; VALENTE, 2019)</w:t>
-      </w:r>
-      <w:r>
-        <w:rPr>
-          <w:rFonts w:eastAsia="Calibri"/>
-          <w:lang w:eastAsia="en-US"/>
-        </w:rPr>
-        <w:fldChar w:fldCharType="end"/>
+      <w:r>
+        <w:rPr>
+          <w:rFonts w:eastAsia="Calibri"/>
+          <w:lang w:eastAsia="en-US"/>
+        </w:rPr>
+        <w:t>.</w:t>
       </w:r>
     </w:p>
     <w:p>
@@ -8654,11 +8523,10 @@
           <w:numId w:val="34"/>
         </w:numPr>
         <w:rPr>
-          <w:color w:val="auto"/>
           <w:lang w:eastAsia="pt-BR"/>
         </w:rPr>
       </w:pPr>
-      <w:bookmarkStart w:id="60" w:name="_Toc9001987"/>
+      <w:bookmarkStart w:id="30" w:name="_Toc9001987"/>
       <w:r>
         <w:rPr>
           <w:color w:val="auto"/>
@@ -8682,7 +8550,7 @@
         </w:rPr>
         <w:t xml:space="preserve"> Web</w:t>
       </w:r>
-      <w:bookmarkEnd w:id="60"/>
+      <w:bookmarkEnd w:id="30"/>
     </w:p>
     <w:p>
       <w:pPr>
@@ -8690,1027 +8558,1080 @@
           <w:lang w:eastAsia="pt-BR"/>
         </w:rPr>
       </w:pPr>
-    </w:p>
-    <w:p>
-      <w:pPr>
-        <w:suppressAutoHyphens w:val="0"/>
-        <w:rPr>
-          <w:rFonts w:eastAsia="Calibri" w:cs="Times New Roman"/>
+      <w:r>
+        <w:rPr>
+          <w:lang w:eastAsia="pt-BR"/>
+        </w:rPr>
+        <w:t>Para entendermos melhor o funcionamento das aplicações web, precisamos antes entender o que é exatamente web e como surgiu o famoso “</w:t>
+      </w:r>
+      <w:r>
+        <w:rPr>
+          <w:i/>
+          <w:lang w:eastAsia="pt-BR"/>
+        </w:rPr>
+        <w:t>www</w:t>
+      </w:r>
+      <w:r>
+        <w:rPr>
+          <w:lang w:eastAsia="pt-BR"/>
+        </w:rPr>
+        <w:t>”. Para isso, a seguir, vamos abordar uma breve história sobre o surgimento da internet, sua evolução até o dia de hoje e depois, também abordaremos um pouco sobre como são criados os web sites e aplicações web que acessamos diariamente.</w:t>
+      </w:r>
+    </w:p>
+    <w:p>
+      <w:pPr>
+        <w:rPr>
+          <w:lang w:eastAsia="pt-BR"/>
+        </w:rPr>
+      </w:pPr>
+    </w:p>
+    <w:p>
+      <w:pPr>
+        <w:numPr>
+          <w:ilvl w:val="1"/>
+          <w:numId w:val="34"/>
+        </w:numPr>
+        <w:spacing w:before="360" w:after="360"/>
+        <w:ind w:left="1211"/>
+        <w:outlineLvl w:val="1"/>
+        <w:rPr>
+          <w:b/>
+          <w:color w:val="auto"/>
+          <w:lang w:eastAsia="pt-BR"/>
+        </w:rPr>
+      </w:pPr>
+      <w:bookmarkStart w:id="31" w:name="_Toc7286703"/>
+      <w:r>
+        <w:rPr>
+          <w:b/>
+          <w:color w:val="auto"/>
+          <w:lang w:eastAsia="pt-BR"/>
+        </w:rPr>
+        <w:t>Uma breve história</w:t>
+      </w:r>
+      <w:bookmarkEnd w:id="31"/>
+    </w:p>
+    <w:p>
+      <w:pPr>
+        <w:rPr>
+          <w:lang w:eastAsia="pt-BR"/>
+        </w:rPr>
+      </w:pPr>
+      <w:r>
+        <w:rPr>
+          <w:lang w:eastAsia="pt-BR"/>
+        </w:rPr>
+        <w:lastRenderedPageBreak/>
+        <w:t xml:space="preserve">O primeiro passo para o que hoje conhecemos como internet começou no dia 29 de </w:t>
+      </w:r>
+      <w:proofErr w:type="gramStart"/>
+      <w:r>
+        <w:rPr>
+          <w:lang w:eastAsia="pt-BR"/>
+        </w:rPr>
+        <w:t>Agosto</w:t>
+      </w:r>
+      <w:proofErr w:type="gramEnd"/>
+      <w:r>
+        <w:rPr>
+          <w:lang w:eastAsia="pt-BR"/>
+        </w:rPr>
+        <w:t xml:space="preserve"> de 1949, quando a União Soviética detonou sua primeira arma nuclear, um evento marcante no pós-guerra entre seu confronto com os Estados Unidos, na segunda guerra mundial. Como os aviões eram a única maneira de levar uma bomba nuclear naquela época, a defesa aérea se tornou uma preocupação e prioridade imediata para os Estados Unidos. Em 1948, a força aérea já havia estudado a necessidade de um sistema de redes para notificação antecipada para a defesa aérea. Para isso, o professor do </w:t>
+      </w:r>
+      <w:proofErr w:type="spellStart"/>
+      <w:r>
+        <w:rPr>
+          <w:i/>
+          <w:lang w:eastAsia="pt-BR"/>
+        </w:rPr>
+        <w:t>Massachussetts</w:t>
+      </w:r>
+      <w:proofErr w:type="spellEnd"/>
+      <w:r>
+        <w:rPr>
+          <w:i/>
+          <w:lang w:eastAsia="pt-BR"/>
+        </w:rPr>
+        <w:t xml:space="preserve"> </w:t>
+      </w:r>
+      <w:proofErr w:type="spellStart"/>
+      <w:r>
+        <w:rPr>
+          <w:i/>
+          <w:lang w:eastAsia="pt-BR"/>
+        </w:rPr>
+        <w:t>Institute</w:t>
+      </w:r>
+      <w:proofErr w:type="spellEnd"/>
+      <w:r>
+        <w:rPr>
+          <w:i/>
+          <w:lang w:eastAsia="pt-BR"/>
+        </w:rPr>
+        <w:t xml:space="preserve"> </w:t>
+      </w:r>
+      <w:proofErr w:type="spellStart"/>
+      <w:r>
+        <w:rPr>
+          <w:i/>
+          <w:lang w:eastAsia="pt-BR"/>
+        </w:rPr>
+        <w:t>of</w:t>
+      </w:r>
+      <w:proofErr w:type="spellEnd"/>
+      <w:r>
+        <w:rPr>
+          <w:i/>
+          <w:lang w:eastAsia="pt-BR"/>
+        </w:rPr>
+        <w:t xml:space="preserve"> Technology </w:t>
+      </w:r>
+      <w:r>
+        <w:rPr>
+          <w:lang w:eastAsia="pt-BR"/>
+        </w:rPr>
+        <w:t xml:space="preserve">(Instituto Tecnológico de </w:t>
+      </w:r>
+      <w:proofErr w:type="spellStart"/>
+      <w:r>
+        <w:rPr>
+          <w:lang w:eastAsia="pt-BR"/>
+        </w:rPr>
+        <w:t>Massachussetts</w:t>
+      </w:r>
+      <w:proofErr w:type="spellEnd"/>
+      <w:r>
+        <w:rPr>
+          <w:lang w:eastAsia="pt-BR"/>
+        </w:rPr>
+        <w:t xml:space="preserve">), George Valley foi nomeado para recomendar um sistema melhorado que resolvesse as deficiências da rede de radares da época, o qual deveria ser montado </w:t>
+      </w:r>
+      <w:proofErr w:type="spellStart"/>
+      <w:r>
+        <w:rPr>
+          <w:lang w:eastAsia="pt-BR"/>
+        </w:rPr>
+        <w:t>as</w:t>
+      </w:r>
+      <w:proofErr w:type="spellEnd"/>
+      <w:r>
+        <w:rPr>
+          <w:lang w:eastAsia="pt-BR"/>
+        </w:rPr>
+        <w:t xml:space="preserve"> pressas. Os dados gerados pelos radares eram escritos a mão utilizando lápis de graxa em sentido inverso em placas transparentes </w:t>
+      </w:r>
+      <w:r>
+        <w:rPr>
+          <w:lang w:eastAsia="pt-BR"/>
+        </w:rPr>
+        <w:fldChar w:fldCharType="begin" w:fldLock="1"/>
+      </w:r>
+      <w:r>
+        <w:rPr>
+          <w:lang w:eastAsia="pt-BR"/>
+        </w:rPr>
+        <w:instrText>ADDIN CSL_CITATION {"citationItems":[{"id":"ITEM-1","itemData":{"ISSN":"1058-6180","author":[{"dropping-particle":"","family":"Lukasik","given":"S J","non-dropping-particle":"","parse-names":false,"suffix":""}],"container-title":"Ieee Annals of the History of Computing","id":"ITEM-1","issue":"4","issued":{"date-parts":[["2011"]]},"page":"3","title":"\"Why the Arpanet Was Built\" (vol 33, pg 3, 2011)","type":"article-journal","volume":"33"},"uris":["http://www.mendeley.com/documents/?uuid=e98857d9-9408-4135-9ca7-ad7e314a81b0"]}],"mendeley":{"formattedCitation":"(LUKASIK, 2011)","plainTextFormattedCitation":"(LUKASIK, 2011)","previouslyFormattedCitation":"(LUKASIK, 2011)"},"properties":{"noteIndex":0},"schema":"https://github.com/citation-style-language/schema/raw/master/csl-citation.json"}</w:instrText>
+      </w:r>
+      <w:r>
+        <w:rPr>
+          <w:lang w:eastAsia="pt-BR"/>
+        </w:rPr>
+        <w:fldChar w:fldCharType="separate"/>
+      </w:r>
+      <w:r>
+        <w:rPr>
+          <w:noProof/>
+          <w:lang w:eastAsia="pt-BR"/>
+        </w:rPr>
+        <w:t>(LUKASIK, 2011)</w:t>
+      </w:r>
+      <w:r>
+        <w:rPr>
+          <w:lang w:eastAsia="pt-BR"/>
+        </w:rPr>
+        <w:fldChar w:fldCharType="end"/>
+      </w:r>
+      <w:r>
+        <w:rPr>
+          <w:lang w:eastAsia="pt-BR"/>
+        </w:rPr>
+        <w:t>.</w:t>
+      </w:r>
+    </w:p>
+    <w:p>
+      <w:pPr>
+        <w:rPr>
+          <w:lang w:eastAsia="pt-BR"/>
+        </w:rPr>
+      </w:pPr>
+      <w:r>
+        <w:rPr>
+          <w:lang w:eastAsia="pt-BR"/>
+        </w:rPr>
+        <w:t>Para automatizar esse processo, a ADSEC (</w:t>
+      </w:r>
+      <w:r>
+        <w:rPr>
+          <w:i/>
+          <w:lang w:eastAsia="pt-BR"/>
+        </w:rPr>
+        <w:t xml:space="preserve">Air </w:t>
+      </w:r>
+      <w:proofErr w:type="spellStart"/>
+      <w:r>
+        <w:rPr>
+          <w:i/>
+          <w:lang w:eastAsia="pt-BR"/>
+        </w:rPr>
+        <w:t>Defense</w:t>
+      </w:r>
+      <w:proofErr w:type="spellEnd"/>
+      <w:r>
+        <w:rPr>
+          <w:i/>
+          <w:lang w:eastAsia="pt-BR"/>
+        </w:rPr>
+        <w:t xml:space="preserve"> System </w:t>
+      </w:r>
+      <w:proofErr w:type="spellStart"/>
+      <w:r>
+        <w:rPr>
+          <w:i/>
+          <w:lang w:eastAsia="pt-BR"/>
+        </w:rPr>
+        <w:t>Engineering</w:t>
+      </w:r>
+      <w:proofErr w:type="spellEnd"/>
+      <w:r>
+        <w:rPr>
+          <w:i/>
+          <w:lang w:eastAsia="pt-BR"/>
+        </w:rPr>
+        <w:t xml:space="preserve"> </w:t>
+      </w:r>
+      <w:proofErr w:type="spellStart"/>
+      <w:r>
+        <w:rPr>
+          <w:i/>
+          <w:lang w:eastAsia="pt-BR"/>
+        </w:rPr>
+        <w:t>Committee</w:t>
+      </w:r>
+      <w:proofErr w:type="spellEnd"/>
+      <w:r>
+        <w:rPr>
+          <w:lang w:eastAsia="pt-BR"/>
+        </w:rPr>
+        <w:t xml:space="preserve"> - Comitê de Engenharia do Sistema de Defesa Aérea) recomendou a automação desse processo através da digitalização dessas informações. Essas informações seriam enviadas através das redes</w:t>
+      </w:r>
+      <w:bookmarkStart w:id="32" w:name="_GoBack"/>
+      <w:bookmarkEnd w:id="32"/>
+      <w:r>
+        <w:rPr>
+          <w:lang w:eastAsia="pt-BR"/>
+        </w:rPr>
+        <w:t xml:space="preserve"> de telefones, e esses dados seriam analisados pelos novos computadores digitais sendo desenvolvidos </w:t>
+      </w:r>
+      <w:r>
+        <w:rPr>
+          <w:lang w:eastAsia="pt-BR"/>
+        </w:rPr>
+        <w:fldChar w:fldCharType="begin" w:fldLock="1"/>
+      </w:r>
+      <w:r>
+        <w:rPr>
+          <w:lang w:eastAsia="pt-BR"/>
+        </w:rPr>
+        <w:instrText>ADDIN CSL_CITATION {"citationItems":[{"id":"ITEM-1","itemData":{"ISSN":"1058-6180","author":[{"dropping-particle":"","family":"Lukasik","given":"S J","non-dropping-particle":"","parse-names":false,"suffix":""}],"container-title":"Ieee Annals of the History of Computing","id":"ITEM-1","issue":"4","issued":{"date-parts":[["2011"]]},"page":"3","title":"\"Why the Arpanet Was Built\" (vol 33, pg 3, 2011)","type":"article-journal","volume":"33"},"uris":["http://www.mendeley.com/documents/?uuid=e98857d9-9408-4135-9ca7-ad7e314a81b0"]}],"mendeley":{"formattedCitation":"(LUKASIK, 2011)","plainTextFormattedCitation":"(LUKASIK, 2011)","previouslyFormattedCitation":"(LUKASIK, 2011)"},"properties":{"noteIndex":0},"schema":"https://github.com/citation-style-language/schema/raw/master/csl-citation.json"}</w:instrText>
+      </w:r>
+      <w:r>
+        <w:rPr>
+          <w:lang w:eastAsia="pt-BR"/>
+        </w:rPr>
+        <w:fldChar w:fldCharType="separate"/>
+      </w:r>
+      <w:r>
+        <w:rPr>
+          <w:noProof/>
+          <w:lang w:eastAsia="pt-BR"/>
+        </w:rPr>
+        <w:t>(LUKASIK, 2011)</w:t>
+      </w:r>
+      <w:r>
+        <w:rPr>
+          <w:lang w:eastAsia="pt-BR"/>
+        </w:rPr>
+        <w:fldChar w:fldCharType="end"/>
+      </w:r>
+      <w:r>
+        <w:rPr>
+          <w:lang w:eastAsia="pt-BR"/>
+        </w:rPr>
+        <w:t>.</w:t>
+      </w:r>
+    </w:p>
+    <w:p>
+      <w:pPr>
+        <w:rPr>
+          <w:lang w:eastAsia="pt-BR"/>
+        </w:rPr>
+      </w:pPr>
+      <w:r>
+        <w:rPr>
+          <w:lang w:eastAsia="pt-BR"/>
+        </w:rPr>
+        <w:t xml:space="preserve">Quando a Coréia do Norte invadiu a Coréia do Sul em 25 de </w:t>
+      </w:r>
+      <w:proofErr w:type="gramStart"/>
+      <w:r>
+        <w:rPr>
+          <w:lang w:eastAsia="pt-BR"/>
+        </w:rPr>
+        <w:t>Junho</w:t>
+      </w:r>
+      <w:proofErr w:type="gramEnd"/>
+      <w:r>
+        <w:rPr>
+          <w:lang w:eastAsia="pt-BR"/>
+        </w:rPr>
+        <w:t xml:space="preserve"> de 1950 e quando a China interveio em 26 de Novembro do mesmo ano, trazendo um espectro de guerra nuclear com um mundo comunista ainda mais próximo, a urgência da força aérea americana para um sistema de radares mais efetivo aumentou. Vários projetos foram sugeridos, porém nenhum tão efetivo até 1951, quando foi criado o Projeto Lincoln, onde, para validar as hipóteses apresentadas, um “bombardeiro” foi interceptado em tempo real por um “lutador” utilizando dados transferidos dos radares por linha telefônica </w:t>
+      </w:r>
+      <w:r>
+        <w:rPr>
+          <w:lang w:eastAsia="pt-BR"/>
+        </w:rPr>
+        <w:fldChar w:fldCharType="begin" w:fldLock="1"/>
+      </w:r>
+      <w:r>
+        <w:rPr>
+          <w:lang w:eastAsia="pt-BR"/>
+        </w:rPr>
+        <w:instrText>ADDIN CSL_CITATION {"citationItems":[{"id":"ITEM-1","itemData":{"ISSN":"1058-6180","author":[{"dropping-particle":"","family":"Lukasik","given":"S J","non-dropping-particle":"","parse-names":false,"suffix":""}],"container-title":"Ieee Annals of the History of Computing","id":"ITEM-1","issue":"4","issued":{"date-parts":[["2011"]]},"page":"3","title":"\"Why the Arpanet Was Built\" (vol 33, pg 3, 2011)","type":"article-journal","volume":"33"},"uris":["http://www.mendeley.com/documents/?uuid=e98857d9-9408-4135-9ca7-ad7e314a81b0"]}],"mendeley":{"formattedCitation":"(LUKASIK, 2011)","plainTextFormattedCitation":"(LUKASIK, 2011)","previouslyFormattedCitation":"(LUKASIK, 2011)"},"properties":{"noteIndex":0},"schema":"https://github.com/citation-style-language/schema/raw/master/csl-citation.json"}</w:instrText>
+      </w:r>
+      <w:r>
+        <w:rPr>
+          <w:lang w:eastAsia="pt-BR"/>
+        </w:rPr>
+        <w:fldChar w:fldCharType="separate"/>
+      </w:r>
+      <w:r>
+        <w:rPr>
+          <w:noProof/>
+          <w:lang w:eastAsia="pt-BR"/>
+        </w:rPr>
+        <w:t>(LUKASIK, 2011)</w:t>
+      </w:r>
+      <w:r>
+        <w:rPr>
+          <w:lang w:eastAsia="pt-BR"/>
+        </w:rPr>
+        <w:fldChar w:fldCharType="end"/>
+      </w:r>
+      <w:r>
+        <w:rPr>
+          <w:lang w:eastAsia="pt-BR"/>
+        </w:rPr>
+        <w:t>.</w:t>
+      </w:r>
+    </w:p>
+    <w:p>
+      <w:pPr>
+        <w:rPr>
+          <w:lang w:eastAsia="pt-BR"/>
+        </w:rPr>
+      </w:pPr>
+      <w:r>
+        <w:rPr>
+          <w:lang w:eastAsia="pt-BR"/>
+        </w:rPr>
+        <w:t>Em 1958, foi estabelecida a ARPA (</w:t>
+      </w:r>
+      <w:proofErr w:type="spellStart"/>
+      <w:r>
+        <w:rPr>
+          <w:rFonts w:cs="Times New Roman"/>
+          <w:i/>
+          <w:color w:val="auto"/>
+          <w:shd w:val="clear" w:color="auto" w:fill="FFFFFF"/>
+        </w:rPr>
+        <w:t>Advanced</w:t>
+      </w:r>
+      <w:proofErr w:type="spellEnd"/>
+      <w:r>
+        <w:rPr>
+          <w:rFonts w:cs="Times New Roman"/>
+          <w:i/>
+          <w:color w:val="auto"/>
+          <w:shd w:val="clear" w:color="auto" w:fill="FFFFFF"/>
+        </w:rPr>
+        <w:t> </w:t>
+      </w:r>
+      <w:proofErr w:type="spellStart"/>
+      <w:r>
+        <w:rPr>
+          <w:rFonts w:cs="Times New Roman"/>
+          <w:i/>
+          <w:color w:val="auto"/>
+          <w:shd w:val="clear" w:color="auto" w:fill="FFFFFF"/>
+        </w:rPr>
+        <w:t>Research</w:t>
+      </w:r>
+      <w:proofErr w:type="spellEnd"/>
+      <w:r>
+        <w:rPr>
+          <w:rFonts w:cs="Times New Roman"/>
+          <w:i/>
+          <w:color w:val="auto"/>
+          <w:shd w:val="clear" w:color="auto" w:fill="FFFFFF"/>
+        </w:rPr>
+        <w:t> </w:t>
+      </w:r>
+      <w:proofErr w:type="spellStart"/>
+      <w:r>
+        <w:rPr>
+          <w:rFonts w:cs="Times New Roman"/>
+          <w:i/>
+          <w:color w:val="auto"/>
+          <w:shd w:val="clear" w:color="auto" w:fill="FFFFFF"/>
+        </w:rPr>
+        <w:t>Projects</w:t>
+      </w:r>
+      <w:proofErr w:type="spellEnd"/>
+      <w:r>
+        <w:rPr>
+          <w:rFonts w:cs="Times New Roman"/>
+          <w:i/>
+          <w:color w:val="auto"/>
+          <w:shd w:val="clear" w:color="auto" w:fill="FFFFFF"/>
+        </w:rPr>
+        <w:t> </w:t>
+      </w:r>
+      <w:proofErr w:type="spellStart"/>
+      <w:r>
+        <w:rPr>
+          <w:rFonts w:cs="Times New Roman"/>
+          <w:i/>
+          <w:color w:val="auto"/>
+          <w:shd w:val="clear" w:color="auto" w:fill="FFFFFF"/>
+        </w:rPr>
+        <w:t>Agency</w:t>
+      </w:r>
+      <w:proofErr w:type="spellEnd"/>
+      <w:r>
+        <w:rPr>
+          <w:rFonts w:cs="Times New Roman"/>
+          <w:color w:val="auto"/>
+          <w:shd w:val="clear" w:color="auto" w:fill="FFFFFF"/>
+        </w:rPr>
+        <w:t xml:space="preserve"> – Agência de Projetos de Pesquisa Avançados</w:t>
+      </w:r>
+      <w:r>
+        <w:rPr>
+          <w:lang w:eastAsia="pt-BR"/>
+        </w:rPr>
+        <w:t xml:space="preserve">) pelo governo dos Estados Unidos como resposta </w:t>
+      </w:r>
+      <w:proofErr w:type="spellStart"/>
+      <w:r>
+        <w:rPr>
+          <w:lang w:eastAsia="pt-BR"/>
+        </w:rPr>
+        <w:t>a</w:t>
+      </w:r>
+      <w:proofErr w:type="spellEnd"/>
+      <w:r>
+        <w:rPr>
+          <w:lang w:eastAsia="pt-BR"/>
+        </w:rPr>
+        <w:t xml:space="preserve"> crise de segurança do pós-guerra da segunda guerra mundial. A ARPA era responsável por desenvolver pesquisas relacionadas a comunicação, navegação, defesa de mísseis balísticos, sistemas de rastreamentos por satélite, lançamento de mísseis, dentre outras disciplinas acadêmicas que oferecessem suporte ao meio militar do país </w:t>
+      </w:r>
+      <w:r>
+        <w:rPr>
+          <w:lang w:eastAsia="pt-BR"/>
+        </w:rPr>
+        <w:fldChar w:fldCharType="begin" w:fldLock="1"/>
+      </w:r>
+      <w:r>
+        <w:rPr>
+          <w:lang w:eastAsia="pt-BR"/>
+        </w:rPr>
+        <w:instrText>ADDIN CSL_CITATION {"citationItems":[{"id":"ITEM-1","itemData":{"ISSN":"1058-6180","author":[{"dropping-particle":"","family":"Lukasik","given":"S J","non-dropping-particle":"","parse-names":false,"suffix":""}],"container-title":"Ieee Annals of the History of Computing","id":"ITEM-1","issue":"4","issued":{"date-parts":[["2011"]]},"page":"3","title":"\"Why the Arpanet Was Built\" (vol 33, pg 3, 2011)","type":"article-journal","volume":"33"},"uris":["http://www.mendeley.com/documents/?uuid=e98857d9-9408-4135-9ca7-ad7e314a81b0"]}],"mendeley":{"formattedCitation":"(LUKASIK, 2011)","plainTextFormattedCitation":"(LUKASIK, 2011)","previouslyFormattedCitation":"(LUKASIK, 2011)"},"properties":{"noteIndex":0},"schema":"https://github.com/citation-style-language/schema/raw/master/csl-citation.json"}</w:instrText>
+      </w:r>
+      <w:r>
+        <w:rPr>
+          <w:lang w:eastAsia="pt-BR"/>
+        </w:rPr>
+        <w:fldChar w:fldCharType="separate"/>
+      </w:r>
+      <w:r>
+        <w:rPr>
+          <w:noProof/>
+          <w:lang w:eastAsia="pt-BR"/>
+        </w:rPr>
+        <w:t>(LUKASIK, 2011)</w:t>
+      </w:r>
+      <w:r>
+        <w:rPr>
+          <w:lang w:eastAsia="pt-BR"/>
+        </w:rPr>
+        <w:fldChar w:fldCharType="end"/>
+      </w:r>
+      <w:r>
+        <w:rPr>
+          <w:lang w:eastAsia="pt-BR"/>
+        </w:rPr>
+        <w:t>.</w:t>
+      </w:r>
+    </w:p>
+    <w:p>
+      <w:pPr>
+        <w:rPr>
+          <w:lang w:eastAsia="pt-BR"/>
+        </w:rPr>
+      </w:pPr>
+      <w:r>
+        <w:rPr>
+          <w:lang w:eastAsia="pt-BR"/>
+        </w:rPr>
+        <w:t xml:space="preserve">Em 1960 deu seus primeiros passos, quando </w:t>
+      </w:r>
+      <w:r>
+        <w:t xml:space="preserve">Joseph Carl </w:t>
+      </w:r>
+      <w:proofErr w:type="spellStart"/>
+      <w:r>
+        <w:t>Robnett</w:t>
+      </w:r>
+      <w:proofErr w:type="spellEnd"/>
+      <w:r>
+        <w:t xml:space="preserve"> </w:t>
+      </w:r>
+      <w:proofErr w:type="spellStart"/>
+      <w:r>
+        <w:t>Licklider</w:t>
+      </w:r>
+      <w:proofErr w:type="spellEnd"/>
+      <w:r>
+        <w:t xml:space="preserve"> – um cientista da computação, juntamente com a companhia </w:t>
+      </w:r>
+      <w:proofErr w:type="spellStart"/>
+      <w:r>
+        <w:t>Bolt</w:t>
+      </w:r>
+      <w:proofErr w:type="spellEnd"/>
+      <w:r>
+        <w:t xml:space="preserve">, </w:t>
+      </w:r>
+      <w:proofErr w:type="spellStart"/>
+      <w:r>
+        <w:t>Berenek</w:t>
+      </w:r>
+      <w:proofErr w:type="spellEnd"/>
+      <w:r>
+        <w:t xml:space="preserve"> </w:t>
+      </w:r>
+      <w:proofErr w:type="spellStart"/>
+      <w:r>
+        <w:t>and</w:t>
+      </w:r>
+      <w:proofErr w:type="spellEnd"/>
+      <w:r>
+        <w:t xml:space="preserve"> Newman (BBN) – </w:t>
+      </w:r>
+      <w:r>
+        <w:lastRenderedPageBreak/>
+        <w:t xml:space="preserve">formularem ideias para a construção de uma rede global em vários memorandos, descrevendo uma “Rede Intergaláctica de Computadores” </w:t>
+      </w:r>
+      <w:r>
+        <w:fldChar w:fldCharType="begin" w:fldLock="1"/>
+      </w:r>
+      <w:r>
+        <w:instrText>ADDIN CSL_CITATION {"citationItems":[{"id":"ITEM-1","itemData":{"URL":"https://www.livescience.com/42604-who-invented-the-internet.html","accessed":{"date-parts":[["2019","4","27"]]},"author":[{"dropping-particle":"","family":"Palermo","given":"Elizabeth","non-dropping-particle":"","parse-names":false,"suffix":""},{"dropping-particle":"","family":"Cox","given":"Lauren","non-dropping-particle":"","parse-names":false,"suffix":""}],"id":"ITEM-1","issued":{"date-parts":[["2014"]]},"title":"Who Invented the Internet? | ARPANET","type":"webpage"},"uris":["http://www.mendeley.com/documents/?uuid=e6e0c521-6a28-3203-8d4f-17c3648e1ab0"]}],"mendeley":{"formattedCitation":"(PALERMO; COX, 2014)","plainTextFormattedCitation":"(PALERMO; COX, 2014)","previouslyFormattedCitation":"(PALERMO; COX, 2014)"},"properties":{"noteIndex":0},"schema":"https://github.com/citation-style-language/schema/raw/master/csl-citation.json"}</w:instrText>
+      </w:r>
+      <w:r>
+        <w:fldChar w:fldCharType="separate"/>
+      </w:r>
+      <w:r>
+        <w:rPr>
+          <w:noProof/>
+        </w:rPr>
+        <w:t>(PALERMO; COX, 2014)</w:t>
+      </w:r>
+      <w:r>
+        <w:fldChar w:fldCharType="end"/>
+      </w:r>
+      <w:r>
+        <w:rPr>
+          <w:lang w:eastAsia="pt-BR"/>
+        </w:rPr>
+        <w:t>.</w:t>
+      </w:r>
+    </w:p>
+    <w:p>
+      <w:pPr>
+        <w:rPr>
+          <w:lang w:eastAsia="pt-BR"/>
+        </w:rPr>
+      </w:pPr>
+      <w:r>
+        <w:rPr>
+          <w:lang w:eastAsia="pt-BR"/>
+        </w:rPr>
+        <w:t xml:space="preserve">Devido às ideias, </w:t>
+      </w:r>
+      <w:proofErr w:type="spellStart"/>
+      <w:r>
+        <w:rPr>
+          <w:lang w:eastAsia="pt-BR"/>
+        </w:rPr>
+        <w:t>Licklider</w:t>
+      </w:r>
+      <w:proofErr w:type="spellEnd"/>
+      <w:r>
+        <w:rPr>
+          <w:lang w:eastAsia="pt-BR"/>
+        </w:rPr>
+        <w:t xml:space="preserve"> se tornou diretor da ARPA. Sua ambição era que todos os computadores existentes pudessem ter alguma forma de se conectar por todo o globo, e todos próximos a um computador poderiam compartilhar informações</w:t>
+      </w:r>
+      <w:r>
+        <w:rPr>
+          <w:lang w:eastAsia="pt-BR"/>
+        </w:rPr>
+        <w:t>.</w:t>
+      </w:r>
+      <w:r>
+        <w:rPr>
+          <w:lang w:eastAsia="pt-BR"/>
+        </w:rPr>
+        <w:t xml:space="preserve"> </w:t>
+      </w:r>
+      <w:r>
+        <w:rPr>
+          <w:lang w:eastAsia="pt-BR"/>
+        </w:rPr>
+        <w:fldChar w:fldCharType="begin" w:fldLock="1"/>
+      </w:r>
+      <w:r>
+        <w:rPr>
+          <w:lang w:eastAsia="pt-BR"/>
+        </w:rPr>
+        <w:instrText>ADDIN CSL_CITATION {"citationItems":[{"id":"ITEM-1","itemData":{"URL":"https://www.livescience.com/42604-who-invented-the-internet.html","accessed":{"date-parts":[["2019","4","27"]]},"author":[{"dropping-particle":"","family":"Palermo","given":"Elizabeth","non-dropping-particle":"","parse-names":false,"suffix":""},{"dropping-particle":"","family":"Cox","given":"Lauren","non-dropping-particle":"","parse-names":false,"suffix":""}],"id":"ITEM-1","issued":{"date-parts":[["2014"]]},"title":"Who Invented the Internet? | ARPANET","type":"webpage"},"uris":["http://www.mendeley.com/documents/?uuid=e6e0c521-6a28-3203-8d4f-17c3648e1ab0"]}],"mendeley":{"formattedCitation":"(PALERMO; COX, 2014)","plainTextFormattedCitation":"(PALERMO; COX, 2014)","previouslyFormattedCitation":"(PALERMO; COX, 2014)"},"properties":{"noteIndex":0},"schema":"https://github.com/citation-style-language/schema/raw/master/csl-citation.json"}</w:instrText>
+      </w:r>
+      <w:r>
+        <w:rPr>
+          <w:lang w:eastAsia="pt-BR"/>
+        </w:rPr>
+        <w:fldChar w:fldCharType="separate"/>
+      </w:r>
+      <w:r>
+        <w:rPr>
+          <w:noProof/>
+          <w:lang w:eastAsia="pt-BR"/>
+        </w:rPr>
+        <w:t>(PALERMO; COX, 2014)</w:t>
+      </w:r>
+      <w:r>
+        <w:rPr>
+          <w:lang w:eastAsia="pt-BR"/>
+        </w:rPr>
+        <w:fldChar w:fldCharType="end"/>
+      </w:r>
+      <w:r>
+        <w:rPr>
+          <w:lang w:eastAsia="pt-BR"/>
+        </w:rPr>
+        <w:t>.</w:t>
+      </w:r>
+    </w:p>
+    <w:p>
+      <w:pPr>
+        <w:rPr>
+          <w:lang w:eastAsia="pt-BR"/>
+        </w:rPr>
+      </w:pPr>
+      <w:r>
+        <w:rPr>
+          <w:lang w:eastAsia="pt-BR"/>
+        </w:rPr>
+        <w:t xml:space="preserve">Em 1969, a primeira mensagem através de uma rede de computadores foi </w:t>
+      </w:r>
+      <w:proofErr w:type="gramStart"/>
+      <w:r>
+        <w:rPr>
+          <w:lang w:eastAsia="pt-BR"/>
+        </w:rPr>
+        <w:t>enviado</w:t>
+      </w:r>
+      <w:proofErr w:type="gramEnd"/>
+      <w:r>
+        <w:rPr>
+          <w:lang w:eastAsia="pt-BR"/>
+        </w:rPr>
+        <w:t xml:space="preserve"> utilizando o protocolo IMP (Interface </w:t>
+      </w:r>
+      <w:proofErr w:type="spellStart"/>
+      <w:r>
+        <w:rPr>
+          <w:lang w:eastAsia="pt-BR"/>
+        </w:rPr>
+        <w:t>Message</w:t>
+      </w:r>
+      <w:proofErr w:type="spellEnd"/>
+      <w:r>
+        <w:rPr>
+          <w:lang w:eastAsia="pt-BR"/>
+        </w:rPr>
+        <w:t xml:space="preserve"> Processor) por Leonard </w:t>
+      </w:r>
+      <w:proofErr w:type="spellStart"/>
+      <w:r>
+        <w:rPr>
+          <w:lang w:eastAsia="pt-BR"/>
+        </w:rPr>
+        <w:t>Kleinrock</w:t>
+      </w:r>
+      <w:proofErr w:type="spellEnd"/>
+      <w:r>
+        <w:rPr>
+          <w:lang w:eastAsia="pt-BR"/>
+        </w:rPr>
+        <w:t xml:space="preserve"> – um dos contribuidores para o projeto de desenvolvimento da </w:t>
+      </w:r>
+      <w:proofErr w:type="spellStart"/>
+      <w:r>
+        <w:rPr>
+          <w:lang w:eastAsia="pt-BR"/>
+        </w:rPr>
+        <w:t>Arpanet</w:t>
+      </w:r>
+      <w:proofErr w:type="spellEnd"/>
+      <w:r>
+        <w:rPr>
+          <w:lang w:eastAsia="pt-BR"/>
+        </w:rPr>
+        <w:t xml:space="preserve"> – na UCLA (</w:t>
+      </w:r>
+      <w:proofErr w:type="spellStart"/>
+      <w:r>
+        <w:rPr>
+          <w:i/>
+          <w:lang w:eastAsia="pt-BR"/>
+        </w:rPr>
+        <w:t>University</w:t>
+      </w:r>
+      <w:proofErr w:type="spellEnd"/>
+      <w:r>
+        <w:rPr>
+          <w:i/>
+          <w:lang w:eastAsia="pt-BR"/>
+        </w:rPr>
+        <w:t xml:space="preserve"> </w:t>
+      </w:r>
+      <w:proofErr w:type="spellStart"/>
+      <w:r>
+        <w:rPr>
+          <w:i/>
+          <w:lang w:eastAsia="pt-BR"/>
+        </w:rPr>
+        <w:t>of</w:t>
+      </w:r>
+      <w:proofErr w:type="spellEnd"/>
+      <w:r>
+        <w:rPr>
+          <w:i/>
+          <w:lang w:eastAsia="pt-BR"/>
+        </w:rPr>
+        <w:t xml:space="preserve"> </w:t>
+      </w:r>
+      <w:proofErr w:type="spellStart"/>
+      <w:r>
+        <w:rPr>
+          <w:i/>
+          <w:lang w:eastAsia="pt-BR"/>
+        </w:rPr>
+        <w:t>California</w:t>
+      </w:r>
+      <w:proofErr w:type="spellEnd"/>
+      <w:r>
+        <w:rPr>
+          <w:i/>
+          <w:lang w:eastAsia="pt-BR"/>
+        </w:rPr>
+        <w:t>, Los Angeles</w:t>
+      </w:r>
+      <w:r>
+        <w:rPr>
+          <w:lang w:eastAsia="pt-BR"/>
+        </w:rPr>
+        <w:t xml:space="preserve">), onde o conteúdo era apenas “LO”. A mensagem foi recebida por Elizabeth </w:t>
+      </w:r>
+      <w:proofErr w:type="spellStart"/>
+      <w:r>
+        <w:rPr>
+          <w:lang w:eastAsia="pt-BR"/>
+        </w:rPr>
+        <w:t>Feinler</w:t>
+      </w:r>
+      <w:proofErr w:type="spellEnd"/>
+      <w:r>
+        <w:rPr>
+          <w:lang w:eastAsia="pt-BR"/>
+        </w:rPr>
+        <w:t xml:space="preserve"> no SRI (</w:t>
+      </w:r>
+      <w:proofErr w:type="spellStart"/>
+      <w:r>
+        <w:rPr>
+          <w:i/>
+          <w:lang w:eastAsia="pt-BR"/>
+        </w:rPr>
+        <w:t>Standford</w:t>
+      </w:r>
+      <w:proofErr w:type="spellEnd"/>
+      <w:r>
+        <w:rPr>
+          <w:i/>
+          <w:lang w:eastAsia="pt-BR"/>
+        </w:rPr>
+        <w:t xml:space="preserve"> </w:t>
+      </w:r>
+      <w:proofErr w:type="spellStart"/>
+      <w:r>
+        <w:rPr>
+          <w:i/>
+          <w:lang w:eastAsia="pt-BR"/>
+        </w:rPr>
+        <w:t>Research</w:t>
+      </w:r>
+      <w:proofErr w:type="spellEnd"/>
+      <w:r>
+        <w:rPr>
+          <w:i/>
+          <w:lang w:eastAsia="pt-BR"/>
+        </w:rPr>
+        <w:t xml:space="preserve"> </w:t>
+      </w:r>
+      <w:proofErr w:type="spellStart"/>
+      <w:r>
+        <w:rPr>
+          <w:i/>
+          <w:lang w:eastAsia="pt-BR"/>
+        </w:rPr>
+        <w:t>Institute</w:t>
+      </w:r>
+      <w:proofErr w:type="spellEnd"/>
+      <w:r>
+        <w:rPr>
+          <w:lang w:eastAsia="pt-BR"/>
+        </w:rPr>
+        <w:t xml:space="preserve">), em seguida a rede caiu, porém essa foi uma mensagem simples, que entrou para a história </w:t>
+      </w:r>
+      <w:r>
+        <w:rPr>
+          <w:lang w:eastAsia="pt-BR"/>
+        </w:rPr>
+        <w:fldChar w:fldCharType="begin" w:fldLock="1"/>
+      </w:r>
+      <w:r>
+        <w:rPr>
+          <w:lang w:eastAsia="pt-BR"/>
+        </w:rPr>
+        <w:instrText>ADDIN CSL_CITATION {"citationItems":[{"id":"ITEM-1","itemData":{"ISSN":"1058-6180","author":[{"dropping-particle":"","family":"Lukasik","given":"S J","non-dropping-particle":"","parse-names":false,"suffix":""}],"container-title":"Ieee Annals of the History of Computing","id":"ITEM-1","issue":"4","issued":{"date-parts":[["2011"]]},"page":"3","title":"\"Why the Arpanet Was Built\" (vol 33, pg 3, 2011)","type":"article-journal","volume":"33"},"uris":["http://www.mendeley.com/documents/?uuid=e98857d9-9408-4135-9ca7-ad7e314a81b0"]}],"mendeley":{"formattedCitation":"(LUKASIK, 2011)","plainTextFormattedCitation":"(LUKASIK, 2011)","previouslyFormattedCitation":"(LUKASIK, 2011)"},"properties":{"noteIndex":0},"schema":"https://github.com/citation-style-language/schema/raw/master/csl-citation.json"}</w:instrText>
+      </w:r>
+      <w:r>
+        <w:rPr>
+          <w:lang w:eastAsia="pt-BR"/>
+        </w:rPr>
+        <w:fldChar w:fldCharType="separate"/>
+      </w:r>
+      <w:r>
+        <w:rPr>
+          <w:noProof/>
+          <w:lang w:eastAsia="pt-BR"/>
+        </w:rPr>
+        <w:t>(LUKASIK, 2011)</w:t>
+      </w:r>
+      <w:r>
+        <w:rPr>
+          <w:lang w:eastAsia="pt-BR"/>
+        </w:rPr>
+        <w:fldChar w:fldCharType="end"/>
+      </w:r>
+      <w:r>
+        <w:rPr>
+          <w:lang w:eastAsia="pt-BR"/>
+        </w:rPr>
+        <w:t>.</w:t>
+      </w:r>
+    </w:p>
+    <w:p>
+      <w:pPr>
+        <w:rPr>
+          <w:lang w:eastAsia="pt-BR"/>
+        </w:rPr>
+      </w:pPr>
+      <w:r>
+        <w:rPr>
+          <w:lang w:eastAsia="pt-BR"/>
+        </w:rPr>
+        <w:t xml:space="preserve">Depois dessa primeira mensagem, muitas melhorias foram feitas até a rede ficar mais estável. Em 1983, a </w:t>
+      </w:r>
+      <w:proofErr w:type="spellStart"/>
+      <w:r>
+        <w:rPr>
+          <w:lang w:eastAsia="pt-BR"/>
+        </w:rPr>
+        <w:t>Arpanet</w:t>
+      </w:r>
+      <w:proofErr w:type="spellEnd"/>
+      <w:r>
+        <w:rPr>
+          <w:lang w:eastAsia="pt-BR"/>
+        </w:rPr>
+        <w:t xml:space="preserve"> foi dividia em duas partes, uma rede de pesquisa que continuou sendo chamada de </w:t>
+      </w:r>
+      <w:proofErr w:type="spellStart"/>
+      <w:r>
+        <w:rPr>
+          <w:lang w:eastAsia="pt-BR"/>
+        </w:rPr>
+        <w:t>Arpanet</w:t>
+      </w:r>
+      <w:proofErr w:type="spellEnd"/>
+      <w:r>
+        <w:rPr>
+          <w:lang w:eastAsia="pt-BR"/>
+        </w:rPr>
+        <w:t xml:space="preserve">, e a </w:t>
+      </w:r>
+      <w:proofErr w:type="spellStart"/>
+      <w:r>
+        <w:rPr>
+          <w:lang w:eastAsia="pt-BR"/>
+        </w:rPr>
+        <w:t>Milnet</w:t>
+      </w:r>
+      <w:proofErr w:type="spellEnd"/>
+      <w:r>
+        <w:rPr>
+          <w:lang w:eastAsia="pt-BR"/>
+        </w:rPr>
+        <w:t xml:space="preserve"> utilizada para atividades militares. Em 1989 a </w:t>
+      </w:r>
+      <w:proofErr w:type="spellStart"/>
+      <w:r>
+        <w:rPr>
+          <w:lang w:eastAsia="pt-BR"/>
+        </w:rPr>
+        <w:t>Arpanet</w:t>
+      </w:r>
+      <w:proofErr w:type="spellEnd"/>
+      <w:r>
+        <w:rPr>
+          <w:lang w:eastAsia="pt-BR"/>
+        </w:rPr>
+        <w:t xml:space="preserve"> foi descontinuada, porém não foi evitado sua metamorfose no que conhecemos hoje como “Internet”. A intenção da </w:t>
+      </w:r>
+      <w:proofErr w:type="spellStart"/>
+      <w:r>
+        <w:rPr>
+          <w:lang w:eastAsia="pt-BR"/>
+        </w:rPr>
+        <w:t>Arpanet</w:t>
+      </w:r>
+      <w:proofErr w:type="spellEnd"/>
+      <w:r>
+        <w:rPr>
+          <w:lang w:eastAsia="pt-BR"/>
+        </w:rPr>
+        <w:t xml:space="preserve"> era apenas demonstrar sua utilidade para comutação de pacotes no meio militar, o qual foi um sucesso. Como consequência inesperada, a </w:t>
+      </w:r>
+      <w:proofErr w:type="spellStart"/>
+      <w:r>
+        <w:rPr>
+          <w:lang w:eastAsia="pt-BR"/>
+        </w:rPr>
+        <w:t>Arpanet</w:t>
+      </w:r>
+      <w:proofErr w:type="spellEnd"/>
+      <w:r>
+        <w:rPr>
+          <w:lang w:eastAsia="pt-BR"/>
+        </w:rPr>
+        <w:t xml:space="preserve"> e sua sucessora, a Internet, demonstraram ainda mais a utilidade geral do trabalho em rede para "comando e controle" muito além das necessidades militares </w:t>
+      </w:r>
+      <w:r>
+        <w:rPr>
+          <w:lang w:eastAsia="pt-BR"/>
+        </w:rPr>
+        <w:fldChar w:fldCharType="begin" w:fldLock="1"/>
+      </w:r>
+      <w:r>
+        <w:rPr>
+          <w:lang w:eastAsia="pt-BR"/>
+        </w:rPr>
+        <w:instrText>ADDIN CSL_CITATION {"citationItems":[{"id":"ITEM-1","itemData":{"ISSN":"1058-6180","author":[{"dropping-particle":"","family":"Lukasik","given":"S J","non-dropping-particle":"","parse-names":false,"suffix":""}],"container-title":"Ieee Annals of the History of Computing","id":"ITEM-1","issue":"4","issued":{"date-parts":[["2011"]]},"page":"3","title":"\"Why the Arpanet Was Built\" (vol 33, pg 3, 2011)","type":"article-journal","volume":"33"},"uris":["http://www.mendeley.com/documents/?uuid=e98857d9-9408-4135-9ca7-ad7e314a81b0"]}],"mendeley":{"formattedCitation":"(LUKASIK, 2011)","plainTextFormattedCitation":"(LUKASIK, 2011)","previouslyFormattedCitation":"(LUKASIK, 2011)"},"properties":{"noteIndex":0},"schema":"https://github.com/citation-style-language/schema/raw/master/csl-citation.json"}</w:instrText>
+      </w:r>
+      <w:r>
+        <w:rPr>
+          <w:lang w:eastAsia="pt-BR"/>
+        </w:rPr>
+        <w:fldChar w:fldCharType="separate"/>
+      </w:r>
+      <w:r>
+        <w:rPr>
+          <w:noProof/>
+          <w:lang w:eastAsia="pt-BR"/>
+        </w:rPr>
+        <w:t>(LUKASIK, 2011)</w:t>
+      </w:r>
+      <w:r>
+        <w:rPr>
+          <w:lang w:eastAsia="pt-BR"/>
+        </w:rPr>
+        <w:fldChar w:fldCharType="end"/>
+      </w:r>
+      <w:r>
+        <w:rPr>
+          <w:lang w:eastAsia="pt-BR"/>
+        </w:rPr>
+        <w:t>.</w:t>
+      </w:r>
+    </w:p>
+    <w:p>
+      <w:pPr>
+        <w:pStyle w:val="Ttulo1"/>
+        <w:rPr>
+          <w:rFonts w:eastAsia="Calibri"/>
+          <w:lang w:eastAsia="en-US"/>
+        </w:rPr>
+      </w:pPr>
+      <w:bookmarkStart w:id="33" w:name="_Toc9001990"/>
+      <w:r>
+        <w:rPr>
+          <w:rFonts w:eastAsia="Calibri"/>
+          <w:color w:val="auto"/>
+          <w:lang w:eastAsia="en-US"/>
+        </w:rPr>
+        <w:t>2</w:t>
+      </w:r>
+      <w:r>
+        <w:rPr>
+          <w:rFonts w:eastAsia="Calibri"/>
+          <w:color w:val="auto"/>
+          <w:lang w:eastAsia="en-US"/>
+        </w:rPr>
+        <w:t xml:space="preserve">. </w:t>
+      </w:r>
+      <w:r>
+        <w:rPr>
+          <w:rFonts w:eastAsia="Calibri"/>
           <w:color w:val="FF0000"/>
-          <w:szCs w:val="22"/>
-          <w:lang w:eastAsia="en-US"/>
-        </w:rPr>
-      </w:pPr>
-      <w:r>
-        <w:rPr>
-          <w:rFonts w:eastAsia="Calibri" w:cs="Times New Roman"/>
-          <w:color w:val="FF0000"/>
-          <w:szCs w:val="22"/>
-          <w:lang w:eastAsia="en-US"/>
-        </w:rPr>
-        <w:t xml:space="preserve">Escrever bem pode ser um dom para poetas e literatos, mas a maioria de nós está apta para escrever um simples artigo, um resumo, uma redação tosca das próprias </w:t>
-      </w:r>
-      <w:r>
-        <w:rPr>
-          <w:rFonts w:eastAsia="Calibri" w:cs="Times New Roman"/>
-          <w:color w:val="FF0000"/>
-          <w:szCs w:val="22"/>
-          <w:lang w:eastAsia="en-US"/>
-        </w:rPr>
-        <w:t>ideias</w:t>
-      </w:r>
-      <w:r>
-        <w:rPr>
-          <w:rFonts w:eastAsia="Calibri" w:cs="Times New Roman"/>
-          <w:color w:val="FF0000"/>
-          <w:szCs w:val="22"/>
-          <w:lang w:eastAsia="en-US"/>
-        </w:rPr>
-        <w:t>, sem mexer com literatura nem com grandes emoções humanas.</w:t>
-      </w:r>
-    </w:p>
-    <w:p>
-      <w:pPr>
-        <w:pStyle w:val="Ttulo2"/>
-        <w:rPr>
-          <w:color w:val="FF0000"/>
-          <w:lang w:eastAsia="pt-BR"/>
-        </w:rPr>
-      </w:pPr>
-      <w:bookmarkStart w:id="61" w:name="_Toc9001988"/>
-      <w:r>
-        <w:rPr>
-          <w:lang w:eastAsia="pt-BR"/>
-        </w:rPr>
-        <w:t xml:space="preserve">1.1 </w:t>
-      </w:r>
-      <w:r>
-        <w:rPr>
-          <w:color w:val="FF0000"/>
-          <w:lang w:eastAsia="pt-BR"/>
-        </w:rPr>
-        <w:t>Uma breve história</w:t>
-      </w:r>
-      <w:bookmarkEnd w:id="61"/>
-    </w:p>
-    <w:p>
-      <w:pPr>
-        <w:suppressAutoHyphens w:val="0"/>
-        <w:rPr>
-          <w:rFonts w:eastAsia="Calibri" w:cs="Times New Roman"/>
-          <w:color w:val="FF0000"/>
-          <w:szCs w:val="22"/>
-          <w:lang w:eastAsia="en-US"/>
-        </w:rPr>
-      </w:pPr>
-      <w:r>
-        <w:rPr>
-          <w:rFonts w:eastAsia="Calibri" w:cs="Times New Roman"/>
-          <w:color w:val="FF0000"/>
-          <w:szCs w:val="22"/>
-          <w:lang w:eastAsia="en-US"/>
-        </w:rPr>
-        <w:t xml:space="preserve">Escrever bem pode ser um dom para poetas e literatos, mas a maioria de nós está apta para escrever um simples artigo, um resumo, uma redação tosca das próprias </w:t>
-      </w:r>
-      <w:r>
-        <w:rPr>
-          <w:rFonts w:eastAsia="Calibri" w:cs="Times New Roman"/>
-          <w:color w:val="FF0000"/>
-          <w:szCs w:val="22"/>
-          <w:lang w:eastAsia="en-US"/>
-        </w:rPr>
-        <w:t>ideias</w:t>
-      </w:r>
-      <w:r>
-        <w:rPr>
-          <w:rFonts w:eastAsia="Calibri" w:cs="Times New Roman"/>
-          <w:color w:val="FF0000"/>
-          <w:szCs w:val="22"/>
-          <w:lang w:eastAsia="en-US"/>
-        </w:rPr>
-        <w:t>, sem mexer com literatura nem com grandes emoções humanas</w:t>
-      </w:r>
-    </w:p>
-    <w:p>
-      <w:pPr>
-        <w:suppressAutoHyphens w:val="0"/>
-        <w:rPr>
-          <w:rFonts w:eastAsia="Calibri" w:cs="Times New Roman"/>
-          <w:color w:val="FF0000"/>
-          <w:szCs w:val="22"/>
-          <w:lang w:eastAsia="en-US"/>
-        </w:rPr>
-      </w:pPr>
-      <w:r>
-        <w:rPr>
-          <w:rFonts w:eastAsia="Calibri" w:cs="Times New Roman"/>
-          <w:color w:val="FF0000"/>
-          <w:szCs w:val="22"/>
-          <w:lang w:eastAsia="en-US"/>
-        </w:rPr>
-        <w:lastRenderedPageBreak/>
-        <w:t>No caso de citação direta de mais de 3 linhas:</w:t>
-      </w:r>
-    </w:p>
-    <w:p>
-      <w:pPr>
-        <w:pStyle w:val="Citao"/>
-        <w:rPr>
-          <w:rFonts w:eastAsia="Calibri"/>
-          <w:color w:val="FF0000"/>
-          <w:lang w:eastAsia="en-US"/>
-        </w:rPr>
-      </w:pPr>
-      <w:r>
-        <w:rPr>
-          <w:rFonts w:eastAsia="Calibri"/>
-          <w:color w:val="FF0000"/>
-          <w:lang w:eastAsia="en-US"/>
-        </w:rPr>
-        <w:t xml:space="preserve">Deverá ser feito o alinhamento a 4 cm da margem direita, usando fonte Times New Roman, tamanho 11, espaço entrelinhas 1 (um). Nesse </w:t>
-      </w:r>
-      <w:proofErr w:type="gramStart"/>
-      <w:r>
-        <w:rPr>
-          <w:rFonts w:eastAsia="Calibri"/>
-          <w:color w:val="FF0000"/>
-          <w:lang w:eastAsia="en-US"/>
-        </w:rPr>
-        <w:t>caso,  observe</w:t>
-      </w:r>
-      <w:proofErr w:type="gramEnd"/>
-      <w:r>
-        <w:rPr>
-          <w:rFonts w:eastAsia="Calibri"/>
-          <w:color w:val="FF0000"/>
-          <w:lang w:eastAsia="en-US"/>
-        </w:rPr>
-        <w:t xml:space="preserve"> que não se faz necessário colocar as aspas. Ao final deverá ser feito a indicação da obra, conforme padrão das normas da ABNT. (LIMA, 2006, p. 132).</w:t>
-      </w:r>
-    </w:p>
-    <w:p>
-      <w:pPr>
-        <w:pStyle w:val="Ttulo2"/>
-        <w:rPr>
-          <w:rFonts w:eastAsia="Calibri"/>
-          <w:color w:val="FF0000"/>
-          <w:lang w:eastAsia="en-US"/>
-        </w:rPr>
-      </w:pPr>
-      <w:bookmarkStart w:id="62" w:name="_Toc9001989"/>
-      <w:r>
-        <w:rPr>
-          <w:rFonts w:eastAsia="Calibri"/>
-          <w:color w:val="auto"/>
-          <w:lang w:eastAsia="en-US"/>
-        </w:rPr>
-        <w:t xml:space="preserve">1.2 </w:t>
-      </w:r>
-      <w:r>
-        <w:rPr>
-          <w:rFonts w:eastAsia="Calibri"/>
-          <w:color w:val="FF0000"/>
-          <w:lang w:eastAsia="en-US"/>
-        </w:rPr>
-        <w:t>Desenvolvimento de Aplicações para web</w:t>
-      </w:r>
-      <w:bookmarkEnd w:id="62"/>
-    </w:p>
-    <w:p>
-      <w:pPr>
-        <w:suppressAutoHyphens w:val="0"/>
-        <w:rPr>
-          <w:rFonts w:eastAsia="Calibri" w:cs="Times New Roman"/>
-          <w:color w:val="FF0000"/>
-          <w:szCs w:val="22"/>
-          <w:lang w:eastAsia="en-US"/>
-        </w:rPr>
-      </w:pPr>
-      <w:r>
-        <w:rPr>
-          <w:rFonts w:eastAsia="Calibri" w:cs="Times New Roman"/>
-          <w:color w:val="FF0000"/>
-          <w:szCs w:val="22"/>
-          <w:lang w:eastAsia="en-US"/>
-        </w:rPr>
-        <w:t xml:space="preserve">Quando do no documento tiver ilustração, gráfico, </w:t>
-      </w:r>
-      <w:proofErr w:type="gramStart"/>
-      <w:r>
-        <w:rPr>
-          <w:rFonts w:eastAsia="Calibri" w:cs="Times New Roman"/>
-          <w:color w:val="FF0000"/>
-          <w:szCs w:val="22"/>
-          <w:lang w:eastAsia="en-US"/>
-        </w:rPr>
-        <w:t>quadro, etc.</w:t>
-      </w:r>
-      <w:proofErr w:type="gramEnd"/>
-      <w:r>
-        <w:rPr>
-          <w:rFonts w:eastAsia="Calibri" w:cs="Times New Roman"/>
-          <w:color w:val="FF0000"/>
-          <w:szCs w:val="22"/>
-          <w:lang w:eastAsia="en-US"/>
-        </w:rPr>
-        <w:t xml:space="preserve"> esse deve ser numerado com o título na parte superior e indicação da fonte na parte inferior, como no exemplo:</w:t>
-      </w:r>
-    </w:p>
-    <w:p>
-      <w:pPr>
-        <w:pStyle w:val="Legenda"/>
-        <w:rPr>
-          <w:color w:val="FF0000"/>
-          <w:lang w:val="es-ES_tradnl"/>
-        </w:rPr>
-      </w:pPr>
-      <w:bookmarkStart w:id="63" w:name="_Toc508229557"/>
-      <w:r>
-        <w:t xml:space="preserve">Quadro </w:t>
-      </w:r>
-      <w:r>
-        <w:rPr>
-          <w:color w:val="FF0000"/>
-        </w:rPr>
-        <w:t xml:space="preserve">1 – </w:t>
-      </w:r>
-      <w:bookmarkEnd w:id="63"/>
-      <w:r>
-        <w:rPr>
-          <w:color w:val="FF0000"/>
-        </w:rPr>
-        <w:t>Título do quadro</w:t>
-      </w:r>
-    </w:p>
-    <w:tbl>
-      <w:tblPr>
-        <w:tblW w:w="0" w:type="auto"/>
-        <w:jc w:val="center"/>
-        <w:tblBorders>
-          <w:top w:val="single" w:sz="12" w:space="0" w:color="auto"/>
-          <w:left w:val="single" w:sz="6" w:space="0" w:color="auto"/>
-          <w:bottom w:val="single" w:sz="12" w:space="0" w:color="auto"/>
-          <w:right w:val="single" w:sz="12" w:space="0" w:color="auto"/>
-          <w:insideH w:val="single" w:sz="6" w:space="0" w:color="auto"/>
-          <w:insideV w:val="single" w:sz="6" w:space="0" w:color="auto"/>
-        </w:tblBorders>
-        <w:tblLayout w:type="fixed"/>
-        <w:tblLook w:val="0000" w:firstRow="0" w:lastRow="0" w:firstColumn="0" w:lastColumn="0" w:noHBand="0" w:noVBand="0"/>
-      </w:tblPr>
-      <w:tblGrid>
-        <w:gridCol w:w="1284"/>
-        <w:gridCol w:w="2275"/>
-        <w:gridCol w:w="3289"/>
-        <w:gridCol w:w="2239"/>
-      </w:tblGrid>
-      <w:tr>
-        <w:trPr>
-          <w:cantSplit/>
-          <w:tblHeader/>
-          <w:jc w:val="center"/>
-        </w:trPr>
-        <w:tc>
-          <w:tcPr>
-            <w:tcW w:w="1284" w:type="dxa"/>
-            <w:tcBorders>
-              <w:top w:val="single" w:sz="12" w:space="0" w:color="auto"/>
-              <w:left w:val="single" w:sz="12" w:space="0" w:color="auto"/>
-              <w:bottom w:val="single" w:sz="6" w:space="0" w:color="auto"/>
-            </w:tcBorders>
-            <w:shd w:val="pct10" w:color="auto" w:fill="FFFFFF"/>
-          </w:tcPr>
-          <w:p>
-            <w:pPr>
-              <w:pStyle w:val="Table-ColHead"/>
-              <w:ind w:firstLine="0"/>
-              <w:rPr>
-                <w:rFonts w:ascii="Times New Roman" w:hAnsi="Times New Roman"/>
-                <w:noProof w:val="0"/>
-                <w:sz w:val="24"/>
-                <w:szCs w:val="24"/>
-              </w:rPr>
-            </w:pPr>
-            <w:r>
-              <w:rPr>
-                <w:rFonts w:ascii="Times New Roman" w:hAnsi="Times New Roman"/>
-                <w:noProof w:val="0"/>
-                <w:sz w:val="24"/>
-                <w:szCs w:val="24"/>
-              </w:rPr>
-              <w:t xml:space="preserve">Coluna </w:t>
-            </w:r>
-          </w:p>
-        </w:tc>
-        <w:tc>
-          <w:tcPr>
-            <w:tcW w:w="2275" w:type="dxa"/>
-            <w:tcBorders>
-              <w:top w:val="single" w:sz="12" w:space="0" w:color="auto"/>
-              <w:bottom w:val="single" w:sz="6" w:space="0" w:color="auto"/>
-            </w:tcBorders>
-            <w:shd w:val="pct10" w:color="auto" w:fill="FFFFFF"/>
-          </w:tcPr>
-          <w:p>
-            <w:pPr>
-              <w:pStyle w:val="Table-ColHead"/>
-              <w:ind w:firstLine="0"/>
-              <w:rPr>
-                <w:rFonts w:ascii="Times New Roman" w:hAnsi="Times New Roman"/>
-                <w:noProof w:val="0"/>
-                <w:sz w:val="24"/>
-                <w:szCs w:val="24"/>
-              </w:rPr>
-            </w:pPr>
-            <w:r>
-              <w:rPr>
-                <w:rFonts w:ascii="Times New Roman" w:hAnsi="Times New Roman"/>
-                <w:noProof w:val="0"/>
-                <w:sz w:val="24"/>
-                <w:szCs w:val="24"/>
-              </w:rPr>
-              <w:t>Coluna</w:t>
-            </w:r>
-          </w:p>
-        </w:tc>
-        <w:tc>
-          <w:tcPr>
-            <w:tcW w:w="3289" w:type="dxa"/>
-            <w:tcBorders>
-              <w:top w:val="single" w:sz="12" w:space="0" w:color="auto"/>
-              <w:bottom w:val="single" w:sz="6" w:space="0" w:color="auto"/>
-            </w:tcBorders>
-            <w:shd w:val="pct10" w:color="auto" w:fill="FFFFFF"/>
-          </w:tcPr>
-          <w:p>
-            <w:pPr>
-              <w:pStyle w:val="Table-ColHead"/>
-              <w:ind w:firstLine="0"/>
-              <w:rPr>
-                <w:rFonts w:ascii="Times New Roman" w:hAnsi="Times New Roman"/>
-                <w:noProof w:val="0"/>
-                <w:sz w:val="24"/>
-                <w:szCs w:val="24"/>
-              </w:rPr>
-            </w:pPr>
-            <w:r>
-              <w:rPr>
-                <w:rFonts w:ascii="Times New Roman" w:hAnsi="Times New Roman"/>
-                <w:noProof w:val="0"/>
-                <w:sz w:val="24"/>
-                <w:szCs w:val="24"/>
-              </w:rPr>
-              <w:t xml:space="preserve">Coluna </w:t>
-            </w:r>
-          </w:p>
-        </w:tc>
-        <w:tc>
-          <w:tcPr>
-            <w:tcW w:w="2239" w:type="dxa"/>
-            <w:tcBorders>
-              <w:top w:val="single" w:sz="12" w:space="0" w:color="auto"/>
-              <w:bottom w:val="single" w:sz="6" w:space="0" w:color="auto"/>
-            </w:tcBorders>
-            <w:shd w:val="pct10" w:color="auto" w:fill="FFFFFF"/>
-          </w:tcPr>
-          <w:p>
-            <w:pPr>
-              <w:pStyle w:val="Table-ColHead"/>
-              <w:ind w:firstLine="0"/>
-              <w:rPr>
-                <w:rFonts w:ascii="Times New Roman" w:hAnsi="Times New Roman"/>
-                <w:noProof w:val="0"/>
-                <w:sz w:val="24"/>
-                <w:szCs w:val="24"/>
-              </w:rPr>
-            </w:pPr>
-            <w:r>
-              <w:rPr>
-                <w:rFonts w:ascii="Times New Roman" w:hAnsi="Times New Roman"/>
-                <w:noProof w:val="0"/>
-                <w:sz w:val="24"/>
-                <w:szCs w:val="24"/>
-              </w:rPr>
-              <w:t>Coluna</w:t>
-            </w:r>
-          </w:p>
-        </w:tc>
-      </w:tr>
-      <w:tr>
-        <w:trPr>
-          <w:cantSplit/>
-          <w:trHeight w:val="336"/>
-          <w:jc w:val="center"/>
-        </w:trPr>
-        <w:tc>
-          <w:tcPr>
-            <w:tcW w:w="1284" w:type="dxa"/>
-            <w:vMerge w:val="restart"/>
-            <w:tcBorders>
-              <w:top w:val="nil"/>
-              <w:left w:val="single" w:sz="12" w:space="0" w:color="auto"/>
-            </w:tcBorders>
-          </w:tcPr>
-          <w:p>
-            <w:pPr>
-              <w:pStyle w:val="Table-Text"/>
-              <w:ind w:firstLine="0"/>
-              <w:rPr>
-                <w:color w:val="FF0000"/>
-                <w:szCs w:val="24"/>
-              </w:rPr>
-            </w:pPr>
-            <w:r>
-              <w:rPr>
-                <w:color w:val="FF0000"/>
-                <w:szCs w:val="24"/>
-              </w:rPr>
-              <w:t>Dados</w:t>
-            </w:r>
-          </w:p>
-        </w:tc>
-        <w:tc>
-          <w:tcPr>
-            <w:tcW w:w="2275" w:type="dxa"/>
-            <w:vMerge w:val="restart"/>
-            <w:tcBorders>
-              <w:top w:val="nil"/>
-            </w:tcBorders>
-          </w:tcPr>
-          <w:p>
-            <w:pPr>
-              <w:pStyle w:val="Table-Text"/>
-              <w:ind w:firstLine="0"/>
-              <w:rPr>
-                <w:color w:val="FF0000"/>
-                <w:szCs w:val="24"/>
-              </w:rPr>
-            </w:pPr>
-            <w:r>
-              <w:rPr>
-                <w:color w:val="FF0000"/>
-                <w:szCs w:val="24"/>
-              </w:rPr>
-              <w:t>Dados</w:t>
-            </w:r>
-          </w:p>
-        </w:tc>
-        <w:tc>
-          <w:tcPr>
-            <w:tcW w:w="3289" w:type="dxa"/>
-            <w:vMerge w:val="restart"/>
-            <w:tcBorders>
-              <w:top w:val="nil"/>
-            </w:tcBorders>
-          </w:tcPr>
-          <w:p>
-            <w:pPr>
-              <w:pStyle w:val="Table-Text"/>
-              <w:ind w:firstLine="0"/>
-              <w:rPr>
-                <w:color w:val="FF0000"/>
-                <w:szCs w:val="24"/>
-              </w:rPr>
-            </w:pPr>
-            <w:r>
-              <w:rPr>
-                <w:color w:val="FF0000"/>
-                <w:szCs w:val="24"/>
-              </w:rPr>
-              <w:t>Dados</w:t>
-            </w:r>
-          </w:p>
-        </w:tc>
-        <w:tc>
-          <w:tcPr>
-            <w:tcW w:w="2239" w:type="dxa"/>
-            <w:vMerge w:val="restart"/>
-            <w:tcBorders>
-              <w:top w:val="nil"/>
-            </w:tcBorders>
-          </w:tcPr>
-          <w:p>
-            <w:pPr>
-              <w:pStyle w:val="Table-Text"/>
-              <w:ind w:firstLine="0"/>
-              <w:rPr>
-                <w:color w:val="FF0000"/>
-                <w:szCs w:val="24"/>
-                <w:lang w:val="es-ES_tradnl"/>
-              </w:rPr>
-            </w:pPr>
-            <w:r>
-              <w:rPr>
-                <w:color w:val="FF0000"/>
-                <w:szCs w:val="24"/>
-              </w:rPr>
-              <w:t>Dados</w:t>
-            </w:r>
-          </w:p>
-        </w:tc>
-      </w:tr>
-      <w:tr>
-        <w:trPr>
-          <w:cantSplit/>
-          <w:trHeight w:val="396"/>
-          <w:jc w:val="center"/>
-        </w:trPr>
-        <w:tc>
-          <w:tcPr>
-            <w:tcW w:w="1284" w:type="dxa"/>
-            <w:vMerge/>
-            <w:tcBorders>
-              <w:left w:val="single" w:sz="12" w:space="0" w:color="auto"/>
-            </w:tcBorders>
-          </w:tcPr>
-          <w:p>
-            <w:pPr>
-              <w:pStyle w:val="Table-Text"/>
-              <w:rPr>
-                <w:szCs w:val="24"/>
-                <w:lang w:val="es-ES_tradnl"/>
-              </w:rPr>
-            </w:pPr>
-          </w:p>
-        </w:tc>
-        <w:tc>
-          <w:tcPr>
-            <w:tcW w:w="2275" w:type="dxa"/>
-            <w:vMerge/>
-          </w:tcPr>
-          <w:p>
-            <w:pPr>
-              <w:pStyle w:val="Table-Text"/>
-              <w:rPr>
-                <w:szCs w:val="24"/>
-                <w:lang w:val="es-ES_tradnl"/>
-              </w:rPr>
-            </w:pPr>
-          </w:p>
-        </w:tc>
-        <w:tc>
-          <w:tcPr>
-            <w:tcW w:w="3289" w:type="dxa"/>
-            <w:vMerge/>
-          </w:tcPr>
-          <w:p>
-            <w:pPr>
-              <w:pStyle w:val="Table-Text"/>
-              <w:rPr>
-                <w:szCs w:val="24"/>
-                <w:lang w:val="es-ES_tradnl"/>
-              </w:rPr>
-            </w:pPr>
-          </w:p>
-        </w:tc>
-        <w:tc>
-          <w:tcPr>
-            <w:tcW w:w="2239" w:type="dxa"/>
-            <w:vMerge/>
-          </w:tcPr>
-          <w:p>
-            <w:pPr>
-              <w:pStyle w:val="Table-Text"/>
-              <w:rPr>
-                <w:szCs w:val="24"/>
-                <w:lang w:val="es-ES_tradnl"/>
-              </w:rPr>
-            </w:pPr>
-          </w:p>
-        </w:tc>
-      </w:tr>
-      <w:tr>
-        <w:trPr>
-          <w:cantSplit/>
-          <w:trHeight w:val="396"/>
-          <w:jc w:val="center"/>
-        </w:trPr>
-        <w:tc>
-          <w:tcPr>
-            <w:tcW w:w="1284" w:type="dxa"/>
-            <w:vMerge/>
-            <w:tcBorders>
-              <w:left w:val="single" w:sz="12" w:space="0" w:color="auto"/>
-            </w:tcBorders>
-          </w:tcPr>
-          <w:p>
-            <w:pPr>
-              <w:pStyle w:val="Table-Text"/>
-              <w:rPr>
-                <w:szCs w:val="24"/>
-                <w:lang w:val="es-ES_tradnl"/>
-              </w:rPr>
-            </w:pPr>
-          </w:p>
-        </w:tc>
-        <w:tc>
-          <w:tcPr>
-            <w:tcW w:w="2275" w:type="dxa"/>
-            <w:vMerge/>
-          </w:tcPr>
-          <w:p>
-            <w:pPr>
-              <w:pStyle w:val="Table-Text"/>
-              <w:rPr>
-                <w:szCs w:val="24"/>
-                <w:lang w:val="es-ES_tradnl"/>
-              </w:rPr>
-            </w:pPr>
-          </w:p>
-        </w:tc>
-        <w:tc>
-          <w:tcPr>
-            <w:tcW w:w="3289" w:type="dxa"/>
-            <w:vMerge/>
-          </w:tcPr>
-          <w:p>
-            <w:pPr>
-              <w:pStyle w:val="Table-Text"/>
-              <w:rPr>
-                <w:szCs w:val="24"/>
-                <w:lang w:val="es-ES_tradnl"/>
-              </w:rPr>
-            </w:pPr>
-          </w:p>
-        </w:tc>
-        <w:tc>
-          <w:tcPr>
-            <w:tcW w:w="2239" w:type="dxa"/>
-            <w:vMerge/>
-          </w:tcPr>
-          <w:p>
-            <w:pPr>
-              <w:pStyle w:val="Table-Text"/>
-              <w:rPr>
-                <w:szCs w:val="24"/>
-                <w:lang w:val="es-ES_tradnl"/>
-              </w:rPr>
-            </w:pPr>
-          </w:p>
-        </w:tc>
-      </w:tr>
-      <w:tr>
-        <w:trPr>
-          <w:cantSplit/>
-          <w:trHeight w:val="336"/>
-          <w:jc w:val="center"/>
-        </w:trPr>
-        <w:tc>
-          <w:tcPr>
-            <w:tcW w:w="1284" w:type="dxa"/>
-            <w:vMerge w:val="restart"/>
-            <w:tcBorders>
-              <w:top w:val="nil"/>
-              <w:left w:val="single" w:sz="12" w:space="0" w:color="auto"/>
-            </w:tcBorders>
-          </w:tcPr>
-          <w:p>
-            <w:pPr>
-              <w:pStyle w:val="Table-Text"/>
-              <w:ind w:firstLine="0"/>
-              <w:rPr>
-                <w:color w:val="FF0000"/>
-                <w:szCs w:val="24"/>
-              </w:rPr>
-            </w:pPr>
-            <w:r>
-              <w:rPr>
-                <w:color w:val="FF0000"/>
-                <w:szCs w:val="24"/>
-              </w:rPr>
-              <w:t>Dados</w:t>
-            </w:r>
-          </w:p>
-        </w:tc>
-        <w:tc>
-          <w:tcPr>
-            <w:tcW w:w="2275" w:type="dxa"/>
-            <w:vMerge w:val="restart"/>
-            <w:tcBorders>
-              <w:top w:val="nil"/>
-            </w:tcBorders>
-          </w:tcPr>
-          <w:p>
-            <w:pPr>
-              <w:pStyle w:val="Table-Text"/>
-              <w:ind w:firstLine="0"/>
-              <w:rPr>
-                <w:color w:val="FF0000"/>
-                <w:szCs w:val="24"/>
-              </w:rPr>
-            </w:pPr>
-            <w:r>
-              <w:rPr>
-                <w:color w:val="FF0000"/>
-                <w:szCs w:val="24"/>
-              </w:rPr>
-              <w:t>Dados</w:t>
-            </w:r>
-          </w:p>
-        </w:tc>
-        <w:tc>
-          <w:tcPr>
-            <w:tcW w:w="3289" w:type="dxa"/>
-            <w:vMerge w:val="restart"/>
-            <w:tcBorders>
-              <w:top w:val="nil"/>
-            </w:tcBorders>
-          </w:tcPr>
-          <w:p>
-            <w:pPr>
-              <w:pStyle w:val="Table-Text"/>
-              <w:ind w:firstLine="0"/>
-              <w:rPr>
-                <w:color w:val="FF0000"/>
-                <w:szCs w:val="24"/>
-              </w:rPr>
-            </w:pPr>
-            <w:r>
-              <w:rPr>
-                <w:color w:val="FF0000"/>
-                <w:szCs w:val="24"/>
-              </w:rPr>
-              <w:t>Dados</w:t>
-            </w:r>
-          </w:p>
-        </w:tc>
-        <w:tc>
-          <w:tcPr>
-            <w:tcW w:w="2239" w:type="dxa"/>
-            <w:vMerge w:val="restart"/>
-            <w:tcBorders>
-              <w:top w:val="nil"/>
-            </w:tcBorders>
-          </w:tcPr>
-          <w:p>
-            <w:pPr>
-              <w:pStyle w:val="Table-Text"/>
-              <w:ind w:firstLine="0"/>
-              <w:rPr>
-                <w:color w:val="FF0000"/>
-                <w:szCs w:val="24"/>
-                <w:lang w:val="es-ES_tradnl"/>
-              </w:rPr>
-            </w:pPr>
-            <w:r>
-              <w:rPr>
-                <w:color w:val="FF0000"/>
-                <w:szCs w:val="24"/>
-              </w:rPr>
-              <w:t>Dados</w:t>
-            </w:r>
-          </w:p>
-        </w:tc>
-      </w:tr>
-      <w:tr>
-        <w:trPr>
-          <w:cantSplit/>
-          <w:trHeight w:val="350"/>
-          <w:jc w:val="center"/>
-        </w:trPr>
-        <w:tc>
-          <w:tcPr>
-            <w:tcW w:w="1284" w:type="dxa"/>
-            <w:vMerge/>
-            <w:tcBorders>
-              <w:left w:val="single" w:sz="12" w:space="0" w:color="auto"/>
-            </w:tcBorders>
-          </w:tcPr>
-          <w:p>
-            <w:pPr>
-              <w:pStyle w:val="Table-Text"/>
-              <w:rPr>
-                <w:sz w:val="20"/>
-                <w:lang w:val="es-ES_tradnl"/>
-              </w:rPr>
-            </w:pPr>
-          </w:p>
-        </w:tc>
-        <w:tc>
-          <w:tcPr>
-            <w:tcW w:w="2275" w:type="dxa"/>
-            <w:vMerge/>
-          </w:tcPr>
-          <w:p>
-            <w:pPr>
-              <w:pStyle w:val="Table-Text"/>
-              <w:rPr>
-                <w:sz w:val="20"/>
-                <w:lang w:val="es-ES_tradnl"/>
-              </w:rPr>
-            </w:pPr>
-          </w:p>
-        </w:tc>
-        <w:tc>
-          <w:tcPr>
-            <w:tcW w:w="3289" w:type="dxa"/>
-            <w:vMerge/>
-          </w:tcPr>
-          <w:p>
-            <w:pPr>
-              <w:pStyle w:val="Table-Text"/>
-              <w:rPr>
-                <w:sz w:val="20"/>
-                <w:lang w:val="es-ES_tradnl"/>
-              </w:rPr>
-            </w:pPr>
-          </w:p>
-        </w:tc>
-        <w:tc>
-          <w:tcPr>
-            <w:tcW w:w="2239" w:type="dxa"/>
-            <w:vMerge/>
-          </w:tcPr>
-          <w:p>
-            <w:pPr>
-              <w:pStyle w:val="Table-Text"/>
-              <w:rPr>
-                <w:sz w:val="20"/>
-                <w:lang w:val="es-ES_tradnl"/>
-              </w:rPr>
-            </w:pPr>
-          </w:p>
-        </w:tc>
-      </w:tr>
-      <w:tr>
-        <w:trPr>
-          <w:cantSplit/>
-          <w:trHeight w:val="350"/>
-          <w:jc w:val="center"/>
-        </w:trPr>
-        <w:tc>
-          <w:tcPr>
-            <w:tcW w:w="1284" w:type="dxa"/>
-            <w:vMerge/>
-            <w:tcBorders>
-              <w:left w:val="single" w:sz="12" w:space="0" w:color="auto"/>
-              <w:bottom w:val="single" w:sz="12" w:space="0" w:color="auto"/>
-            </w:tcBorders>
-          </w:tcPr>
-          <w:p>
-            <w:pPr>
-              <w:pStyle w:val="Table-Text"/>
-              <w:rPr>
-                <w:sz w:val="20"/>
-                <w:lang w:val="es-ES_tradnl"/>
-              </w:rPr>
-            </w:pPr>
-          </w:p>
-        </w:tc>
-        <w:tc>
-          <w:tcPr>
-            <w:tcW w:w="2275" w:type="dxa"/>
-            <w:vMerge/>
-            <w:tcBorders>
-              <w:bottom w:val="single" w:sz="12" w:space="0" w:color="auto"/>
-            </w:tcBorders>
-          </w:tcPr>
-          <w:p>
-            <w:pPr>
-              <w:pStyle w:val="Table-Text"/>
-              <w:rPr>
-                <w:sz w:val="20"/>
-                <w:lang w:val="es-ES_tradnl"/>
-              </w:rPr>
-            </w:pPr>
-          </w:p>
-        </w:tc>
-        <w:tc>
-          <w:tcPr>
-            <w:tcW w:w="3289" w:type="dxa"/>
-            <w:vMerge/>
-            <w:tcBorders>
-              <w:bottom w:val="single" w:sz="12" w:space="0" w:color="auto"/>
-            </w:tcBorders>
-          </w:tcPr>
-          <w:p>
-            <w:pPr>
-              <w:pStyle w:val="Table-Text"/>
-              <w:rPr>
-                <w:sz w:val="20"/>
-                <w:lang w:val="es-ES_tradnl"/>
-              </w:rPr>
-            </w:pPr>
-          </w:p>
-        </w:tc>
-        <w:tc>
-          <w:tcPr>
-            <w:tcW w:w="2239" w:type="dxa"/>
-            <w:vMerge/>
-            <w:tcBorders>
-              <w:bottom w:val="single" w:sz="12" w:space="0" w:color="auto"/>
-            </w:tcBorders>
-          </w:tcPr>
-          <w:p>
-            <w:pPr>
-              <w:pStyle w:val="Table-Text"/>
-              <w:rPr>
-                <w:sz w:val="20"/>
-                <w:lang w:val="es-ES_tradnl"/>
-              </w:rPr>
-            </w:pPr>
-          </w:p>
-        </w:tc>
-      </w:tr>
-    </w:tbl>
-    <w:p>
-      <w:pPr>
-        <w:pStyle w:val="Legenda"/>
-        <w:rPr>
-          <w:rFonts w:eastAsia="Calibri" w:cs="Times New Roman"/>
-          <w:color w:val="FF0000"/>
-          <w:szCs w:val="22"/>
-          <w:lang w:eastAsia="en-US"/>
-        </w:rPr>
-      </w:pPr>
-      <w:r>
-        <w:t xml:space="preserve">Fonte: </w:t>
-      </w:r>
-      <w:r>
-        <w:rPr>
-          <w:color w:val="FF0000"/>
-        </w:rPr>
-        <w:t>Elaborado pelo autor</w:t>
-      </w:r>
-    </w:p>
-    <w:p>
-      <w:pPr>
-        <w:suppressAutoHyphens w:val="0"/>
-        <w:rPr>
-          <w:rFonts w:eastAsia="Calibri" w:cs="Times New Roman"/>
-          <w:color w:val="auto"/>
-          <w:szCs w:val="22"/>
-          <w:lang w:eastAsia="en-US"/>
-        </w:rPr>
-      </w:pPr>
-    </w:p>
-    <w:p>
-      <w:pPr>
-        <w:suppressAutoHyphens w:val="0"/>
-        <w:rPr>
-          <w:rFonts w:eastAsia="Calibri" w:cs="Times New Roman"/>
-          <w:color w:val="auto"/>
-          <w:szCs w:val="22"/>
-          <w:lang w:eastAsia="en-US"/>
-        </w:rPr>
-      </w:pPr>
-    </w:p>
-    <w:p>
-      <w:pPr>
-        <w:suppressAutoHyphens w:val="0"/>
-        <w:spacing w:line="240" w:lineRule="auto"/>
-        <w:ind w:firstLine="0"/>
-        <w:rPr>
-          <w:rFonts w:eastAsia="Calibri" w:cs="Times New Roman"/>
-          <w:color w:val="auto"/>
-          <w:szCs w:val="22"/>
-          <w:lang w:eastAsia="en-US"/>
-        </w:rPr>
-      </w:pPr>
-      <w:r>
-        <w:rPr>
-          <w:rFonts w:eastAsia="Calibri" w:cs="Times New Roman"/>
-          <w:color w:val="auto"/>
-          <w:szCs w:val="22"/>
-          <w:lang w:eastAsia="en-US"/>
-        </w:rPr>
-        <w:br w:type="page"/>
-      </w:r>
-    </w:p>
-    <w:p>
-      <w:pPr>
-        <w:pStyle w:val="Ttulo1"/>
-        <w:rPr>
-          <w:rFonts w:eastAsia="Calibri"/>
-          <w:lang w:eastAsia="en-US"/>
-        </w:rPr>
-      </w:pPr>
-      <w:bookmarkStart w:id="64" w:name="_Toc9001990"/>
-      <w:r>
-        <w:rPr>
-          <w:rFonts w:eastAsia="Calibri"/>
-          <w:color w:val="auto"/>
-          <w:lang w:eastAsia="en-US"/>
-        </w:rPr>
-        <w:lastRenderedPageBreak/>
-        <w:t>2</w:t>
-      </w:r>
-      <w:r>
-        <w:rPr>
-          <w:rFonts w:eastAsia="Calibri"/>
-          <w:color w:val="auto"/>
-          <w:lang w:eastAsia="en-US"/>
-        </w:rPr>
-        <w:t xml:space="preserve">. </w:t>
-      </w:r>
-      <w:r>
-        <w:rPr>
-          <w:rFonts w:eastAsia="Calibri"/>
-          <w:color w:val="FF0000"/>
           <w:lang w:eastAsia="en-US"/>
         </w:rPr>
         <w:t>REST, SOAP e JSON</w:t>
       </w:r>
-      <w:bookmarkEnd w:id="64"/>
+      <w:bookmarkEnd w:id="33"/>
     </w:p>
     <w:p>
       <w:pPr>
@@ -9773,7 +9694,7 @@
           <w:lang w:eastAsia="en-US"/>
         </w:rPr>
       </w:pPr>
-      <w:bookmarkStart w:id="65" w:name="_Toc9001991"/>
+      <w:bookmarkStart w:id="34" w:name="_Toc9001991"/>
       <w:r>
         <w:rPr>
           <w:rFonts w:eastAsia="Calibri"/>
@@ -9790,7 +9711,7 @@
         </w:rPr>
         <w:t>Subtítulo 1</w:t>
       </w:r>
-      <w:bookmarkEnd w:id="65"/>
+      <w:bookmarkEnd w:id="34"/>
     </w:p>
     <w:p>
       <w:pPr>
@@ -9852,7 +9773,7 @@
           <w:lang w:eastAsia="en-US"/>
         </w:rPr>
       </w:pPr>
-      <w:bookmarkStart w:id="66" w:name="_Toc9001992"/>
+      <w:bookmarkStart w:id="35" w:name="_Toc9001992"/>
       <w:r>
         <w:rPr>
           <w:rFonts w:eastAsia="Calibri"/>
@@ -9869,7 +9790,7 @@
         </w:rPr>
         <w:t>Subtítulo n</w:t>
       </w:r>
-      <w:bookmarkEnd w:id="66"/>
+      <w:bookmarkEnd w:id="35"/>
     </w:p>
     <w:p>
       <w:pPr>
@@ -9965,7 +9886,7 @@
           <w:lang w:eastAsia="en-US"/>
         </w:rPr>
       </w:pPr>
-      <w:bookmarkStart w:id="67" w:name="_Toc9001993"/>
+      <w:bookmarkStart w:id="36" w:name="_Toc9001993"/>
       <w:r>
         <w:rPr>
           <w:rFonts w:eastAsia="Calibri"/>
@@ -9991,7 +9912,7 @@
         </w:rPr>
         <w:t>O que é GraphQL</w:t>
       </w:r>
-      <w:bookmarkEnd w:id="67"/>
+      <w:bookmarkEnd w:id="36"/>
     </w:p>
     <w:p>
       <w:pPr>
@@ -10065,7 +9986,7 @@
           <w:lang w:eastAsia="en-US"/>
         </w:rPr>
       </w:pPr>
-      <w:bookmarkStart w:id="68" w:name="_Toc9001994"/>
+      <w:bookmarkStart w:id="37" w:name="_Toc9001994"/>
       <w:r>
         <w:rPr>
           <w:rFonts w:eastAsia="Calibri"/>
@@ -10074,7 +9995,7 @@
         </w:rPr>
         <w:t>n.1 Subtítulo 1</w:t>
       </w:r>
-      <w:bookmarkEnd w:id="68"/>
+      <w:bookmarkEnd w:id="37"/>
     </w:p>
     <w:p>
       <w:pPr>
@@ -10137,7 +10058,7 @@
           <w:lang w:eastAsia="en-US"/>
         </w:rPr>
       </w:pPr>
-      <w:bookmarkStart w:id="69" w:name="_Toc9001995"/>
+      <w:bookmarkStart w:id="38" w:name="_Toc9001995"/>
       <w:r>
         <w:rPr>
           <w:rFonts w:eastAsia="Calibri"/>
@@ -10146,7 +10067,7 @@
         </w:rPr>
         <w:t>n.2 Subtítulo n</w:t>
       </w:r>
-      <w:bookmarkEnd w:id="69"/>
+      <w:bookmarkEnd w:id="38"/>
     </w:p>
     <w:p>
       <w:pPr>
@@ -10210,7 +10131,7 @@
           <w:lang w:eastAsia="en-US"/>
         </w:rPr>
       </w:pPr>
-      <w:bookmarkStart w:id="70" w:name="_Toc9001996"/>
+      <w:bookmarkStart w:id="39" w:name="_Toc9001996"/>
       <w:r>
         <w:rPr>
           <w:rFonts w:eastAsia="Calibri"/>
@@ -10227,7 +10148,7 @@
         </w:rPr>
         <w:t>Comparação de APIs tradicionais e GraphQL</w:t>
       </w:r>
-      <w:bookmarkEnd w:id="70"/>
+      <w:bookmarkEnd w:id="39"/>
     </w:p>
     <w:p>
       <w:pPr>
@@ -10313,7 +10234,7 @@
           <w:lang w:eastAsia="en-US"/>
         </w:rPr>
       </w:pPr>
-      <w:bookmarkStart w:id="71" w:name="_Toc9001997"/>
+      <w:bookmarkStart w:id="40" w:name="_Toc9001997"/>
       <w:r>
         <w:rPr>
           <w:rFonts w:eastAsia="Calibri"/>
@@ -10331,7 +10252,7 @@
         </w:rPr>
         <w:t>Estudo de caso</w:t>
       </w:r>
-      <w:bookmarkEnd w:id="71"/>
+      <w:bookmarkEnd w:id="40"/>
     </w:p>
     <w:p>
       <w:pPr>
@@ -10405,7 +10326,7 @@
           <w:lang w:eastAsia="en-US"/>
         </w:rPr>
       </w:pPr>
-      <w:bookmarkStart w:id="72" w:name="_Toc9001998"/>
+      <w:bookmarkStart w:id="41" w:name="_Toc9001998"/>
       <w:r>
         <w:rPr>
           <w:rFonts w:eastAsia="Calibri"/>
@@ -10422,7 +10343,7 @@
         </w:rPr>
         <w:t>Resultados de estudo de caso</w:t>
       </w:r>
-      <w:bookmarkEnd w:id="72"/>
+      <w:bookmarkEnd w:id="41"/>
     </w:p>
     <w:p>
       <w:pPr>
@@ -10510,7 +10431,7 @@
           <w:lang w:eastAsia="en-US"/>
         </w:rPr>
       </w:pPr>
-      <w:bookmarkStart w:id="73" w:name="_Toc9001999"/>
+      <w:bookmarkStart w:id="42" w:name="_Toc9001999"/>
       <w:r>
         <w:rPr>
           <w:rFonts w:eastAsia="Calibri"/>
@@ -10518,7 +10439,7 @@
         </w:rPr>
         <w:t>CONCLUSÃO / RECOMENDAÇÕES</w:t>
       </w:r>
-      <w:bookmarkEnd w:id="73"/>
+      <w:bookmarkEnd w:id="42"/>
     </w:p>
     <w:p>
       <w:pPr>
@@ -10604,7 +10525,7 @@
           <w:lang w:eastAsia="en-US"/>
         </w:rPr>
       </w:pPr>
-      <w:bookmarkStart w:id="74" w:name="_Toc9002000"/>
+      <w:bookmarkStart w:id="43" w:name="_Toc9002000"/>
       <w:r>
         <w:rPr>
           <w:rFonts w:eastAsia="Calibri"/>
@@ -10613,13 +10534,19 @@
         <w:lastRenderedPageBreak/>
         <w:t>REFERÊNCIAS</w:t>
       </w:r>
-      <w:bookmarkEnd w:id="74"/>
-    </w:p>
-    <w:p>
-      <w:pPr>
-        <w:pStyle w:val="referenciabibliografica0"/>
-        <w:rPr>
-          <w:lang w:eastAsia="en-US"/>
+      <w:bookmarkEnd w:id="43"/>
+    </w:p>
+    <w:p>
+      <w:pPr>
+        <w:widowControl w:val="0"/>
+        <w:autoSpaceDE w:val="0"/>
+        <w:autoSpaceDN w:val="0"/>
+        <w:adjustRightInd w:val="0"/>
+        <w:spacing w:line="240" w:lineRule="auto"/>
+        <w:ind w:firstLine="0"/>
+        <w:rPr>
+          <w:rFonts w:cs="Times New Roman"/>
+          <w:noProof/>
         </w:rPr>
       </w:pPr>
       <w:r>
@@ -10627,248 +10554,229 @@
           <w:color w:val="FF0000"/>
           <w:lang w:eastAsia="en-US"/>
         </w:rPr>
-        <w:t xml:space="preserve">SOBRENOME, Nome do autor. </w:t>
-      </w:r>
-      <w:r>
-        <w:rPr>
-          <w:b/>
+        <w:fldChar w:fldCharType="begin" w:fldLock="1"/>
+      </w:r>
+      <w:r>
+        <w:rPr>
           <w:color w:val="FF0000"/>
           <w:lang w:eastAsia="en-US"/>
         </w:rPr>
-        <w:t>Título da obra</w:t>
+        <w:instrText xml:space="preserve">ADDIN Mendeley Bibliography CSL_BIBLIOGRAPHY </w:instrText>
       </w:r>
       <w:r>
         <w:rPr>
           <w:color w:val="FF0000"/>
           <w:lang w:eastAsia="en-US"/>
         </w:rPr>
-        <w:t xml:space="preserve">. </w:t>
-      </w:r>
-      <w:r>
-        <w:rPr>
-          <w:lang w:eastAsia="en-US"/>
-        </w:rPr>
-        <w:t xml:space="preserve">Disponível em: </w:t>
-      </w:r>
-      <w:r>
-        <w:rPr>
-          <w:color w:val="FF0000"/>
-          <w:lang w:eastAsia="en-US"/>
-        </w:rPr>
-        <w:t xml:space="preserve">&lt;http://www.enderecoeletronico.com.br&gt;. </w:t>
-      </w:r>
-      <w:r>
-        <w:rPr>
-          <w:lang w:eastAsia="en-US"/>
-        </w:rPr>
-        <w:t xml:space="preserve">Acesso em: </w:t>
-      </w:r>
-      <w:r>
-        <w:rPr>
-          <w:color w:val="FF0000"/>
-          <w:lang w:eastAsia="en-US"/>
-        </w:rPr>
-        <w:t>data do acesso.</w:t>
-      </w:r>
-    </w:p>
-    <w:p>
-      <w:pPr>
-        <w:pStyle w:val="referenciabibliografica0"/>
-        <w:rPr>
-          <w:color w:val="FF0000"/>
-          <w:lang w:eastAsia="en-US"/>
-        </w:rPr>
-      </w:pPr>
-      <w:proofErr w:type="gramStart"/>
-      <w:r>
-        <w:rPr>
-          <w:color w:val="FF0000"/>
-          <w:lang w:eastAsia="en-US"/>
-        </w:rPr>
-        <w:t>SOBRENOME,  Nome</w:t>
-      </w:r>
-      <w:proofErr w:type="gramEnd"/>
-      <w:r>
-        <w:rPr>
-          <w:color w:val="FF0000"/>
-          <w:lang w:eastAsia="en-US"/>
-        </w:rPr>
-        <w:t xml:space="preserve"> do autor. </w:t>
-      </w:r>
-      <w:r>
-        <w:rPr>
-          <w:b/>
-          <w:color w:val="FF0000"/>
-          <w:lang w:eastAsia="en-US"/>
-        </w:rPr>
-        <w:t>Título da obra</w:t>
-      </w:r>
-      <w:r>
-        <w:rPr>
-          <w:color w:val="FF0000"/>
-          <w:lang w:eastAsia="en-US"/>
-        </w:rPr>
-        <w:t>. Cidade: Editora, ano.</w:t>
-      </w:r>
-    </w:p>
-    <w:p>
-      <w:pPr>
-        <w:pStyle w:val="referenciabibliografica0"/>
-        <w:rPr>
-          <w:lang w:eastAsia="en-US"/>
-        </w:rPr>
-      </w:pPr>
-      <w:r>
-        <w:rPr>
-          <w:color w:val="FF0000"/>
-          <w:lang w:eastAsia="en-US"/>
-        </w:rPr>
-        <w:t xml:space="preserve">SOBRENOME, Nome do autor. </w:t>
-      </w:r>
-      <w:r>
-        <w:rPr>
-          <w:b/>
-          <w:color w:val="FF0000"/>
-          <w:lang w:eastAsia="en-US"/>
-        </w:rPr>
-        <w:t>Título da obra</w:t>
-      </w:r>
-      <w:r>
-        <w:rPr>
-          <w:lang w:eastAsia="en-US"/>
-        </w:rPr>
-        <w:t xml:space="preserve">. Disponível em: </w:t>
-      </w:r>
-      <w:r>
-        <w:rPr>
-          <w:color w:val="FF0000"/>
-          <w:lang w:eastAsia="en-US"/>
-        </w:rPr>
-        <w:t xml:space="preserve">&lt;http://www.enderecoeletronico.com.br&gt;. </w:t>
-      </w:r>
-      <w:r>
-        <w:rPr>
-          <w:lang w:eastAsia="en-US"/>
-        </w:rPr>
-        <w:t xml:space="preserve">Acesso em: </w:t>
-      </w:r>
-      <w:r>
-        <w:rPr>
-          <w:color w:val="FF0000"/>
-          <w:lang w:eastAsia="en-US"/>
-        </w:rPr>
-        <w:t>data do acesso</w:t>
-      </w:r>
-      <w:r>
-        <w:rPr>
-          <w:lang w:eastAsia="en-US"/>
-        </w:rPr>
-        <w:t>.</w:t>
-      </w:r>
-    </w:p>
-    <w:p>
-      <w:pPr>
-        <w:pStyle w:val="referenciabibliografica0"/>
-        <w:rPr>
-          <w:color w:val="FF0000"/>
-          <w:lang w:eastAsia="en-US"/>
-        </w:rPr>
-      </w:pPr>
-      <w:proofErr w:type="gramStart"/>
-      <w:r>
-        <w:rPr>
-          <w:color w:val="FF0000"/>
-          <w:lang w:eastAsia="en-US"/>
-        </w:rPr>
-        <w:t>SOBRENOME,  Nome</w:t>
-      </w:r>
-      <w:proofErr w:type="gramEnd"/>
-      <w:r>
-        <w:rPr>
-          <w:color w:val="FF0000"/>
-          <w:lang w:eastAsia="en-US"/>
-        </w:rPr>
-        <w:t xml:space="preserve"> do autor. </w:t>
-      </w:r>
-      <w:r>
-        <w:rPr>
-          <w:b/>
-          <w:color w:val="FF0000"/>
-          <w:lang w:eastAsia="en-US"/>
-        </w:rPr>
-        <w:t>Título da obra</w:t>
-      </w:r>
-      <w:r>
-        <w:rPr>
-          <w:color w:val="FF0000"/>
-          <w:lang w:eastAsia="en-US"/>
-        </w:rPr>
-        <w:t>. Cidade: Editora, ano.</w:t>
-      </w:r>
-    </w:p>
-    <w:p>
-      <w:pPr>
-        <w:pStyle w:val="referenciabibliografica0"/>
-        <w:rPr>
-          <w:color w:val="FF0000"/>
-          <w:lang w:eastAsia="en-US"/>
-        </w:rPr>
-      </w:pPr>
-      <w:r>
-        <w:rPr>
-          <w:color w:val="FF0000"/>
-          <w:lang w:eastAsia="en-US"/>
-        </w:rPr>
-        <w:t>[</w:t>
-      </w:r>
-      <w:r>
-        <w:rPr>
-          <w:color w:val="FF0000"/>
-          <w:lang w:eastAsia="en-US"/>
-        </w:rPr>
-        <w:t xml:space="preserve">Deverá ser </w:t>
-      </w:r>
-      <w:r>
-        <w:rPr>
-          <w:color w:val="FF0000"/>
-          <w:lang w:eastAsia="en-US"/>
-        </w:rPr>
-        <w:t xml:space="preserve">conforme </w:t>
-      </w:r>
-      <w:r>
-        <w:rPr>
-          <w:color w:val="FF0000"/>
-          <w:lang w:eastAsia="en-US"/>
-        </w:rPr>
-        <w:t xml:space="preserve">as normas da ABNT e ordenado </w:t>
-      </w:r>
-      <w:r>
-        <w:rPr>
-          <w:color w:val="FF0000"/>
-          <w:lang w:eastAsia="en-US"/>
-        </w:rPr>
-        <w:t>a</w:t>
-      </w:r>
-      <w:r>
-        <w:rPr>
-          <w:color w:val="FF0000"/>
-          <w:lang w:eastAsia="en-US"/>
-        </w:rPr>
-        <w:t>lfabeticamente</w:t>
-      </w:r>
-      <w:r>
-        <w:rPr>
-          <w:color w:val="FF0000"/>
-          <w:lang w:eastAsia="en-US"/>
-        </w:rPr>
-        <w:t>]</w:t>
-      </w:r>
-      <w:r>
-        <w:rPr>
-          <w:color w:val="FF0000"/>
-          <w:lang w:eastAsia="en-US"/>
-        </w:rPr>
-        <w:t>.</w:t>
+        <w:fldChar w:fldCharType="separate"/>
+      </w:r>
+      <w:r>
+        <w:rPr>
+          <w:rFonts w:cs="Times New Roman"/>
+          <w:noProof/>
+        </w:rPr>
+        <w:t xml:space="preserve">BOREK, Marian </w:t>
+      </w:r>
+      <w:r>
+        <w:rPr>
+          <w:rFonts w:cs="Times New Roman"/>
+          <w:i/>
+          <w:iCs/>
+          <w:noProof/>
+        </w:rPr>
+        <w:t>et al.</w:t>
+      </w:r>
+      <w:r>
+        <w:rPr>
+          <w:rFonts w:cs="Times New Roman"/>
+          <w:noProof/>
+        </w:rPr>
+        <w:t xml:space="preserve"> </w:t>
+      </w:r>
+      <w:r>
+        <w:rPr>
+          <w:rFonts w:cs="Times New Roman"/>
+          <w:i/>
+          <w:iCs/>
+          <w:noProof/>
+        </w:rPr>
+        <w:t>Correct Software in Web Applications and Web Services</w:t>
+      </w:r>
+      <w:r>
+        <w:rPr>
+          <w:rFonts w:cs="Times New Roman"/>
+          <w:noProof/>
+        </w:rPr>
+        <w:t xml:space="preserve">. [S.l: s.n.], 2015. Disponível em: &lt;http://link.springer.com/10.1007/978-3-319-17112-8&gt;. </w:t>
+      </w:r>
+    </w:p>
+    <w:p>
+      <w:pPr>
+        <w:widowControl w:val="0"/>
+        <w:autoSpaceDE w:val="0"/>
+        <w:autoSpaceDN w:val="0"/>
+        <w:adjustRightInd w:val="0"/>
+        <w:spacing w:line="240" w:lineRule="auto"/>
+        <w:ind w:firstLine="0"/>
+        <w:rPr>
+          <w:rFonts w:cs="Times New Roman"/>
+          <w:noProof/>
+        </w:rPr>
+      </w:pPr>
+      <w:r>
+        <w:rPr>
+          <w:rFonts w:cs="Times New Roman"/>
+          <w:noProof/>
+        </w:rPr>
+        <w:t xml:space="preserve">BRITO, Gleison; MOMBACH, Thais; VALENTE, Marco Tulio. Migrating to GraphQL: A Practical Assessment. </w:t>
+      </w:r>
+      <w:r>
+        <w:rPr>
+          <w:rFonts w:cs="Times New Roman"/>
+          <w:i/>
+          <w:iCs/>
+          <w:noProof/>
+        </w:rPr>
+        <w:t>SANER 2019 - 26th edition of the IEEE International Conference on Software Analysis, Evolution and Reengineering</w:t>
+      </w:r>
+      <w:r>
+        <w:rPr>
+          <w:rFonts w:cs="Times New Roman"/>
+          <w:noProof/>
+        </w:rPr>
+        <w:t>, 2019.</w:t>
+      </w:r>
+    </w:p>
+    <w:p>
+      <w:pPr>
+        <w:widowControl w:val="0"/>
+        <w:autoSpaceDE w:val="0"/>
+        <w:autoSpaceDN w:val="0"/>
+        <w:adjustRightInd w:val="0"/>
+        <w:spacing w:line="240" w:lineRule="auto"/>
+        <w:ind w:firstLine="0"/>
+        <w:rPr>
+          <w:rFonts w:cs="Times New Roman"/>
+          <w:noProof/>
+        </w:rPr>
+      </w:pPr>
+      <w:r>
+        <w:rPr>
+          <w:rFonts w:cs="Times New Roman"/>
+          <w:noProof/>
+        </w:rPr>
+        <w:t xml:space="preserve">LUKASIK, S J. “Why the Arpanet Was Built” (vol 33, pg 3, 2011). </w:t>
+      </w:r>
+      <w:r>
+        <w:rPr>
+          <w:rFonts w:cs="Times New Roman"/>
+          <w:i/>
+          <w:iCs/>
+          <w:noProof/>
+        </w:rPr>
+        <w:t>Ieee Annals of the History of Computing</w:t>
+      </w:r>
+      <w:r>
+        <w:rPr>
+          <w:rFonts w:cs="Times New Roman"/>
+          <w:noProof/>
+        </w:rPr>
+        <w:t>, v. 33, n. 4, p. 3, 2011.</w:t>
+      </w:r>
+    </w:p>
+    <w:p>
+      <w:pPr>
+        <w:widowControl w:val="0"/>
+        <w:autoSpaceDE w:val="0"/>
+        <w:autoSpaceDN w:val="0"/>
+        <w:adjustRightInd w:val="0"/>
+        <w:spacing w:line="240" w:lineRule="auto"/>
+        <w:ind w:firstLine="0"/>
+        <w:rPr>
+          <w:rFonts w:cs="Times New Roman"/>
+          <w:noProof/>
+        </w:rPr>
+      </w:pPr>
+      <w:r>
+        <w:rPr>
+          <w:rFonts w:cs="Times New Roman"/>
+          <w:noProof/>
+        </w:rPr>
+        <w:t xml:space="preserve">MA, Richard T.B.; LUI, John C.S.; MISRA, Vishal. Evolution of the internet economic ecosystem. </w:t>
+      </w:r>
+      <w:r>
+        <w:rPr>
+          <w:rFonts w:cs="Times New Roman"/>
+          <w:i/>
+          <w:iCs/>
+          <w:noProof/>
+        </w:rPr>
+        <w:t>IEEE/ACM Transactions on Networking</w:t>
+      </w:r>
+      <w:r>
+        <w:rPr>
+          <w:rFonts w:cs="Times New Roman"/>
+          <w:noProof/>
+        </w:rPr>
+        <w:t>, v. 23, n. 1, p. 85–98, 2015.</w:t>
+      </w:r>
+    </w:p>
+    <w:p>
+      <w:pPr>
+        <w:widowControl w:val="0"/>
+        <w:autoSpaceDE w:val="0"/>
+        <w:autoSpaceDN w:val="0"/>
+        <w:adjustRightInd w:val="0"/>
+        <w:spacing w:line="240" w:lineRule="auto"/>
+        <w:ind w:firstLine="0"/>
+        <w:rPr>
+          <w:rFonts w:cs="Times New Roman"/>
+          <w:noProof/>
+        </w:rPr>
+      </w:pPr>
+      <w:r>
+        <w:rPr>
+          <w:rFonts w:cs="Times New Roman"/>
+          <w:noProof/>
+        </w:rPr>
+        <w:t>MULLOY, Brian. Web API Design. 2012.</w:t>
+      </w:r>
+    </w:p>
+    <w:p>
+      <w:pPr>
+        <w:widowControl w:val="0"/>
+        <w:autoSpaceDE w:val="0"/>
+        <w:autoSpaceDN w:val="0"/>
+        <w:adjustRightInd w:val="0"/>
+        <w:spacing w:line="240" w:lineRule="auto"/>
+        <w:ind w:firstLine="0"/>
+        <w:rPr>
+          <w:rFonts w:cs="Times New Roman"/>
+          <w:noProof/>
+        </w:rPr>
+      </w:pPr>
+      <w:r>
+        <w:rPr>
+          <w:rFonts w:cs="Times New Roman"/>
+          <w:noProof/>
+        </w:rPr>
+        <w:t xml:space="preserve">PALERMO, Elizabeth; COX, Lauren. </w:t>
+      </w:r>
+      <w:r>
+        <w:rPr>
+          <w:rFonts w:cs="Times New Roman"/>
+          <w:i/>
+          <w:iCs/>
+          <w:noProof/>
+        </w:rPr>
+        <w:t>Who Invented the Internet? | ARPANET</w:t>
+      </w:r>
+      <w:r>
+        <w:rPr>
+          <w:rFonts w:cs="Times New Roman"/>
+          <w:noProof/>
+        </w:rPr>
+        <w:t xml:space="preserve">. Disponível em: &lt;https://www.livescience.com/42604-who-invented-the-internet.html&gt;. Acesso em: 27 abr. 2019. </w:t>
       </w:r>
     </w:p>
     <w:p>
@@ -10886,6 +10794,13 @@
       </w:pPr>
       <w:r>
         <w:rPr>
+          <w:color w:val="FF0000"/>
+          <w:lang w:eastAsia="en-US"/>
+        </w:rPr>
+        <w:fldChar w:fldCharType="end"/>
+      </w:r>
+      <w:r>
+        <w:rPr>
           <w:lang w:eastAsia="en-US"/>
         </w:rPr>
         <w:br w:type="page"/>
@@ -10900,7 +10815,7 @@
           <w:lang w:eastAsia="en-US"/>
         </w:rPr>
       </w:pPr>
-      <w:bookmarkStart w:id="75" w:name="_Toc9002001"/>
+      <w:bookmarkStart w:id="44" w:name="_Toc9002001"/>
       <w:r>
         <w:rPr>
           <w:rFonts w:eastAsia="Calibri"/>
@@ -10909,7 +10824,7 @@
         <w:lastRenderedPageBreak/>
         <w:t>GLOSSÁRIO</w:t>
       </w:r>
-      <w:bookmarkEnd w:id="75"/>
+      <w:bookmarkEnd w:id="44"/>
     </w:p>
     <w:p>
       <w:pPr>
@@ -10977,7 +10892,7 @@
           <w:rFonts w:eastAsia="Calibri"/>
         </w:rPr>
       </w:pPr>
-      <w:bookmarkStart w:id="76" w:name="_Toc9002002"/>
+      <w:bookmarkStart w:id="45" w:name="_Toc9002002"/>
       <w:r>
         <w:rPr>
           <w:rFonts w:eastAsia="Calibri"/>
@@ -10985,7 +10900,7 @@
         <w:lastRenderedPageBreak/>
         <w:t>APÊNDICES</w:t>
       </w:r>
-      <w:bookmarkEnd w:id="76"/>
+      <w:bookmarkEnd w:id="45"/>
     </w:p>
     <w:p>
       <w:pPr>
@@ -10995,7 +10910,7 @@
           <w:lang w:eastAsia="pt-BR"/>
         </w:rPr>
       </w:pPr>
-      <w:bookmarkStart w:id="77" w:name="_Toc9002003"/>
+      <w:bookmarkStart w:id="46" w:name="_Toc9002003"/>
       <w:r>
         <w:rPr>
           <w:lang w:eastAsia="pt-BR"/>
@@ -11044,7 +10959,7 @@
         </w:rPr>
         <w:t>revisto e realizado</w:t>
       </w:r>
-      <w:bookmarkEnd w:id="77"/>
+      <w:bookmarkEnd w:id="46"/>
     </w:p>
     <w:p>
       <w:pPr>
@@ -16219,7 +16134,7 @@
       <w:pPr>
         <w:pStyle w:val="Ttulo2"/>
       </w:pPr>
-      <w:bookmarkStart w:id="78" w:name="_Toc9002004"/>
+      <w:bookmarkStart w:id="47" w:name="_Toc9002004"/>
       <w:bookmarkEnd w:id="29"/>
       <w:r>
         <w:lastRenderedPageBreak/>
@@ -16231,7 +16146,7 @@
       <w:r>
         <w:t>Banner [ou Artigo] apresentado na Semana de Comunicação Científica</w:t>
       </w:r>
-      <w:bookmarkEnd w:id="78"/>
+      <w:bookmarkEnd w:id="47"/>
       <w:r>
         <w:t xml:space="preserve"> </w:t>
       </w:r>
@@ -16268,12 +16183,12 @@
         <w:pStyle w:val="Ttulo1"/>
         <w:ind w:firstLine="0"/>
       </w:pPr>
-      <w:bookmarkStart w:id="79" w:name="_Toc9002005"/>
+      <w:bookmarkStart w:id="48" w:name="_Toc9002005"/>
       <w:r>
         <w:lastRenderedPageBreak/>
         <w:t>ANEXOS</w:t>
       </w:r>
-      <w:bookmarkEnd w:id="79"/>
+      <w:bookmarkEnd w:id="48"/>
       <w:r>
         <w:rPr>
           <w:rFonts w:cs="Times New Roman"/>
@@ -16289,11 +16204,11 @@
           <w:rFonts w:eastAsia="MS Mincho"/>
         </w:rPr>
       </w:pPr>
-      <w:bookmarkStart w:id="80" w:name="_Toc9002006"/>
+      <w:bookmarkStart w:id="49" w:name="_Toc9002006"/>
       <w:r>
         <w:t>Anexo A</w:t>
       </w:r>
-      <w:bookmarkEnd w:id="80"/>
+      <w:bookmarkEnd w:id="49"/>
       <w:r>
         <w:t xml:space="preserve">  </w:t>
       </w:r>
@@ -18283,7 +18198,7 @@
         <w:color w:val="000000"/>
       </w:rPr>
     </w:lvl>
-    <w:lvl w:ilvl="1" w:tplc="04160019" w:tentative="1">
+    <w:lvl w:ilvl="1" w:tplc="04160019">
       <w:start w:val="1"/>
       <w:numFmt w:val="lowerLetter"/>
       <w:lvlText w:val="%2."/>
@@ -20213,14 +20128,6 @@
 </w:numbering>
 </file>
 
-<file path=word/people.xml><?xml version="1.0" encoding="utf-8"?>
-<w15:people xmlns:wpc="http://schemas.microsoft.com/office/word/2010/wordprocessingCanvas" xmlns:cx="http://schemas.microsoft.com/office/drawing/2014/chartex" xmlns:cx1="http://schemas.microsoft.com/office/drawing/2015/9/8/chartex" xmlns:cx2="http://schemas.microsoft.com/office/drawing/2015/10/21/chartex" xmlns:cx3="http://schemas.microsoft.com/office/drawing/2016/5/9/chartex" xmlns:cx4="http://schemas.microsoft.com/office/drawing/2016/5/10/chartex" xmlns:cx5="http://schemas.microsoft.com/office/drawing/2016/5/11/chartex" xmlns:cx6="http://schemas.microsoft.com/office/drawing/2016/5/12/chartex" xmlns:cx7="http://schemas.microsoft.com/office/drawing/2016/5/13/chartex" xmlns:cx8="http://schemas.microsoft.com/office/drawing/2016/5/14/chartex" xmlns:mc="http://schemas.openxmlformats.org/markup-compatibility/2006" xmlns:aink="http://schemas.microsoft.com/office/drawing/2016/ink" xmlns:am3d="http://schemas.microsoft.com/office/drawing/2017/model3d" xmlns:o="urn:schemas-microsoft-com:office:office" xmlns:r="http://schemas.openxmlformats.org/officeDocument/2006/relationships" xmlns:m="http://schemas.openxmlformats.org/officeDocument/2006/math" xmlns:v="urn:schemas-microsoft-com:vml" xmlns:wp14="http://schemas.microsoft.com/office/word/2010/wordprocessingDrawing" xmlns:wp="http://schemas.openxmlformats.org/drawingml/2006/wordprocessingDrawing" xmlns:w10="urn:schemas-microsoft-com:office:word" xmlns:w="http://schemas.openxmlformats.org/wordprocessingml/2006/main" xmlns:w14="http://schemas.microsoft.com/office/word/2010/wordml" xmlns:w15="http://schemas.microsoft.com/office/word/2012/wordml" xmlns:w16cid="http://schemas.microsoft.com/office/word/2016/wordml/cid" xmlns:w16se="http://schemas.microsoft.com/office/word/2015/wordml/symex" xmlns:wpg="http://schemas.microsoft.com/office/word/2010/wordprocessingGroup" xmlns:wpi="http://schemas.microsoft.com/office/word/2010/wordprocessingInk" xmlns:wne="http://schemas.microsoft.com/office/word/2006/wordml" xmlns:wps="http://schemas.microsoft.com/office/word/2010/wordprocessingShape" mc:Ignorable="w14 w15 w16se w16cid wp14">
-  <w15:person w15:author="Leonardo Ribeiro">
-    <w15:presenceInfo w15:providerId="Windows Live" w15:userId="88c6a578694c6c14"/>
-  </w15:person>
-</w15:people>
-</file>
-
 <file path=word/styles.xml><?xml version="1.0" encoding="utf-8"?>
 <w:styles xmlns:mc="http://schemas.openxmlformats.org/markup-compatibility/2006" xmlns:r="http://schemas.openxmlformats.org/officeDocument/2006/relationships" xmlns:w="http://schemas.openxmlformats.org/wordprocessingml/2006/main" xmlns:w14="http://schemas.microsoft.com/office/word/2010/wordml" xmlns:w15="http://schemas.microsoft.com/office/word/2012/wordml" xmlns:w16cid="http://schemas.microsoft.com/office/word/2016/wordml/cid" xmlns:w16se="http://schemas.microsoft.com/office/word/2015/wordml/symex" mc:Ignorable="w14 w15 w16se w16cid">
   <w:docDefaults>
@@ -20235,7 +20142,7 @@
   <w:latentStyles w:defLockedState="0" w:defUIPriority="99" w:defSemiHidden="0" w:defUnhideWhenUsed="0" w:defQFormat="0" w:count="376">
     <w:lsdException w:name="Normal" w:uiPriority="0" w:qFormat="1"/>
     <w:lsdException w:name="heading 1" w:uiPriority="9" w:qFormat="1"/>
-    <w:lsdException w:name="heading 2" w:uiPriority="0" w:qFormat="1"/>
+    <w:lsdException w:name="heading 2" w:uiPriority="9" w:qFormat="1"/>
     <w:lsdException w:name="heading 3" w:uiPriority="0" w:qFormat="1"/>
     <w:lsdException w:name="heading 4" w:semiHidden="1" w:uiPriority="9" w:unhideWhenUsed="1" w:qFormat="1"/>
     <w:lsdException w:name="heading 5" w:uiPriority="0" w:qFormat="1"/>
@@ -20613,10 +20520,10 @@
   <w:style w:type="paragraph" w:default="1" w:styleId="Normal">
     <w:name w:val="Normal"/>
     <w:qFormat/>
-    <w:rsid w:val="003E0EA5"/>
+    <w:rsid w:val="00C73CF0"/>
     <w:pPr>
       <w:suppressAutoHyphens/>
-      <w:spacing w:line="360" w:lineRule="auto"/>
+      <w:spacing w:before="120" w:after="120" w:line="360" w:lineRule="auto"/>
       <w:ind w:firstLine="851"/>
       <w:jc w:val="both"/>
     </w:pPr>
@@ -20650,6 +20557,7 @@
     <w:basedOn w:val="Normal"/>
     <w:next w:val="Normal"/>
     <w:link w:val="Ttulo2Char"/>
+    <w:uiPriority w:val="9"/>
     <w:qFormat/>
     <w:rsid w:val="000E264F"/>
     <w:pPr>
@@ -21444,7 +21352,7 @@
     <w:next w:val="Corpodetexto"/>
     <w:pPr>
       <w:keepNext/>
-      <w:spacing w:before="240" w:after="120"/>
+      <w:spacing w:before="240"/>
     </w:pPr>
     <w:rPr>
       <w:rFonts w:ascii="Helvetica" w:eastAsia="DejaVu Sans" w:hAnsi="Helvetica" w:cs="DejaVu Sans"/>
@@ -21511,9 +21419,6 @@
   <w:style w:type="paragraph" w:customStyle="1" w:styleId="Corpodetexto31">
     <w:name w:val="Corpo de texto 31"/>
     <w:basedOn w:val="Normal"/>
-    <w:pPr>
-      <w:spacing w:after="120"/>
-    </w:pPr>
     <w:rPr>
       <w:sz w:val="16"/>
       <w:szCs w:val="16"/>
@@ -21574,7 +21479,6 @@
     <w:link w:val="RecuodecorpodetextoChar"/>
     <w:semiHidden/>
     <w:pPr>
-      <w:spacing w:after="120"/>
       <w:ind w:left="283" w:firstLine="0"/>
     </w:pPr>
   </w:style>
@@ -21610,7 +21514,6 @@
     <w:name w:val="Recuo de corpo de texto 31"/>
     <w:basedOn w:val="Normal"/>
     <w:pPr>
-      <w:spacing w:after="120"/>
       <w:ind w:left="283" w:firstLine="0"/>
     </w:pPr>
     <w:rPr>
@@ -21623,7 +21526,7 @@
     <w:basedOn w:val="Recuodecorpodetexto31"/>
     <w:pPr>
       <w:widowControl w:val="0"/>
-      <w:spacing w:before="120" w:after="0"/>
+      <w:spacing w:after="0"/>
       <w:ind w:left="0"/>
     </w:pPr>
     <w:rPr>
@@ -21877,7 +21780,7 @@
       <w:tabs>
         <w:tab w:val="right" w:leader="dot" w:pos="9060"/>
       </w:tabs>
-      <w:spacing w:after="120" w:line="240" w:lineRule="auto"/>
+      <w:spacing w:line="240" w:lineRule="auto"/>
       <w:ind w:left="425" w:firstLine="0"/>
     </w:pPr>
   </w:style>
@@ -22005,7 +21908,7 @@
     <w:qFormat/>
     <w:rsid w:val="005606DC"/>
     <w:pPr>
-      <w:spacing w:after="120" w:line="240" w:lineRule="auto"/>
+      <w:spacing w:line="240" w:lineRule="auto"/>
       <w:ind w:left="284" w:hanging="284"/>
     </w:pPr>
     <w:rPr>
@@ -22205,7 +22108,7 @@
     <w:unhideWhenUsed/>
     <w:rsid w:val="00141D76"/>
     <w:pPr>
-      <w:spacing w:after="120" w:line="480" w:lineRule="auto"/>
+      <w:spacing w:line="480" w:lineRule="auto"/>
       <w:ind w:left="283"/>
     </w:pPr>
   </w:style>
@@ -22339,7 +22242,6 @@
     <w:rsid w:val="00904360"/>
     <w:pPr>
       <w:suppressLineNumbers/>
-      <w:spacing w:before="120" w:after="120"/>
     </w:pPr>
     <w:rPr>
       <w:rFonts w:ascii="Times" w:hAnsi="Times"/>
@@ -22366,6 +22268,7 @@
   <w:style w:type="character" w:customStyle="1" w:styleId="Ttulo2Char">
     <w:name w:val="Título 2 Char"/>
     <w:link w:val="Ttulo2"/>
+    <w:uiPriority w:val="9"/>
     <w:rsid w:val="000E264F"/>
     <w:rPr>
       <w:rFonts w:cs="Arial"/>
@@ -22665,6 +22568,14 @@
       <w:lang w:eastAsia="pt-BR"/>
     </w:rPr>
   </w:style>
+  <w:style w:type="character" w:customStyle="1" w:styleId="hvr">
+    <w:name w:val="hvr"/>
+    <w:basedOn w:val="Fontepargpadro"/>
+    <w:rsid w:val="001B718C"/>
+    <w:rPr>
+      <w:rFonts w:cs="Times New Roman"/>
+    </w:rPr>
+  </w:style>
 </w:styles>
 </file>
 
@@ -22958,7 +22869,7 @@
 </file>
 
 <file path=customXml/itemProps1.xml><?xml version="1.0" encoding="utf-8"?>
-<ds:datastoreItem xmlns:ds="http://schemas.openxmlformats.org/officeDocument/2006/customXml" ds:itemID="{2DD84551-2A99-43BB-9E84-EB95F2EF7E48}">
+<ds:datastoreItem xmlns:ds="http://schemas.openxmlformats.org/officeDocument/2006/customXml" ds:itemID="{478DB961-043C-49E0-A80A-18854ACF99E5}">
   <ds:schemaRefs>
     <ds:schemaRef ds:uri="http://schemas.openxmlformats.org/officeDocument/2006/bibliography"/>
   </ds:schemaRefs>

</xml_diff>